<commit_message>
delta of reduction heatmap
</commit_message>
<xml_diff>
--- a/Textanalyse_Hausarbeit.docx
+++ b/Textanalyse_Hausarbeit.docx
@@ -402,23 +402,13 @@
                                     <w:text/>
                                   </w:sdtPr>
                                   <w:sdtContent>
-                                    <w:proofErr w:type="spellStart"/>
                                     <w:r>
                                       <w:rPr>
                                         <w:color w:val="595959" w:themeColor="text1" w:themeTint="A6"/>
                                         <w:sz w:val="18"/>
                                         <w:szCs w:val="18"/>
                                       </w:rPr>
-                                      <w:t>Matrikelnummer</w:t>
-                                    </w:r>
-                                    <w:proofErr w:type="spellEnd"/>
-                                    <w:r>
-                                      <w:rPr>
-                                        <w:color w:val="595959" w:themeColor="text1" w:themeTint="A6"/>
-                                        <w:sz w:val="18"/>
-                                        <w:szCs w:val="18"/>
-                                      </w:rPr>
-                                      <w:t xml:space="preserve"> 21960258</w:t>
+                                      <w:t>Matrikelnummer 21960258</w:t>
                                     </w:r>
                                   </w:sdtContent>
                                 </w:sdt>
@@ -511,23 +501,13 @@
                               <w:text/>
                             </w:sdtPr>
                             <w:sdtContent>
-                              <w:proofErr w:type="spellStart"/>
                               <w:r>
                                 <w:rPr>
                                   <w:color w:val="595959" w:themeColor="text1" w:themeTint="A6"/>
                                   <w:sz w:val="18"/>
                                   <w:szCs w:val="18"/>
                                 </w:rPr>
-                                <w:t>Matrikelnummer</w:t>
-                              </w:r>
-                              <w:proofErr w:type="spellEnd"/>
-                              <w:r>
-                                <w:rPr>
-                                  <w:color w:val="595959" w:themeColor="text1" w:themeTint="A6"/>
-                                  <w:sz w:val="18"/>
-                                  <w:szCs w:val="18"/>
-                                </w:rPr>
-                                <w:t xml:space="preserve"> 21960258</w:t>
+                                <w:t>Matrikelnummer 21960258</w:t>
                               </w:r>
                             </w:sdtContent>
                           </w:sdt>
@@ -613,34 +593,14 @@
                                     <w:szCs w:val="28"/>
                                   </w:rPr>
                                 </w:pPr>
-                                <w:proofErr w:type="spellStart"/>
                                 <w:r>
                                   <w:rPr>
                                     <w:color w:val="4472C4" w:themeColor="accent1"/>
                                     <w:sz w:val="28"/>
                                     <w:szCs w:val="28"/>
                                   </w:rPr>
-                                  <w:t>Dozierend</w:t>
+                                  <w:t>Dozierend: Felicia Riethmüller</w:t>
                                 </w:r>
-                                <w:proofErr w:type="spellEnd"/>
-                                <w:r>
-                                  <w:rPr>
-                                    <w:color w:val="4472C4" w:themeColor="accent1"/>
-                                    <w:sz w:val="28"/>
-                                    <w:szCs w:val="28"/>
-                                  </w:rPr>
-                                  <w:t xml:space="preserve">: Felicia </w:t>
-                                </w:r>
-                                <w:proofErr w:type="spellStart"/>
-                                <w:r>
-                                  <w:rPr>
-                                    <w:color w:val="4472C4" w:themeColor="accent1"/>
-                                    <w:sz w:val="28"/>
-                                    <w:szCs w:val="28"/>
-                                  </w:rPr>
-                                  <w:t>Riethmüller</w:t>
-                                </w:r>
-                                <w:proofErr w:type="spellEnd"/>
                               </w:p>
                               <w:sdt>
                                 <w:sdtPr>
@@ -666,23 +626,13 @@
                                         <w:szCs w:val="20"/>
                                       </w:rPr>
                                     </w:pPr>
-                                    <w:proofErr w:type="spellStart"/>
                                     <w:r>
                                       <w:rPr>
                                         <w:color w:val="595959" w:themeColor="text1" w:themeTint="A6"/>
                                         <w:sz w:val="20"/>
                                         <w:szCs w:val="20"/>
                                       </w:rPr>
-                                      <w:t>Abgabedatum</w:t>
-                                    </w:r>
-                                    <w:proofErr w:type="spellEnd"/>
-                                    <w:r>
-                                      <w:rPr>
-                                        <w:color w:val="595959" w:themeColor="text1" w:themeTint="A6"/>
-                                        <w:sz w:val="20"/>
-                                        <w:szCs w:val="20"/>
-                                      </w:rPr>
-                                      <w:t>: XX.03.2023</w:t>
+                                      <w:t>Abgabedatum: XX.03.2023</w:t>
                                     </w:r>
                                   </w:p>
                                 </w:sdtContent>
@@ -722,34 +672,14 @@
                               <w:szCs w:val="28"/>
                             </w:rPr>
                           </w:pPr>
-                          <w:proofErr w:type="spellStart"/>
                           <w:r>
                             <w:rPr>
                               <w:color w:val="4472C4" w:themeColor="accent1"/>
                               <w:sz w:val="28"/>
                               <w:szCs w:val="28"/>
                             </w:rPr>
-                            <w:t>Dozierend</w:t>
+                            <w:t>Dozierend: Felicia Riethmüller</w:t>
                           </w:r>
-                          <w:proofErr w:type="spellEnd"/>
-                          <w:r>
-                            <w:rPr>
-                              <w:color w:val="4472C4" w:themeColor="accent1"/>
-                              <w:sz w:val="28"/>
-                              <w:szCs w:val="28"/>
-                            </w:rPr>
-                            <w:t xml:space="preserve">: Felicia </w:t>
-                          </w:r>
-                          <w:proofErr w:type="spellStart"/>
-                          <w:r>
-                            <w:rPr>
-                              <w:color w:val="4472C4" w:themeColor="accent1"/>
-                              <w:sz w:val="28"/>
-                              <w:szCs w:val="28"/>
-                            </w:rPr>
-                            <w:t>Riethmüller</w:t>
-                          </w:r>
-                          <w:proofErr w:type="spellEnd"/>
                         </w:p>
                         <w:sdt>
                           <w:sdtPr>
@@ -775,23 +705,13 @@
                                   <w:szCs w:val="20"/>
                                 </w:rPr>
                               </w:pPr>
-                              <w:proofErr w:type="spellStart"/>
                               <w:r>
                                 <w:rPr>
                                   <w:color w:val="595959" w:themeColor="text1" w:themeTint="A6"/>
                                   <w:sz w:val="20"/>
                                   <w:szCs w:val="20"/>
                                 </w:rPr>
-                                <w:t>Abgabedatum</w:t>
-                              </w:r>
-                              <w:proofErr w:type="spellEnd"/>
-                              <w:r>
-                                <w:rPr>
-                                  <w:color w:val="595959" w:themeColor="text1" w:themeTint="A6"/>
-                                  <w:sz w:val="20"/>
-                                  <w:szCs w:val="20"/>
-                                </w:rPr>
-                                <w:t>: XX.03.2023</w:t>
+                                <w:t>Abgabedatum: XX.03.2023</w:t>
                               </w:r>
                             </w:p>
                           </w:sdtContent>
@@ -938,7 +858,7 @@
                                         <w:sz w:val="36"/>
                                         <w:szCs w:val="36"/>
                                       </w:rPr>
-                                      <w:t xml:space="preserve">Methoden der Analyse politischer Texte und ihre Anwendung </w:t>
+                                      <w:t>Methoden der Analyse politischer Texte und ihre Anwendung</w:t>
                                     </w:r>
                                   </w:p>
                                 </w:sdtContent>
@@ -1039,7 +959,7 @@
                                   <w:sz w:val="36"/>
                                   <w:szCs w:val="36"/>
                                 </w:rPr>
-                                <w:t xml:space="preserve">Methoden der Analyse politischer Texte und ihre Anwendung </w:t>
+                                <w:t>Methoden der Analyse politischer Texte und ihre Anwendung</w:t>
                               </w:r>
                             </w:p>
                           </w:sdtContent>
@@ -1117,7 +1037,7 @@
           <w:r>
             <w:fldChar w:fldCharType="separate"/>
           </w:r>
-          <w:hyperlink w:anchor="_Toc127004061" w:history="1">
+          <w:hyperlink w:anchor="_Toc127453772" w:history="1">
             <w:r>
               <w:rPr>
                 <w:rStyle w:val="Hyperlink"/>
@@ -1145,7 +1065,7 @@
                 <w:noProof/>
                 <w:webHidden/>
               </w:rPr>
-              <w:instrText xml:space="preserve"> PAGEREF _Toc127004061 \h </w:instrText>
+              <w:instrText xml:space="preserve"> PAGEREF _Toc127453772 \h </w:instrText>
             </w:r>
             <w:r>
               <w:rPr>
@@ -1188,7 +1108,7 @@
               <w:lang w:val="en-US"/>
             </w:rPr>
           </w:pPr>
-          <w:hyperlink w:anchor="_Toc127004062" w:history="1">
+          <w:hyperlink w:anchor="_Toc127453773" w:history="1">
             <w:r>
               <w:rPr>
                 <w:rStyle w:val="Hyperlink"/>
@@ -1216,7 +1136,7 @@
                 <w:noProof/>
                 <w:webHidden/>
               </w:rPr>
-              <w:instrText xml:space="preserve"> PAGEREF _Toc127004062 \h </w:instrText>
+              <w:instrText xml:space="preserve"> PAGEREF _Toc127453773 \h </w:instrText>
             </w:r>
             <w:r>
               <w:rPr>
@@ -1259,14 +1179,14 @@
               <w:lang w:val="en-US"/>
             </w:rPr>
           </w:pPr>
-          <w:hyperlink w:anchor="_Toc127004063" w:history="1">
+          <w:hyperlink w:anchor="_Toc127453774" w:history="1">
             <w:r>
               <w:rPr>
                 <w:rStyle w:val="Hyperlink"/>
                 <w:rFonts w:eastAsia="Times New Roman"/>
                 <w:noProof/>
               </w:rPr>
-              <w:t>Politische u gesellschaftliche relevanz</w:t>
+              <w:t>Politische und gesellschaftliche Relevanz</w:t>
             </w:r>
             <w:r>
               <w:rPr>
@@ -1287,7 +1207,7 @@
                 <w:noProof/>
                 <w:webHidden/>
               </w:rPr>
-              <w:instrText xml:space="preserve"> PAGEREF _Toc127004063 \h </w:instrText>
+              <w:instrText xml:space="preserve"> PAGEREF _Toc127453774 \h </w:instrText>
             </w:r>
             <w:r>
               <w:rPr>
@@ -1330,7 +1250,7 @@
               <w:lang w:val="en-US"/>
             </w:rPr>
           </w:pPr>
-          <w:hyperlink w:anchor="_Toc127004064" w:history="1">
+          <w:hyperlink w:anchor="_Toc127453775" w:history="1">
             <w:r>
               <w:rPr>
                 <w:rStyle w:val="Hyperlink"/>
@@ -1358,7 +1278,7 @@
                 <w:noProof/>
                 <w:webHidden/>
               </w:rPr>
-              <w:instrText xml:space="preserve"> PAGEREF _Toc127004064 \h </w:instrText>
+              <w:instrText xml:space="preserve"> PAGEREF _Toc127453775 \h </w:instrText>
             </w:r>
             <w:r>
               <w:rPr>
@@ -1401,7 +1321,7 @@
               <w:lang w:val="en-US"/>
             </w:rPr>
           </w:pPr>
-          <w:hyperlink w:anchor="_Toc127004065" w:history="1">
+          <w:hyperlink w:anchor="_Toc127453776" w:history="1">
             <w:r>
               <w:rPr>
                 <w:rStyle w:val="Hyperlink"/>
@@ -1429,7 +1349,7 @@
                 <w:noProof/>
                 <w:webHidden/>
               </w:rPr>
-              <w:instrText xml:space="preserve"> PAGEREF _Toc127004065 \h </w:instrText>
+              <w:instrText xml:space="preserve"> PAGEREF _Toc127453776 \h </w:instrText>
             </w:r>
             <w:r>
               <w:rPr>
@@ -1472,14 +1392,14 @@
               <w:lang w:val="en-US"/>
             </w:rPr>
           </w:pPr>
-          <w:hyperlink w:anchor="_Toc127004066" w:history="1">
+          <w:hyperlink w:anchor="_Toc127453777" w:history="1">
             <w:r>
               <w:rPr>
                 <w:rStyle w:val="Hyperlink"/>
                 <w:rFonts w:eastAsia="Times New Roman"/>
                 <w:noProof/>
               </w:rPr>
-              <w:t>struktur</w:t>
+              <w:t>Struktur</w:t>
             </w:r>
             <w:r>
               <w:rPr>
@@ -1500,7 +1420,7 @@
                 <w:noProof/>
                 <w:webHidden/>
               </w:rPr>
-              <w:instrText xml:space="preserve"> PAGEREF _Toc127004066 \h </w:instrText>
+              <w:instrText xml:space="preserve"> PAGEREF _Toc127453777 \h </w:instrText>
             </w:r>
             <w:r>
               <w:rPr>
@@ -1543,7 +1463,7 @@
               <w:lang w:val="en-US"/>
             </w:rPr>
           </w:pPr>
-          <w:hyperlink w:anchor="_Toc127004067" w:history="1">
+          <w:hyperlink w:anchor="_Toc127453778" w:history="1">
             <w:r>
               <w:rPr>
                 <w:rStyle w:val="Hyperlink"/>
@@ -1571,7 +1491,7 @@
                 <w:noProof/>
                 <w:webHidden/>
               </w:rPr>
-              <w:instrText xml:space="preserve"> PAGEREF _Toc127004067 \h </w:instrText>
+              <w:instrText xml:space="preserve"> PAGEREF _Toc127453778 \h </w:instrText>
             </w:r>
             <w:r>
               <w:rPr>
@@ -1614,7 +1534,7 @@
               <w:lang w:val="en-US"/>
             </w:rPr>
           </w:pPr>
-          <w:hyperlink w:anchor="_Toc127004068" w:history="1">
+          <w:hyperlink w:anchor="_Toc127453779" w:history="1">
             <w:r>
               <w:rPr>
                 <w:rStyle w:val="Hyperlink"/>
@@ -1642,7 +1562,7 @@
                 <w:noProof/>
                 <w:webHidden/>
               </w:rPr>
-              <w:instrText xml:space="preserve"> PAGEREF _Toc127004068 \h </w:instrText>
+              <w:instrText xml:space="preserve"> PAGEREF _Toc127453779 \h </w:instrText>
             </w:r>
             <w:r>
               <w:rPr>
@@ -1662,7 +1582,7 @@
                 <w:noProof/>
                 <w:webHidden/>
               </w:rPr>
-              <w:t>1</w:t>
+              <w:t>2</w:t>
             </w:r>
             <w:r>
               <w:rPr>
@@ -1685,7 +1605,7 @@
               <w:lang w:val="en-US"/>
             </w:rPr>
           </w:pPr>
-          <w:hyperlink w:anchor="_Toc127004069" w:history="1">
+          <w:hyperlink w:anchor="_Toc127453780" w:history="1">
             <w:r>
               <w:rPr>
                 <w:rStyle w:val="Hyperlink"/>
@@ -1713,7 +1633,7 @@
                 <w:noProof/>
                 <w:webHidden/>
               </w:rPr>
-              <w:instrText xml:space="preserve"> PAGEREF _Toc127004069 \h </w:instrText>
+              <w:instrText xml:space="preserve"> PAGEREF _Toc127453780 \h </w:instrText>
             </w:r>
             <w:r>
               <w:rPr>
@@ -1733,7 +1653,7 @@
                 <w:noProof/>
                 <w:webHidden/>
               </w:rPr>
-              <w:t>1</w:t>
+              <w:t>2</w:t>
             </w:r>
             <w:r>
               <w:rPr>
@@ -1756,7 +1676,7 @@
               <w:lang w:val="en-US"/>
             </w:rPr>
           </w:pPr>
-          <w:hyperlink w:anchor="_Toc127004070" w:history="1">
+          <w:hyperlink w:anchor="_Toc127453781" w:history="1">
             <w:r>
               <w:rPr>
                 <w:rStyle w:val="Hyperlink"/>
@@ -1784,7 +1704,7 @@
                 <w:noProof/>
                 <w:webHidden/>
               </w:rPr>
-              <w:instrText xml:space="preserve"> PAGEREF _Toc127004070 \h </w:instrText>
+              <w:instrText xml:space="preserve"> PAGEREF _Toc127453781 \h </w:instrText>
             </w:r>
             <w:r>
               <w:rPr>
@@ -1804,7 +1724,7 @@
                 <w:noProof/>
                 <w:webHidden/>
               </w:rPr>
-              <w:t>1</w:t>
+              <w:t>2</w:t>
             </w:r>
             <w:r>
               <w:rPr>
@@ -1827,7 +1747,7 @@
               <w:lang w:val="en-US"/>
             </w:rPr>
           </w:pPr>
-          <w:hyperlink w:anchor="_Toc127004071" w:history="1">
+          <w:hyperlink w:anchor="_Toc127453782" w:history="1">
             <w:r>
               <w:rPr>
                 <w:rStyle w:val="Hyperlink"/>
@@ -1855,7 +1775,7 @@
                 <w:noProof/>
                 <w:webHidden/>
               </w:rPr>
-              <w:instrText xml:space="preserve"> PAGEREF _Toc127004071 \h </w:instrText>
+              <w:instrText xml:space="preserve"> PAGEREF _Toc127453782 \h </w:instrText>
             </w:r>
             <w:r>
               <w:rPr>
@@ -1875,7 +1795,7 @@
                 <w:noProof/>
                 <w:webHidden/>
               </w:rPr>
-              <w:t>1</w:t>
+              <w:t>2</w:t>
             </w:r>
             <w:r>
               <w:rPr>
@@ -1898,7 +1818,7 @@
               <w:lang w:val="en-US"/>
             </w:rPr>
           </w:pPr>
-          <w:hyperlink w:anchor="_Toc127004072" w:history="1">
+          <w:hyperlink w:anchor="_Toc127453783" w:history="1">
             <w:r>
               <w:rPr>
                 <w:rStyle w:val="Hyperlink"/>
@@ -1926,7 +1846,7 @@
                 <w:noProof/>
                 <w:webHidden/>
               </w:rPr>
-              <w:instrText xml:space="preserve"> PAGEREF _Toc127004072 \h </w:instrText>
+              <w:instrText xml:space="preserve"> PAGEREF _Toc127453783 \h </w:instrText>
             </w:r>
             <w:r>
               <w:rPr>
@@ -1946,7 +1866,7 @@
                 <w:noProof/>
                 <w:webHidden/>
               </w:rPr>
-              <w:t>1</w:t>
+              <w:t>2</w:t>
             </w:r>
             <w:r>
               <w:rPr>
@@ -1969,7 +1889,7 @@
               <w:lang w:val="en-US"/>
             </w:rPr>
           </w:pPr>
-          <w:hyperlink w:anchor="_Toc127004073" w:history="1">
+          <w:hyperlink w:anchor="_Toc127453784" w:history="1">
             <w:r>
               <w:rPr>
                 <w:rStyle w:val="Hyperlink"/>
@@ -1997,7 +1917,7 @@
                 <w:noProof/>
                 <w:webHidden/>
               </w:rPr>
-              <w:instrText xml:space="preserve"> PAGEREF _Toc127004073 \h </w:instrText>
+              <w:instrText xml:space="preserve"> PAGEREF _Toc127453784 \h </w:instrText>
             </w:r>
             <w:r>
               <w:rPr>
@@ -2017,7 +1937,7 @@
                 <w:noProof/>
                 <w:webHidden/>
               </w:rPr>
-              <w:t>1</w:t>
+              <w:t>2</w:t>
             </w:r>
             <w:r>
               <w:rPr>
@@ -2040,7 +1960,7 @@
               <w:lang w:val="en-US"/>
             </w:rPr>
           </w:pPr>
-          <w:hyperlink w:anchor="_Toc127004074" w:history="1">
+          <w:hyperlink w:anchor="_Toc127453785" w:history="1">
             <w:r>
               <w:rPr>
                 <w:rStyle w:val="Hyperlink"/>
@@ -2068,7 +1988,7 @@
                 <w:noProof/>
                 <w:webHidden/>
               </w:rPr>
-              <w:instrText xml:space="preserve"> PAGEREF _Toc127004074 \h </w:instrText>
+              <w:instrText xml:space="preserve"> PAGEREF _Toc127453785 \h </w:instrText>
             </w:r>
             <w:r>
               <w:rPr>
@@ -2111,7 +2031,7 @@
               <w:lang w:val="en-US"/>
             </w:rPr>
           </w:pPr>
-          <w:hyperlink w:anchor="_Toc127004075" w:history="1">
+          <w:hyperlink w:anchor="_Toc127453786" w:history="1">
             <w:r>
               <w:rPr>
                 <w:rStyle w:val="Hyperlink"/>
@@ -2139,7 +2059,7 @@
                 <w:noProof/>
                 <w:webHidden/>
               </w:rPr>
-              <w:instrText xml:space="preserve"> PAGEREF _Toc127004075 \h </w:instrText>
+              <w:instrText xml:space="preserve"> PAGEREF _Toc127453786 \h </w:instrText>
             </w:r>
             <w:r>
               <w:rPr>
@@ -2182,7 +2102,7 @@
               <w:lang w:val="en-US"/>
             </w:rPr>
           </w:pPr>
-          <w:hyperlink w:anchor="_Toc127004076" w:history="1">
+          <w:hyperlink w:anchor="_Toc127453787" w:history="1">
             <w:r>
               <w:rPr>
                 <w:rStyle w:val="Hyperlink"/>
@@ -2210,7 +2130,7 @@
                 <w:noProof/>
                 <w:webHidden/>
               </w:rPr>
-              <w:instrText xml:space="preserve"> PAGEREF _Toc127004076 \h </w:instrText>
+              <w:instrText xml:space="preserve"> PAGEREF _Toc127453787 \h </w:instrText>
             </w:r>
             <w:r>
               <w:rPr>
@@ -2253,7 +2173,7 @@
               <w:lang w:val="en-US"/>
             </w:rPr>
           </w:pPr>
-          <w:hyperlink w:anchor="_Toc127004077" w:history="1">
+          <w:hyperlink w:anchor="_Toc127453788" w:history="1">
             <w:r>
               <w:rPr>
                 <w:rStyle w:val="Hyperlink"/>
@@ -2281,7 +2201,7 @@
                 <w:noProof/>
                 <w:webHidden/>
               </w:rPr>
-              <w:instrText xml:space="preserve"> PAGEREF _Toc127004077 \h </w:instrText>
+              <w:instrText xml:space="preserve"> PAGEREF _Toc127453788 \h </w:instrText>
             </w:r>
             <w:r>
               <w:rPr>
@@ -2324,7 +2244,7 @@
               <w:lang w:val="en-US"/>
             </w:rPr>
           </w:pPr>
-          <w:hyperlink w:anchor="_Toc127004078" w:history="1">
+          <w:hyperlink w:anchor="_Toc127453789" w:history="1">
             <w:r>
               <w:rPr>
                 <w:rStyle w:val="Hyperlink"/>
@@ -2352,7 +2272,7 @@
                 <w:noProof/>
                 <w:webHidden/>
               </w:rPr>
-              <w:instrText xml:space="preserve"> PAGEREF _Toc127004078 \h </w:instrText>
+              <w:instrText xml:space="preserve"> PAGEREF _Toc127453789 \h </w:instrText>
             </w:r>
             <w:r>
               <w:rPr>
@@ -2372,7 +2292,7 @@
                 <w:noProof/>
                 <w:webHidden/>
               </w:rPr>
-              <w:t>4</w:t>
+              <w:t>5</w:t>
             </w:r>
             <w:r>
               <w:rPr>
@@ -2395,7 +2315,7 @@
               <w:lang w:val="en-US"/>
             </w:rPr>
           </w:pPr>
-          <w:hyperlink w:anchor="_Toc127004079" w:history="1">
+          <w:hyperlink w:anchor="_Toc127453790" w:history="1">
             <w:r>
               <w:rPr>
                 <w:rStyle w:val="Hyperlink"/>
@@ -2423,7 +2343,7 @@
                 <w:noProof/>
                 <w:webHidden/>
               </w:rPr>
-              <w:instrText xml:space="preserve"> PAGEREF _Toc127004079 \h </w:instrText>
+              <w:instrText xml:space="preserve"> PAGEREF _Toc127453790 \h </w:instrText>
             </w:r>
             <w:r>
               <w:rPr>
@@ -2443,7 +2363,7 @@
                 <w:noProof/>
                 <w:webHidden/>
               </w:rPr>
-              <w:t>4</w:t>
+              <w:t>5</w:t>
             </w:r>
             <w:r>
               <w:rPr>
@@ -2466,7 +2386,7 @@
               <w:lang w:val="en-US"/>
             </w:rPr>
           </w:pPr>
-          <w:hyperlink w:anchor="_Toc127004080" w:history="1">
+          <w:hyperlink w:anchor="_Toc127453791" w:history="1">
             <w:r>
               <w:rPr>
                 <w:rStyle w:val="Hyperlink"/>
@@ -2494,7 +2414,7 @@
                 <w:noProof/>
                 <w:webHidden/>
               </w:rPr>
-              <w:instrText xml:space="preserve"> PAGEREF _Toc127004080 \h </w:instrText>
+              <w:instrText xml:space="preserve"> PAGEREF _Toc127453791 \h </w:instrText>
             </w:r>
             <w:r>
               <w:rPr>
@@ -2514,7 +2434,7 @@
                 <w:noProof/>
                 <w:webHidden/>
               </w:rPr>
-              <w:t>4</w:t>
+              <w:t>5</w:t>
             </w:r>
             <w:r>
               <w:rPr>
@@ -2537,7 +2457,7 @@
               <w:lang w:val="en-US"/>
             </w:rPr>
           </w:pPr>
-          <w:hyperlink w:anchor="_Toc127004081" w:history="1">
+          <w:hyperlink w:anchor="_Toc127453792" w:history="1">
             <w:r>
               <w:rPr>
                 <w:rStyle w:val="Hyperlink"/>
@@ -2565,7 +2485,7 @@
                 <w:noProof/>
                 <w:webHidden/>
               </w:rPr>
-              <w:instrText xml:space="preserve"> PAGEREF _Toc127004081 \h </w:instrText>
+              <w:instrText xml:space="preserve"> PAGEREF _Toc127453792 \h </w:instrText>
             </w:r>
             <w:r>
               <w:rPr>
@@ -2585,7 +2505,7 @@
                 <w:noProof/>
                 <w:webHidden/>
               </w:rPr>
-              <w:t>4</w:t>
+              <w:t>5</w:t>
             </w:r>
             <w:r>
               <w:rPr>
@@ -2608,7 +2528,7 @@
               <w:lang w:val="en-US"/>
             </w:rPr>
           </w:pPr>
-          <w:hyperlink w:anchor="_Toc127004082" w:history="1">
+          <w:hyperlink w:anchor="_Toc127453793" w:history="1">
             <w:r>
               <w:rPr>
                 <w:rStyle w:val="Hyperlink"/>
@@ -2635,7 +2555,7 @@
                 <w:noProof/>
                 <w:webHidden/>
               </w:rPr>
-              <w:instrText xml:space="preserve"> PAGEREF _Toc127004082 \h </w:instrText>
+              <w:instrText xml:space="preserve"> PAGEREF _Toc127453793 \h </w:instrText>
             </w:r>
             <w:r>
               <w:rPr>
@@ -2655,7 +2575,7 @@
                 <w:noProof/>
                 <w:webHidden/>
               </w:rPr>
-              <w:t>5</w:t>
+              <w:t>6</w:t>
             </w:r>
             <w:r>
               <w:rPr>
@@ -2678,7 +2598,7 @@
               <w:lang w:val="en-US"/>
             </w:rPr>
           </w:pPr>
-          <w:hyperlink w:anchor="_Toc127004083" w:history="1">
+          <w:hyperlink w:anchor="_Toc127453794" w:history="1">
             <w:r>
               <w:rPr>
                 <w:rStyle w:val="Hyperlink"/>
@@ -2705,7 +2625,7 @@
                 <w:noProof/>
                 <w:webHidden/>
               </w:rPr>
-              <w:instrText xml:space="preserve"> PAGEREF _Toc127004083 \h </w:instrText>
+              <w:instrText xml:space="preserve"> PAGEREF _Toc127453794 \h </w:instrText>
             </w:r>
             <w:r>
               <w:rPr>
@@ -2725,7 +2645,7 @@
                 <w:noProof/>
                 <w:webHidden/>
               </w:rPr>
-              <w:t>5</w:t>
+              <w:t>6</w:t>
             </w:r>
             <w:r>
               <w:rPr>
@@ -2785,7 +2705,7 @@
           <w:rFonts w:eastAsia="Times New Roman"/>
         </w:rPr>
       </w:pPr>
-      <w:bookmarkStart w:id="0" w:name="_Toc127004061"/>
+      <w:bookmarkStart w:id="0" w:name="_Toc127453772"/>
       <w:r>
         <w:rPr>
           <w:rFonts w:eastAsia="Times New Roman"/>
@@ -2808,7 +2728,7 @@
           <w:rFonts w:eastAsia="Times New Roman"/>
         </w:rPr>
       </w:pPr>
-      <w:bookmarkStart w:id="1" w:name="_Toc127004062"/>
+      <w:bookmarkStart w:id="1" w:name="_Toc127453773"/>
       <w:r>
         <w:rPr>
           <w:rFonts w:eastAsia="Times New Roman"/>
@@ -2861,22 +2781,106 @@
           <w:rFonts w:eastAsia="Times New Roman"/>
         </w:rPr>
       </w:pPr>
-      <w:bookmarkStart w:id="2" w:name="_Toc127004063"/>
+      <w:bookmarkStart w:id="2" w:name="_Toc127453774"/>
       <w:r>
         <w:rPr>
           <w:rFonts w:eastAsia="Times New Roman"/>
         </w:rPr>
-        <w:t xml:space="preserve">Politische u gesellschaftliche </w:t>
-      </w:r>
+        <w:t>Politische u</w:t>
+      </w:r>
+      <w:r>
+        <w:rPr>
+          <w:rFonts w:eastAsia="Times New Roman"/>
+        </w:rPr>
+        <w:t>nd</w:t>
+      </w:r>
+      <w:r>
+        <w:rPr>
+          <w:rFonts w:eastAsia="Times New Roman"/>
+        </w:rPr>
+        <w:t xml:space="preserve"> gesellschaftliche </w:t>
+      </w:r>
+      <w:r>
+        <w:rPr>
+          <w:rFonts w:eastAsia="Times New Roman"/>
+        </w:rPr>
+        <w:t>R</w:t>
+      </w:r>
+      <w:r>
+        <w:rPr>
+          <w:rFonts w:eastAsia="Times New Roman"/>
+        </w:rPr>
+        <w:t>elevanz</w:t>
+      </w:r>
+      <w:bookmarkEnd w:id="2"/>
+    </w:p>
+    <w:p>
+      <w:r>
+        <w:t>Wissenschaft sollte möglichst unabhängig und nicht bereits in ihrer Entstehung durch politische Ideologien beeinflusst werden. [MEHR]</w:t>
+      </w:r>
+    </w:p>
+    <w:p>
+      <w:r>
+        <w:t>Zudem sind politische Jugendorganisationen für viele Parteien ein wichtiger Weg neue, aktive Mitglieder zu gewinnen. Wenn an Universitäten ausschließlich oder auch nur zu großem Teil linke Parteien Zuspruch finden, könnte dies möglicherweise ein Indikator für zukünftige politische Verschiebungen sein.</w:t>
+      </w:r>
+    </w:p>
+    <w:p>
+      <w:pPr>
+        <w:pStyle w:val="Heading3"/>
+        <w:rPr>
+          <w:rFonts w:eastAsia="Times New Roman"/>
+        </w:rPr>
+      </w:pPr>
+      <w:bookmarkStart w:id="3" w:name="_Toc127453775"/>
       <w:proofErr w:type="spellStart"/>
       <w:r>
         <w:rPr>
           <w:rFonts w:eastAsia="Times New Roman"/>
         </w:rPr>
-        <w:t>relevanz</w:t>
-      </w:r>
-      <w:bookmarkEnd w:id="2"/>
+        <w:t>forschungslücke</w:t>
+      </w:r>
       <w:proofErr w:type="spellEnd"/>
+      <w:r>
+        <w:rPr>
+          <w:rFonts w:eastAsia="Times New Roman"/>
+        </w:rPr>
+        <w:t xml:space="preserve"> und forschungsfrage</w:t>
+      </w:r>
+      <w:bookmarkEnd w:id="3"/>
+    </w:p>
+    <w:p>
+      <w:r>
+        <w:t xml:space="preserve">[Nur </w:t>
+      </w:r>
+      <w:proofErr w:type="spellStart"/>
+      <w:r>
+        <w:t>umfragen</w:t>
+      </w:r>
+      <w:proofErr w:type="spellEnd"/>
+      <w:r>
+        <w:t xml:space="preserve"> und </w:t>
+      </w:r>
+      <w:proofErr w:type="spellStart"/>
+      <w:r>
+        <w:t>statisiken</w:t>
+      </w:r>
+      <w:proofErr w:type="spellEnd"/>
+      <w:r>
+        <w:t xml:space="preserve">, </w:t>
+      </w:r>
+      <w:proofErr w:type="spellStart"/>
+      <w:r>
+        <w:t>fokus</w:t>
+      </w:r>
+      <w:proofErr w:type="spellEnd"/>
+      <w:r>
+        <w:t xml:space="preserve"> auf USA]</w:t>
+      </w:r>
+    </w:p>
+    <w:p>
+      <w:r>
+        <w:t>[Keine Forschung zu Uniwahlen]</w:t>
+      </w:r>
     </w:p>
     <w:p>
       <w:pPr>
@@ -2885,65 +2889,7 @@
           <w:rFonts w:eastAsia="Times New Roman"/>
         </w:rPr>
       </w:pPr>
-      <w:bookmarkStart w:id="3" w:name="_Toc127004064"/>
-      <w:proofErr w:type="spellStart"/>
-      <w:r>
-        <w:rPr>
-          <w:rFonts w:eastAsia="Times New Roman"/>
-        </w:rPr>
-        <w:t>forschungslücke</w:t>
-      </w:r>
-      <w:proofErr w:type="spellEnd"/>
-      <w:r>
-        <w:rPr>
-          <w:rFonts w:eastAsia="Times New Roman"/>
-        </w:rPr>
-        <w:t xml:space="preserve"> und forschungsfrage</w:t>
-      </w:r>
-      <w:bookmarkEnd w:id="3"/>
-    </w:p>
-    <w:p>
-      <w:r>
-        <w:t xml:space="preserve">[Nur </w:t>
-      </w:r>
-      <w:proofErr w:type="spellStart"/>
-      <w:r>
-        <w:t>umfragen</w:t>
-      </w:r>
-      <w:proofErr w:type="spellEnd"/>
-      <w:r>
-        <w:t xml:space="preserve"> und </w:t>
-      </w:r>
-      <w:proofErr w:type="spellStart"/>
-      <w:r>
-        <w:t>statisiken</w:t>
-      </w:r>
-      <w:proofErr w:type="spellEnd"/>
-      <w:r>
-        <w:t xml:space="preserve">, </w:t>
-      </w:r>
-      <w:proofErr w:type="spellStart"/>
-      <w:r>
-        <w:t>fokus</w:t>
-      </w:r>
-      <w:proofErr w:type="spellEnd"/>
-      <w:r>
-        <w:t xml:space="preserve"> auf USA]</w:t>
-      </w:r>
-    </w:p>
-    <w:p>
-      <w:r>
-        <w:t>[Keine Forschung zu Uniwahlen]</w:t>
-      </w:r>
-    </w:p>
-    <w:p>
-      <w:pPr>
-        <w:pStyle w:val="Heading3"/>
-        <w:rPr>
-          <w:rFonts w:eastAsia="Times New Roman"/>
-        </w:rPr>
-      </w:pPr>
-      <w:bookmarkStart w:id="4" w:name="_Toc127004065"/>
+      <w:bookmarkStart w:id="4" w:name="_Toc127453776"/>
       <w:r>
         <w:rPr>
           <w:rFonts w:eastAsia="Times New Roman"/>
@@ -2998,16 +2944,19 @@
           <w:rFonts w:eastAsia="Times New Roman"/>
         </w:rPr>
       </w:pPr>
-      <w:bookmarkStart w:id="5" w:name="_Toc127004066"/>
-      <w:proofErr w:type="spellStart"/>
+      <w:bookmarkStart w:id="5" w:name="_Toc127453777"/>
       <w:r>
         <w:rPr>
           <w:rFonts w:eastAsia="Times New Roman"/>
         </w:rPr>
-        <w:t>struktur</w:t>
+        <w:t>Struktur</w:t>
       </w:r>
       <w:bookmarkEnd w:id="5"/>
-      <w:proofErr w:type="spellEnd"/>
+    </w:p>
+    <w:p>
+      <w:r>
+        <w:t xml:space="preserve">Die Struktur der vorliegenden Arbeit ist wie folgt: </w:t>
+      </w:r>
     </w:p>
     <w:p>
       <w:pPr>
@@ -3016,7 +2965,7 @@
           <w:rFonts w:eastAsia="Times New Roman"/>
         </w:rPr>
       </w:pPr>
-      <w:bookmarkStart w:id="6" w:name="_Toc127004067"/>
+      <w:bookmarkStart w:id="6" w:name="_Toc127453778"/>
       <w:proofErr w:type="spellStart"/>
       <w:r>
         <w:rPr>
@@ -3042,17 +2991,23 @@
       <w:proofErr w:type="spellEnd"/>
     </w:p>
     <w:p>
+      <w:r>
+        <w:t>[idk man]</w:t>
+      </w:r>
+    </w:p>
+    <w:p>
       <w:pPr>
         <w:pStyle w:val="Heading1"/>
         <w:rPr>
           <w:rFonts w:eastAsia="Times New Roman"/>
         </w:rPr>
       </w:pPr>
-      <w:bookmarkStart w:id="7" w:name="_Toc127004068"/>
+      <w:bookmarkStart w:id="7" w:name="_Toc127453779"/>
       <w:r>
         <w:rPr>
           <w:rFonts w:eastAsia="Times New Roman"/>
         </w:rPr>
+        <w:lastRenderedPageBreak/>
         <w:t>Hauptteil</w:t>
       </w:r>
       <w:bookmarkEnd w:id="7"/>
@@ -3064,7 +3019,7 @@
           <w:rFonts w:eastAsia="Times New Roman"/>
         </w:rPr>
       </w:pPr>
-      <w:bookmarkStart w:id="8" w:name="_Toc127004069"/>
+      <w:bookmarkStart w:id="8" w:name="_Toc127453780"/>
       <w:r>
         <w:rPr>
           <w:rFonts w:eastAsia="Times New Roman"/>
@@ -3086,7 +3041,7 @@
           <w:rFonts w:eastAsia="Times New Roman"/>
         </w:rPr>
       </w:pPr>
-      <w:bookmarkStart w:id="9" w:name="_Toc127004070"/>
+      <w:bookmarkStart w:id="9" w:name="_Toc127453781"/>
       <w:r>
         <w:rPr>
           <w:rFonts w:eastAsia="Times New Roman"/>
@@ -3097,7 +3052,15 @@
     </w:p>
     <w:p>
       <w:r>
-        <w:t>[Email and Jan-Eric Bartels wegen Kleinstparteien/Uniwahlen]</w:t>
+        <w:t>[</w:t>
+      </w:r>
+      <w:proofErr w:type="gramStart"/>
+      <w:r>
+        <w:t>Email</w:t>
+      </w:r>
+      <w:proofErr w:type="gramEnd"/>
+      <w:r>
+        <w:t xml:space="preserve"> and Jan-Eric Bartels wegen Kleinstparteien/Uniwahlen]</w:t>
       </w:r>
       <w:r>
         <w:rPr>
@@ -3113,7 +3076,7 @@
           <w:rFonts w:eastAsia="Times New Roman"/>
         </w:rPr>
       </w:pPr>
-      <w:bookmarkStart w:id="10" w:name="_Toc127004071"/>
+      <w:bookmarkStart w:id="10" w:name="_Toc127453782"/>
       <w:r>
         <w:rPr>
           <w:rFonts w:eastAsia="Times New Roman"/>
@@ -3129,7 +3092,7 @@
           <w:rFonts w:eastAsia="Times New Roman"/>
         </w:rPr>
       </w:pPr>
-      <w:bookmarkStart w:id="11" w:name="_Toc127004072"/>
+      <w:bookmarkStart w:id="11" w:name="_Toc127453783"/>
       <w:r>
         <w:rPr>
           <w:rFonts w:eastAsia="Times New Roman"/>
@@ -3145,7 +3108,7 @@
           <w:rFonts w:eastAsia="Times New Roman"/>
         </w:rPr>
       </w:pPr>
-      <w:bookmarkStart w:id="12" w:name="_Toc127004073"/>
+      <w:bookmarkStart w:id="12" w:name="_Toc127453784"/>
       <w:r>
         <w:rPr>
           <w:rFonts w:eastAsia="Times New Roman"/>
@@ -3206,7 +3169,6 @@
     </w:p>
     <w:p>
       <w:r>
-        <w:lastRenderedPageBreak/>
         <w:t>[</w:t>
       </w:r>
       <w:proofErr w:type="spellStart"/>
@@ -3216,6 +3178,17 @@
       <w:proofErr w:type="spellEnd"/>
       <w:r>
         <w:t>]</w:t>
+      </w:r>
+      <w:r>
+        <w:t xml:space="preserve"> (</w:t>
+      </w:r>
+      <w:proofErr w:type="spellStart"/>
+      <w:r>
+        <w:t>Honeycutt</w:t>
+      </w:r>
+      <w:proofErr w:type="spellEnd"/>
+      <w:r>
+        <w:t xml:space="preserve"> 2022)</w:t>
       </w:r>
     </w:p>
     <w:p>
@@ -3287,6 +3260,7 @@
     </w:p>
     <w:p>
       <w:r>
+        <w:lastRenderedPageBreak/>
         <w:t>Alternativ besteht die Möglichkeit, dass die politische Landschaft an Universitäten sich nicht [</w:t>
       </w:r>
       <w:commentRangeStart w:id="13"/>
@@ -3364,12 +3338,11 @@
           <w:rFonts w:eastAsia="Times New Roman"/>
         </w:rPr>
       </w:pPr>
-      <w:bookmarkStart w:id="14" w:name="_Toc127004074"/>
+      <w:bookmarkStart w:id="14" w:name="_Toc127453785"/>
       <w:r>
         <w:rPr>
           <w:rFonts w:eastAsia="Times New Roman"/>
         </w:rPr>
-        <w:lastRenderedPageBreak/>
         <w:t>Daten und Operationalisierung</w:t>
       </w:r>
       <w:bookmarkEnd w:id="14"/>
@@ -3387,7 +3360,7 @@
           <w:rFonts w:eastAsia="Times New Roman"/>
         </w:rPr>
       </w:pPr>
-      <w:bookmarkStart w:id="15" w:name="_Toc127004075"/>
+      <w:bookmarkStart w:id="15" w:name="_Toc127453786"/>
       <w:r>
         <w:rPr>
           <w:rFonts w:eastAsia="Times New Roman"/>
@@ -3404,7 +3377,13 @@
         <w:t>„</w:t>
       </w:r>
       <w:r>
-        <w:t xml:space="preserve">Der Allgemeine Studierendenausschuss (kurz AStA) ist die politische Vertretung der Studierenden an der Uni Göttingen und das oberste Gremium der studentischen Selbstverwaltung. Jährlich finden im Januar die Uniwahlen statt, bei denen verschiedene politische Hochschulgruppen antreten. Der gewählte AStA vertritt die studentischen Belange dann gegenüber den anderen Institutionen der Universität, wie beispielsweise dem Präsidium, dem </w:t>
+        <w:t>Der Allgemeine Studierendenausschuss (kurz AStA) ist die politische Vertretung der Studierenden an der Uni Göttingen und das oberste Gremium der studentischen Selbstverwaltung.</w:t>
+      </w:r>
+      <w:r>
+        <w:t xml:space="preserve"> […]</w:t>
+      </w:r>
+      <w:r>
+        <w:t xml:space="preserve"> Der gewählte AStA vertritt die studentischen Belange dann gegenüber den anderen Institutionen der Universität, wie beispielsweise dem Präsidium, dem </w:t>
       </w:r>
       <w:proofErr w:type="spellStart"/>
       <w:r>
@@ -3646,6 +3625,7 @@
           <w:b/>
           <w:bCs/>
         </w:rPr>
+        <w:lastRenderedPageBreak/>
         <w:t>Liberale Hochschulgruppe</w:t>
       </w:r>
       <w:r>
@@ -3838,27 +3818,20 @@
           <w:b/>
           <w:bCs/>
         </w:rPr>
-        <w:t>Ring Christlich-Demokratischer Studenten</w:t>
+        <w:t xml:space="preserve">Ring Christlich-Demokratischer Studenten </w:t>
       </w:r>
       <w:r>
         <w:rPr>
           <w:b/>
           <w:bCs/>
         </w:rPr>
-        <w:t xml:space="preserve"> </w:t>
+        <w:t>(RCDS):</w:t>
       </w:r>
       <w:r>
         <w:rPr>
           <w:b/>
           <w:bCs/>
         </w:rPr>
-        <w:t>(RCDS):</w:t>
-      </w:r>
-      <w:r>
-        <w:rPr>
-          <w:b/>
-          <w:bCs/>
-        </w:rPr>
         <w:t xml:space="preserve"> </w:t>
       </w:r>
       <w:r>
@@ -3878,269 +3851,287 @@
       </w:r>
       <w:proofErr w:type="spellEnd"/>
       <w:r>
-        <w:t xml:space="preserve"> zur Verfügung stehen. Die Alternative </w:t>
-      </w:r>
-      <w:r>
+        <w:t xml:space="preserve"> zur Verfügung stehen. Die Alternative Linke Liste / Basisgruppenbündnis Göttingen </w:t>
+      </w:r>
+      <w:r>
+        <w:t>hat kein auffindbares Wahlprogramm und antwortete nicht auf Rückfragen. Daher wird diese Partei in aus der Analyse ausgeschlossen.</w:t>
+      </w:r>
+    </w:p>
+    <w:p>
+      <w:r>
+        <w:t>Die Partei Schwarz-Rot-</w:t>
+      </w:r>
+      <w:proofErr w:type="spellStart"/>
+      <w:r>
+        <w:t>Kollabs</w:t>
+      </w:r>
+      <w:proofErr w:type="spellEnd"/>
+      <w:r>
+        <w:t xml:space="preserve"> ist eine satirische Partei, deren Parteiprogramm für inhaltliche Interpretationen von textbasierten Inhalten ebenfalls unbrauchbar ist. Auch SRK wird somit von der Analyse ausgeschlossen.</w:t>
+      </w:r>
+    </w:p>
+    <w:p>
+      <w:pPr>
+        <w:pStyle w:val="Heading3"/>
+        <w:rPr>
+          <w:rFonts w:eastAsia="Times New Roman"/>
+        </w:rPr>
+      </w:pPr>
+      <w:bookmarkStart w:id="16" w:name="_Toc127453787"/>
+      <w:r>
+        <w:rPr>
+          <w:rFonts w:eastAsia="Times New Roman"/>
+        </w:rPr>
+        <w:t>Operationalisierung</w:t>
+      </w:r>
+      <w:bookmarkEnd w:id="16"/>
+    </w:p>
+    <w:p>
+      <w:r>
+        <w:t>[MARPOR]</w:t>
+      </w:r>
+    </w:p>
+    <w:p>
+      <w:r>
+        <w:t xml:space="preserve">Die Verortung der Parteien basiert zunächst auf dem </w:t>
+      </w:r>
+      <w:proofErr w:type="spellStart"/>
+      <w:r>
+        <w:t>Manifesto</w:t>
+      </w:r>
+      <w:proofErr w:type="spellEnd"/>
+      <w:r>
+        <w:t xml:space="preserve"> Research on Political </w:t>
+      </w:r>
+      <w:proofErr w:type="spellStart"/>
+      <w:r>
+        <w:t>Representation</w:t>
+      </w:r>
+      <w:proofErr w:type="spellEnd"/>
+      <w:r>
+        <w:t xml:space="preserve"> (MARPOR)</w:t>
+      </w:r>
+      <w:r>
+        <w:t xml:space="preserve">. </w:t>
+      </w:r>
+    </w:p>
+    <w:p>
+      <w:r>
+        <w:t>[</w:t>
+      </w:r>
+      <w:proofErr w:type="spellStart"/>
+      <w:r>
+        <w:t>Franzman</w:t>
+      </w:r>
+      <w:proofErr w:type="spellEnd"/>
+      <w:r>
+        <w:t xml:space="preserve"> Kaiser 2016 RILE </w:t>
+      </w:r>
+      <w:proofErr w:type="spellStart"/>
+      <w:r>
+        <w:t>scores</w:t>
+      </w:r>
+      <w:proofErr w:type="spellEnd"/>
+      <w:r>
+        <w:t>]</w:t>
+      </w:r>
+    </w:p>
+    <w:p>
+      <w:r>
+        <w:t xml:space="preserve">Um eine zweidimensionale Einordnung zu erreichen, werden die MARPOR Werte um die Ergebnisse aus dem Datensatz von Franzmann &amp; Kaiser (2016) ergänzt. </w:t>
+      </w:r>
+    </w:p>
+    <w:p>
+      <w:pPr>
+        <w:pStyle w:val="Heading3"/>
+        <w:rPr>
+          <w:rFonts w:eastAsia="Times New Roman"/>
+        </w:rPr>
+      </w:pPr>
+      <w:bookmarkStart w:id="17" w:name="_Toc127453788"/>
+      <w:r>
+        <w:rPr>
+          <w:rFonts w:eastAsia="Times New Roman"/>
+        </w:rPr>
+        <w:t>Methoden</w:t>
+      </w:r>
+      <w:bookmarkEnd w:id="17"/>
+    </w:p>
+    <w:p>
+      <w:r>
+        <w:t>[</w:t>
+      </w:r>
+      <w:proofErr w:type="spellStart"/>
+      <w:r>
+        <w:t>Word</w:t>
+      </w:r>
+      <w:r>
+        <w:t>scores</w:t>
+      </w:r>
+      <w:proofErr w:type="spellEnd"/>
+      <w:r>
+        <w:t>]</w:t>
+      </w:r>
+    </w:p>
+    <w:p>
+      <w:r>
+        <w:t>[</w:t>
+      </w:r>
+      <w:proofErr w:type="spellStart"/>
+      <w:r>
+        <w:t>Wordfish</w:t>
+      </w:r>
+      <w:proofErr w:type="spellEnd"/>
+      <w:r>
+        <w:t xml:space="preserve">, </w:t>
+      </w:r>
+      <w:proofErr w:type="spellStart"/>
+      <w:r>
+        <w:t>if</w:t>
+      </w:r>
+      <w:proofErr w:type="spellEnd"/>
+      <w:r>
+        <w:t xml:space="preserve"> I do </w:t>
+      </w:r>
+      <w:proofErr w:type="spellStart"/>
+      <w:r>
+        <w:t>it</w:t>
+      </w:r>
+      <w:proofErr w:type="spellEnd"/>
+      <w:r>
+        <w:t>]</w:t>
+      </w:r>
+    </w:p>
+    <w:p>
+      <w:r>
+        <w:t>[</w:t>
+      </w:r>
+      <w:proofErr w:type="spellStart"/>
+      <w:r>
+        <w:t>Why</w:t>
+      </w:r>
+      <w:proofErr w:type="spellEnd"/>
+      <w:r>
+        <w:t xml:space="preserve"> not hand-</w:t>
+      </w:r>
+      <w:proofErr w:type="spellStart"/>
+      <w:r>
+        <w:t>coded</w:t>
+      </w:r>
+      <w:proofErr w:type="spellEnd"/>
+      <w:r>
+        <w:t xml:space="preserve"> </w:t>
+      </w:r>
+      <w:proofErr w:type="spellStart"/>
+      <w:r>
+        <w:t>or</w:t>
+      </w:r>
+      <w:proofErr w:type="spellEnd"/>
+      <w:r>
+        <w:t xml:space="preserve"> </w:t>
+      </w:r>
+      <w:proofErr w:type="spellStart"/>
+      <w:r>
+        <w:t>other</w:t>
+      </w:r>
+      <w:proofErr w:type="spellEnd"/>
+      <w:r>
+        <w:t xml:space="preserve"> </w:t>
+      </w:r>
+      <w:proofErr w:type="spellStart"/>
+      <w:r>
+        <w:t>methods</w:t>
+      </w:r>
+      <w:proofErr w:type="spellEnd"/>
+      <w:r>
+        <w:t>]</w:t>
+      </w:r>
+    </w:p>
+    <w:p/>
+    <w:p>
+      <w:pPr>
+        <w:pStyle w:val="Heading2"/>
+        <w:rPr>
+          <w:rFonts w:eastAsia="Times New Roman"/>
+        </w:rPr>
+      </w:pPr>
+      <w:bookmarkStart w:id="18" w:name="_Toc127453789"/>
+      <w:r>
+        <w:rPr>
+          <w:rFonts w:eastAsia="Times New Roman"/>
+        </w:rPr>
         <w:lastRenderedPageBreak/>
-        <w:t xml:space="preserve">Linke Liste / Basisgruppenbündnis Göttingen </w:t>
-      </w:r>
-      <w:r>
-        <w:t>hat kein auffindbares Wahlprogramm und antwortete nicht auf Rückfragen. Daher wird diese Partei in aus der Analyse ausgeschlossen.</w:t>
-      </w:r>
-    </w:p>
-    <w:p>
-      <w:r>
-        <w:t>Die Partei Schwarz-Rot-</w:t>
+        <w:t>Analyse</w:t>
+      </w:r>
+      <w:bookmarkEnd w:id="18"/>
+      <w:r>
+        <w:rPr>
+          <w:rFonts w:eastAsia="Times New Roman"/>
+        </w:rPr>
+        <w:t xml:space="preserve"> </w:t>
+      </w:r>
+    </w:p>
+    <w:p>
+      <w:pPr>
+        <w:pStyle w:val="Heading3"/>
+        <w:rPr>
+          <w:rFonts w:eastAsia="Times New Roman"/>
+        </w:rPr>
+      </w:pPr>
+      <w:bookmarkStart w:id="19" w:name="_Toc127453790"/>
+      <w:r>
+        <w:rPr>
+          <w:rFonts w:eastAsia="Times New Roman"/>
+        </w:rPr>
+        <w:t>Deskriptiv</w:t>
+      </w:r>
+      <w:bookmarkEnd w:id="19"/>
+    </w:p>
+    <w:p>
+      <w:pPr>
+        <w:pStyle w:val="Heading3"/>
+        <w:rPr>
+          <w:rFonts w:eastAsia="Times New Roman"/>
+        </w:rPr>
+      </w:pPr>
+      <w:bookmarkStart w:id="20" w:name="_Toc127453791"/>
+      <w:r>
+        <w:rPr>
+          <w:rFonts w:eastAsia="Times New Roman"/>
+        </w:rPr>
+        <w:t>Multivariat</w:t>
+      </w:r>
+      <w:bookmarkEnd w:id="20"/>
+    </w:p>
+    <w:p>
+      <w:r>
+        <w:t>[</w:t>
       </w:r>
       <w:proofErr w:type="spellStart"/>
       <w:r>
-        <w:t>Kollabs</w:t>
+        <w:t>wordfish</w:t>
       </w:r>
       <w:proofErr w:type="spellEnd"/>
       <w:r>
-        <w:t xml:space="preserve"> ist eine satirische Partei, deren Parteiprogramm für inhaltliche Interpretationen von textbasierten Inhalten ebenfalls unbrauchbar ist. Auch SRK wird somit von der Analyse ausgeschlossen.</w:t>
-      </w:r>
-    </w:p>
-    <w:p>
-      <w:pPr>
-        <w:pStyle w:val="Heading3"/>
+        <w:t xml:space="preserve"> </w:t>
+      </w:r>
+      <w:proofErr w:type="spellStart"/>
+      <w:r>
+        <w:t>results</w:t>
+      </w:r>
+      <w:proofErr w:type="spellEnd"/>
+      <w:r>
+        <w:t>]</w:t>
+      </w:r>
+    </w:p>
+    <w:p>
+      <w:pPr>
+        <w:pStyle w:val="Heading1"/>
         <w:rPr>
           <w:rFonts w:eastAsia="Times New Roman"/>
         </w:rPr>
       </w:pPr>
-      <w:bookmarkStart w:id="16" w:name="_Toc127004076"/>
-      <w:r>
-        <w:rPr>
-          <w:rFonts w:eastAsia="Times New Roman"/>
-        </w:rPr>
-        <w:t>Operationalisierung</w:t>
-      </w:r>
-      <w:bookmarkEnd w:id="16"/>
-    </w:p>
-    <w:p>
-      <w:r>
-        <w:t>[MARPOR]</w:t>
-      </w:r>
-    </w:p>
-    <w:p>
-      <w:r>
-        <w:t xml:space="preserve">Die Verortung der Parteien basiert zunächst auf dem </w:t>
-      </w:r>
-      <w:proofErr w:type="spellStart"/>
-      <w:r>
-        <w:t>Manifesto</w:t>
-      </w:r>
-      <w:proofErr w:type="spellEnd"/>
-      <w:r>
-        <w:t xml:space="preserve"> Research on Political </w:t>
-      </w:r>
-      <w:proofErr w:type="spellStart"/>
-      <w:r>
-        <w:t>Representation</w:t>
-      </w:r>
-      <w:proofErr w:type="spellEnd"/>
-      <w:r>
-        <w:t xml:space="preserve"> (MARPOR)</w:t>
-      </w:r>
-      <w:r>
-        <w:t xml:space="preserve">. </w:t>
-      </w:r>
-    </w:p>
-    <w:p>
-      <w:r>
-        <w:t>[</w:t>
-      </w:r>
-      <w:proofErr w:type="spellStart"/>
-      <w:r>
-        <w:t>Franzman</w:t>
-      </w:r>
-      <w:proofErr w:type="spellEnd"/>
-      <w:r>
-        <w:t xml:space="preserve"> Kaiser 2016 RILE </w:t>
-      </w:r>
-      <w:proofErr w:type="spellStart"/>
-      <w:r>
-        <w:t>scores</w:t>
-      </w:r>
-      <w:proofErr w:type="spellEnd"/>
-      <w:r>
-        <w:t>]</w:t>
-      </w:r>
-    </w:p>
-    <w:p>
-      <w:pPr>
-        <w:pStyle w:val="Heading3"/>
-        <w:rPr>
-          <w:rFonts w:eastAsia="Times New Roman"/>
-        </w:rPr>
-      </w:pPr>
-      <w:bookmarkStart w:id="17" w:name="_Toc127004077"/>
-      <w:r>
-        <w:rPr>
-          <w:rFonts w:eastAsia="Times New Roman"/>
-        </w:rPr>
-        <w:t>Methoden</w:t>
-      </w:r>
-      <w:bookmarkEnd w:id="17"/>
-    </w:p>
-    <w:p>
-      <w:r>
-        <w:t>[</w:t>
-      </w:r>
-      <w:proofErr w:type="spellStart"/>
-      <w:r>
-        <w:t>Word</w:t>
-      </w:r>
-      <w:r>
-        <w:t>scores</w:t>
-      </w:r>
-      <w:proofErr w:type="spellEnd"/>
-      <w:r>
-        <w:t>]</w:t>
-      </w:r>
-    </w:p>
-    <w:p>
-      <w:r>
-        <w:t>[</w:t>
-      </w:r>
-      <w:proofErr w:type="spellStart"/>
-      <w:r>
-        <w:t>Wordfish</w:t>
-      </w:r>
-      <w:proofErr w:type="spellEnd"/>
-      <w:r>
-        <w:t>]</w:t>
-      </w:r>
-    </w:p>
-    <w:p>
-      <w:r>
-        <w:t>[</w:t>
-      </w:r>
-      <w:proofErr w:type="spellStart"/>
-      <w:r>
-        <w:t>Why</w:t>
-      </w:r>
-      <w:proofErr w:type="spellEnd"/>
-      <w:r>
-        <w:t xml:space="preserve"> not hand-</w:t>
-      </w:r>
-      <w:proofErr w:type="spellStart"/>
-      <w:r>
-        <w:t>coded</w:t>
-      </w:r>
-      <w:proofErr w:type="spellEnd"/>
-      <w:r>
-        <w:t xml:space="preserve"> </w:t>
-      </w:r>
-      <w:proofErr w:type="spellStart"/>
-      <w:r>
-        <w:t>or</w:t>
-      </w:r>
-      <w:proofErr w:type="spellEnd"/>
-      <w:r>
-        <w:t xml:space="preserve"> </w:t>
-      </w:r>
-      <w:proofErr w:type="spellStart"/>
-      <w:r>
-        <w:t>other</w:t>
-      </w:r>
-      <w:proofErr w:type="spellEnd"/>
-      <w:r>
-        <w:t xml:space="preserve"> </w:t>
-      </w:r>
-      <w:proofErr w:type="spellStart"/>
-      <w:r>
-        <w:t>methods</w:t>
-      </w:r>
-      <w:proofErr w:type="spellEnd"/>
-      <w:r>
-        <w:t>]</w:t>
-      </w:r>
-    </w:p>
-    <w:p/>
-    <w:p>
-      <w:pPr>
-        <w:pStyle w:val="Heading2"/>
-        <w:rPr>
-          <w:rFonts w:eastAsia="Times New Roman"/>
-        </w:rPr>
-      </w:pPr>
-      <w:bookmarkStart w:id="18" w:name="_Toc127004078"/>
-      <w:r>
-        <w:rPr>
-          <w:rFonts w:eastAsia="Times New Roman"/>
-        </w:rPr>
-        <w:t>Analyse</w:t>
-      </w:r>
-      <w:bookmarkEnd w:id="18"/>
-      <w:r>
-        <w:rPr>
-          <w:rFonts w:eastAsia="Times New Roman"/>
-        </w:rPr>
-        <w:t xml:space="preserve"> </w:t>
-      </w:r>
-    </w:p>
-    <w:p>
-      <w:pPr>
-        <w:pStyle w:val="Heading3"/>
-        <w:rPr>
-          <w:rFonts w:eastAsia="Times New Roman"/>
-        </w:rPr>
-      </w:pPr>
-      <w:bookmarkStart w:id="19" w:name="_Toc127004079"/>
-      <w:r>
-        <w:rPr>
-          <w:rFonts w:eastAsia="Times New Roman"/>
-        </w:rPr>
-        <w:t>Deskriptiv</w:t>
-      </w:r>
-      <w:bookmarkEnd w:id="19"/>
-    </w:p>
-    <w:p>
-      <w:pPr>
-        <w:pStyle w:val="Heading3"/>
-        <w:rPr>
-          <w:rFonts w:eastAsia="Times New Roman"/>
-        </w:rPr>
-      </w:pPr>
-      <w:bookmarkStart w:id="20" w:name="_Toc127004080"/>
-      <w:r>
-        <w:rPr>
-          <w:rFonts w:eastAsia="Times New Roman"/>
-        </w:rPr>
-        <w:t>Multivariat</w:t>
-      </w:r>
-      <w:bookmarkEnd w:id="20"/>
-    </w:p>
-    <w:p>
-      <w:r>
-        <w:t>[</w:t>
-      </w:r>
-      <w:proofErr w:type="spellStart"/>
-      <w:r>
-        <w:t>wordfish</w:t>
-      </w:r>
-      <w:proofErr w:type="spellEnd"/>
-      <w:r>
-        <w:t xml:space="preserve"> </w:t>
-      </w:r>
-      <w:proofErr w:type="spellStart"/>
-      <w:r>
-        <w:t>results</w:t>
-      </w:r>
-      <w:proofErr w:type="spellEnd"/>
-      <w:r>
-        <w:t>]</w:t>
-      </w:r>
-    </w:p>
-    <w:p>
-      <w:pPr>
-        <w:pStyle w:val="Heading1"/>
-        <w:rPr>
-          <w:rFonts w:eastAsia="Times New Roman"/>
-        </w:rPr>
-      </w:pPr>
-      <w:bookmarkStart w:id="21" w:name="_Toc127004081"/>
+      <w:bookmarkStart w:id="21" w:name="_Toc127453792"/>
       <w:r>
         <w:rPr>
           <w:rFonts w:eastAsia="Times New Roman"/>
@@ -4160,7 +4151,6 @@
           <w:szCs w:val="32"/>
         </w:rPr>
       </w:pPr>
-      <w:bookmarkStart w:id="22" w:name="_Toc127004082"/>
       <w:r>
         <w:br w:type="page"/>
       </w:r>
@@ -4169,6 +4159,7 @@
       <w:pPr>
         <w:pStyle w:val="Heading1"/>
       </w:pPr>
+      <w:bookmarkStart w:id="22" w:name="_Toc127453793"/>
       <w:r>
         <w:lastRenderedPageBreak/>
         <w:t>Literatur</w:t>
@@ -4179,7 +4170,7 @@
       <w:pPr>
         <w:pStyle w:val="Heading2"/>
       </w:pPr>
-      <w:bookmarkStart w:id="23" w:name="_Toc127004083"/>
+      <w:bookmarkStart w:id="23" w:name="_Toc127453794"/>
       <w:r>
         <w:t>Nicht-akademische Literatur</w:t>
       </w:r>

</xml_diff>

<commit_message>
cmap change in docx
</commit_message>
<xml_diff>
--- a/Textanalyse_Hausarbeit.docx
+++ b/Textanalyse_Hausarbeit.docx
@@ -402,13 +402,23 @@
                                     <w:text/>
                                   </w:sdtPr>
                                   <w:sdtContent>
+                                    <w:proofErr w:type="spellStart"/>
                                     <w:r>
                                       <w:rPr>
                                         <w:color w:val="595959" w:themeColor="text1" w:themeTint="A6"/>
                                         <w:sz w:val="18"/>
                                         <w:szCs w:val="18"/>
                                       </w:rPr>
-                                      <w:t>Matrikelnummer 21960258</w:t>
+                                      <w:t>Matrikelnummer</w:t>
+                                    </w:r>
+                                    <w:proofErr w:type="spellEnd"/>
+                                    <w:r>
+                                      <w:rPr>
+                                        <w:color w:val="595959" w:themeColor="text1" w:themeTint="A6"/>
+                                        <w:sz w:val="18"/>
+                                        <w:szCs w:val="18"/>
+                                      </w:rPr>
+                                      <w:t xml:space="preserve"> 21960258</w:t>
                                     </w:r>
                                   </w:sdtContent>
                                 </w:sdt>
@@ -501,13 +511,23 @@
                               <w:text/>
                             </w:sdtPr>
                             <w:sdtContent>
+                              <w:proofErr w:type="spellStart"/>
                               <w:r>
                                 <w:rPr>
                                   <w:color w:val="595959" w:themeColor="text1" w:themeTint="A6"/>
                                   <w:sz w:val="18"/>
                                   <w:szCs w:val="18"/>
                                 </w:rPr>
-                                <w:t>Matrikelnummer 21960258</w:t>
+                                <w:t>Matrikelnummer</w:t>
+                              </w:r>
+                              <w:proofErr w:type="spellEnd"/>
+                              <w:r>
+                                <w:rPr>
+                                  <w:color w:val="595959" w:themeColor="text1" w:themeTint="A6"/>
+                                  <w:sz w:val="18"/>
+                                  <w:szCs w:val="18"/>
+                                </w:rPr>
+                                <w:t xml:space="preserve"> 21960258</w:t>
                               </w:r>
                             </w:sdtContent>
                           </w:sdt>
@@ -593,14 +613,34 @@
                                     <w:szCs w:val="28"/>
                                   </w:rPr>
                                 </w:pPr>
+                                <w:proofErr w:type="spellStart"/>
                                 <w:r>
                                   <w:rPr>
                                     <w:color w:val="4472C4" w:themeColor="accent1"/>
                                     <w:sz w:val="28"/>
                                     <w:szCs w:val="28"/>
                                   </w:rPr>
-                                  <w:t>Dozierend: Felicia Riethmüller</w:t>
+                                  <w:t>Dozierend</w:t>
                                 </w:r>
+                                <w:proofErr w:type="spellEnd"/>
+                                <w:r>
+                                  <w:rPr>
+                                    <w:color w:val="4472C4" w:themeColor="accent1"/>
+                                    <w:sz w:val="28"/>
+                                    <w:szCs w:val="28"/>
+                                  </w:rPr>
+                                  <w:t xml:space="preserve">: Felicia </w:t>
+                                </w:r>
+                                <w:proofErr w:type="spellStart"/>
+                                <w:r>
+                                  <w:rPr>
+                                    <w:color w:val="4472C4" w:themeColor="accent1"/>
+                                    <w:sz w:val="28"/>
+                                    <w:szCs w:val="28"/>
+                                  </w:rPr>
+                                  <w:t>Riethmüller</w:t>
+                                </w:r>
+                                <w:proofErr w:type="spellEnd"/>
                               </w:p>
                               <w:sdt>
                                 <w:sdtPr>
@@ -626,13 +666,23 @@
                                         <w:szCs w:val="20"/>
                                       </w:rPr>
                                     </w:pPr>
+                                    <w:proofErr w:type="spellStart"/>
                                     <w:r>
                                       <w:rPr>
                                         <w:color w:val="595959" w:themeColor="text1" w:themeTint="A6"/>
                                         <w:sz w:val="20"/>
                                         <w:szCs w:val="20"/>
                                       </w:rPr>
-                                      <w:t>Abgabedatum: XX.03.2023</w:t>
+                                      <w:t>Abgabedatum</w:t>
+                                    </w:r>
+                                    <w:proofErr w:type="spellEnd"/>
+                                    <w:r>
+                                      <w:rPr>
+                                        <w:color w:val="595959" w:themeColor="text1" w:themeTint="A6"/>
+                                        <w:sz w:val="20"/>
+                                        <w:szCs w:val="20"/>
+                                      </w:rPr>
+                                      <w:t>: XX.03.2023</w:t>
                                     </w:r>
                                   </w:p>
                                 </w:sdtContent>
@@ -672,14 +722,34 @@
                               <w:szCs w:val="28"/>
                             </w:rPr>
                           </w:pPr>
+                          <w:proofErr w:type="spellStart"/>
                           <w:r>
                             <w:rPr>
                               <w:color w:val="4472C4" w:themeColor="accent1"/>
                               <w:sz w:val="28"/>
                               <w:szCs w:val="28"/>
                             </w:rPr>
-                            <w:t>Dozierend: Felicia Riethmüller</w:t>
+                            <w:t>Dozierend</w:t>
                           </w:r>
+                          <w:proofErr w:type="spellEnd"/>
+                          <w:r>
+                            <w:rPr>
+                              <w:color w:val="4472C4" w:themeColor="accent1"/>
+                              <w:sz w:val="28"/>
+                              <w:szCs w:val="28"/>
+                            </w:rPr>
+                            <w:t xml:space="preserve">: Felicia </w:t>
+                          </w:r>
+                          <w:proofErr w:type="spellStart"/>
+                          <w:r>
+                            <w:rPr>
+                              <w:color w:val="4472C4" w:themeColor="accent1"/>
+                              <w:sz w:val="28"/>
+                              <w:szCs w:val="28"/>
+                            </w:rPr>
+                            <w:t>Riethmüller</w:t>
+                          </w:r>
+                          <w:proofErr w:type="spellEnd"/>
                         </w:p>
                         <w:sdt>
                           <w:sdtPr>
@@ -705,13 +775,23 @@
                                   <w:szCs w:val="20"/>
                                 </w:rPr>
                               </w:pPr>
+                              <w:proofErr w:type="spellStart"/>
                               <w:r>
                                 <w:rPr>
                                   <w:color w:val="595959" w:themeColor="text1" w:themeTint="A6"/>
                                   <w:sz w:val="20"/>
                                   <w:szCs w:val="20"/>
                                 </w:rPr>
-                                <w:t>Abgabedatum: XX.03.2023</w:t>
+                                <w:t>Abgabedatum</w:t>
+                              </w:r>
+                              <w:proofErr w:type="spellEnd"/>
+                              <w:r>
+                                <w:rPr>
+                                  <w:color w:val="595959" w:themeColor="text1" w:themeTint="A6"/>
+                                  <w:sz w:val="20"/>
+                                  <w:szCs w:val="20"/>
+                                </w:rPr>
+                                <w:t>: XX.03.2023</w:t>
                               </w:r>
                             </w:p>
                           </w:sdtContent>
@@ -1037,7 +1117,7 @@
           <w:r>
             <w:fldChar w:fldCharType="separate"/>
           </w:r>
-          <w:hyperlink w:anchor="_Toc128813616" w:history="1">
+          <w:hyperlink w:anchor="_Toc128821338" w:history="1">
             <w:r>
               <w:rPr>
                 <w:rStyle w:val="Hyperlink"/>
@@ -1065,7 +1145,7 @@
                 <w:noProof/>
                 <w:webHidden/>
               </w:rPr>
-              <w:instrText xml:space="preserve"> PAGEREF _Toc128813616 \h </w:instrText>
+              <w:instrText xml:space="preserve"> PAGEREF _Toc128821338 \h </w:instrText>
             </w:r>
             <w:r>
               <w:rPr>
@@ -1108,7 +1188,7 @@
               <w:lang w:val="en-US"/>
             </w:rPr>
           </w:pPr>
-          <w:hyperlink w:anchor="_Toc128813617" w:history="1">
+          <w:hyperlink w:anchor="_Toc128821339" w:history="1">
             <w:r>
               <w:rPr>
                 <w:rStyle w:val="Hyperlink"/>
@@ -1136,7 +1216,7 @@
                 <w:noProof/>
                 <w:webHidden/>
               </w:rPr>
-              <w:instrText xml:space="preserve"> PAGEREF _Toc128813617 \h </w:instrText>
+              <w:instrText xml:space="preserve"> PAGEREF _Toc128821339 \h </w:instrText>
             </w:r>
             <w:r>
               <w:rPr>
@@ -1179,7 +1259,7 @@
               <w:lang w:val="en-US"/>
             </w:rPr>
           </w:pPr>
-          <w:hyperlink w:anchor="_Toc128813618" w:history="1">
+          <w:hyperlink w:anchor="_Toc128821340" w:history="1">
             <w:r>
               <w:rPr>
                 <w:rStyle w:val="Hyperlink"/>
@@ -1207,7 +1287,7 @@
                 <w:noProof/>
                 <w:webHidden/>
               </w:rPr>
-              <w:instrText xml:space="preserve"> PAGEREF _Toc128813618 \h </w:instrText>
+              <w:instrText xml:space="preserve"> PAGEREF _Toc128821340 \h </w:instrText>
             </w:r>
             <w:r>
               <w:rPr>
@@ -1250,7 +1330,7 @@
               <w:lang w:val="en-US"/>
             </w:rPr>
           </w:pPr>
-          <w:hyperlink w:anchor="_Toc128813619" w:history="1">
+          <w:hyperlink w:anchor="_Toc128821341" w:history="1">
             <w:r>
               <w:rPr>
                 <w:rStyle w:val="Hyperlink"/>
@@ -1278,7 +1358,7 @@
                 <w:noProof/>
                 <w:webHidden/>
               </w:rPr>
-              <w:instrText xml:space="preserve"> PAGEREF _Toc128813619 \h </w:instrText>
+              <w:instrText xml:space="preserve"> PAGEREF _Toc128821341 \h </w:instrText>
             </w:r>
             <w:r>
               <w:rPr>
@@ -1321,7 +1401,7 @@
               <w:lang w:val="en-US"/>
             </w:rPr>
           </w:pPr>
-          <w:hyperlink w:anchor="_Toc128813620" w:history="1">
+          <w:hyperlink w:anchor="_Toc128821342" w:history="1">
             <w:r>
               <w:rPr>
                 <w:rStyle w:val="Hyperlink"/>
@@ -1349,7 +1429,7 @@
                 <w:noProof/>
                 <w:webHidden/>
               </w:rPr>
-              <w:instrText xml:space="preserve"> PAGEREF _Toc128813620 \h </w:instrText>
+              <w:instrText xml:space="preserve"> PAGEREF _Toc128821342 \h </w:instrText>
             </w:r>
             <w:r>
               <w:rPr>
@@ -1392,7 +1472,7 @@
               <w:lang w:val="en-US"/>
             </w:rPr>
           </w:pPr>
-          <w:hyperlink w:anchor="_Toc128813621" w:history="1">
+          <w:hyperlink w:anchor="_Toc128821343" w:history="1">
             <w:r>
               <w:rPr>
                 <w:rStyle w:val="Hyperlink"/>
@@ -1420,7 +1500,7 @@
                 <w:noProof/>
                 <w:webHidden/>
               </w:rPr>
-              <w:instrText xml:space="preserve"> PAGEREF _Toc128813621 \h </w:instrText>
+              <w:instrText xml:space="preserve"> PAGEREF _Toc128821343 \h </w:instrText>
             </w:r>
             <w:r>
               <w:rPr>
@@ -1463,7 +1543,7 @@
               <w:lang w:val="en-US"/>
             </w:rPr>
           </w:pPr>
-          <w:hyperlink w:anchor="_Toc128813622" w:history="1">
+          <w:hyperlink w:anchor="_Toc128821344" w:history="1">
             <w:r>
               <w:rPr>
                 <w:rStyle w:val="Hyperlink"/>
@@ -1491,7 +1571,7 @@
                 <w:noProof/>
                 <w:webHidden/>
               </w:rPr>
-              <w:instrText xml:space="preserve"> PAGEREF _Toc128813622 \h </w:instrText>
+              <w:instrText xml:space="preserve"> PAGEREF _Toc128821344 \h </w:instrText>
             </w:r>
             <w:r>
               <w:rPr>
@@ -1534,7 +1614,7 @@
               <w:lang w:val="en-US"/>
             </w:rPr>
           </w:pPr>
-          <w:hyperlink w:anchor="_Toc128813623" w:history="1">
+          <w:hyperlink w:anchor="_Toc128821345" w:history="1">
             <w:r>
               <w:rPr>
                 <w:rStyle w:val="Hyperlink"/>
@@ -1562,7 +1642,7 @@
                 <w:noProof/>
                 <w:webHidden/>
               </w:rPr>
-              <w:instrText xml:space="preserve"> PAGEREF _Toc128813623 \h </w:instrText>
+              <w:instrText xml:space="preserve"> PAGEREF _Toc128821345 \h </w:instrText>
             </w:r>
             <w:r>
               <w:rPr>
@@ -1605,7 +1685,7 @@
               <w:lang w:val="en-US"/>
             </w:rPr>
           </w:pPr>
-          <w:hyperlink w:anchor="_Toc128813624" w:history="1">
+          <w:hyperlink w:anchor="_Toc128821346" w:history="1">
             <w:r>
               <w:rPr>
                 <w:rStyle w:val="Hyperlink"/>
@@ -1633,7 +1713,7 @@
                 <w:noProof/>
                 <w:webHidden/>
               </w:rPr>
-              <w:instrText xml:space="preserve"> PAGEREF _Toc128813624 \h </w:instrText>
+              <w:instrText xml:space="preserve"> PAGEREF _Toc128821346 \h </w:instrText>
             </w:r>
             <w:r>
               <w:rPr>
@@ -1676,7 +1756,7 @@
               <w:lang w:val="en-US"/>
             </w:rPr>
           </w:pPr>
-          <w:hyperlink w:anchor="_Toc128813625" w:history="1">
+          <w:hyperlink w:anchor="_Toc128821347" w:history="1">
             <w:r>
               <w:rPr>
                 <w:rStyle w:val="Hyperlink"/>
@@ -1704,7 +1784,7 @@
                 <w:noProof/>
                 <w:webHidden/>
               </w:rPr>
-              <w:instrText xml:space="preserve"> PAGEREF _Toc128813625 \h </w:instrText>
+              <w:instrText xml:space="preserve"> PAGEREF _Toc128821347 \h </w:instrText>
             </w:r>
             <w:r>
               <w:rPr>
@@ -1747,7 +1827,7 @@
               <w:lang w:val="en-US"/>
             </w:rPr>
           </w:pPr>
-          <w:hyperlink w:anchor="_Toc128813626" w:history="1">
+          <w:hyperlink w:anchor="_Toc128821348" w:history="1">
             <w:r>
               <w:rPr>
                 <w:rStyle w:val="Hyperlink"/>
@@ -1775,7 +1855,7 @@
                 <w:noProof/>
                 <w:webHidden/>
               </w:rPr>
-              <w:instrText xml:space="preserve"> PAGEREF _Toc128813626 \h </w:instrText>
+              <w:instrText xml:space="preserve"> PAGEREF _Toc128821348 \h </w:instrText>
             </w:r>
             <w:r>
               <w:rPr>
@@ -1818,7 +1898,7 @@
               <w:lang w:val="en-US"/>
             </w:rPr>
           </w:pPr>
-          <w:hyperlink w:anchor="_Toc128813627" w:history="1">
+          <w:hyperlink w:anchor="_Toc128821349" w:history="1">
             <w:r>
               <w:rPr>
                 <w:rStyle w:val="Hyperlink"/>
@@ -1846,7 +1926,7 @@
                 <w:noProof/>
                 <w:webHidden/>
               </w:rPr>
-              <w:instrText xml:space="preserve"> PAGEREF _Toc128813627 \h </w:instrText>
+              <w:instrText xml:space="preserve"> PAGEREF _Toc128821349 \h </w:instrText>
             </w:r>
             <w:r>
               <w:rPr>
@@ -1889,7 +1969,7 @@
               <w:lang w:val="en-US"/>
             </w:rPr>
           </w:pPr>
-          <w:hyperlink w:anchor="_Toc128813628" w:history="1">
+          <w:hyperlink w:anchor="_Toc128821350" w:history="1">
             <w:r>
               <w:rPr>
                 <w:rStyle w:val="Hyperlink"/>
@@ -1917,7 +1997,7 @@
                 <w:noProof/>
                 <w:webHidden/>
               </w:rPr>
-              <w:instrText xml:space="preserve"> PAGEREF _Toc128813628 \h </w:instrText>
+              <w:instrText xml:space="preserve"> PAGEREF _Toc128821350 \h </w:instrText>
             </w:r>
             <w:r>
               <w:rPr>
@@ -1960,7 +2040,7 @@
               <w:lang w:val="en-US"/>
             </w:rPr>
           </w:pPr>
-          <w:hyperlink w:anchor="_Toc128813629" w:history="1">
+          <w:hyperlink w:anchor="_Toc128821351" w:history="1">
             <w:r>
               <w:rPr>
                 <w:rStyle w:val="Hyperlink"/>
@@ -1988,7 +2068,7 @@
                 <w:noProof/>
                 <w:webHidden/>
               </w:rPr>
-              <w:instrText xml:space="preserve"> PAGEREF _Toc128813629 \h </w:instrText>
+              <w:instrText xml:space="preserve"> PAGEREF _Toc128821351 \h </w:instrText>
             </w:r>
             <w:r>
               <w:rPr>
@@ -2031,7 +2111,7 @@
               <w:lang w:val="en-US"/>
             </w:rPr>
           </w:pPr>
-          <w:hyperlink w:anchor="_Toc128813630" w:history="1">
+          <w:hyperlink w:anchor="_Toc128821352" w:history="1">
             <w:r>
               <w:rPr>
                 <w:rStyle w:val="Hyperlink"/>
@@ -2059,7 +2139,7 @@
                 <w:noProof/>
                 <w:webHidden/>
               </w:rPr>
-              <w:instrText xml:space="preserve"> PAGEREF _Toc128813630 \h </w:instrText>
+              <w:instrText xml:space="preserve"> PAGEREF _Toc128821352 \h </w:instrText>
             </w:r>
             <w:r>
               <w:rPr>
@@ -2102,7 +2182,7 @@
               <w:lang w:val="en-US"/>
             </w:rPr>
           </w:pPr>
-          <w:hyperlink w:anchor="_Toc128813631" w:history="1">
+          <w:hyperlink w:anchor="_Toc128821353" w:history="1">
             <w:r>
               <w:rPr>
                 <w:rStyle w:val="Hyperlink"/>
@@ -2130,7 +2210,7 @@
                 <w:noProof/>
                 <w:webHidden/>
               </w:rPr>
-              <w:instrText xml:space="preserve"> PAGEREF _Toc128813631 \h </w:instrText>
+              <w:instrText xml:space="preserve"> PAGEREF _Toc128821353 \h </w:instrText>
             </w:r>
             <w:r>
               <w:rPr>
@@ -2173,7 +2253,7 @@
               <w:lang w:val="en-US"/>
             </w:rPr>
           </w:pPr>
-          <w:hyperlink w:anchor="_Toc128813632" w:history="1">
+          <w:hyperlink w:anchor="_Toc128821354" w:history="1">
             <w:r>
               <w:rPr>
                 <w:rStyle w:val="Hyperlink"/>
@@ -2201,7 +2281,7 @@
                 <w:noProof/>
                 <w:webHidden/>
               </w:rPr>
-              <w:instrText xml:space="preserve"> PAGEREF _Toc128813632 \h </w:instrText>
+              <w:instrText xml:space="preserve"> PAGEREF _Toc128821354 \h </w:instrText>
             </w:r>
             <w:r>
               <w:rPr>
@@ -2244,7 +2324,7 @@
               <w:lang w:val="en-US"/>
             </w:rPr>
           </w:pPr>
-          <w:hyperlink w:anchor="_Toc128813633" w:history="1">
+          <w:hyperlink w:anchor="_Toc128821355" w:history="1">
             <w:r>
               <w:rPr>
                 <w:rStyle w:val="Hyperlink"/>
@@ -2272,7 +2352,7 @@
                 <w:noProof/>
                 <w:webHidden/>
               </w:rPr>
-              <w:instrText xml:space="preserve"> PAGEREF _Toc128813633 \h </w:instrText>
+              <w:instrText xml:space="preserve"> PAGEREF _Toc128821355 \h </w:instrText>
             </w:r>
             <w:r>
               <w:rPr>
@@ -2315,7 +2395,7 @@
               <w:lang w:val="en-US"/>
             </w:rPr>
           </w:pPr>
-          <w:hyperlink w:anchor="_Toc128813634" w:history="1">
+          <w:hyperlink w:anchor="_Toc128821356" w:history="1">
             <w:r>
               <w:rPr>
                 <w:rStyle w:val="Hyperlink"/>
@@ -2343,7 +2423,7 @@
                 <w:noProof/>
                 <w:webHidden/>
               </w:rPr>
-              <w:instrText xml:space="preserve"> PAGEREF _Toc128813634 \h </w:instrText>
+              <w:instrText xml:space="preserve"> PAGEREF _Toc128821356 \h </w:instrText>
             </w:r>
             <w:r>
               <w:rPr>
@@ -2386,7 +2466,7 @@
               <w:lang w:val="en-US"/>
             </w:rPr>
           </w:pPr>
-          <w:hyperlink w:anchor="_Toc128813635" w:history="1">
+          <w:hyperlink w:anchor="_Toc128821357" w:history="1">
             <w:r>
               <w:rPr>
                 <w:rStyle w:val="Hyperlink"/>
@@ -2414,7 +2494,7 @@
                 <w:noProof/>
                 <w:webHidden/>
               </w:rPr>
-              <w:instrText xml:space="preserve"> PAGEREF _Toc128813635 \h </w:instrText>
+              <w:instrText xml:space="preserve"> PAGEREF _Toc128821357 \h </w:instrText>
             </w:r>
             <w:r>
               <w:rPr>
@@ -2434,7 +2514,7 @@
                 <w:noProof/>
                 <w:webHidden/>
               </w:rPr>
-              <w:t>6</w:t>
+              <w:t>7</w:t>
             </w:r>
             <w:r>
               <w:rPr>
@@ -2457,7 +2537,7 @@
               <w:lang w:val="en-US"/>
             </w:rPr>
           </w:pPr>
-          <w:hyperlink w:anchor="_Toc128813636" w:history="1">
+          <w:hyperlink w:anchor="_Toc128821358" w:history="1">
             <w:r>
               <w:rPr>
                 <w:rStyle w:val="Hyperlink"/>
@@ -2485,7 +2565,7 @@
                 <w:noProof/>
                 <w:webHidden/>
               </w:rPr>
-              <w:instrText xml:space="preserve"> PAGEREF _Toc128813636 \h </w:instrText>
+              <w:instrText xml:space="preserve"> PAGEREF _Toc128821358 \h </w:instrText>
             </w:r>
             <w:r>
               <w:rPr>
@@ -2528,7 +2608,7 @@
               <w:lang w:val="en-US"/>
             </w:rPr>
           </w:pPr>
-          <w:hyperlink w:anchor="_Toc128813637" w:history="1">
+          <w:hyperlink w:anchor="_Toc128821359" w:history="1">
             <w:r>
               <w:rPr>
                 <w:rStyle w:val="Hyperlink"/>
@@ -2555,7 +2635,7 @@
                 <w:noProof/>
                 <w:webHidden/>
               </w:rPr>
-              <w:instrText xml:space="preserve"> PAGEREF _Toc128813637 \h </w:instrText>
+              <w:instrText xml:space="preserve"> PAGEREF _Toc128821359 \h </w:instrText>
             </w:r>
             <w:r>
               <w:rPr>
@@ -2598,7 +2678,7 @@
               <w:lang w:val="en-US"/>
             </w:rPr>
           </w:pPr>
-          <w:hyperlink w:anchor="_Toc128813638" w:history="1">
+          <w:hyperlink w:anchor="_Toc128821360" w:history="1">
             <w:r>
               <w:rPr>
                 <w:rStyle w:val="Hyperlink"/>
@@ -2625,7 +2705,7 @@
                 <w:noProof/>
                 <w:webHidden/>
               </w:rPr>
-              <w:instrText xml:space="preserve"> PAGEREF _Toc128813638 \h </w:instrText>
+              <w:instrText xml:space="preserve"> PAGEREF _Toc128821360 \h </w:instrText>
             </w:r>
             <w:r>
               <w:rPr>
@@ -2705,7 +2785,7 @@
           <w:rFonts w:eastAsia="Times New Roman"/>
         </w:rPr>
       </w:pPr>
-      <w:bookmarkStart w:id="0" w:name="_Toc128813616"/>
+      <w:bookmarkStart w:id="0" w:name="_Toc128821338"/>
       <w:r>
         <w:rPr>
           <w:rFonts w:eastAsia="Times New Roman"/>
@@ -2728,7 +2808,7 @@
           <w:rFonts w:eastAsia="Times New Roman"/>
         </w:rPr>
       </w:pPr>
-      <w:bookmarkStart w:id="1" w:name="_Toc128813617"/>
+      <w:bookmarkStart w:id="1" w:name="_Toc128821339"/>
       <w:r>
         <w:rPr>
           <w:rFonts w:eastAsia="Times New Roman"/>
@@ -2781,7 +2861,7 @@
           <w:rFonts w:eastAsia="Times New Roman"/>
         </w:rPr>
       </w:pPr>
-      <w:bookmarkStart w:id="2" w:name="_Toc128813618"/>
+      <w:bookmarkStart w:id="2" w:name="_Toc128821340"/>
       <w:r>
         <w:rPr>
           <w:rFonts w:eastAsia="Times New Roman"/>
@@ -2824,7 +2904,15 @@
         <w:t>Zudem sind politische Jugendorganisationen für viele Parteien ein wichtiger Weg neue, aktive Mitglieder zu gewinnen. Wenn an Universitäten ausschließlich oder auch nur zu großem Teil linke Parteien Zuspruch finden, könnte dies möglicherweise ein Indikator für zukünftige politische Verschiebungen sein.</w:t>
       </w:r>
       <w:r>
-        <w:t xml:space="preserve"> [citation]</w:t>
+        <w:t xml:space="preserve"> [</w:t>
+      </w:r>
+      <w:proofErr w:type="spellStart"/>
+      <w:r>
+        <w:t>citation</w:t>
+      </w:r>
+      <w:proofErr w:type="spellEnd"/>
+      <w:r>
+        <w:t>]</w:t>
       </w:r>
     </w:p>
     <w:p>
@@ -2834,18 +2922,50 @@
           <w:rFonts w:eastAsia="Times New Roman"/>
         </w:rPr>
       </w:pPr>
-      <w:bookmarkStart w:id="3" w:name="_Toc128813619"/>
+      <w:bookmarkStart w:id="3" w:name="_Toc128821341"/>
+      <w:proofErr w:type="spellStart"/>
       <w:r>
         <w:rPr>
           <w:rFonts w:eastAsia="Times New Roman"/>
         </w:rPr>
-        <w:t>forschungslücke und forschungsfrage</w:t>
+        <w:t>forschungslücke</w:t>
+      </w:r>
+      <w:proofErr w:type="spellEnd"/>
+      <w:r>
+        <w:rPr>
+          <w:rFonts w:eastAsia="Times New Roman"/>
+        </w:rPr>
+        <w:t xml:space="preserve"> und forschungsfrage</w:t>
       </w:r>
       <w:bookmarkEnd w:id="3"/>
     </w:p>
     <w:p>
       <w:r>
-        <w:t>[Nur umfragen und statisiken, fokus auf USA]</w:t>
+        <w:t xml:space="preserve">[Nur </w:t>
+      </w:r>
+      <w:proofErr w:type="spellStart"/>
+      <w:r>
+        <w:t>umfragen</w:t>
+      </w:r>
+      <w:proofErr w:type="spellEnd"/>
+      <w:r>
+        <w:t xml:space="preserve"> und </w:t>
+      </w:r>
+      <w:proofErr w:type="spellStart"/>
+      <w:r>
+        <w:t>statisiken</w:t>
+      </w:r>
+      <w:proofErr w:type="spellEnd"/>
+      <w:r>
+        <w:t xml:space="preserve">, </w:t>
+      </w:r>
+      <w:proofErr w:type="spellStart"/>
+      <w:r>
+        <w:t>fokus</w:t>
+      </w:r>
+      <w:proofErr w:type="spellEnd"/>
+      <w:r>
+        <w:t xml:space="preserve"> auf USA]</w:t>
       </w:r>
     </w:p>
     <w:p>
@@ -2860,14 +2980,36 @@
           <w:rFonts w:eastAsia="Times New Roman"/>
         </w:rPr>
       </w:pPr>
-      <w:bookmarkStart w:id="4" w:name="_Toc128813620"/>
+      <w:bookmarkStart w:id="4" w:name="_Toc128821342"/>
       <w:r>
         <w:rPr>
           <w:rFonts w:eastAsia="Times New Roman"/>
         </w:rPr>
-        <w:t>Erläuterung der theorie, fälle, methoden</w:t>
+        <w:t xml:space="preserve">Erläuterung der </w:t>
+      </w:r>
+      <w:proofErr w:type="spellStart"/>
+      <w:r>
+        <w:rPr>
+          <w:rFonts w:eastAsia="Times New Roman"/>
+        </w:rPr>
+        <w:t>theorie</w:t>
+      </w:r>
+      <w:proofErr w:type="spellEnd"/>
+      <w:r>
+        <w:rPr>
+          <w:rFonts w:eastAsia="Times New Roman"/>
+        </w:rPr>
+        <w:t xml:space="preserve">, fälle, </w:t>
+      </w:r>
+      <w:proofErr w:type="spellStart"/>
+      <w:r>
+        <w:rPr>
+          <w:rFonts w:eastAsia="Times New Roman"/>
+        </w:rPr>
+        <w:t>methoden</w:t>
       </w:r>
       <w:bookmarkEnd w:id="4"/>
+      <w:proofErr w:type="spellEnd"/>
     </w:p>
     <w:p>
       <w:r>
@@ -2893,7 +3035,7 @@
           <w:rFonts w:eastAsia="Times New Roman"/>
         </w:rPr>
       </w:pPr>
-      <w:bookmarkStart w:id="5" w:name="_Toc128813621"/>
+      <w:bookmarkStart w:id="5" w:name="_Toc128821343"/>
       <w:r>
         <w:rPr>
           <w:rFonts w:eastAsia="Times New Roman"/>
@@ -2914,14 +3056,30 @@
           <w:rFonts w:eastAsia="Times New Roman"/>
         </w:rPr>
       </w:pPr>
-      <w:bookmarkStart w:id="6" w:name="_Toc128813622"/>
+      <w:bookmarkStart w:id="6" w:name="_Toc128821344"/>
+      <w:proofErr w:type="spellStart"/>
       <w:r>
         <w:rPr>
           <w:rFonts w:eastAsia="Times New Roman"/>
         </w:rPr>
-        <w:t>zusammenfassung der ergebnisse</w:t>
+        <w:t>zusammenfassung</w:t>
+      </w:r>
+      <w:proofErr w:type="spellEnd"/>
+      <w:r>
+        <w:rPr>
+          <w:rFonts w:eastAsia="Times New Roman"/>
+        </w:rPr>
+        <w:t xml:space="preserve"> der </w:t>
+      </w:r>
+      <w:proofErr w:type="spellStart"/>
+      <w:r>
+        <w:rPr>
+          <w:rFonts w:eastAsia="Times New Roman"/>
+        </w:rPr>
+        <w:t>ergebnisse</w:t>
       </w:r>
       <w:bookmarkEnd w:id="6"/>
+      <w:proofErr w:type="spellEnd"/>
     </w:p>
     <w:p>
       <w:r>
@@ -2935,7 +3093,7 @@
           <w:rFonts w:eastAsia="Times New Roman"/>
         </w:rPr>
       </w:pPr>
-      <w:bookmarkStart w:id="7" w:name="_Toc128813623"/>
+      <w:bookmarkStart w:id="7" w:name="_Toc128821345"/>
       <w:r>
         <w:rPr>
           <w:rFonts w:eastAsia="Times New Roman"/>
@@ -2952,7 +3110,7 @@
           <w:rFonts w:eastAsia="Times New Roman"/>
         </w:rPr>
       </w:pPr>
-      <w:bookmarkStart w:id="8" w:name="_Toc128813624"/>
+      <w:bookmarkStart w:id="8" w:name="_Toc128821346"/>
       <w:r>
         <w:rPr>
           <w:rFonts w:eastAsia="Times New Roman"/>
@@ -2974,7 +3132,7 @@
           <w:rFonts w:eastAsia="Times New Roman"/>
         </w:rPr>
       </w:pPr>
-      <w:bookmarkStart w:id="9" w:name="_Toc128813625"/>
+      <w:bookmarkStart w:id="9" w:name="_Toc128821347"/>
       <w:r>
         <w:rPr>
           <w:rFonts w:eastAsia="Times New Roman"/>
@@ -2985,7 +3143,15 @@
     </w:p>
     <w:p>
       <w:r>
-        <w:t>[Email and Jan-Eric Bartels wegen Kleinstparteien/Uniwahlen]</w:t>
+        <w:t>[</w:t>
+      </w:r>
+      <w:proofErr w:type="gramStart"/>
+      <w:r>
+        <w:t>Email</w:t>
+      </w:r>
+      <w:proofErr w:type="gramEnd"/>
+      <w:r>
+        <w:t xml:space="preserve"> and Jan-Eric Bartels wegen Kleinstparteien/Uniwahlen]</w:t>
       </w:r>
       <w:r>
         <w:rPr>
@@ -3001,7 +3167,7 @@
           <w:rFonts w:eastAsia="Times New Roman"/>
         </w:rPr>
       </w:pPr>
-      <w:bookmarkStart w:id="10" w:name="_Toc128813626"/>
+      <w:bookmarkStart w:id="10" w:name="_Toc128821348"/>
       <w:r>
         <w:rPr>
           <w:rFonts w:eastAsia="Times New Roman"/>
@@ -3017,7 +3183,7 @@
           <w:rFonts w:eastAsia="Times New Roman"/>
         </w:rPr>
       </w:pPr>
-      <w:bookmarkStart w:id="11" w:name="_Toc128813627"/>
+      <w:bookmarkStart w:id="11" w:name="_Toc128821349"/>
       <w:r>
         <w:rPr>
           <w:rFonts w:eastAsia="Times New Roman"/>
@@ -3033,7 +3199,7 @@
           <w:rFonts w:eastAsia="Times New Roman"/>
         </w:rPr>
       </w:pPr>
-      <w:bookmarkStart w:id="12" w:name="_Toc128813628"/>
+      <w:bookmarkStart w:id="12" w:name="_Toc128821350"/>
       <w:r>
         <w:rPr>
           <w:rFonts w:eastAsia="Times New Roman"/>
@@ -3070,30 +3236,50 @@
       <w:r>
         <w:t>[</w:t>
       </w:r>
+      <w:proofErr w:type="spellStart"/>
       <w:r>
         <w:t>medien</w:t>
       </w:r>
+      <w:proofErr w:type="spellEnd"/>
       <w:r>
         <w:t>]</w:t>
       </w:r>
     </w:p>
     <w:p>
       <w:r>
-        <w:t>[umfragen]</w:t>
-      </w:r>
-    </w:p>
-    <w:p>
-      <w:r>
         <w:t>[</w:t>
       </w:r>
+      <w:proofErr w:type="spellStart"/>
+      <w:r>
+        <w:t>umfragen</w:t>
+      </w:r>
+      <w:proofErr w:type="spellEnd"/>
+      <w:r>
+        <w:t>]</w:t>
+      </w:r>
+    </w:p>
+    <w:p>
+      <w:r>
+        <w:t>[</w:t>
+      </w:r>
+      <w:proofErr w:type="spellStart"/>
       <w:r>
         <w:t>paper</w:t>
       </w:r>
+      <w:proofErr w:type="spellEnd"/>
       <w:r>
         <w:t>]</w:t>
       </w:r>
       <w:r>
-        <w:t xml:space="preserve"> (Honeycutt 2022)</w:t>
+        <w:t xml:space="preserve"> (</w:t>
+      </w:r>
+      <w:proofErr w:type="spellStart"/>
+      <w:r>
+        <w:t>Honeycutt</w:t>
+      </w:r>
+      <w:proofErr w:type="spellEnd"/>
+      <w:r>
+        <w:t xml:space="preserve"> 2022)</w:t>
       </w:r>
     </w:p>
     <w:p>
@@ -3272,7 +3458,7 @@
           <w:rFonts w:eastAsia="Times New Roman"/>
         </w:rPr>
       </w:pPr>
-      <w:bookmarkStart w:id="14" w:name="_Toc128813629"/>
+      <w:bookmarkStart w:id="14" w:name="_Toc128821351"/>
       <w:r>
         <w:rPr>
           <w:rFonts w:eastAsia="Times New Roman"/>
@@ -3294,7 +3480,7 @@
           <w:rFonts w:eastAsia="Times New Roman"/>
         </w:rPr>
       </w:pPr>
-      <w:bookmarkStart w:id="15" w:name="_Toc128813630"/>
+      <w:bookmarkStart w:id="15" w:name="_Toc128821352"/>
       <w:r>
         <w:rPr>
           <w:rFonts w:eastAsia="Times New Roman"/>
@@ -3317,7 +3503,15 @@
         <w:t xml:space="preserve"> […]</w:t>
       </w:r>
       <w:r>
-        <w:t xml:space="preserve"> Der gewählte AStA vertritt die studentischen Belange dann gegenüber den anderen Institutionen der Universität, wie beispielsweise dem Präsidium, dem Studiwerk und anderen Gremien.</w:t>
+        <w:t xml:space="preserve"> Der gewählte AStA vertritt die studentischen Belange dann gegenüber den anderen Institutionen der Universität, wie beispielsweise dem Präsidium, dem </w:t>
+      </w:r>
+      <w:proofErr w:type="spellStart"/>
+      <w:r>
+        <w:t>Studiwerk</w:t>
+      </w:r>
+      <w:proofErr w:type="spellEnd"/>
+      <w:r>
+        <w:t xml:space="preserve"> und anderen Gremien.</w:t>
       </w:r>
       <w:r>
         <w:t>“ – asta.uni-goettingen.de</w:t>
@@ -3361,7 +3555,23 @@
           <w:b/>
           <w:bCs/>
         </w:rPr>
-        <w:t xml:space="preserve"> Deutscher Fachschaftsmitglider (GDF): </w:t>
+        <w:t xml:space="preserve"> Deutscher </w:t>
+      </w:r>
+      <w:proofErr w:type="spellStart"/>
+      <w:r>
+        <w:rPr>
+          <w:b/>
+          <w:bCs/>
+        </w:rPr>
+        <w:t>Fachschaftsmitglider</w:t>
+      </w:r>
+      <w:proofErr w:type="spellEnd"/>
+      <w:r>
+        <w:rPr>
+          <w:b/>
+          <w:bCs/>
+        </w:rPr>
+        <w:t xml:space="preserve"> (GDF): </w:t>
       </w:r>
       <w:r>
         <w:t xml:space="preserve">Eine parteipolitisch unabhängige Partei mit dem Ziel den AStA anzuführen. </w:t>
@@ -3433,12 +3643,21 @@
           <w:bCs/>
         </w:rPr>
       </w:pPr>
+      <w:proofErr w:type="spellStart"/>
       <w:r>
         <w:rPr>
           <w:b/>
           <w:bCs/>
         </w:rPr>
-        <w:t>JuSo-Hochschulgruppe</w:t>
+        <w:t>JuSo</w:t>
+      </w:r>
+      <w:proofErr w:type="spellEnd"/>
+      <w:r>
+        <w:rPr>
+          <w:b/>
+          <w:bCs/>
+        </w:rPr>
+        <w:t>-Hochschulgruppe</w:t>
       </w:r>
       <w:r>
         <w:rPr>
@@ -3673,7 +3892,23 @@
           <w:b/>
           <w:bCs/>
         </w:rPr>
-        <w:t>Schwarz-Rot-Kollabs (SRK):</w:t>
+        <w:t>Schwarz-Rot-</w:t>
+      </w:r>
+      <w:proofErr w:type="spellStart"/>
+      <w:r>
+        <w:rPr>
+          <w:b/>
+          <w:bCs/>
+        </w:rPr>
+        <w:t>Kollabs</w:t>
+      </w:r>
+      <w:proofErr w:type="spellEnd"/>
+      <w:r>
+        <w:rPr>
+          <w:b/>
+          <w:bCs/>
+        </w:rPr>
+        <w:t xml:space="preserve"> (SRK):</w:t>
       </w:r>
       <w:r>
         <w:rPr>
@@ -3728,7 +3963,15 @@
     </w:p>
     <w:p>
       <w:r>
-        <w:t xml:space="preserve">Für die textbasierte Analyse von Parteipositionen ist es zwingend notwendig, dass Parteiprogramme oder andere schriftliche Darstellungen der gewünschten policies zur Verfügung stehen. Die Alternative Linke Liste / Basisgruppenbündnis Göttingen </w:t>
+        <w:t xml:space="preserve">Für die textbasierte Analyse von Parteipositionen ist es zwingend notwendig, dass Parteiprogramme oder andere schriftliche Darstellungen der gewünschten </w:t>
+      </w:r>
+      <w:proofErr w:type="spellStart"/>
+      <w:r>
+        <w:t>policies</w:t>
+      </w:r>
+      <w:proofErr w:type="spellEnd"/>
+      <w:r>
+        <w:t xml:space="preserve"> zur Verfügung stehen. Die Alternative Linke Liste / Basisgruppenbündnis Göttingen </w:t>
       </w:r>
       <w:r>
         <w:t>hat kein auffindbares Wahlprogramm und antwortete nicht auf Rückfragen. Daher wird diese Partei in aus der Analyse ausgeschlossen.</w:t>
@@ -3736,7 +3979,15 @@
     </w:p>
     <w:p>
       <w:r>
-        <w:t>Die Partei Schwarz-Rot-Kollabs ist eine satirische Partei, deren Parteiprogramm für inhaltliche Interpretationen von textbasierten Inhalten ebenfalls unbrauchbar ist. Auch SRK wird somit von der Analyse ausgeschlossen.</w:t>
+        <w:t>Die Partei Schwarz-Rot-</w:t>
+      </w:r>
+      <w:proofErr w:type="spellStart"/>
+      <w:r>
+        <w:t>Kollabs</w:t>
+      </w:r>
+      <w:proofErr w:type="spellEnd"/>
+      <w:r>
+        <w:t xml:space="preserve"> ist eine satirische Partei, deren Parteiprogramm für inhaltliche Interpretationen von textbasierten Inhalten ebenfalls unbrauchbar ist. Auch SRK wird somit von der Analyse ausgeschlossen.</w:t>
       </w:r>
     </w:p>
     <w:p>
@@ -3746,7 +3997,7 @@
           <w:rFonts w:eastAsia="Times New Roman"/>
         </w:rPr>
       </w:pPr>
-      <w:bookmarkStart w:id="16" w:name="_Toc128813631"/>
+      <w:bookmarkStart w:id="16" w:name="_Toc128821353"/>
       <w:r>
         <w:rPr>
           <w:rFonts w:eastAsia="Times New Roman"/>
@@ -3765,9 +4016,19 @@
       <w:r>
         <w:t xml:space="preserve"> Verortung der Parteien basiert zunächst auf dem </w:t>
       </w:r>
-      <w:r>
-        <w:t>Manifesto Research on Political Representation</w:t>
-      </w:r>
+      <w:proofErr w:type="spellStart"/>
+      <w:r>
+        <w:t>Manifesto</w:t>
+      </w:r>
+      <w:proofErr w:type="spellEnd"/>
+      <w:r>
+        <w:t xml:space="preserve"> Research on Political </w:t>
+      </w:r>
+      <w:proofErr w:type="spellStart"/>
+      <w:r>
+        <w:t>Representation</w:t>
+      </w:r>
+      <w:proofErr w:type="spellEnd"/>
       <w:r>
         <w:t xml:space="preserve"> (MARPOR)</w:t>
       </w:r>
@@ -3828,7 +4089,7 @@
           <w:rFonts w:eastAsia="Times New Roman"/>
         </w:rPr>
       </w:pPr>
-      <w:bookmarkStart w:id="17" w:name="_Toc128813632"/>
+      <w:bookmarkStart w:id="17" w:name="_Toc128821354"/>
       <w:r>
         <w:rPr>
           <w:rFonts w:eastAsia="Times New Roman"/>
@@ -3845,9 +4106,11 @@
       <w:r>
         <w:t>„</w:t>
       </w:r>
+      <w:proofErr w:type="spellStart"/>
       <w:r>
         <w:t>Wordscores</w:t>
       </w:r>
+      <w:proofErr w:type="spellEnd"/>
       <w:r>
         <w:t xml:space="preserve">“ </w:t>
       </w:r>
@@ -3925,9 +4188,11 @@
       <w:r>
         <w:t xml:space="preserve"> </w:t>
       </w:r>
+      <w:proofErr w:type="spellStart"/>
       <w:r>
         <w:t>Marzagao</w:t>
       </w:r>
+      <w:proofErr w:type="spellEnd"/>
       <w:r>
         <w:t xml:space="preserve"> (2014). Allerdings wurden einige Anpassungen vorgenommen, um die Funktionalität mit neueren Versionen der Programmiersprache zu ermöglichen. </w:t>
       </w:r>
@@ -3957,7 +4222,15 @@
     </w:p>
     <w:p>
       <w:r>
-        <w:t>Die Wordscores-Methode, wie auch andere computergestützte Textanalyse-Verfahren, hat gegenüber von handkodierten Methoden den Vorteil der Geschwindigkeit. Anstatt jeden Satz einzeln zu kategorisieren kann der Algorithmus innerhalb von Sekunden große Textmengen analysieren und somit schneller umfangreiche Ergebnisse liefern.</w:t>
+        <w:t xml:space="preserve">Die </w:t>
+      </w:r>
+      <w:proofErr w:type="spellStart"/>
+      <w:r>
+        <w:t>Wordscores</w:t>
+      </w:r>
+      <w:proofErr w:type="spellEnd"/>
+      <w:r>
+        <w:t>-Methode, wie auch andere computergestützte Textanalyse-Verfahren, hat gegenüber von handkodierten Methoden den Vorteil der Geschwindigkeit. Anstatt jeden Satz einzeln zu kategorisieren kann der Algorithmus innerhalb von Sekunden große Textmengen analysieren und somit schneller umfangreiche Ergebnisse liefern.</w:t>
       </w:r>
       <w:r>
         <w:t xml:space="preserve"> Es handelt sich hierbei allerdings um ein trade-off bei dem die Genauigkeit von menschlichen Kodierer*innen verloren geht, was teilweise für weniger gute Ergebnisse sorgen kann </w:t>
@@ -3965,15 +4238,30 @@
       <w:r>
         <w:t>(</w:t>
       </w:r>
-      <w:r>
-        <w:t>Bruinsma &amp; Gemenis 2019</w:t>
+      <w:proofErr w:type="spellStart"/>
+      <w:r>
+        <w:t>Bruinsma</w:t>
+      </w:r>
+      <w:proofErr w:type="spellEnd"/>
+      <w:r>
+        <w:t xml:space="preserve"> &amp; </w:t>
+      </w:r>
+      <w:proofErr w:type="spellStart"/>
+      <w:r>
+        <w:t>Gemenis</w:t>
+      </w:r>
+      <w:proofErr w:type="spellEnd"/>
+      <w:r>
+        <w:t xml:space="preserve"> 2019</w:t>
       </w:r>
       <w:r>
         <w:t xml:space="preserve">, </w:t>
       </w:r>
+      <w:proofErr w:type="spellStart"/>
       <w:r>
         <w:t>Koljonen</w:t>
       </w:r>
+      <w:proofErr w:type="spellEnd"/>
       <w:r>
         <w:t xml:space="preserve"> et al. 2022)</w:t>
       </w:r>
@@ -3983,14 +4271,32 @@
     </w:p>
     <w:p>
       <w:r>
-        <w:t>Eine alternative Analysemethode ist das „Wordfish“-Verfahren, bei dem eine latente Dimension in dem Text erfasst werden kann. Für die politische Positionierung von Parteiprogrammen auf einer vorher bestimmten Links-Rechs-Skala liefert dieses Verfahren allerdings relativ unzuverlässige Ergebnisse, weshalb es für diese Arbeit nicht gewählt wurde</w:t>
+        <w:t>Eine alternative Analysemethode ist das „</w:t>
+      </w:r>
+      <w:proofErr w:type="spellStart"/>
+      <w:r>
+        <w:t>Wordfish</w:t>
+      </w:r>
+      <w:proofErr w:type="spellEnd"/>
+      <w:r>
+        <w:t xml:space="preserve">“-Verfahren, bei dem eine latente Dimension in dem Text erfasst werden kann. Für die politische Positionierung von Parteiprogrammen auf einer vorher bestimmten Links-Rechs-Skala liefert dieses Verfahren </w:t>
+      </w:r>
+      <w:proofErr w:type="gramStart"/>
+      <w:r>
+        <w:t>allerdings relativ</w:t>
+      </w:r>
+      <w:proofErr w:type="gramEnd"/>
+      <w:r>
+        <w:t xml:space="preserve"> unzuverlässige Ergebnisse, weshalb es für diese Arbeit nicht gewählt wurde</w:t>
       </w:r>
       <w:r>
         <w:t xml:space="preserve"> (</w:t>
       </w:r>
+      <w:proofErr w:type="spellStart"/>
       <w:r>
         <w:t>Koljonen</w:t>
       </w:r>
+      <w:proofErr w:type="spellEnd"/>
       <w:r>
         <w:t xml:space="preserve"> et al. 2022).</w:t>
       </w:r>
@@ -4002,7 +4308,7 @@
           <w:rFonts w:eastAsia="Times New Roman"/>
         </w:rPr>
       </w:pPr>
-      <w:bookmarkStart w:id="18" w:name="_Toc128813633"/>
+      <w:bookmarkStart w:id="18" w:name="_Toc128821355"/>
       <w:r>
         <w:rPr>
           <w:rFonts w:eastAsia="Times New Roman"/>
@@ -4019,7 +4325,15 @@
     </w:p>
     <w:p>
       <w:r>
-        <w:t>Die Wordscores-Analyse wird zunächst mit den kompletten Wahlprogrammen der Bundestagsparteien durchgeführt. Dies ermöglicht eine möglichst einfache Gegenüberstellung der Wahlprogramme, welche analysiert werden mit den Referenztexten. Somit können Überschneidungen in Themenfokus und Wortwahl auf Dokumentebene identifiziert werden.</w:t>
+        <w:t xml:space="preserve">Die </w:t>
+      </w:r>
+      <w:proofErr w:type="spellStart"/>
+      <w:r>
+        <w:t>Wordscores</w:t>
+      </w:r>
+      <w:proofErr w:type="spellEnd"/>
+      <w:r>
+        <w:t>-Analyse wird zunächst mit den kompletten Wahlprogrammen der Bundestagsparteien durchgeführt. Dies ermöglicht eine möglichst einfache Gegenüberstellung der Wahlprogramme, welche analysiert werden mit den Referenztexten. Somit können Überschneidungen in Themenfokus und Wortwahl auf Dokumentebene identifiziert werden.</w:t>
       </w:r>
     </w:p>
     <w:p>
@@ -4039,16 +4353,72 @@
         <w:t>r</w:t>
       </w:r>
       <w:r>
-        <w:t>elevante Themenfelder für die Analyse wurde die „Domain 5: Welfare and Quality of Life“</w:t>
+        <w:t xml:space="preserve">elevante Themenfelder für die Analyse wurde die „Domain 5: </w:t>
+      </w:r>
+      <w:proofErr w:type="spellStart"/>
+      <w:r>
+        <w:t>Welfare</w:t>
+      </w:r>
+      <w:proofErr w:type="spellEnd"/>
+      <w:r>
+        <w:t xml:space="preserve"> and Quality </w:t>
+      </w:r>
+      <w:proofErr w:type="spellStart"/>
+      <w:r>
+        <w:t>of</w:t>
+      </w:r>
+      <w:proofErr w:type="spellEnd"/>
+      <w:r>
+        <w:t xml:space="preserve"> Life“</w:t>
       </w:r>
       <w:r>
         <w:t xml:space="preserve"> mit den Subdimensionen „</w:t>
       </w:r>
       <w:r>
-        <w:t>Environmental Protection"</w:t>
-      </w:r>
-      <w:r>
-        <w:t xml:space="preserve"> (per501), „Culture: Positive“ (per502), „Equality: Positive“ (per503), „Welfare State Expansion“ (per504), „Welfare State Limitation“ (per505), „Education Expansion“ (per506) und „Education Limitation“ (per507) gewählt. [warum? Lol shit]</w:t>
+        <w:t xml:space="preserve">Environmental </w:t>
+      </w:r>
+      <w:proofErr w:type="spellStart"/>
+      <w:r>
+        <w:t>Protection</w:t>
+      </w:r>
+      <w:proofErr w:type="spellEnd"/>
+      <w:r>
+        <w:t>"</w:t>
+      </w:r>
+      <w:r>
+        <w:t xml:space="preserve"> (per501), „Culture: Positive“ (per502), „</w:t>
+      </w:r>
+      <w:proofErr w:type="spellStart"/>
+      <w:r>
+        <w:t>Equality</w:t>
+      </w:r>
+      <w:proofErr w:type="spellEnd"/>
+      <w:r>
+        <w:t>: Positive“ (per503), „</w:t>
+      </w:r>
+      <w:proofErr w:type="spellStart"/>
+      <w:r>
+        <w:t>Welfare</w:t>
+      </w:r>
+      <w:proofErr w:type="spellEnd"/>
+      <w:r>
+        <w:t xml:space="preserve"> State Expansion“ (per504), „</w:t>
+      </w:r>
+      <w:proofErr w:type="spellStart"/>
+      <w:r>
+        <w:t>Welfare</w:t>
+      </w:r>
+      <w:proofErr w:type="spellEnd"/>
+      <w:r>
+        <w:t xml:space="preserve"> State Limitation“ (per505), „Education Expansion“ (per506) und „Education Limitation“ (per507) gewählt. [warum? Lol </w:t>
+      </w:r>
+      <w:proofErr w:type="spellStart"/>
+      <w:r>
+        <w:t>shit</w:t>
+      </w:r>
+      <w:proofErr w:type="spellEnd"/>
+      <w:r>
+        <w:t>]</w:t>
       </w:r>
     </w:p>
     <w:p>
@@ -4069,7 +4439,7 @@
           <w:rFonts w:eastAsia="Times New Roman"/>
         </w:rPr>
       </w:pPr>
-      <w:bookmarkStart w:id="19" w:name="_Toc128813634"/>
+      <w:bookmarkStart w:id="19" w:name="_Toc128821356"/>
       <w:r>
         <w:rPr>
           <w:rFonts w:eastAsia="Times New Roman"/>
@@ -4083,7 +4453,31 @@
         <w:t>[</w:t>
       </w:r>
       <w:r>
-        <w:t xml:space="preserve">PRE-PROCESSING] Um die Texte für die Analyse vorzubereiten werden im Rahmen des pre-processing einige data-cleaning Methoden angewandt. Sogenannte „stopwords“, also </w:t>
+        <w:t xml:space="preserve">PRE-PROCESSING] Um die Texte für die Analyse vorzubereiten werden im Rahmen des </w:t>
+      </w:r>
+      <w:proofErr w:type="spellStart"/>
+      <w:r>
+        <w:t>pre-processing</w:t>
+      </w:r>
+      <w:proofErr w:type="spellEnd"/>
+      <w:r>
+        <w:t xml:space="preserve"> einige </w:t>
+      </w:r>
+      <w:proofErr w:type="spellStart"/>
+      <w:r>
+        <w:t>data-cleaning</w:t>
+      </w:r>
+      <w:proofErr w:type="spellEnd"/>
+      <w:r>
+        <w:t xml:space="preserve"> Methoden angewandt. Sogenannte „</w:t>
+      </w:r>
+      <w:proofErr w:type="spellStart"/>
+      <w:r>
+        <w:t>stopwords</w:t>
+      </w:r>
+      <w:proofErr w:type="spellEnd"/>
+      <w:r>
+        <w:t xml:space="preserve">“, also </w:t>
       </w:r>
       <w:r>
         <w:t>Worte,</w:t>
@@ -4124,7 +4518,15 @@
     </w:p>
     <w:p>
       <w:r>
-        <w:t>Nach dem pre-processing werden die Worte der Parteiprogramme gezählt und in einer Dokument-Feature-Matrix mit absoluten und relativ</w:t>
+        <w:t xml:space="preserve">Nach dem </w:t>
+      </w:r>
+      <w:proofErr w:type="spellStart"/>
+      <w:r>
+        <w:t>pre-processing</w:t>
+      </w:r>
+      <w:proofErr w:type="spellEnd"/>
+      <w:r>
+        <w:t xml:space="preserve"> werden die Worte der Parteiprogramme gezählt und in einer Dokument-Feature-Matrix mit absoluten und relativ</w:t>
       </w:r>
       <w:r>
         <w:t>en</w:t>
@@ -4134,6 +4536,30 @@
       </w:r>
       <w:r>
         <w:t>Anschließend wird – basierend auf den MARPOR und Franzmann &amp; Kaiser Werten – eine Matrix mit den Referenzwerten der Texte für alle Dimensionen erstellt.</w:t>
+      </w:r>
+      <w:r>
+        <w:t xml:space="preserve"> Diese wird dann um die, mit dem </w:t>
+      </w:r>
+      <w:proofErr w:type="spellStart"/>
+      <w:r>
+        <w:t>Wordscores</w:t>
+      </w:r>
+      <w:proofErr w:type="spellEnd"/>
+      <w:r>
+        <w:t>-Algorithmus errechneten, Werte der Hochschulgruppen erweitert.</w:t>
+      </w:r>
+    </w:p>
+    <w:p>
+      <w:r>
+        <w:t xml:space="preserve">[507 not </w:t>
+      </w:r>
+      <w:proofErr w:type="spellStart"/>
+      <w:r>
+        <w:t>here</w:t>
+      </w:r>
+      <w:proofErr w:type="spellEnd"/>
+      <w:r>
+        <w:t>]</w:t>
       </w:r>
     </w:p>
     <w:p>
@@ -4406,7 +4832,23 @@
         <w:t>Die Aufteilung von Themenschwerpunkten ist für die Analyse relevant. [MEHR lol</w:t>
       </w:r>
       <w:r>
-        <w:t>, salizen/valenztheorie?</w:t>
+        <w:t xml:space="preserve">, </w:t>
+      </w:r>
+      <w:proofErr w:type="spellStart"/>
+      <w:r>
+        <w:t>salizen</w:t>
+      </w:r>
+      <w:proofErr w:type="spellEnd"/>
+      <w:r>
+        <w:t>/</w:t>
+      </w:r>
+      <w:proofErr w:type="spellStart"/>
+      <w:r>
+        <w:t>valenztheorie</w:t>
+      </w:r>
+      <w:proofErr w:type="spellEnd"/>
+      <w:r>
+        <w:t>?</w:t>
       </w:r>
       <w:r>
         <w:t>]</w:t>
@@ -4419,11 +4861,12 @@
           <w:rFonts w:eastAsia="Times New Roman"/>
         </w:rPr>
       </w:pPr>
-      <w:bookmarkStart w:id="20" w:name="_Toc128813635"/>
+      <w:bookmarkStart w:id="20" w:name="_Toc128821357"/>
       <w:r>
         <w:rPr>
           <w:rFonts w:eastAsia="Times New Roman"/>
         </w:rPr>
+        <w:lastRenderedPageBreak/>
         <w:t>Multivariat</w:t>
       </w:r>
       <w:bookmarkEnd w:id="20"/>
@@ -4435,8 +4878,15 @@
     </w:p>
     <w:p>
       <w:r>
-        <w:lastRenderedPageBreak/>
-        <w:t>[abb 1]</w:t>
+        <w:t>[</w:t>
+      </w:r>
+      <w:proofErr w:type="spellStart"/>
+      <w:r>
+        <w:t>abb</w:t>
+      </w:r>
+      <w:proofErr w:type="spellEnd"/>
+      <w:r>
+        <w:t xml:space="preserve"> 1]</w:t>
       </w:r>
     </w:p>
     <w:p>
@@ -4446,12 +4896,28 @@
     </w:p>
     <w:p>
       <w:r>
-        <w:t>[graph 2]</w:t>
-      </w:r>
-    </w:p>
-    <w:p>
-      <w:r>
-        <w:t>[differences]</w:t>
+        <w:t>[</w:t>
+      </w:r>
+      <w:proofErr w:type="spellStart"/>
+      <w:r>
+        <w:t>graph</w:t>
+      </w:r>
+      <w:proofErr w:type="spellEnd"/>
+      <w:r>
+        <w:t xml:space="preserve"> 2]</w:t>
+      </w:r>
+    </w:p>
+    <w:p>
+      <w:r>
+        <w:t>[</w:t>
+      </w:r>
+      <w:proofErr w:type="spellStart"/>
+      <w:r>
+        <w:t>differences</w:t>
+      </w:r>
+      <w:proofErr w:type="spellEnd"/>
+      <w:r>
+        <w:t>]</w:t>
       </w:r>
       <w:r>
         <w:t xml:space="preserve"> </w:t>
@@ -4466,8 +4932,8 @@
           <w:noProof/>
         </w:rPr>
         <w:drawing>
-          <wp:inline distT="0" distB="0" distL="0" distR="0" wp14:anchorId="6293E726" wp14:editId="262B4DD8">
-            <wp:extent cx="5384771" cy="4800000"/>
+          <wp:inline distT="0" distB="0" distL="0" distR="0" wp14:anchorId="6293E726" wp14:editId="73CCBB63">
+            <wp:extent cx="5384771" cy="4799999"/>
             <wp:effectExtent l="133350" t="114300" r="140335" b="153035"/>
             <wp:docPr id="2" name="Picture 2"/>
             <wp:cNvGraphicFramePr>
@@ -4495,7 +4961,7 @@
                   <pic:spPr>
                     <a:xfrm>
                       <a:off x="0" y="0"/>
-                      <a:ext cx="5384771" cy="4800000"/>
+                      <a:ext cx="5384771" cy="4799999"/>
                     </a:xfrm>
                     <a:prstGeom prst="rect">
                       <a:avLst/>
@@ -4571,7 +5037,7 @@
           <w:rFonts w:eastAsia="Times New Roman"/>
         </w:rPr>
       </w:pPr>
-      <w:bookmarkStart w:id="21" w:name="_Toc128813636"/>
+      <w:bookmarkStart w:id="21" w:name="_Toc128821358"/>
       <w:r>
         <w:rPr>
           <w:rFonts w:eastAsia="Times New Roman"/>
@@ -4582,12 +5048,52 @@
     </w:p>
     <w:p>
       <w:r>
-        <w:t>[probleme and wordcores]</w:t>
-      </w:r>
-    </w:p>
-    <w:p>
-      <w:r>
-        <w:t>[wordfish / andere methoden für detaillierte analyse]</w:t>
+        <w:t>[</w:t>
+      </w:r>
+      <w:proofErr w:type="spellStart"/>
+      <w:r>
+        <w:t>probleme</w:t>
+      </w:r>
+      <w:proofErr w:type="spellEnd"/>
+      <w:r>
+        <w:t xml:space="preserve"> and </w:t>
+      </w:r>
+      <w:proofErr w:type="spellStart"/>
+      <w:r>
+        <w:t>wordcores</w:t>
+      </w:r>
+      <w:proofErr w:type="spellEnd"/>
+      <w:r>
+        <w:t>]</w:t>
+      </w:r>
+    </w:p>
+    <w:p>
+      <w:r>
+        <w:t>[</w:t>
+      </w:r>
+      <w:proofErr w:type="spellStart"/>
+      <w:r>
+        <w:t>wordfish</w:t>
+      </w:r>
+      <w:proofErr w:type="spellEnd"/>
+      <w:r>
+        <w:t xml:space="preserve"> / andere </w:t>
+      </w:r>
+      <w:proofErr w:type="spellStart"/>
+      <w:r>
+        <w:t>methoden</w:t>
+      </w:r>
+      <w:proofErr w:type="spellEnd"/>
+      <w:r>
+        <w:t xml:space="preserve"> für detaillierte </w:t>
+      </w:r>
+      <w:proofErr w:type="spellStart"/>
+      <w:r>
+        <w:t>analyse</w:t>
+      </w:r>
+      <w:proofErr w:type="spellEnd"/>
+      <w:r>
+        <w:t>]</w:t>
       </w:r>
     </w:p>
     <w:p>
@@ -4609,7 +5115,7 @@
       <w:pPr>
         <w:pStyle w:val="Heading1"/>
       </w:pPr>
-      <w:bookmarkStart w:id="22" w:name="_Toc128813637"/>
+      <w:bookmarkStart w:id="22" w:name="_Toc128821359"/>
       <w:r>
         <w:lastRenderedPageBreak/>
         <w:t>Literatur</w:t>
@@ -4625,7 +5131,47 @@
         </w:numPr>
       </w:pPr>
       <w:r>
-        <w:t xml:space="preserve">Franzmann, S., &amp; Kaiser, A. (2006). Locating Political Parties in Policy Space: A Reanalysis of Party Manifesto Data. Party Politics, 12(2), 163–188. </w:t>
+        <w:t xml:space="preserve">Franzmann, S., &amp; Kaiser, A. (2006). </w:t>
+      </w:r>
+      <w:proofErr w:type="spellStart"/>
+      <w:r>
+        <w:t>Locating</w:t>
+      </w:r>
+      <w:proofErr w:type="spellEnd"/>
+      <w:r>
+        <w:t xml:space="preserve"> Political </w:t>
+      </w:r>
+      <w:proofErr w:type="spellStart"/>
+      <w:r>
+        <w:t>Parties</w:t>
+      </w:r>
+      <w:proofErr w:type="spellEnd"/>
+      <w:r>
+        <w:t xml:space="preserve"> in Policy Space: A </w:t>
+      </w:r>
+      <w:proofErr w:type="spellStart"/>
+      <w:r>
+        <w:t>Reanalysis</w:t>
+      </w:r>
+      <w:proofErr w:type="spellEnd"/>
+      <w:r>
+        <w:t xml:space="preserve"> </w:t>
+      </w:r>
+      <w:proofErr w:type="spellStart"/>
+      <w:r>
+        <w:t>of</w:t>
+      </w:r>
+      <w:proofErr w:type="spellEnd"/>
+      <w:r>
+        <w:t xml:space="preserve"> Party </w:t>
+      </w:r>
+      <w:proofErr w:type="spellStart"/>
+      <w:r>
+        <w:t>Manifesto</w:t>
+      </w:r>
+      <w:proofErr w:type="spellEnd"/>
+      <w:r>
+        <w:t xml:space="preserve"> Data. Party Politics, 12(2), 163–188. </w:t>
       </w:r>
       <w:hyperlink r:id="rId23" w:history="1">
         <w:r>
@@ -4650,7 +5196,97 @@
           <w:color w:val="181817"/>
           <w:shd w:val="clear" w:color="auto" w:fill="FFFFFF"/>
         </w:rPr>
-        <w:t>LAVER, M., BENOIT, K., &amp; GARRY, J. (2003). Extracting Policy Positions from Political Texts Using Words as Data. </w:t>
+        <w:t xml:space="preserve">LAVER, M., BENOIT, K., &amp; GARRY, J. (2003). </w:t>
+      </w:r>
+      <w:proofErr w:type="spellStart"/>
+      <w:r>
+        <w:rPr>
+          <w:rFonts w:ascii="Noto Sans" w:hAnsi="Noto Sans" w:cs="Noto Sans"/>
+          <w:color w:val="181817"/>
+          <w:shd w:val="clear" w:color="auto" w:fill="FFFFFF"/>
+        </w:rPr>
+        <w:t>Extracting</w:t>
+      </w:r>
+      <w:proofErr w:type="spellEnd"/>
+      <w:r>
+        <w:rPr>
+          <w:rFonts w:ascii="Noto Sans" w:hAnsi="Noto Sans" w:cs="Noto Sans"/>
+          <w:color w:val="181817"/>
+          <w:shd w:val="clear" w:color="auto" w:fill="FFFFFF"/>
+        </w:rPr>
+        <w:t xml:space="preserve"> Policy </w:t>
+      </w:r>
+      <w:proofErr w:type="spellStart"/>
+      <w:r>
+        <w:rPr>
+          <w:rFonts w:ascii="Noto Sans" w:hAnsi="Noto Sans" w:cs="Noto Sans"/>
+          <w:color w:val="181817"/>
+          <w:shd w:val="clear" w:color="auto" w:fill="FFFFFF"/>
+        </w:rPr>
+        <w:t>Positions</w:t>
+      </w:r>
+      <w:proofErr w:type="spellEnd"/>
+      <w:r>
+        <w:rPr>
+          <w:rFonts w:ascii="Noto Sans" w:hAnsi="Noto Sans" w:cs="Noto Sans"/>
+          <w:color w:val="181817"/>
+          <w:shd w:val="clear" w:color="auto" w:fill="FFFFFF"/>
+        </w:rPr>
+        <w:t xml:space="preserve"> </w:t>
+      </w:r>
+      <w:proofErr w:type="spellStart"/>
+      <w:r>
+        <w:rPr>
+          <w:rFonts w:ascii="Noto Sans" w:hAnsi="Noto Sans" w:cs="Noto Sans"/>
+          <w:color w:val="181817"/>
+          <w:shd w:val="clear" w:color="auto" w:fill="FFFFFF"/>
+        </w:rPr>
+        <w:t>from</w:t>
+      </w:r>
+      <w:proofErr w:type="spellEnd"/>
+      <w:r>
+        <w:rPr>
+          <w:rFonts w:ascii="Noto Sans" w:hAnsi="Noto Sans" w:cs="Noto Sans"/>
+          <w:color w:val="181817"/>
+          <w:shd w:val="clear" w:color="auto" w:fill="FFFFFF"/>
+        </w:rPr>
+        <w:t xml:space="preserve"> Political Texts </w:t>
+      </w:r>
+      <w:proofErr w:type="spellStart"/>
+      <w:r>
+        <w:rPr>
+          <w:rFonts w:ascii="Noto Sans" w:hAnsi="Noto Sans" w:cs="Noto Sans"/>
+          <w:color w:val="181817"/>
+          <w:shd w:val="clear" w:color="auto" w:fill="FFFFFF"/>
+        </w:rPr>
+        <w:t>Using</w:t>
+      </w:r>
+      <w:proofErr w:type="spellEnd"/>
+      <w:r>
+        <w:rPr>
+          <w:rFonts w:ascii="Noto Sans" w:hAnsi="Noto Sans" w:cs="Noto Sans"/>
+          <w:color w:val="181817"/>
+          <w:shd w:val="clear" w:color="auto" w:fill="FFFFFF"/>
+        </w:rPr>
+        <w:t xml:space="preserve"> Words </w:t>
+      </w:r>
+      <w:proofErr w:type="spellStart"/>
+      <w:r>
+        <w:rPr>
+          <w:rFonts w:ascii="Noto Sans" w:hAnsi="Noto Sans" w:cs="Noto Sans"/>
+          <w:color w:val="181817"/>
+          <w:shd w:val="clear" w:color="auto" w:fill="FFFFFF"/>
+        </w:rPr>
+        <w:t>as</w:t>
+      </w:r>
+      <w:proofErr w:type="spellEnd"/>
+      <w:r>
+        <w:rPr>
+          <w:rFonts w:ascii="Noto Sans" w:hAnsi="Noto Sans" w:cs="Noto Sans"/>
+          <w:color w:val="181817"/>
+          <w:shd w:val="clear" w:color="auto" w:fill="FFFFFF"/>
+        </w:rPr>
+        <w:t xml:space="preserve"> Data. </w:t>
       </w:r>
       <w:r>
         <w:rPr>
@@ -4704,6 +5340,7 @@
           <w:u w:val="none"/>
         </w:rPr>
       </w:pPr>
+      <w:proofErr w:type="spellStart"/>
       <w:r>
         <w:rPr>
           <w:rFonts w:ascii="Arial" w:hAnsi="Arial" w:cs="Arial"/>
@@ -4712,8 +5349,20 @@
           <w:szCs w:val="21"/>
           <w:shd w:val="clear" w:color="auto" w:fill="FFFFFF"/>
         </w:rPr>
-        <w:t>Marzagao, T. (2014). </w:t>
-      </w:r>
+        <w:t>Marzagao</w:t>
+      </w:r>
+      <w:proofErr w:type="spellEnd"/>
+      <w:r>
+        <w:rPr>
+          <w:rFonts w:ascii="Arial" w:hAnsi="Arial" w:cs="Arial"/>
+          <w:color w:val="262626"/>
+          <w:sz w:val="21"/>
+          <w:szCs w:val="21"/>
+          <w:shd w:val="clear" w:color="auto" w:fill="FFFFFF"/>
+        </w:rPr>
+        <w:t>, T. (2014). </w:t>
+      </w:r>
+      <w:proofErr w:type="spellStart"/>
       <w:r>
         <w:rPr>
           <w:rFonts w:ascii="Arial" w:hAnsi="Arial" w:cs="Arial"/>
@@ -4724,7 +5373,46 @@
           <w:szCs w:val="21"/>
           <w:shd w:val="clear" w:color="auto" w:fill="FFFFFF"/>
         </w:rPr>
-        <w:t>Measuring Democracy: From Texts to Data</w:t>
+        <w:t>Measuring</w:t>
+      </w:r>
+      <w:proofErr w:type="spellEnd"/>
+      <w:r>
+        <w:rPr>
+          <w:rFonts w:ascii="Arial" w:hAnsi="Arial" w:cs="Arial"/>
+          <w:i/>
+          <w:iCs/>
+          <w:color w:val="262626"/>
+          <w:sz w:val="21"/>
+          <w:szCs w:val="21"/>
+          <w:shd w:val="clear" w:color="auto" w:fill="FFFFFF"/>
+        </w:rPr>
+        <w:t xml:space="preserve"> Democracy: </w:t>
+      </w:r>
+      <w:proofErr w:type="spellStart"/>
+      <w:r>
+        <w:rPr>
+          <w:rFonts w:ascii="Arial" w:hAnsi="Arial" w:cs="Arial"/>
+          <w:i/>
+          <w:iCs/>
+          <w:color w:val="262626"/>
+          <w:sz w:val="21"/>
+          <w:szCs w:val="21"/>
+          <w:shd w:val="clear" w:color="auto" w:fill="FFFFFF"/>
+        </w:rPr>
+        <w:t>From</w:t>
+      </w:r>
+      <w:proofErr w:type="spellEnd"/>
+      <w:r>
+        <w:rPr>
+          <w:rFonts w:ascii="Arial" w:hAnsi="Arial" w:cs="Arial"/>
+          <w:i/>
+          <w:iCs/>
+          <w:color w:val="262626"/>
+          <w:sz w:val="21"/>
+          <w:szCs w:val="21"/>
+          <w:shd w:val="clear" w:color="auto" w:fill="FFFFFF"/>
+        </w:rPr>
+        <w:t xml:space="preserve"> Texts to Data</w:t>
       </w:r>
       <w:r>
         <w:rPr>
@@ -4734,7 +5422,117 @@
           <w:szCs w:val="21"/>
           <w:shd w:val="clear" w:color="auto" w:fill="FFFFFF"/>
         </w:rPr>
-        <w:t xml:space="preserve"> [Doctoral dissertation, Ohio State University]. OhioLINK Electronic Theses and Dissertations Center. </w:t>
+        <w:t> [</w:t>
+      </w:r>
+      <w:proofErr w:type="spellStart"/>
+      <w:r>
+        <w:rPr>
+          <w:rFonts w:ascii="Arial" w:hAnsi="Arial" w:cs="Arial"/>
+          <w:color w:val="262626"/>
+          <w:sz w:val="21"/>
+          <w:szCs w:val="21"/>
+          <w:shd w:val="clear" w:color="auto" w:fill="FFFFFF"/>
+        </w:rPr>
+        <w:t>Doctoral</w:t>
+      </w:r>
+      <w:proofErr w:type="spellEnd"/>
+      <w:r>
+        <w:rPr>
+          <w:rFonts w:ascii="Arial" w:hAnsi="Arial" w:cs="Arial"/>
+          <w:color w:val="262626"/>
+          <w:sz w:val="21"/>
+          <w:szCs w:val="21"/>
+          <w:shd w:val="clear" w:color="auto" w:fill="FFFFFF"/>
+        </w:rPr>
+        <w:t xml:space="preserve"> </w:t>
+      </w:r>
+      <w:proofErr w:type="spellStart"/>
+      <w:r>
+        <w:rPr>
+          <w:rFonts w:ascii="Arial" w:hAnsi="Arial" w:cs="Arial"/>
+          <w:color w:val="262626"/>
+          <w:sz w:val="21"/>
+          <w:szCs w:val="21"/>
+          <w:shd w:val="clear" w:color="auto" w:fill="FFFFFF"/>
+        </w:rPr>
+        <w:t>dissertation</w:t>
+      </w:r>
+      <w:proofErr w:type="spellEnd"/>
+      <w:r>
+        <w:rPr>
+          <w:rFonts w:ascii="Arial" w:hAnsi="Arial" w:cs="Arial"/>
+          <w:color w:val="262626"/>
+          <w:sz w:val="21"/>
+          <w:szCs w:val="21"/>
+          <w:shd w:val="clear" w:color="auto" w:fill="FFFFFF"/>
+        </w:rPr>
+        <w:t xml:space="preserve">, Ohio State University]. </w:t>
+      </w:r>
+      <w:proofErr w:type="spellStart"/>
+      <w:r>
+        <w:rPr>
+          <w:rFonts w:ascii="Arial" w:hAnsi="Arial" w:cs="Arial"/>
+          <w:color w:val="262626"/>
+          <w:sz w:val="21"/>
+          <w:szCs w:val="21"/>
+          <w:shd w:val="clear" w:color="auto" w:fill="FFFFFF"/>
+        </w:rPr>
+        <w:t>OhioLINK</w:t>
+      </w:r>
+      <w:proofErr w:type="spellEnd"/>
+      <w:r>
+        <w:rPr>
+          <w:rFonts w:ascii="Arial" w:hAnsi="Arial" w:cs="Arial"/>
+          <w:color w:val="262626"/>
+          <w:sz w:val="21"/>
+          <w:szCs w:val="21"/>
+          <w:shd w:val="clear" w:color="auto" w:fill="FFFFFF"/>
+        </w:rPr>
+        <w:t xml:space="preserve"> Electronic </w:t>
+      </w:r>
+      <w:proofErr w:type="spellStart"/>
+      <w:r>
+        <w:rPr>
+          <w:rFonts w:ascii="Arial" w:hAnsi="Arial" w:cs="Arial"/>
+          <w:color w:val="262626"/>
+          <w:sz w:val="21"/>
+          <w:szCs w:val="21"/>
+          <w:shd w:val="clear" w:color="auto" w:fill="FFFFFF"/>
+        </w:rPr>
+        <w:t>Theses</w:t>
+      </w:r>
+      <w:proofErr w:type="spellEnd"/>
+      <w:r>
+        <w:rPr>
+          <w:rFonts w:ascii="Arial" w:hAnsi="Arial" w:cs="Arial"/>
+          <w:color w:val="262626"/>
+          <w:sz w:val="21"/>
+          <w:szCs w:val="21"/>
+          <w:shd w:val="clear" w:color="auto" w:fill="FFFFFF"/>
+        </w:rPr>
+        <w:t xml:space="preserve"> and </w:t>
+      </w:r>
+      <w:proofErr w:type="spellStart"/>
+      <w:r>
+        <w:rPr>
+          <w:rFonts w:ascii="Arial" w:hAnsi="Arial" w:cs="Arial"/>
+          <w:color w:val="262626"/>
+          <w:sz w:val="21"/>
+          <w:szCs w:val="21"/>
+          <w:shd w:val="clear" w:color="auto" w:fill="FFFFFF"/>
+        </w:rPr>
+        <w:t>Dissertations</w:t>
+      </w:r>
+      <w:proofErr w:type="spellEnd"/>
+      <w:r>
+        <w:rPr>
+          <w:rFonts w:ascii="Arial" w:hAnsi="Arial" w:cs="Arial"/>
+          <w:color w:val="262626"/>
+          <w:sz w:val="21"/>
+          <w:szCs w:val="21"/>
+          <w:shd w:val="clear" w:color="auto" w:fill="FFFFFF"/>
+        </w:rPr>
+        <w:t xml:space="preserve"> Center. </w:t>
       </w:r>
       <w:hyperlink r:id="rId24" w:history="1">
         <w:r>
@@ -4757,8 +5555,93 @@
           <w:numId w:val="5"/>
         </w:numPr>
       </w:pPr>
-      <w:r>
-        <w:t xml:space="preserve">Koljonen, J., Isotalo, V., Ahonen, P., &amp; Mattila, M. (2022). Comparing computational and non-computational methods in party position estimation: Finland, 2003–2019. Party Politics, 28(2), 306–317. </w:t>
+      <w:proofErr w:type="spellStart"/>
+      <w:r>
+        <w:t>Koljonen</w:t>
+      </w:r>
+      <w:proofErr w:type="spellEnd"/>
+      <w:r>
+        <w:t xml:space="preserve">, J., </w:t>
+      </w:r>
+      <w:proofErr w:type="spellStart"/>
+      <w:r>
+        <w:t>Isotalo</w:t>
+      </w:r>
+      <w:proofErr w:type="spellEnd"/>
+      <w:r>
+        <w:t xml:space="preserve">, V., Ahonen, P., &amp; </w:t>
+      </w:r>
+      <w:proofErr w:type="spellStart"/>
+      <w:r>
+        <w:t>Mattila</w:t>
+      </w:r>
+      <w:proofErr w:type="spellEnd"/>
+      <w:r>
+        <w:t xml:space="preserve">, M. (2022). </w:t>
+      </w:r>
+      <w:proofErr w:type="spellStart"/>
+      <w:r>
+        <w:t>Comparing</w:t>
+      </w:r>
+      <w:proofErr w:type="spellEnd"/>
+      <w:r>
+        <w:t xml:space="preserve"> </w:t>
+      </w:r>
+      <w:proofErr w:type="spellStart"/>
+      <w:r>
+        <w:t>computational</w:t>
+      </w:r>
+      <w:proofErr w:type="spellEnd"/>
+      <w:r>
+        <w:t xml:space="preserve"> and non-</w:t>
+      </w:r>
+      <w:proofErr w:type="spellStart"/>
+      <w:r>
+        <w:t>computational</w:t>
+      </w:r>
+      <w:proofErr w:type="spellEnd"/>
+      <w:r>
+        <w:t xml:space="preserve"> </w:t>
+      </w:r>
+      <w:proofErr w:type="spellStart"/>
+      <w:r>
+        <w:t>methods</w:t>
+      </w:r>
+      <w:proofErr w:type="spellEnd"/>
+      <w:r>
+        <w:t xml:space="preserve"> in </w:t>
+      </w:r>
+      <w:proofErr w:type="spellStart"/>
+      <w:r>
+        <w:t>party</w:t>
+      </w:r>
+      <w:proofErr w:type="spellEnd"/>
+      <w:r>
+        <w:t xml:space="preserve"> </w:t>
+      </w:r>
+      <w:proofErr w:type="spellStart"/>
+      <w:r>
+        <w:t>position</w:t>
+      </w:r>
+      <w:proofErr w:type="spellEnd"/>
+      <w:r>
+        <w:t xml:space="preserve"> </w:t>
+      </w:r>
+      <w:proofErr w:type="spellStart"/>
+      <w:r>
+        <w:t>estimation</w:t>
+      </w:r>
+      <w:proofErr w:type="spellEnd"/>
+      <w:r>
+        <w:t xml:space="preserve">: </w:t>
+      </w:r>
+      <w:proofErr w:type="spellStart"/>
+      <w:r>
+        <w:t>Finland</w:t>
+      </w:r>
+      <w:proofErr w:type="spellEnd"/>
+      <w:r>
+        <w:t xml:space="preserve">, 2003–2019. Party Politics, 28(2), 306–317. </w:t>
       </w:r>
       <w:hyperlink r:id="rId25" w:history="1">
         <w:r>
@@ -4777,8 +5660,85 @@
           <w:numId w:val="5"/>
         </w:numPr>
       </w:pPr>
-      <w:r>
-        <w:t>Bastiaan Bruinsma &amp; Kostas Gemenis (2019) Validating Wordscores: The Promises and Pitfalls of Computational Text Scaling, Communication Methods and Measures, 13:3, 212-227, DOI: 10.1080/19312458.2019.1594741</w:t>
+      <w:proofErr w:type="spellStart"/>
+      <w:r>
+        <w:t>Bastiaan</w:t>
+      </w:r>
+      <w:proofErr w:type="spellEnd"/>
+      <w:r>
+        <w:t xml:space="preserve"> </w:t>
+      </w:r>
+      <w:proofErr w:type="spellStart"/>
+      <w:r>
+        <w:t>Bruinsma</w:t>
+      </w:r>
+      <w:proofErr w:type="spellEnd"/>
+      <w:r>
+        <w:t xml:space="preserve"> &amp; Kostas </w:t>
+      </w:r>
+      <w:proofErr w:type="spellStart"/>
+      <w:r>
+        <w:t>Gemenis</w:t>
+      </w:r>
+      <w:proofErr w:type="spellEnd"/>
+      <w:r>
+        <w:t xml:space="preserve"> (2019) </w:t>
+      </w:r>
+      <w:proofErr w:type="spellStart"/>
+      <w:r>
+        <w:t>Validating</w:t>
+      </w:r>
+      <w:proofErr w:type="spellEnd"/>
+      <w:r>
+        <w:t xml:space="preserve"> </w:t>
+      </w:r>
+      <w:proofErr w:type="spellStart"/>
+      <w:r>
+        <w:t>Wordscores</w:t>
+      </w:r>
+      <w:proofErr w:type="spellEnd"/>
+      <w:r>
+        <w:t xml:space="preserve">: The </w:t>
+      </w:r>
+      <w:proofErr w:type="spellStart"/>
+      <w:r>
+        <w:t>Promises</w:t>
+      </w:r>
+      <w:proofErr w:type="spellEnd"/>
+      <w:r>
+        <w:t xml:space="preserve"> and </w:t>
+      </w:r>
+      <w:proofErr w:type="spellStart"/>
+      <w:r>
+        <w:t>Pitfalls</w:t>
+      </w:r>
+      <w:proofErr w:type="spellEnd"/>
+      <w:r>
+        <w:t xml:space="preserve"> </w:t>
+      </w:r>
+      <w:proofErr w:type="spellStart"/>
+      <w:r>
+        <w:t>of</w:t>
+      </w:r>
+      <w:proofErr w:type="spellEnd"/>
+      <w:r>
+        <w:t xml:space="preserve"> Computational Text </w:t>
+      </w:r>
+      <w:proofErr w:type="spellStart"/>
+      <w:r>
+        <w:t>Scaling</w:t>
+      </w:r>
+      <w:proofErr w:type="spellEnd"/>
+      <w:r>
+        <w:t xml:space="preserve">, Communication Methods and </w:t>
+      </w:r>
+      <w:proofErr w:type="spellStart"/>
+      <w:r>
+        <w:t>Measures</w:t>
+      </w:r>
+      <w:proofErr w:type="spellEnd"/>
+      <w:r>
+        <w:t>, 13:3, 212-227, DOI: 10.1080/19312458.2019.1594741</w:t>
       </w:r>
     </w:p>
     <w:p>
@@ -4790,19 +5750,43 @@
         </w:numPr>
       </w:pPr>
       <w:r>
-        <w:t>Lehmann, Pola / Burst, Tobias / Lewandowski, Jirka / Matthieß, Theres / Regel, Sven / Zehnter, Lisa (202</w:t>
+        <w:t xml:space="preserve">Lehmann, Pola / Burst, Tobias / Lewandowski, Jirka / </w:t>
+      </w:r>
+      <w:proofErr w:type="spellStart"/>
+      <w:r>
+        <w:t>Matthieß</w:t>
+      </w:r>
+      <w:proofErr w:type="spellEnd"/>
+      <w:r>
+        <w:t>, Theres / Regel, Sven / Zehnter, Lisa (202</w:t>
       </w:r>
       <w:r>
         <w:t>2</w:t>
       </w:r>
       <w:r>
-        <w:t xml:space="preserve">): Manifesto Corpus. Version: </w:t>
+        <w:t xml:space="preserve">): </w:t>
+      </w:r>
+      <w:proofErr w:type="spellStart"/>
+      <w:r>
+        <w:t>Manifesto</w:t>
+      </w:r>
+      <w:proofErr w:type="spellEnd"/>
+      <w:r>
+        <w:t xml:space="preserve"> Corpus. Version: </w:t>
       </w:r>
       <w:r>
         <w:t>2022-a</w:t>
       </w:r>
       <w:r>
-        <w:t>. Berlin: WZB Berlin Social Science Center.</w:t>
+        <w:t xml:space="preserve">. Berlin: WZB Berlin </w:t>
+      </w:r>
+      <w:proofErr w:type="spellStart"/>
+      <w:r>
+        <w:t>Social</w:t>
+      </w:r>
+      <w:proofErr w:type="spellEnd"/>
+      <w:r>
+        <w:t xml:space="preserve"> Science Center.</w:t>
       </w:r>
     </w:p>
     <w:p>
@@ -4818,7 +5802,7 @@
       <w:pPr>
         <w:pStyle w:val="Heading2"/>
       </w:pPr>
-      <w:bookmarkStart w:id="23" w:name="_Toc128813638"/>
+      <w:bookmarkStart w:id="23" w:name="_Toc128821360"/>
       <w:r>
         <w:t>Nicht-akademische Literatur</w:t>
       </w:r>
@@ -4833,7 +5817,15 @@
         </w:numPr>
       </w:pPr>
       <w:r>
-        <w:t>Sie wollen ins StuPa: Diese Hochschulgruppen stehen noch bis 24. Januar zur Wahl</w:t>
+        <w:t xml:space="preserve">Sie wollen ins </w:t>
+      </w:r>
+      <w:proofErr w:type="spellStart"/>
+      <w:r>
+        <w:t>StuPa</w:t>
+      </w:r>
+      <w:proofErr w:type="spellEnd"/>
+      <w:r>
+        <w:t>: Diese Hochschulgruppen stehen noch bis 24. Januar zur Wahl</w:t>
       </w:r>
       <w:r>
         <w:t xml:space="preserve"> </w:t>

</xml_diff>

<commit_message>
Foschrungsstand + more graphs
</commit_message>
<xml_diff>
--- a/Textanalyse_Hausarbeit.docx
+++ b/Textanalyse_Hausarbeit.docx
@@ -402,23 +402,13 @@
                                     <w:text/>
                                   </w:sdtPr>
                                   <w:sdtContent>
-                                    <w:proofErr w:type="spellStart"/>
                                     <w:r>
                                       <w:rPr>
                                         <w:color w:val="595959" w:themeColor="text1" w:themeTint="A6"/>
                                         <w:sz w:val="18"/>
                                         <w:szCs w:val="18"/>
                                       </w:rPr>
-                                      <w:t>Matrikelnummer</w:t>
-                                    </w:r>
-                                    <w:proofErr w:type="spellEnd"/>
-                                    <w:r>
-                                      <w:rPr>
-                                        <w:color w:val="595959" w:themeColor="text1" w:themeTint="A6"/>
-                                        <w:sz w:val="18"/>
-                                        <w:szCs w:val="18"/>
-                                      </w:rPr>
-                                      <w:t xml:space="preserve"> 21960258</w:t>
+                                      <w:t>Matrikelnummer 21960258</w:t>
                                     </w:r>
                                   </w:sdtContent>
                                 </w:sdt>
@@ -511,23 +501,13 @@
                               <w:text/>
                             </w:sdtPr>
                             <w:sdtContent>
-                              <w:proofErr w:type="spellStart"/>
                               <w:r>
                                 <w:rPr>
                                   <w:color w:val="595959" w:themeColor="text1" w:themeTint="A6"/>
                                   <w:sz w:val="18"/>
                                   <w:szCs w:val="18"/>
                                 </w:rPr>
-                                <w:t>Matrikelnummer</w:t>
-                              </w:r>
-                              <w:proofErr w:type="spellEnd"/>
-                              <w:r>
-                                <w:rPr>
-                                  <w:color w:val="595959" w:themeColor="text1" w:themeTint="A6"/>
-                                  <w:sz w:val="18"/>
-                                  <w:szCs w:val="18"/>
-                                </w:rPr>
-                                <w:t xml:space="preserve"> 21960258</w:t>
+                                <w:t>Matrikelnummer 21960258</w:t>
                               </w:r>
                             </w:sdtContent>
                           </w:sdt>
@@ -613,34 +593,14 @@
                                     <w:szCs w:val="28"/>
                                   </w:rPr>
                                 </w:pPr>
-                                <w:proofErr w:type="spellStart"/>
                                 <w:r>
                                   <w:rPr>
                                     <w:color w:val="4472C4" w:themeColor="accent1"/>
                                     <w:sz w:val="28"/>
                                     <w:szCs w:val="28"/>
                                   </w:rPr>
-                                  <w:t>Dozierend</w:t>
+                                  <w:t>Dozierend: Felicia Riethmüller</w:t>
                                 </w:r>
-                                <w:proofErr w:type="spellEnd"/>
-                                <w:r>
-                                  <w:rPr>
-                                    <w:color w:val="4472C4" w:themeColor="accent1"/>
-                                    <w:sz w:val="28"/>
-                                    <w:szCs w:val="28"/>
-                                  </w:rPr>
-                                  <w:t xml:space="preserve">: Felicia </w:t>
-                                </w:r>
-                                <w:proofErr w:type="spellStart"/>
-                                <w:r>
-                                  <w:rPr>
-                                    <w:color w:val="4472C4" w:themeColor="accent1"/>
-                                    <w:sz w:val="28"/>
-                                    <w:szCs w:val="28"/>
-                                  </w:rPr>
-                                  <w:t>Riethmüller</w:t>
-                                </w:r>
-                                <w:proofErr w:type="spellEnd"/>
                               </w:p>
                               <w:sdt>
                                 <w:sdtPr>
@@ -666,23 +626,13 @@
                                         <w:szCs w:val="20"/>
                                       </w:rPr>
                                     </w:pPr>
-                                    <w:proofErr w:type="spellStart"/>
                                     <w:r>
                                       <w:rPr>
                                         <w:color w:val="595959" w:themeColor="text1" w:themeTint="A6"/>
                                         <w:sz w:val="20"/>
                                         <w:szCs w:val="20"/>
                                       </w:rPr>
-                                      <w:t>Abgabedatum</w:t>
-                                    </w:r>
-                                    <w:proofErr w:type="spellEnd"/>
-                                    <w:r>
-                                      <w:rPr>
-                                        <w:color w:val="595959" w:themeColor="text1" w:themeTint="A6"/>
-                                        <w:sz w:val="20"/>
-                                        <w:szCs w:val="20"/>
-                                      </w:rPr>
-                                      <w:t>: XX.03.2023</w:t>
+                                      <w:t>Abgabedatum: XX.03.2023</w:t>
                                     </w:r>
                                   </w:p>
                                 </w:sdtContent>
@@ -722,34 +672,14 @@
                               <w:szCs w:val="28"/>
                             </w:rPr>
                           </w:pPr>
-                          <w:proofErr w:type="spellStart"/>
                           <w:r>
                             <w:rPr>
                               <w:color w:val="4472C4" w:themeColor="accent1"/>
                               <w:sz w:val="28"/>
                               <w:szCs w:val="28"/>
                             </w:rPr>
-                            <w:t>Dozierend</w:t>
+                            <w:t>Dozierend: Felicia Riethmüller</w:t>
                           </w:r>
-                          <w:proofErr w:type="spellEnd"/>
-                          <w:r>
-                            <w:rPr>
-                              <w:color w:val="4472C4" w:themeColor="accent1"/>
-                              <w:sz w:val="28"/>
-                              <w:szCs w:val="28"/>
-                            </w:rPr>
-                            <w:t xml:space="preserve">: Felicia </w:t>
-                          </w:r>
-                          <w:proofErr w:type="spellStart"/>
-                          <w:r>
-                            <w:rPr>
-                              <w:color w:val="4472C4" w:themeColor="accent1"/>
-                              <w:sz w:val="28"/>
-                              <w:szCs w:val="28"/>
-                            </w:rPr>
-                            <w:t>Riethmüller</w:t>
-                          </w:r>
-                          <w:proofErr w:type="spellEnd"/>
                         </w:p>
                         <w:sdt>
                           <w:sdtPr>
@@ -775,23 +705,13 @@
                                   <w:szCs w:val="20"/>
                                 </w:rPr>
                               </w:pPr>
-                              <w:proofErr w:type="spellStart"/>
                               <w:r>
                                 <w:rPr>
                                   <w:color w:val="595959" w:themeColor="text1" w:themeTint="A6"/>
                                   <w:sz w:val="20"/>
                                   <w:szCs w:val="20"/>
                                 </w:rPr>
-                                <w:t>Abgabedatum</w:t>
-                              </w:r>
-                              <w:proofErr w:type="spellEnd"/>
-                              <w:r>
-                                <w:rPr>
-                                  <w:color w:val="595959" w:themeColor="text1" w:themeTint="A6"/>
-                                  <w:sz w:val="20"/>
-                                  <w:szCs w:val="20"/>
-                                </w:rPr>
-                                <w:t>: XX.03.2023</w:t>
+                                <w:t>Abgabedatum: XX.03.2023</w:t>
                               </w:r>
                             </w:p>
                           </w:sdtContent>
@@ -1117,7 +1037,7 @@
           <w:r>
             <w:fldChar w:fldCharType="separate"/>
           </w:r>
-          <w:hyperlink w:anchor="_Toc129251485" w:history="1">
+          <w:hyperlink w:anchor="_Toc129331510" w:history="1">
             <w:r>
               <w:rPr>
                 <w:rStyle w:val="Hyperlink"/>
@@ -1145,7 +1065,7 @@
                 <w:noProof/>
                 <w:webHidden/>
               </w:rPr>
-              <w:instrText xml:space="preserve"> PAGEREF _Toc129251485 \h </w:instrText>
+              <w:instrText xml:space="preserve"> PAGEREF _Toc129331510 \h </w:instrText>
             </w:r>
             <w:r>
               <w:rPr>
@@ -1188,7 +1108,7 @@
               <w:lang w:val="en-US"/>
             </w:rPr>
           </w:pPr>
-          <w:hyperlink w:anchor="_Toc129251486" w:history="1">
+          <w:hyperlink w:anchor="_Toc129331511" w:history="1">
             <w:r>
               <w:rPr>
                 <w:rStyle w:val="Hyperlink"/>
@@ -1216,7 +1136,7 @@
                 <w:noProof/>
                 <w:webHidden/>
               </w:rPr>
-              <w:instrText xml:space="preserve"> PAGEREF _Toc129251486 \h </w:instrText>
+              <w:instrText xml:space="preserve"> PAGEREF _Toc129331511 \h </w:instrText>
             </w:r>
             <w:r>
               <w:rPr>
@@ -1259,7 +1179,7 @@
               <w:lang w:val="en-US"/>
             </w:rPr>
           </w:pPr>
-          <w:hyperlink w:anchor="_Toc129251487" w:history="1">
+          <w:hyperlink w:anchor="_Toc129331512" w:history="1">
             <w:r>
               <w:rPr>
                 <w:rStyle w:val="Hyperlink"/>
@@ -1287,7 +1207,7 @@
                 <w:noProof/>
                 <w:webHidden/>
               </w:rPr>
-              <w:instrText xml:space="preserve"> PAGEREF _Toc129251487 \h </w:instrText>
+              <w:instrText xml:space="preserve"> PAGEREF _Toc129331512 \h </w:instrText>
             </w:r>
             <w:r>
               <w:rPr>
@@ -1330,7 +1250,7 @@
               <w:lang w:val="en-US"/>
             </w:rPr>
           </w:pPr>
-          <w:hyperlink w:anchor="_Toc129251488" w:history="1">
+          <w:hyperlink w:anchor="_Toc129331513" w:history="1">
             <w:r>
               <w:rPr>
                 <w:rStyle w:val="Hyperlink"/>
@@ -1358,7 +1278,7 @@
                 <w:noProof/>
                 <w:webHidden/>
               </w:rPr>
-              <w:instrText xml:space="preserve"> PAGEREF _Toc129251488 \h </w:instrText>
+              <w:instrText xml:space="preserve"> PAGEREF _Toc129331513 \h </w:instrText>
             </w:r>
             <w:r>
               <w:rPr>
@@ -1401,7 +1321,7 @@
               <w:lang w:val="en-US"/>
             </w:rPr>
           </w:pPr>
-          <w:hyperlink w:anchor="_Toc129251489" w:history="1">
+          <w:hyperlink w:anchor="_Toc129331514" w:history="1">
             <w:r>
               <w:rPr>
                 <w:rStyle w:val="Hyperlink"/>
@@ -1429,7 +1349,7 @@
                 <w:noProof/>
                 <w:webHidden/>
               </w:rPr>
-              <w:instrText xml:space="preserve"> PAGEREF _Toc129251489 \h </w:instrText>
+              <w:instrText xml:space="preserve"> PAGEREF _Toc129331514 \h </w:instrText>
             </w:r>
             <w:r>
               <w:rPr>
@@ -1472,7 +1392,7 @@
               <w:lang w:val="en-US"/>
             </w:rPr>
           </w:pPr>
-          <w:hyperlink w:anchor="_Toc129251490" w:history="1">
+          <w:hyperlink w:anchor="_Toc129331515" w:history="1">
             <w:r>
               <w:rPr>
                 <w:rStyle w:val="Hyperlink"/>
@@ -1500,7 +1420,7 @@
                 <w:noProof/>
                 <w:webHidden/>
               </w:rPr>
-              <w:instrText xml:space="preserve"> PAGEREF _Toc129251490 \h </w:instrText>
+              <w:instrText xml:space="preserve"> PAGEREF _Toc129331515 \h </w:instrText>
             </w:r>
             <w:r>
               <w:rPr>
@@ -1543,7 +1463,7 @@
               <w:lang w:val="en-US"/>
             </w:rPr>
           </w:pPr>
-          <w:hyperlink w:anchor="_Toc129251491" w:history="1">
+          <w:hyperlink w:anchor="_Toc129331516" w:history="1">
             <w:r>
               <w:rPr>
                 <w:rStyle w:val="Hyperlink"/>
@@ -1571,7 +1491,7 @@
                 <w:noProof/>
                 <w:webHidden/>
               </w:rPr>
-              <w:instrText xml:space="preserve"> PAGEREF _Toc129251491 \h </w:instrText>
+              <w:instrText xml:space="preserve"> PAGEREF _Toc129331516 \h </w:instrText>
             </w:r>
             <w:r>
               <w:rPr>
@@ -1614,7 +1534,7 @@
               <w:lang w:val="en-US"/>
             </w:rPr>
           </w:pPr>
-          <w:hyperlink w:anchor="_Toc129251492" w:history="1">
+          <w:hyperlink w:anchor="_Toc129331517" w:history="1">
             <w:r>
               <w:rPr>
                 <w:rStyle w:val="Hyperlink"/>
@@ -1642,7 +1562,7 @@
                 <w:noProof/>
                 <w:webHidden/>
               </w:rPr>
-              <w:instrText xml:space="preserve"> PAGEREF _Toc129251492 \h </w:instrText>
+              <w:instrText xml:space="preserve"> PAGEREF _Toc129331517 \h </w:instrText>
             </w:r>
             <w:r>
               <w:rPr>
@@ -1685,7 +1605,7 @@
               <w:lang w:val="en-US"/>
             </w:rPr>
           </w:pPr>
-          <w:hyperlink w:anchor="_Toc129251493" w:history="1">
+          <w:hyperlink w:anchor="_Toc129331518" w:history="1">
             <w:r>
               <w:rPr>
                 <w:rStyle w:val="Hyperlink"/>
@@ -1713,7 +1633,7 @@
                 <w:noProof/>
                 <w:webHidden/>
               </w:rPr>
-              <w:instrText xml:space="preserve"> PAGEREF _Toc129251493 \h </w:instrText>
+              <w:instrText xml:space="preserve"> PAGEREF _Toc129331518 \h </w:instrText>
             </w:r>
             <w:r>
               <w:rPr>
@@ -1756,7 +1676,7 @@
               <w:lang w:val="en-US"/>
             </w:rPr>
           </w:pPr>
-          <w:hyperlink w:anchor="_Toc129251494" w:history="1">
+          <w:hyperlink w:anchor="_Toc129331519" w:history="1">
             <w:r>
               <w:rPr>
                 <w:rStyle w:val="Hyperlink"/>
@@ -1784,7 +1704,7 @@
                 <w:noProof/>
                 <w:webHidden/>
               </w:rPr>
-              <w:instrText xml:space="preserve"> PAGEREF _Toc129251494 \h </w:instrText>
+              <w:instrText xml:space="preserve"> PAGEREF _Toc129331519 \h </w:instrText>
             </w:r>
             <w:r>
               <w:rPr>
@@ -1827,7 +1747,7 @@
               <w:lang w:val="en-US"/>
             </w:rPr>
           </w:pPr>
-          <w:hyperlink w:anchor="_Toc129251495" w:history="1">
+          <w:hyperlink w:anchor="_Toc129331520" w:history="1">
             <w:r>
               <w:rPr>
                 <w:rStyle w:val="Hyperlink"/>
@@ -1855,7 +1775,7 @@
                 <w:noProof/>
                 <w:webHidden/>
               </w:rPr>
-              <w:instrText xml:space="preserve"> PAGEREF _Toc129251495 \h </w:instrText>
+              <w:instrText xml:space="preserve"> PAGEREF _Toc129331520 \h </w:instrText>
             </w:r>
             <w:r>
               <w:rPr>
@@ -1898,7 +1818,7 @@
               <w:lang w:val="en-US"/>
             </w:rPr>
           </w:pPr>
-          <w:hyperlink w:anchor="_Toc129251496" w:history="1">
+          <w:hyperlink w:anchor="_Toc129331521" w:history="1">
             <w:r>
               <w:rPr>
                 <w:rStyle w:val="Hyperlink"/>
@@ -1926,7 +1846,7 @@
                 <w:noProof/>
                 <w:webHidden/>
               </w:rPr>
-              <w:instrText xml:space="preserve"> PAGEREF _Toc129251496 \h </w:instrText>
+              <w:instrText xml:space="preserve"> PAGEREF _Toc129331521 \h </w:instrText>
             </w:r>
             <w:r>
               <w:rPr>
@@ -1969,7 +1889,7 @@
               <w:lang w:val="en-US"/>
             </w:rPr>
           </w:pPr>
-          <w:hyperlink w:anchor="_Toc129251497" w:history="1">
+          <w:hyperlink w:anchor="_Toc129331522" w:history="1">
             <w:r>
               <w:rPr>
                 <w:rStyle w:val="Hyperlink"/>
@@ -1997,7 +1917,7 @@
                 <w:noProof/>
                 <w:webHidden/>
               </w:rPr>
-              <w:instrText xml:space="preserve"> PAGEREF _Toc129251497 \h </w:instrText>
+              <w:instrText xml:space="preserve"> PAGEREF _Toc129331522 \h </w:instrText>
             </w:r>
             <w:r>
               <w:rPr>
@@ -2040,7 +1960,7 @@
               <w:lang w:val="en-US"/>
             </w:rPr>
           </w:pPr>
-          <w:hyperlink w:anchor="_Toc129251498" w:history="1">
+          <w:hyperlink w:anchor="_Toc129331523" w:history="1">
             <w:r>
               <w:rPr>
                 <w:rStyle w:val="Hyperlink"/>
@@ -2068,7 +1988,7 @@
                 <w:noProof/>
                 <w:webHidden/>
               </w:rPr>
-              <w:instrText xml:space="preserve"> PAGEREF _Toc129251498 \h </w:instrText>
+              <w:instrText xml:space="preserve"> PAGEREF _Toc129331523 \h </w:instrText>
             </w:r>
             <w:r>
               <w:rPr>
@@ -2111,7 +2031,7 @@
               <w:lang w:val="en-US"/>
             </w:rPr>
           </w:pPr>
-          <w:hyperlink w:anchor="_Toc129251499" w:history="1">
+          <w:hyperlink w:anchor="_Toc129331524" w:history="1">
             <w:r>
               <w:rPr>
                 <w:rStyle w:val="Hyperlink"/>
@@ -2139,7 +2059,7 @@
                 <w:noProof/>
                 <w:webHidden/>
               </w:rPr>
-              <w:instrText xml:space="preserve"> PAGEREF _Toc129251499 \h </w:instrText>
+              <w:instrText xml:space="preserve"> PAGEREF _Toc129331524 \h </w:instrText>
             </w:r>
             <w:r>
               <w:rPr>
@@ -2182,7 +2102,7 @@
               <w:lang w:val="en-US"/>
             </w:rPr>
           </w:pPr>
-          <w:hyperlink w:anchor="_Toc129251500" w:history="1">
+          <w:hyperlink w:anchor="_Toc129331525" w:history="1">
             <w:r>
               <w:rPr>
                 <w:rStyle w:val="Hyperlink"/>
@@ -2210,7 +2130,7 @@
                 <w:noProof/>
                 <w:webHidden/>
               </w:rPr>
-              <w:instrText xml:space="preserve"> PAGEREF _Toc129251500 \h </w:instrText>
+              <w:instrText xml:space="preserve"> PAGEREF _Toc129331525 \h </w:instrText>
             </w:r>
             <w:r>
               <w:rPr>
@@ -2253,7 +2173,7 @@
               <w:lang w:val="en-US"/>
             </w:rPr>
           </w:pPr>
-          <w:hyperlink w:anchor="_Toc129251501" w:history="1">
+          <w:hyperlink w:anchor="_Toc129331526" w:history="1">
             <w:r>
               <w:rPr>
                 <w:rStyle w:val="Hyperlink"/>
@@ -2281,7 +2201,7 @@
                 <w:noProof/>
                 <w:webHidden/>
               </w:rPr>
-              <w:instrText xml:space="preserve"> PAGEREF _Toc129251501 \h </w:instrText>
+              <w:instrText xml:space="preserve"> PAGEREF _Toc129331526 \h </w:instrText>
             </w:r>
             <w:r>
               <w:rPr>
@@ -2324,7 +2244,7 @@
               <w:lang w:val="en-US"/>
             </w:rPr>
           </w:pPr>
-          <w:hyperlink w:anchor="_Toc129251502" w:history="1">
+          <w:hyperlink w:anchor="_Toc129331527" w:history="1">
             <w:r>
               <w:rPr>
                 <w:rStyle w:val="Hyperlink"/>
@@ -2352,7 +2272,7 @@
                 <w:noProof/>
                 <w:webHidden/>
               </w:rPr>
-              <w:instrText xml:space="preserve"> PAGEREF _Toc129251502 \h </w:instrText>
+              <w:instrText xml:space="preserve"> PAGEREF _Toc129331527 \h </w:instrText>
             </w:r>
             <w:r>
               <w:rPr>
@@ -2395,7 +2315,7 @@
               <w:lang w:val="en-US"/>
             </w:rPr>
           </w:pPr>
-          <w:hyperlink w:anchor="_Toc129251503" w:history="1">
+          <w:hyperlink w:anchor="_Toc129331528" w:history="1">
             <w:r>
               <w:rPr>
                 <w:rStyle w:val="Hyperlink"/>
@@ -2423,7 +2343,7 @@
                 <w:noProof/>
                 <w:webHidden/>
               </w:rPr>
-              <w:instrText xml:space="preserve"> PAGEREF _Toc129251503 \h </w:instrText>
+              <w:instrText xml:space="preserve"> PAGEREF _Toc129331528 \h </w:instrText>
             </w:r>
             <w:r>
               <w:rPr>
@@ -2466,7 +2386,7 @@
               <w:lang w:val="en-US"/>
             </w:rPr>
           </w:pPr>
-          <w:hyperlink w:anchor="_Toc129251504" w:history="1">
+          <w:hyperlink w:anchor="_Toc129331529" w:history="1">
             <w:r>
               <w:rPr>
                 <w:rStyle w:val="Hyperlink"/>
@@ -2494,7 +2414,7 @@
                 <w:noProof/>
                 <w:webHidden/>
               </w:rPr>
-              <w:instrText xml:space="preserve"> PAGEREF _Toc129251504 \h </w:instrText>
+              <w:instrText xml:space="preserve"> PAGEREF _Toc129331529 \h </w:instrText>
             </w:r>
             <w:r>
               <w:rPr>
@@ -2532,10 +2452,12 @@
               <w:tab w:val="right" w:leader="dot" w:pos="9062"/>
             </w:tabs>
             <w:rPr>
+              <w:rFonts w:eastAsiaTheme="minorEastAsia"/>
               <w:noProof/>
+              <w:lang w:val="en-US"/>
             </w:rPr>
           </w:pPr>
-          <w:hyperlink w:anchor="_Toc129251505" w:history="1">
+          <w:hyperlink w:anchor="_Toc129331530" w:history="1">
             <w:r>
               <w:rPr>
                 <w:rStyle w:val="Hyperlink"/>
@@ -2562,7 +2484,7 @@
                 <w:noProof/>
                 <w:webHidden/>
               </w:rPr>
-              <w:instrText xml:space="preserve"> PAGEREF _Toc129251505 \h </w:instrText>
+              <w:instrText xml:space="preserve"> PAGEREF _Toc129331530 \h </w:instrText>
             </w:r>
             <w:r>
               <w:rPr>
@@ -2600,10 +2522,12 @@
               <w:tab w:val="right" w:leader="dot" w:pos="9062"/>
             </w:tabs>
             <w:rPr>
+              <w:rFonts w:eastAsiaTheme="minorEastAsia"/>
               <w:noProof/>
+              <w:lang w:val="en-US"/>
             </w:rPr>
           </w:pPr>
-          <w:hyperlink w:anchor="_Toc129251506" w:history="1">
+          <w:hyperlink w:anchor="_Toc129331531" w:history="1">
             <w:r>
               <w:rPr>
                 <w:rStyle w:val="Hyperlink"/>
@@ -2630,7 +2554,7 @@
                 <w:noProof/>
                 <w:webHidden/>
               </w:rPr>
-              <w:instrText xml:space="preserve"> PAGEREF _Toc129251506 \h </w:instrText>
+              <w:instrText xml:space="preserve"> PAGEREF _Toc129331531 \h </w:instrText>
             </w:r>
             <w:r>
               <w:rPr>
@@ -2668,10 +2592,12 @@
               <w:tab w:val="right" w:leader="dot" w:pos="9062"/>
             </w:tabs>
             <w:rPr>
+              <w:rFonts w:eastAsiaTheme="minorEastAsia"/>
               <w:noProof/>
+              <w:lang w:val="en-US"/>
             </w:rPr>
           </w:pPr>
-          <w:hyperlink w:anchor="_Toc129251507" w:history="1">
+          <w:hyperlink w:anchor="_Toc129331532" w:history="1">
             <w:r>
               <w:rPr>
                 <w:rStyle w:val="Hyperlink"/>
@@ -2698,7 +2624,7 @@
                 <w:noProof/>
                 <w:webHidden/>
               </w:rPr>
-              <w:instrText xml:space="preserve"> PAGEREF _Toc129251507 \h </w:instrText>
+              <w:instrText xml:space="preserve"> PAGEREF _Toc129331532 \h </w:instrText>
             </w:r>
             <w:r>
               <w:rPr>
@@ -2741,7 +2667,7 @@
               <w:lang w:val="en-US"/>
             </w:rPr>
           </w:pPr>
-          <w:hyperlink w:anchor="_Toc129251508" w:history="1">
+          <w:hyperlink w:anchor="_Toc129331533" w:history="1">
             <w:r>
               <w:rPr>
                 <w:rStyle w:val="Hyperlink"/>
@@ -2769,7 +2695,7 @@
                 <w:noProof/>
                 <w:webHidden/>
               </w:rPr>
-              <w:instrText xml:space="preserve"> PAGEREF _Toc129251508 \h </w:instrText>
+              <w:instrText xml:space="preserve"> PAGEREF _Toc129331533 \h </w:instrText>
             </w:r>
             <w:r>
               <w:rPr>
@@ -2812,7 +2738,7 @@
               <w:lang w:val="en-US"/>
             </w:rPr>
           </w:pPr>
-          <w:hyperlink w:anchor="_Toc129251509" w:history="1">
+          <w:hyperlink w:anchor="_Toc129331534" w:history="1">
             <w:r>
               <w:rPr>
                 <w:rStyle w:val="Hyperlink"/>
@@ -2839,7 +2765,7 @@
                 <w:noProof/>
                 <w:webHidden/>
               </w:rPr>
-              <w:instrText xml:space="preserve"> PAGEREF _Toc129251509 \h </w:instrText>
+              <w:instrText xml:space="preserve"> PAGEREF _Toc129331534 \h </w:instrText>
             </w:r>
             <w:r>
               <w:rPr>
@@ -2882,7 +2808,7 @@
               <w:lang w:val="en-US"/>
             </w:rPr>
           </w:pPr>
-          <w:hyperlink w:anchor="_Toc129251510" w:history="1">
+          <w:hyperlink w:anchor="_Toc129331535" w:history="1">
             <w:r>
               <w:rPr>
                 <w:rStyle w:val="Hyperlink"/>
@@ -2909,7 +2835,7 @@
                 <w:noProof/>
                 <w:webHidden/>
               </w:rPr>
-              <w:instrText xml:space="preserve"> PAGEREF _Toc129251510 \h </w:instrText>
+              <w:instrText xml:space="preserve"> PAGEREF _Toc129331535 \h </w:instrText>
             </w:r>
             <w:r>
               <w:rPr>
@@ -2949,20 +2875,6 @@
     </w:sdt>
     <w:p>
       <w:pPr>
-        <w:pStyle w:val="Title"/>
-      </w:pPr>
-    </w:p>
-    <w:p>
-      <w:r>
-        <w:br w:type="page"/>
-      </w:r>
-    </w:p>
-    <w:p>
-      <w:pPr>
-        <w:pStyle w:val="Heading1"/>
-        <w:rPr>
-          <w:rFonts w:eastAsia="Times New Roman"/>
-        </w:rPr>
         <w:sectPr>
           <w:headerReference w:type="even" r:id="rId11"/>
           <w:headerReference w:type="default" r:id="rId12"/>
@@ -2986,7 +2898,7 @@
           <w:rFonts w:eastAsia="Times New Roman"/>
         </w:rPr>
       </w:pPr>
-      <w:bookmarkStart w:id="0" w:name="_Toc129251485"/>
+      <w:bookmarkStart w:id="0" w:name="_Toc129331510"/>
       <w:r>
         <w:rPr>
           <w:rFonts w:eastAsia="Times New Roman"/>
@@ -3009,7 +2921,7 @@
           <w:rFonts w:eastAsia="Times New Roman"/>
         </w:rPr>
       </w:pPr>
-      <w:bookmarkStart w:id="1" w:name="_Toc129251486"/>
+      <w:bookmarkStart w:id="1" w:name="_Toc129331511"/>
       <w:r>
         <w:rPr>
           <w:rFonts w:eastAsia="Times New Roman"/>
@@ -3052,7 +2964,13 @@
         <w:t xml:space="preserve">Die Parteien der Hochschulwahlen sind bisher nur wenig erforscht. Sie stellen sich zur Wahl für das Studierendenparlament auf und haben somit den Anspruch die politischen Positionen der Studierendenschaft zu repräsentieren. </w:t>
       </w:r>
       <w:r>
-        <w:t>Daher sollte sich über die Positionen der Universitätsparteien die politische Landschaft an Hochschulen gut abbilden lassen.</w:t>
+        <w:t xml:space="preserve">Daher sollte sich über die Positionen der </w:t>
+      </w:r>
+      <w:r>
+        <w:t>Hochschulgruppen</w:t>
+      </w:r>
+      <w:r>
+        <w:t xml:space="preserve"> die politische Landschaft an Hochschulen gut abbilden lassen.</w:t>
       </w:r>
     </w:p>
     <w:p>
@@ -3062,7 +2980,7 @@
           <w:rFonts w:eastAsia="Times New Roman"/>
         </w:rPr>
       </w:pPr>
-      <w:bookmarkStart w:id="2" w:name="_Toc129251487"/>
+      <w:bookmarkStart w:id="2" w:name="_Toc129331512"/>
       <w:r>
         <w:rPr>
           <w:rFonts w:eastAsia="Times New Roman"/>
@@ -3097,7 +3015,13 @@
     </w:p>
     <w:p>
       <w:r>
-        <w:t>Wissenschaft sollte möglichst unabhängig und nicht bereits in ihrer Entstehung durch politische Ideologien beeinflusst werden. [MEHR]</w:t>
+        <w:t xml:space="preserve">Wissenschaft sollte möglichst unabhängig und nicht bereits in ihrer Entstehung durch politische Ideologien beeinflusst werden. </w:t>
+      </w:r>
+      <w:r>
+        <w:rPr>
+          <w:highlight w:val="red"/>
+        </w:rPr>
+        <w:t>[MEHR]</w:t>
       </w:r>
     </w:p>
     <w:p>
@@ -3105,15 +3029,13 @@
         <w:t>Zudem sind politische Jugendorganisationen für viele Parteien ein wichtiger Weg neue, aktive Mitglieder zu gewinnen. Wenn an Universitäten ausschließlich oder auch nur zu großem Teil linke Parteien Zuspruch finden, könnte dies möglicherweise ein Indikator für zukünftige politische Verschiebungen sein.</w:t>
       </w:r>
       <w:r>
-        <w:t xml:space="preserve"> [</w:t>
-      </w:r>
-      <w:proofErr w:type="spellStart"/>
-      <w:r>
-        <w:t>citation</w:t>
-      </w:r>
-      <w:proofErr w:type="spellEnd"/>
-      <w:r>
-        <w:t>]</w:t>
+        <w:t xml:space="preserve"> </w:t>
+      </w:r>
+      <w:r>
+        <w:rPr>
+          <w:highlight w:val="red"/>
+        </w:rPr>
+        <w:t>[citation]</w:t>
       </w:r>
     </w:p>
     <w:p>
@@ -3123,55 +3045,56 @@
           <w:rFonts w:eastAsia="Times New Roman"/>
         </w:rPr>
       </w:pPr>
-      <w:bookmarkStart w:id="3" w:name="_Toc129251488"/>
-      <w:proofErr w:type="spellStart"/>
+      <w:bookmarkStart w:id="3" w:name="_Toc129331513"/>
       <w:r>
         <w:rPr>
           <w:rFonts w:eastAsia="Times New Roman"/>
         </w:rPr>
-        <w:t>forschungslücke</w:t>
-      </w:r>
-      <w:proofErr w:type="spellEnd"/>
-      <w:r>
+        <w:t>forschungslücke und forschungsfrage</w:t>
+      </w:r>
+      <w:bookmarkEnd w:id="3"/>
+    </w:p>
+    <w:p>
+      <w:r>
+        <w:t>[Nur umfragen und statisiken, fokus auf USA]</w:t>
+      </w:r>
+    </w:p>
+    <w:p>
+      <w:r>
+        <w:t>[Keine Forschung zu Uniwahlen]</w:t>
+      </w:r>
+    </w:p>
+    <w:p>
+      <w:pPr>
+        <w:pStyle w:val="Heading3"/>
         <w:rPr>
           <w:rFonts w:eastAsia="Times New Roman"/>
         </w:rPr>
-        <w:t xml:space="preserve"> und forschungsfrage</w:t>
-      </w:r>
-      <w:bookmarkEnd w:id="3"/>
-    </w:p>
-    <w:p>
-      <w:r>
-        <w:t xml:space="preserve">[Nur </w:t>
-      </w:r>
-      <w:proofErr w:type="spellStart"/>
-      <w:r>
-        <w:t>umfragen</w:t>
-      </w:r>
-      <w:proofErr w:type="spellEnd"/>
-      <w:r>
-        <w:t xml:space="preserve"> und </w:t>
-      </w:r>
-      <w:proofErr w:type="spellStart"/>
-      <w:r>
-        <w:t>statisiken</w:t>
-      </w:r>
-      <w:proofErr w:type="spellEnd"/>
-      <w:r>
-        <w:t xml:space="preserve">, </w:t>
-      </w:r>
-      <w:proofErr w:type="spellStart"/>
-      <w:r>
-        <w:t>fokus</w:t>
-      </w:r>
-      <w:proofErr w:type="spellEnd"/>
-      <w:r>
-        <w:t xml:space="preserve"> auf USA]</w:t>
-      </w:r>
-    </w:p>
-    <w:p>
-      <w:r>
-        <w:t>[Keine Forschung zu Uniwahlen]</w:t>
+      </w:pPr>
+      <w:bookmarkStart w:id="4" w:name="_Toc129331514"/>
+      <w:r>
+        <w:rPr>
+          <w:rFonts w:eastAsia="Times New Roman"/>
+        </w:rPr>
+        <w:t>Erläuterung der theorie, fälle, methoden</w:t>
+      </w:r>
+      <w:bookmarkEnd w:id="4"/>
+    </w:p>
+    <w:p>
+      <w:r>
+        <w:t xml:space="preserve">Im Januar 2023 fanden an der Georg-August-Universität Göttingen die Wahlen zum </w:t>
+      </w:r>
+      <w:r>
+        <w:t>Allgemeine</w:t>
+      </w:r>
+      <w:r>
+        <w:t>n</w:t>
+      </w:r>
+      <w:r>
+        <w:t xml:space="preserve"> Studierendenausschuss (AStA) </w:t>
+      </w:r>
+      <w:r>
+        <w:t xml:space="preserve">statt. </w:t>
       </w:r>
     </w:p>
     <w:p>
@@ -3181,120 +3104,49 @@
           <w:rFonts w:eastAsia="Times New Roman"/>
         </w:rPr>
       </w:pPr>
-      <w:bookmarkStart w:id="4" w:name="_Toc129251489"/>
+      <w:bookmarkStart w:id="5" w:name="_Toc129331515"/>
       <w:r>
         <w:rPr>
           <w:rFonts w:eastAsia="Times New Roman"/>
         </w:rPr>
-        <w:t xml:space="preserve">Erläuterung der </w:t>
-      </w:r>
-      <w:proofErr w:type="spellStart"/>
-      <w:r>
+        <w:t>Struktur</w:t>
+      </w:r>
+      <w:bookmarkEnd w:id="5"/>
+    </w:p>
+    <w:p>
+      <w:r>
+        <w:t xml:space="preserve">Die Struktur der vorliegenden Arbeit ist wie folgt: </w:t>
+      </w:r>
+    </w:p>
+    <w:p>
+      <w:pPr>
+        <w:pStyle w:val="Heading3"/>
         <w:rPr>
           <w:rFonts w:eastAsia="Times New Roman"/>
         </w:rPr>
-        <w:t>theorie</w:t>
-      </w:r>
-      <w:proofErr w:type="spellEnd"/>
+      </w:pPr>
+      <w:bookmarkStart w:id="6" w:name="_Toc129331516"/>
       <w:r>
         <w:rPr>
           <w:rFonts w:eastAsia="Times New Roman"/>
         </w:rPr>
-        <w:t xml:space="preserve">, fälle, </w:t>
-      </w:r>
-      <w:proofErr w:type="spellStart"/>
-      <w:r>
+        <w:t>zusammenfassung der ergebnisse</w:t>
+      </w:r>
+      <w:bookmarkEnd w:id="6"/>
+    </w:p>
+    <w:p>
+      <w:r>
+        <w:t>[idk man]</w:t>
+      </w:r>
+    </w:p>
+    <w:p>
+      <w:pPr>
+        <w:pStyle w:val="Heading1"/>
         <w:rPr>
           <w:rFonts w:eastAsia="Times New Roman"/>
         </w:rPr>
-        <w:t>methoden</w:t>
-      </w:r>
-      <w:bookmarkEnd w:id="4"/>
-      <w:proofErr w:type="spellEnd"/>
-    </w:p>
-    <w:p>
-      <w:r>
-        <w:t xml:space="preserve">Im Januar 2023 fanden an der Georg-August-Universität Göttingen die Wahlen zum </w:t>
-      </w:r>
-      <w:r>
-        <w:t>Allgemeine</w:t>
-      </w:r>
-      <w:r>
-        <w:t>n</w:t>
-      </w:r>
-      <w:r>
-        <w:t xml:space="preserve"> Studierendenausschuss (AStA) </w:t>
-      </w:r>
-      <w:r>
-        <w:t xml:space="preserve">statt. </w:t>
-      </w:r>
-    </w:p>
-    <w:p>
-      <w:pPr>
-        <w:pStyle w:val="Heading3"/>
-        <w:rPr>
-          <w:rFonts w:eastAsia="Times New Roman"/>
-        </w:rPr>
-      </w:pPr>
-      <w:bookmarkStart w:id="5" w:name="_Toc129251490"/>
-      <w:r>
-        <w:rPr>
-          <w:rFonts w:eastAsia="Times New Roman"/>
-        </w:rPr>
-        <w:t>Struktur</w:t>
-      </w:r>
-      <w:bookmarkEnd w:id="5"/>
-    </w:p>
-    <w:p>
-      <w:r>
-        <w:t xml:space="preserve">Die Struktur der vorliegenden Arbeit ist wie folgt: </w:t>
-      </w:r>
-    </w:p>
-    <w:p>
-      <w:pPr>
-        <w:pStyle w:val="Heading3"/>
-        <w:rPr>
-          <w:rFonts w:eastAsia="Times New Roman"/>
-        </w:rPr>
-      </w:pPr>
-      <w:bookmarkStart w:id="6" w:name="_Toc129251491"/>
-      <w:proofErr w:type="spellStart"/>
-      <w:r>
-        <w:rPr>
-          <w:rFonts w:eastAsia="Times New Roman"/>
-        </w:rPr>
-        <w:t>zusammenfassung</w:t>
-      </w:r>
-      <w:proofErr w:type="spellEnd"/>
-      <w:r>
-        <w:rPr>
-          <w:rFonts w:eastAsia="Times New Roman"/>
-        </w:rPr>
-        <w:t xml:space="preserve"> der </w:t>
-      </w:r>
-      <w:proofErr w:type="spellStart"/>
-      <w:r>
-        <w:rPr>
-          <w:rFonts w:eastAsia="Times New Roman"/>
-        </w:rPr>
-        <w:t>ergebnisse</w:t>
-      </w:r>
-      <w:bookmarkEnd w:id="6"/>
-      <w:proofErr w:type="spellEnd"/>
-    </w:p>
-    <w:p>
-      <w:r>
-        <w:t>[idk man]</w:t>
-      </w:r>
-    </w:p>
-    <w:p>
-      <w:pPr>
-        <w:pStyle w:val="Heading1"/>
-        <w:rPr>
-          <w:rFonts w:eastAsia="Times New Roman"/>
-        </w:rPr>
-      </w:pPr>
-      <w:bookmarkStart w:id="7" w:name="_Toc129251492"/>
+      </w:pPr>
+      <w:bookmarkStart w:id="7" w:name="_Toc129331517"/>
       <w:r>
         <w:rPr>
           <w:rFonts w:eastAsia="Times New Roman"/>
@@ -3311,7 +3163,7 @@
           <w:rFonts w:eastAsia="Times New Roman"/>
         </w:rPr>
       </w:pPr>
-      <w:bookmarkStart w:id="8" w:name="_Toc129251493"/>
+      <w:bookmarkStart w:id="8" w:name="_Toc129331518"/>
       <w:r>
         <w:rPr>
           <w:rFonts w:eastAsia="Times New Roman"/>
@@ -3333,7 +3185,7 @@
           <w:rFonts w:eastAsia="Times New Roman"/>
         </w:rPr>
       </w:pPr>
-      <w:bookmarkStart w:id="9" w:name="_Toc129251494"/>
+      <w:bookmarkStart w:id="9" w:name="_Toc129331519"/>
       <w:r>
         <w:rPr>
           <w:rFonts w:eastAsia="Times New Roman"/>
@@ -3344,143 +3196,322 @@
     </w:p>
     <w:p>
       <w:r>
+        <w:t>Politische Jugendorganisationen sind deutlich weniger erforscht als Parteien. Zudem fokussiert sich die bisherige Forschung vor allem damit wie diese Organisationen den Parteien Nutzen. Besonders, da p</w:t>
+      </w:r>
+      <w:r>
+        <w:t xml:space="preserve">olitische </w:t>
+      </w:r>
+      <w:r>
+        <w:t>Parteien</w:t>
+      </w:r>
+      <w:r>
+        <w:t xml:space="preserve"> seit einiger Zeit</w:t>
+      </w:r>
+      <w:r>
+        <w:t xml:space="preserve"> Mitglieder </w:t>
+      </w:r>
+      <w:r>
+        <w:t xml:space="preserve">verlieren </w:t>
+      </w:r>
+      <w:r>
+        <w:t xml:space="preserve">und nutzen </w:t>
+      </w:r>
+      <w:r>
+        <w:t xml:space="preserve">sie </w:t>
+      </w:r>
+      <w:r>
+        <w:t xml:space="preserve">deren Jugendorganisationen, um zu rekrutieren </w:t>
+      </w:r>
+      <w:r>
+        <w:t>(</w:t>
+      </w:r>
+      <w:r>
+        <w:t>Hooghe</w:t>
+      </w:r>
+      <w:r>
+        <w:t xml:space="preserve"> et al. 2004; </w:t>
+      </w:r>
+      <w:r>
+        <w:t>Cross</w:t>
+      </w:r>
+      <w:r>
+        <w:t xml:space="preserve"> </w:t>
+      </w:r>
+      <w:r>
+        <w:t>&amp; Young</w:t>
+      </w:r>
+      <w:r>
+        <w:t xml:space="preserve"> </w:t>
+      </w:r>
+      <w:r>
+        <w:t>2008</w:t>
+      </w:r>
+      <w:r>
+        <w:t>; Rainsford 2017</w:t>
+      </w:r>
+      <w:r>
+        <w:t xml:space="preserve">; </w:t>
+      </w:r>
+      <w:r>
+        <w:t>Bolin</w:t>
+      </w:r>
+      <w:r>
+        <w:t xml:space="preserve"> et al. </w:t>
+      </w:r>
+      <w:r>
+        <w:t>2022</w:t>
+      </w:r>
+      <w:r>
+        <w:t>)</w:t>
+      </w:r>
+      <w:r>
+        <w:t xml:space="preserve">. Diese jungen Mitglieder sind länger aktiv als solche, welche erst zu einem späteren Zeitpunkt beitreten </w:t>
+      </w:r>
+      <w:r>
+        <w:t xml:space="preserve">und bieten den Parteien damit großen Nutzen </w:t>
+      </w:r>
+      <w:r>
+        <w:t>(</w:t>
+      </w:r>
+      <w:r>
+        <w:t>Cross</w:t>
+      </w:r>
+      <w:r>
+        <w:t xml:space="preserve"> </w:t>
+      </w:r>
+      <w:r>
+        <w:t>&amp; Young</w:t>
+      </w:r>
+      <w:r>
+        <w:t xml:space="preserve"> </w:t>
+      </w:r>
+      <w:r>
+        <w:t>2008</w:t>
+      </w:r>
+      <w:r>
+        <w:t xml:space="preserve">). </w:t>
+      </w:r>
+      <w:r>
+        <w:rPr>
+          <w:highlight w:val="red"/>
+        </w:rPr>
+        <w:t>[MEHR]</w:t>
+      </w:r>
+    </w:p>
+    <w:p>
+      <w:r>
+        <w:t>Mitgliedschaft bei Jugendorganisationen von politischen Parteien basiert auf Überzeugung</w:t>
+      </w:r>
+      <w:r>
+        <w:t xml:space="preserve">. </w:t>
+      </w:r>
+      <w:r>
+        <w:t>Basierend auf einer Analyse von Mitgliedern britischer Jugendorganisationen findet Rainsford (2017) heraus, dass d</w:t>
+      </w:r>
+      <w:r>
+        <w:t xml:space="preserve">eren Gründe für den Beitritt </w:t>
+      </w:r>
+      <w:r>
+        <w:t>nicht nur egoistisch, also auf eine Parteikarriere abzielend, sondern</w:t>
+      </w:r>
+      <w:r>
+        <w:t xml:space="preserve"> oft</w:t>
+      </w:r>
+      <w:r>
+        <w:t xml:space="preserve"> policy-basiert sind.  Interessanterweise </w:t>
+      </w:r>
+      <w:r>
+        <w:t>scheinen d</w:t>
+      </w:r>
+      <w:r>
+        <w:t>iese politisch motivierten Personen</w:t>
+      </w:r>
+      <w:r>
+        <w:t xml:space="preserve"> nicht das Gefühl zu haben, tatsächliche politische Veränderungen verursachen zu können, sondern sehen es eher als wichtig, ihre Positionen zu vertreten und zu verteidigen (Rainsford 2017, S. 800).</w:t>
+      </w:r>
+    </w:p>
+    <w:p>
+      <w:r>
+        <w:t xml:space="preserve">Materielle Gründe sind für einige Mitglieder ebenfalls wichtig. </w:t>
+      </w:r>
+      <w:r>
+        <w:t xml:space="preserve">Darunter fallen Personen, welche die Rolle der </w:t>
+      </w:r>
+      <w:r>
+        <w:t>Jugendorganisation</w:t>
+      </w:r>
+      <w:r>
+        <w:t xml:space="preserve"> nur darin sehen ihre </w:t>
+      </w:r>
+      <w:r>
+        <w:t>„Mutterpartei“ zu unterstützen. Diese Mitglieder haben das Ziel innerhalb der Partei Karriere zu machen und politische Positionen einzunehmen (</w:t>
+      </w:r>
+      <w:r>
+        <w:t>Bolin</w:t>
+      </w:r>
+      <w:r>
+        <w:t xml:space="preserve"> et al. </w:t>
+      </w:r>
+      <w:r>
+        <w:t>2022</w:t>
+      </w:r>
+      <w:r>
+        <w:t>, S. 10-11</w:t>
+      </w:r>
+      <w:r>
+        <w:t>).</w:t>
+      </w:r>
+    </w:p>
+    <w:p>
+      <w:r>
+        <w:rPr>
+          <w:highlight w:val="red"/>
+        </w:rPr>
+        <w:t>[positionen von studis]</w:t>
+      </w:r>
+    </w:p>
+    <w:p>
+      <w:r>
+        <w:rPr>
+          <w:highlight w:val="red"/>
+        </w:rPr>
+        <w:t>[not radical]</w:t>
+      </w:r>
+      <w:r>
+        <w:t xml:space="preserve"> (</w:t>
+      </w:r>
+      <w:r>
+        <w:t>Bennie &amp; Russell</w:t>
+      </w:r>
+      <w:r>
+        <w:t xml:space="preserve"> </w:t>
+      </w:r>
+      <w:r>
+        <w:t>2012</w:t>
+      </w:r>
+      <w:r>
+        <w:t>, S. 28</w:t>
+      </w:r>
+      <w:r>
+        <w:t>)</w:t>
+      </w:r>
+    </w:p>
+    <w:p>
+      <w:pPr>
+        <w:pStyle w:val="Heading3"/>
+        <w:rPr>
+          <w:rFonts w:eastAsia="Times New Roman"/>
+        </w:rPr>
+      </w:pPr>
+      <w:bookmarkStart w:id="10" w:name="_Toc129331520"/>
+      <w:r>
+        <w:rPr>
+          <w:rFonts w:eastAsia="Times New Roman"/>
+        </w:rPr>
+        <w:t>Forschungslücke</w:t>
+      </w:r>
+      <w:bookmarkEnd w:id="10"/>
+    </w:p>
+    <w:p>
+      <w:r>
+        <w:t xml:space="preserve">Es gibt bisher keine Forschung zur politischen Positionierung von Hochschulgruppen. </w:t>
+      </w:r>
+    </w:p>
+    <w:p>
+      <w:pPr>
+        <w:pStyle w:val="Heading3"/>
+        <w:rPr>
+          <w:rFonts w:eastAsia="Times New Roman"/>
+        </w:rPr>
+      </w:pPr>
+      <w:bookmarkStart w:id="11" w:name="_Toc129331521"/>
+      <w:r>
+        <w:rPr>
+          <w:rFonts w:eastAsia="Times New Roman"/>
+        </w:rPr>
+        <w:t>Theoretisches Argument</w:t>
+      </w:r>
+      <w:bookmarkEnd w:id="11"/>
+    </w:p>
+    <w:p>
+      <w:r>
+        <w:t>[downs?]</w:t>
+      </w:r>
+    </w:p>
+    <w:p>
+      <w:r>
+        <w:t>[valenz / salienz?]</w:t>
+      </w:r>
+    </w:p>
+    <w:p>
+      <w:pPr>
+        <w:pStyle w:val="Heading3"/>
+        <w:rPr>
+          <w:rFonts w:eastAsia="Times New Roman"/>
+        </w:rPr>
+      </w:pPr>
+      <w:bookmarkStart w:id="12" w:name="_Toc129331522"/>
+      <w:r>
+        <w:rPr>
+          <w:rFonts w:eastAsia="Times New Roman"/>
+        </w:rPr>
+        <w:t>Hypothesen</w:t>
+      </w:r>
+      <w:bookmarkEnd w:id="12"/>
+      <w:r>
+        <w:rPr>
+          <w:rFonts w:eastAsia="Times New Roman"/>
+        </w:rPr>
+        <w:t xml:space="preserve"> </w:t>
+      </w:r>
+    </w:p>
+    <w:p>
+      <w:r>
+        <w:t xml:space="preserve">Zunächst wird die </w:t>
+      </w:r>
+      <w:r>
+        <w:t>z</w:t>
+      </w:r>
+      <w:r>
+        <w:t>entrale Hypothese</w:t>
+      </w:r>
+      <w:r>
+        <w:t xml:space="preserve">, dass Universitäten durch linke politische Ideen dominiert </w:t>
+      </w:r>
+      <w:r>
+        <w:t>werden,</w:t>
+      </w:r>
+      <w:r>
+        <w:t xml:space="preserve"> überprüft. </w:t>
+      </w:r>
+      <w:r>
         <w:t>[</w:t>
       </w:r>
-      <w:proofErr w:type="gramStart"/>
-      <w:r>
-        <w:t>Email</w:t>
-      </w:r>
-      <w:proofErr w:type="gramEnd"/>
-      <w:r>
-        <w:t xml:space="preserve"> and Jan-Eric Bartels wegen Kleinstparteien/Uniwahlen]</w:t>
-      </w:r>
-      <w:r>
-        <w:rPr>
-          <w:rFonts w:eastAsia="Times New Roman"/>
-        </w:rPr>
-        <w:t xml:space="preserve"> </w:t>
-      </w:r>
-    </w:p>
-    <w:p>
-      <w:pPr>
-        <w:pStyle w:val="Heading3"/>
-        <w:rPr>
-          <w:rFonts w:eastAsia="Times New Roman"/>
-        </w:rPr>
-      </w:pPr>
-      <w:bookmarkStart w:id="10" w:name="_Toc129251495"/>
-      <w:r>
-        <w:rPr>
-          <w:rFonts w:eastAsia="Times New Roman"/>
-        </w:rPr>
-        <w:t>Forschungslücke</w:t>
-      </w:r>
-      <w:bookmarkEnd w:id="10"/>
-    </w:p>
-    <w:p>
-      <w:pPr>
-        <w:pStyle w:val="Heading3"/>
-        <w:rPr>
-          <w:rFonts w:eastAsia="Times New Roman"/>
-        </w:rPr>
-      </w:pPr>
-      <w:bookmarkStart w:id="11" w:name="_Toc129251496"/>
-      <w:r>
-        <w:rPr>
-          <w:rFonts w:eastAsia="Times New Roman"/>
-        </w:rPr>
-        <w:t>Theoretisches Argument</w:t>
-      </w:r>
-      <w:bookmarkEnd w:id="11"/>
-    </w:p>
-    <w:p>
-      <w:pPr>
-        <w:pStyle w:val="Heading3"/>
-        <w:rPr>
-          <w:rFonts w:eastAsia="Times New Roman"/>
-        </w:rPr>
-      </w:pPr>
-      <w:bookmarkStart w:id="12" w:name="_Toc129251497"/>
-      <w:r>
-        <w:rPr>
-          <w:rFonts w:eastAsia="Times New Roman"/>
-        </w:rPr>
-        <w:t>Hypothesen</w:t>
-      </w:r>
-      <w:bookmarkEnd w:id="12"/>
-      <w:r>
-        <w:rPr>
-          <w:rFonts w:eastAsia="Times New Roman"/>
-        </w:rPr>
-        <w:t xml:space="preserve"> </w:t>
-      </w:r>
-    </w:p>
-    <w:p>
-      <w:r>
-        <w:t xml:space="preserve">Zunächst wird die </w:t>
-      </w:r>
-      <w:r>
-        <w:t>z</w:t>
-      </w:r>
-      <w:r>
-        <w:t>entrale Hypothese</w:t>
-      </w:r>
-      <w:r>
-        <w:t xml:space="preserve">, dass Universitäten durch linke politische Ideen dominiert </w:t>
-      </w:r>
-      <w:r>
-        <w:t>werden,</w:t>
-      </w:r>
-      <w:r>
-        <w:t xml:space="preserve"> überprüft. </w:t>
-      </w:r>
-      <w:r>
+      <w:r>
+        <w:t>medien</w:t>
+      </w:r>
+      <w:r>
+        <w:t>]</w:t>
+      </w:r>
+    </w:p>
+    <w:p>
+      <w:r>
+        <w:t>[umfragen]</w:t>
+      </w:r>
+    </w:p>
+    <w:p>
+      <w:r>
+        <w:lastRenderedPageBreak/>
         <w:t>[</w:t>
       </w:r>
-      <w:proofErr w:type="spellStart"/>
-      <w:r>
-        <w:t>medien</w:t>
-      </w:r>
-      <w:proofErr w:type="spellEnd"/>
+      <w:r>
+        <w:t>paper</w:t>
+      </w:r>
       <w:r>
         <w:t>]</w:t>
       </w:r>
-    </w:p>
-    <w:p>
-      <w:r>
-        <w:t>[</w:t>
-      </w:r>
-      <w:proofErr w:type="spellStart"/>
-      <w:r>
-        <w:t>umfragen</w:t>
-      </w:r>
-      <w:proofErr w:type="spellEnd"/>
-      <w:r>
-        <w:t>]</w:t>
-      </w:r>
-    </w:p>
-    <w:p>
-      <w:r>
-        <w:t>[</w:t>
-      </w:r>
-      <w:proofErr w:type="spellStart"/>
-      <w:r>
-        <w:t>paper</w:t>
-      </w:r>
-      <w:proofErr w:type="spellEnd"/>
-      <w:r>
-        <w:t>]</w:t>
-      </w:r>
-      <w:r>
-        <w:t xml:space="preserve"> (</w:t>
-      </w:r>
-      <w:proofErr w:type="spellStart"/>
-      <w:r>
-        <w:t>Honeycutt</w:t>
-      </w:r>
-      <w:proofErr w:type="spellEnd"/>
-      <w:r>
-        <w:t xml:space="preserve"> 2022)</w:t>
+      <w:r>
+        <w:t xml:space="preserve"> (Honeycutt 2022)</w:t>
       </w:r>
     </w:p>
     <w:p>
@@ -3491,7 +3522,10 @@
         <w:t xml:space="preserve">H1: </w:t>
       </w:r>
       <w:r>
-        <w:t>Universitätsparteien sind im Schnitt dem linken politischen Spektrum zuzuordnen</w:t>
+        <w:t>Hochschulgruppen</w:t>
+      </w:r>
+      <w:r>
+        <w:t xml:space="preserve"> sind im Schnitt dem linken politischen Spektrum zuzuordnen</w:t>
       </w:r>
       <w:r>
         <w:t>.</w:t>
@@ -3557,6 +3591,7 @@
       <w:pPr>
         <w:pStyle w:val="Caption"/>
       </w:pPr>
+      <w:bookmarkStart w:id="13" w:name="_Ref129339493"/>
       <w:r>
         <w:t xml:space="preserve">Abbildung </w:t>
       </w:r>
@@ -3578,90 +3613,100 @@
       <w:r>
         <w:fldChar w:fldCharType="end"/>
       </w:r>
+      <w:bookmarkEnd w:id="13"/>
+      <w:r>
+        <w:t xml:space="preserve"> – Wahlverhalten bei der Bundestagswahl 2021 nach Alter (Stimmenanteile der Parteien)</w:t>
+      </w:r>
+      <w:r>
+        <w:t>.</w:t>
+      </w:r>
+    </w:p>
+    <w:p>
+      <w:r>
+        <w:t xml:space="preserve">Alternativ besteht die Möglichkeit, dass die politische Landschaft an Universitäten sich nicht </w:t>
+      </w:r>
+      <w:r>
+        <w:rPr>
+          <w:highlight w:val="red"/>
+        </w:rPr>
+        <w:t>[</w:t>
+      </w:r>
+      <w:commentRangeStart w:id="14"/>
+      <w:r>
+        <w:t>merklich</w:t>
+      </w:r>
+      <w:commentRangeEnd w:id="14"/>
+      <w:r>
+        <w:rPr>
+          <w:rStyle w:val="CommentReference"/>
+        </w:rPr>
+        <w:commentReference w:id="14"/>
+      </w:r>
+      <w:r>
+        <w:rPr>
+          <w:highlight w:val="red"/>
+        </w:rPr>
+        <w:t>]</w:t>
+      </w:r>
+      <w:r>
+        <w:t xml:space="preserve"> von der Politik auf Bundesebene unterscheidet. Bei der Bundestagswahl 2021 hatten die linken Parteien (SPD, Grüne, Linke) bei Wählenden der im Alter von 18-24 und 25-34 zusammen nahezu gleiche Stimmenanteile wie in der gesamten Wählerschaft. Zwischen den Parteien gibt es allerdings starke Verschiebungen. Die Grünen sind bei jüngeren Wähler*innen deutlich beliebter als die SPD es ist. </w:t>
+      </w:r>
+    </w:p>
+    <w:p>
+      <w:pPr>
+        <w:ind w:firstLine="720"/>
+      </w:pPr>
+      <w:r>
+        <w:t xml:space="preserve">H2: </w:t>
+      </w:r>
+      <w:r>
+        <w:t>Universität</w:t>
+      </w:r>
+      <w:r>
+        <w:t>s-P</w:t>
+      </w:r>
+      <w:r>
+        <w:t>arteien sind bilden das gesamte politische Spektrum ab.</w:t>
+      </w:r>
+    </w:p>
+    <w:p/>
+    <w:p>
+      <w:r>
+        <w:t xml:space="preserve">Weiter gibt es die Möglichkeit, dass die politische Landschaft an Universitäten nicht in die gleichen Muster fällt wie auf Bundesebene. In diesem Fall würde eine </w:t>
+      </w:r>
+      <w:r>
+        <w:t>Links</w:t>
+      </w:r>
+      <w:r>
+        <w:t>-</w:t>
+      </w:r>
+      <w:r>
+        <w:t>R</w:t>
+      </w:r>
+      <w:r>
+        <w:t>echts</w:t>
+      </w:r>
+      <w:r>
+        <w:t>-</w:t>
+      </w:r>
+      <w:r>
+        <w:t xml:space="preserve">Einteilung nicht sinnvoll interpretierbar </w:t>
+      </w:r>
+      <w:r>
+        <w:t>sein.</w:t>
+      </w:r>
     </w:p>
     <w:p>
       <w:r>
         <w:lastRenderedPageBreak/>
-        <w:t xml:space="preserve">Alternativ besteht die Möglichkeit, dass die politische Landschaft an Universitäten sich nicht </w:t>
-      </w:r>
-      <w:r>
-        <w:rPr>
-          <w:highlight w:val="red"/>
-        </w:rPr>
-        <w:t>[</w:t>
-      </w:r>
-      <w:commentRangeStart w:id="13"/>
-      <w:r>
-        <w:t>merklich</w:t>
-      </w:r>
-      <w:commentRangeEnd w:id="13"/>
-      <w:r>
-        <w:rPr>
-          <w:rStyle w:val="CommentReference"/>
-        </w:rPr>
-        <w:commentReference w:id="13"/>
-      </w:r>
-      <w:r>
-        <w:rPr>
-          <w:highlight w:val="red"/>
-        </w:rPr>
-        <w:t>]</w:t>
-      </w:r>
-      <w:r>
-        <w:t xml:space="preserve"> von der Politik auf Bundesebene unterscheidet. Bei der Bundestagswahl 2021 hatten die linken Parteien (SPD, Grüne, Linke) bei Wählenden der im Alter von 18-24 und 25-34 zusammen nahezu gleiche Stimmenanteile wie in der gesamten Wählerschaft. Zwischen den Parteien gibt es allerdings starke Verschiebungen. Die Grünen sind bei jüngeren Wähler*innen deutlich beliebter als die SPD es ist. </w:t>
-      </w:r>
-    </w:p>
-    <w:p>
-      <w:pPr>
-        <w:ind w:firstLine="720"/>
-      </w:pPr>
-      <w:r>
-        <w:t xml:space="preserve">H2: </w:t>
-      </w:r>
-      <w:r>
-        <w:t>Universität</w:t>
-      </w:r>
-      <w:r>
-        <w:t>s-P</w:t>
-      </w:r>
-      <w:r>
-        <w:t>arteien sind bilden das gesamte politische Spektrum ab.</w:t>
-      </w:r>
-    </w:p>
-    <w:p/>
-    <w:p>
-      <w:r>
-        <w:t xml:space="preserve">Weiter gibt es die Möglichkeit, dass die politische Landschaft an Universitäten nicht in die gleichen Muster fällt wie auf Bundesebene. In diesem Fall würde eine </w:t>
-      </w:r>
-      <w:r>
-        <w:t>Links</w:t>
-      </w:r>
-      <w:r>
-        <w:t>-</w:t>
-      </w:r>
-      <w:r>
-        <w:t>R</w:t>
-      </w:r>
-      <w:r>
-        <w:t>echts</w:t>
-      </w:r>
-      <w:r>
-        <w:t>-</w:t>
-      </w:r>
-      <w:r>
-        <w:t xml:space="preserve">Einteilung nicht sinnvoll interpretierbar </w:t>
-      </w:r>
-      <w:r>
-        <w:t>sein.</w:t>
-      </w:r>
-    </w:p>
-    <w:p>
-      <w:r>
         <w:tab/>
         <w:t xml:space="preserve">H3: </w:t>
       </w:r>
       <w:r>
-        <w:t>Universitätsparteien sind nicht sinnvoll mit Bundestagsparteien zu vergleichen.</w:t>
+        <w:t>Hochschulgruppen</w:t>
+      </w:r>
+      <w:r>
+        <w:t xml:space="preserve"> sind nicht sinnvoll mit Bundestagsparteien zu vergleichen.</w:t>
       </w:r>
     </w:p>
     <w:p>
@@ -3671,14 +3716,14 @@
           <w:rFonts w:eastAsia="Times New Roman"/>
         </w:rPr>
       </w:pPr>
-      <w:bookmarkStart w:id="14" w:name="_Toc129251498"/>
+      <w:bookmarkStart w:id="15" w:name="_Toc129331523"/>
       <w:r>
         <w:rPr>
           <w:rFonts w:eastAsia="Times New Roman"/>
         </w:rPr>
         <w:t>Daten und Operationalisierung</w:t>
       </w:r>
-      <w:bookmarkEnd w:id="14"/>
+      <w:bookmarkEnd w:id="15"/>
       <w:r>
         <w:rPr>
           <w:rFonts w:eastAsia="Times New Roman"/>
@@ -3693,14 +3738,14 @@
           <w:rFonts w:eastAsia="Times New Roman"/>
         </w:rPr>
       </w:pPr>
-      <w:bookmarkStart w:id="15" w:name="_Toc129251499"/>
+      <w:bookmarkStart w:id="16" w:name="_Toc129331524"/>
       <w:r>
         <w:rPr>
           <w:rFonts w:eastAsia="Times New Roman"/>
         </w:rPr>
         <w:t>Fallauswahl</w:t>
       </w:r>
-      <w:bookmarkEnd w:id="15"/>
+      <w:bookmarkEnd w:id="16"/>
     </w:p>
     <w:p>
       <w:pPr>
@@ -3716,15 +3761,7 @@
         <w:t xml:space="preserve"> […]</w:t>
       </w:r>
       <w:r>
-        <w:t xml:space="preserve"> Der gewählte AStA vertritt die studentischen Belange dann gegenüber den anderen Institutionen der Universität, wie beispielsweise dem Präsidium, dem </w:t>
-      </w:r>
-      <w:proofErr w:type="spellStart"/>
-      <w:r>
-        <w:t>Studiwerk</w:t>
-      </w:r>
-      <w:proofErr w:type="spellEnd"/>
-      <w:r>
-        <w:t xml:space="preserve"> und anderen Gremien.</w:t>
+        <w:t xml:space="preserve"> Der gewählte AStA vertritt die studentischen Belange dann gegenüber den anderen Institutionen der Universität, wie beispielsweise dem Präsidium, dem Studiwerk und anderen Gremien.</w:t>
       </w:r>
       <w:r>
         <w:t>“ – asta.uni-goettingen.de</w:t>
@@ -3768,26 +3805,16 @@
           <w:b/>
           <w:bCs/>
         </w:rPr>
-        <w:t xml:space="preserve"> Deutscher </w:t>
-      </w:r>
-      <w:proofErr w:type="spellStart"/>
-      <w:r>
-        <w:rPr>
-          <w:b/>
-          <w:bCs/>
-        </w:rPr>
-        <w:t>Fachschaftsmitglider</w:t>
-      </w:r>
-      <w:proofErr w:type="spellEnd"/>
-      <w:r>
-        <w:rPr>
-          <w:b/>
-          <w:bCs/>
-        </w:rPr>
-        <w:t xml:space="preserve"> (GDF): </w:t>
-      </w:r>
-      <w:r>
-        <w:t xml:space="preserve">Eine parteipolitisch unabhängige Partei mit dem Ziel den AStA anzuführen. </w:t>
+        <w:t xml:space="preserve"> Deutscher Fachschaftsmitglider (GDF): </w:t>
+      </w:r>
+      <w:r>
+        <w:t xml:space="preserve">Eine parteipolitisch unabhängige </w:t>
+      </w:r>
+      <w:r>
+        <w:t>Hochschulgruppe</w:t>
+      </w:r>
+      <w:r>
+        <w:t xml:space="preserve"> mit dem Ziel den AStA anzuführen. </w:t>
       </w:r>
       <w:r>
         <w:t xml:space="preserve">Zentral sind </w:t>
@@ -3856,21 +3883,12 @@
           <w:bCs/>
         </w:rPr>
       </w:pPr>
-      <w:proofErr w:type="spellStart"/>
       <w:r>
         <w:rPr>
           <w:b/>
           <w:bCs/>
         </w:rPr>
-        <w:t>JuSo</w:t>
-      </w:r>
-      <w:proofErr w:type="spellEnd"/>
-      <w:r>
-        <w:rPr>
-          <w:b/>
-          <w:bCs/>
-        </w:rPr>
-        <w:t>-Hochschulgruppe</w:t>
+        <w:t>JuSo-Hochschulgruppe</w:t>
       </w:r>
       <w:r>
         <w:rPr>
@@ -3938,7 +3956,13 @@
         <w:t xml:space="preserve"> </w:t>
       </w:r>
       <w:r>
-        <w:t xml:space="preserve">Geteilter Listenplatz von proeuropäischer und satirischer Partei. </w:t>
+        <w:t xml:space="preserve">Geteilter Listenplatz von proeuropäischer und satirischer </w:t>
+      </w:r>
+      <w:r>
+        <w:t>Hochschulgruppe</w:t>
+      </w:r>
+      <w:r>
+        <w:t xml:space="preserve">. </w:t>
       </w:r>
     </w:p>
     <w:p>
@@ -3958,7 +3982,6 @@
           <w:b/>
           <w:bCs/>
         </w:rPr>
-        <w:lastRenderedPageBreak/>
         <w:t>Liberale Hochschulgruppe</w:t>
       </w:r>
       <w:r>
@@ -4085,7 +4108,10 @@
         <w:t xml:space="preserve"> </w:t>
       </w:r>
       <w:r>
-        <w:t>Partei mit Fokus auf Klimaneutralität aber auch Bekämpfung von Sexismus, Transfeindlichkeit und Herabsetzen von Menschen mit psychischen Erkrankungen.</w:t>
+        <w:t xml:space="preserve">Hochschulgruppe </w:t>
+      </w:r>
+      <w:r>
+        <w:t>mit Fokus auf Klimaneutralität aber auch Bekämpfung von Sexismus, Transfeindlichkeit und Herabsetzen von Menschen mit psychischen Erkrankungen.</w:t>
       </w:r>
     </w:p>
     <w:p>
@@ -4105,23 +4131,7 @@
           <w:b/>
           <w:bCs/>
         </w:rPr>
-        <w:t>Schwarz-Rot-</w:t>
-      </w:r>
-      <w:proofErr w:type="spellStart"/>
-      <w:r>
-        <w:rPr>
-          <w:b/>
-          <w:bCs/>
-        </w:rPr>
-        <w:t>Kollabs</w:t>
-      </w:r>
-      <w:proofErr w:type="spellEnd"/>
-      <w:r>
-        <w:rPr>
-          <w:b/>
-          <w:bCs/>
-        </w:rPr>
-        <w:t xml:space="preserve"> (SRK):</w:t>
+        <w:t>Schwarz-Rot-Kollabs (SRK):</w:t>
       </w:r>
       <w:r>
         <w:rPr>
@@ -4176,15 +4186,8 @@
     </w:p>
     <w:p>
       <w:r>
-        <w:t xml:space="preserve">Für die textbasierte Analyse von Parteipositionen ist es zwingend notwendig, dass Parteiprogramme oder andere schriftliche Darstellungen der gewünschten </w:t>
-      </w:r>
-      <w:proofErr w:type="spellStart"/>
-      <w:r>
-        <w:t>policies</w:t>
-      </w:r>
-      <w:proofErr w:type="spellEnd"/>
-      <w:r>
-        <w:t xml:space="preserve"> zur Verfügung stehen. Die Alternative Linke Liste / Basisgruppenbündnis Göttingen </w:t>
+        <w:lastRenderedPageBreak/>
+        <w:t xml:space="preserve">Für die textbasierte Analyse von Parteipositionen ist es zwingend notwendig, dass Parteiprogramme oder andere schriftliche Darstellungen der gewünschten policies zur Verfügung stehen. Die Alternative Linke Liste / Basisgruppenbündnis Göttingen </w:t>
       </w:r>
       <w:r>
         <w:t>hat kein auffindbares Wahlprogramm und antwortete nicht auf Rückfragen. Daher wird diese Partei in aus der Analyse ausgeschlossen.</w:t>
@@ -4192,15 +4195,13 @@
     </w:p>
     <w:p>
       <w:r>
-        <w:t>Die Partei Schwarz-Rot-</w:t>
-      </w:r>
-      <w:proofErr w:type="spellStart"/>
-      <w:r>
-        <w:t>Kollabs</w:t>
-      </w:r>
-      <w:proofErr w:type="spellEnd"/>
-      <w:r>
-        <w:t xml:space="preserve"> ist eine satirische Partei, deren Parteiprogramm für inhaltliche Interpretationen von textbasierten Inhalten ebenfalls unbrauchbar ist. Auch SRK wird somit von der Analyse ausgeschlossen.</w:t>
+        <w:t xml:space="preserve">Die </w:t>
+      </w:r>
+      <w:r>
+        <w:t xml:space="preserve">Hochschulgruppe </w:t>
+      </w:r>
+      <w:r>
+        <w:t>Schwarz-Rot-Kollabs ist eine satirische Partei, deren Parteiprogramm für inhaltliche Interpretationen von textbasierten Inhalten ebenfalls unbrauchbar ist. Auch SRK wird somit von der Analyse ausgeschlossen.</w:t>
       </w:r>
     </w:p>
     <w:p>
@@ -4210,14 +4211,14 @@
           <w:rFonts w:eastAsia="Times New Roman"/>
         </w:rPr>
       </w:pPr>
-      <w:bookmarkStart w:id="16" w:name="_Toc129251500"/>
+      <w:bookmarkStart w:id="17" w:name="_Toc129331525"/>
       <w:r>
         <w:rPr>
           <w:rFonts w:eastAsia="Times New Roman"/>
         </w:rPr>
         <w:t>Operationalisierung</w:t>
       </w:r>
-      <w:bookmarkEnd w:id="16"/>
+      <w:bookmarkEnd w:id="17"/>
     </w:p>
     <w:p>
       <w:r>
@@ -4229,19 +4230,9 @@
       <w:r>
         <w:t xml:space="preserve"> Verortung der Parteien basiert zunächst auf dem </w:t>
       </w:r>
-      <w:proofErr w:type="spellStart"/>
-      <w:r>
-        <w:t>Manifesto</w:t>
-      </w:r>
-      <w:proofErr w:type="spellEnd"/>
-      <w:r>
-        <w:t xml:space="preserve"> Research on Political </w:t>
-      </w:r>
-      <w:proofErr w:type="spellStart"/>
-      <w:r>
-        <w:t>Representation</w:t>
-      </w:r>
-      <w:proofErr w:type="spellEnd"/>
+      <w:r>
+        <w:t>Manifesto Research on Political Representation</w:t>
+      </w:r>
       <w:r>
         <w:t xml:space="preserve"> (MARPOR)</w:t>
       </w:r>
@@ -4305,7 +4296,6 @@
         </w:rPr>
       </w:pPr>
       <w:r>
-        <w:lastRenderedPageBreak/>
         <w:t>Die Ergebnisse der Hochschulwahlen der Universität Göttingen wurden im Göttingen Tageblatt veröffentlicht</w:t>
       </w:r>
       <w:r>
@@ -4394,17 +4384,8 @@
                 <w:b/>
                 <w:bCs/>
               </w:rPr>
-              <w:t xml:space="preserve">Anzahl Sitze im </w:t>
-            </w:r>
-            <w:proofErr w:type="spellStart"/>
-            <w:r>
-              <w:rPr>
-                <w:b/>
-                <w:bCs/>
-              </w:rPr>
-              <w:t>AstA</w:t>
-            </w:r>
-            <w:proofErr w:type="spellEnd"/>
+              <w:t>Anzahl Sitze im AstA</w:t>
+            </w:r>
           </w:p>
         </w:tc>
         <w:tc>
@@ -4659,6 +4640,7 @@
           </w:tcPr>
           <w:p>
             <w:r>
+              <w:lastRenderedPageBreak/>
               <w:t>LHG</w:t>
             </w:r>
           </w:p>
@@ -4724,7 +4706,7 @@
       <w:pPr>
         <w:pStyle w:val="Caption"/>
       </w:pPr>
-      <w:bookmarkStart w:id="17" w:name="_Ref129250446"/>
+      <w:bookmarkStart w:id="18" w:name="_Ref129250446"/>
       <w:r>
         <w:t xml:space="preserve">Tabelle </w:t>
       </w:r>
@@ -4746,7 +4728,13 @@
       <w:r>
         <w:fldChar w:fldCharType="end"/>
       </w:r>
-      <w:bookmarkEnd w:id="17"/>
+      <w:bookmarkEnd w:id="18"/>
+      <w:r>
+        <w:t xml:space="preserve"> – Ergebnisse der Hochschulwahlen der Universität Göttingen 2023 (Sitze und Prozentsätze)</w:t>
+      </w:r>
+      <w:r>
+        <w:t>.</w:t>
+      </w:r>
     </w:p>
     <w:p>
       <w:pPr>
@@ -4755,42 +4743,18 @@
           <w:rFonts w:eastAsia="Times New Roman"/>
         </w:rPr>
       </w:pPr>
-      <w:bookmarkStart w:id="18" w:name="_Toc129251501"/>
+      <w:bookmarkStart w:id="19" w:name="_Toc129331526"/>
       <w:r>
         <w:rPr>
           <w:rFonts w:eastAsia="Times New Roman"/>
         </w:rPr>
         <w:t>Methoden</w:t>
       </w:r>
-      <w:bookmarkEnd w:id="18"/>
-    </w:p>
-    <w:p>
-      <w:r>
-        <w:t xml:space="preserve">[PRE-PROCESSING] Um die Texte für die Analyse vorzubereiten werden im Rahmen des </w:t>
-      </w:r>
-      <w:proofErr w:type="spellStart"/>
-      <w:r>
-        <w:t>pre-processing</w:t>
-      </w:r>
-      <w:proofErr w:type="spellEnd"/>
-      <w:r>
-        <w:t xml:space="preserve"> einige </w:t>
-      </w:r>
-      <w:proofErr w:type="spellStart"/>
-      <w:r>
-        <w:t>data-cleaning</w:t>
-      </w:r>
-      <w:proofErr w:type="spellEnd"/>
-      <w:r>
-        <w:t xml:space="preserve"> Methoden angewandt. Sogenannte „</w:t>
-      </w:r>
-      <w:proofErr w:type="spellStart"/>
-      <w:r>
-        <w:t>stopwords</w:t>
-      </w:r>
-      <w:proofErr w:type="spellEnd"/>
-      <w:r>
-        <w:t xml:space="preserve">“, also Worte, welche keinen inhaltlichen Werte haben, werden entfernt. Zudem werden Worte mit weniger als drei Zeichen entfernt und alle Worte werden klein geschrieben und lemmatisiert. </w:t>
+      <w:bookmarkEnd w:id="19"/>
+    </w:p>
+    <w:p>
+      <w:r>
+        <w:t xml:space="preserve">Um die Texte für die Analyse vorzubereiten werden im Rahmen des pre-processing einige data-cleaning Methoden angewandt. Sogenannte „stopwords“, also Worte, welche keinen inhaltlichen Werte haben, werden entfernt. Zudem werden Worte mit weniger als drei Zeichen entfernt und alle Worte werden klein geschrieben und lemmatisiert. </w:t>
       </w:r>
       <w:r>
         <w:rPr>
@@ -4801,15 +4765,7 @@
     </w:p>
     <w:p>
       <w:r>
-        <w:t xml:space="preserve">Nach dem </w:t>
-      </w:r>
-      <w:proofErr w:type="spellStart"/>
-      <w:r>
-        <w:t>pre-processing</w:t>
-      </w:r>
-      <w:proofErr w:type="spellEnd"/>
-      <w:r>
-        <w:t xml:space="preserve"> werden die Worte der Parteiprogramme gezählt und in einer Dokument-Feature-Matrix mit absoluten und relativen Häufigkeiten gespeichert. Anschließend wird – basierend auf den MARPOR und Franzmann &amp; Kaiser Werten – eine Matrix mit den Referenzwerten der Texte für alle Dimensionen erstellt. Diese wird dann um die, mit dem Wordscores-Algorithmus errechneten, Werte der Hochschulgruppen erweitert.</w:t>
+        <w:t>Nach dem pre-processing werden die Worte der Parteiprogramme gezählt und in einer Dokument-Feature-Matrix mit absoluten und relativen Häufigkeiten gespeichert. Anschließend wird – basierend auf den MARPOR und Franzmann &amp; Kaiser Werten – eine Matrix mit den Referenzwerten der Texte für alle Dimensionen erstellt. Diese wird dann um die, mit dem Wordscores-Algorithmus errechneten, Werte der Hochschulgruppen erweitert.</w:t>
       </w:r>
       <w:r>
         <w:t xml:space="preserve"> </w:t>
@@ -4820,384 +4776,279 @@
         </w:rPr>
         <w:t>[</w:t>
       </w:r>
-      <w:proofErr w:type="spellStart"/>
       <w:r>
         <w:rPr>
           <w:highlight w:val="red"/>
         </w:rPr>
-        <w:t>übergang</w:t>
-      </w:r>
-      <w:proofErr w:type="spellEnd"/>
+        <w:t xml:space="preserve">übergang </w:t>
+      </w:r>
       <w:r>
         <w:rPr>
           <w:highlight w:val="red"/>
         </w:rPr>
+        <w:t>WEIRD</w:t>
+      </w:r>
+      <w:r>
+        <w:rPr>
+          <w:highlight w:val="red"/>
+        </w:rPr>
+        <w:t>]</w:t>
+      </w:r>
+    </w:p>
+    <w:p>
+      <w:r>
+        <w:t xml:space="preserve">Für die Analyse wird die </w:t>
+      </w:r>
+      <w:r>
+        <w:t>„</w:t>
+      </w:r>
+      <w:r>
+        <w:t>Wordscores</w:t>
+      </w:r>
+      <w:r>
+        <w:t xml:space="preserve">“ </w:t>
+      </w:r>
+      <w:r>
+        <w:t xml:space="preserve">Methode </w:t>
+      </w:r>
+      <w:r>
+        <w:t xml:space="preserve">(Laver et al. 2003) </w:t>
+      </w:r>
+      <w:r>
+        <w:t xml:space="preserve">verwendet. Dabei handelt es sich um einen </w:t>
+      </w:r>
+      <w:r>
+        <w:t>Algorithmus</w:t>
+      </w:r>
+      <w:r>
+        <w:t xml:space="preserve">, </w:t>
+      </w:r>
+      <w:r>
+        <w:t xml:space="preserve">welcher die </w:t>
+      </w:r>
+      <w:r>
+        <w:t>Häufigkeit,</w:t>
+      </w:r>
+      <w:r>
+        <w:t xml:space="preserve"> mit welcher die gleichen Worte in verschiedenen Texten vorkommen zählt. Anschließend wird anhand von Referenztexten</w:t>
+      </w:r>
+      <w:r>
+        <w:t xml:space="preserve"> und </w:t>
+      </w:r>
+      <w:r>
+        <w:t>-w</w:t>
+      </w:r>
+      <w:r>
+        <w:t>erten</w:t>
+      </w:r>
+      <w:r>
+        <w:t xml:space="preserve"> – in diesem Fall d</w:t>
+      </w:r>
+      <w:r>
+        <w:t>en</w:t>
+      </w:r>
+      <w:r>
+        <w:t xml:space="preserve"> Wahlprogramme</w:t>
+      </w:r>
+      <w:r>
+        <w:t>n</w:t>
+      </w:r>
+      <w:r>
+        <w:t xml:space="preserve"> der Bundestagsparteien</w:t>
+      </w:r>
+      <w:r>
+        <w:t xml:space="preserve"> und deren MARPOR Werten</w:t>
+      </w:r>
+      <w:r>
+        <w:t xml:space="preserve"> – eine Skalierung vorgenommen</w:t>
+      </w:r>
+      <w:r>
+        <w:t xml:space="preserve"> um die Texte basierend auf ihrer Ähnlichkeit auf einer Ache zu platzieren</w:t>
+      </w:r>
+      <w:r>
+        <w:t>.</w:t>
+      </w:r>
+    </w:p>
+    <w:p>
+      <w:r>
+        <w:t xml:space="preserve">Die technische Umsetzung findet in der Programmiersprache Python statt und basiert </w:t>
+      </w:r>
+      <w:r>
+        <w:t xml:space="preserve">stark </w:t>
+      </w:r>
+      <w:r>
+        <w:t>auf der Arbeit von</w:t>
+      </w:r>
+      <w:r>
         <w:t xml:space="preserve"> </w:t>
       </w:r>
       <w:r>
+        <w:t>Marzagao</w:t>
+      </w:r>
+      <w:r>
+        <w:t xml:space="preserve"> (2014). Allerdings wurden einige Anpassungen vorgenommen, um die Funktionalität mit neueren Versionen der Programmiersprache zu ermöglichen. </w:t>
+      </w:r>
+    </w:p>
+    <w:p>
+      <w:r>
+        <w:t>Um eine sinnvolle Skalierung vorzunehmen ist die Auswahl der Referenztexte essenzi</w:t>
+      </w:r>
+      <w:r>
+        <w:t>ell</w:t>
+      </w:r>
+      <w:r>
+        <w:t xml:space="preserve"> </w:t>
+      </w:r>
+      <w:r>
+        <w:t>(Laver et al. 2003)</w:t>
+      </w:r>
+      <w:r>
+        <w:t>.</w:t>
+      </w:r>
+      <w:r>
+        <w:t xml:space="preserve"> </w:t>
+      </w:r>
+      <w:r>
+        <w:t xml:space="preserve">Diese müssen möglichst alle relevanten Worte in einem möglichst ähnlichen Kontext </w:t>
+      </w:r>
+      <w:r>
+        <w:t xml:space="preserve">wie die zu analysierenden Texte </w:t>
+      </w:r>
+      <w:r>
+        <w:t xml:space="preserve">enthalten. Um dies gewähr leisten zu können wurden Wahlprogramme der Parteien der letzten Bundestagswahl als Referenz gewählt. </w:t>
+      </w:r>
+    </w:p>
+    <w:p>
+      <w:r>
+        <w:t>Die Wordscores-Methode, wie auch andere computergestützte Textanalyse-Verfahren, hat gegenüber von handkodierten Methoden den Vorteil der Geschwindigkeit. Anstatt jeden Satz einzeln zu kategorisieren kann der Algorithmus innerhalb von Sekunden große Textmengen analysieren und somit schneller umfangreiche Ergebnisse liefern.</w:t>
+      </w:r>
+      <w:r>
+        <w:t xml:space="preserve"> Es handelt sich hierbei allerdings um ein trade-off bei dem die Genauigkeit von menschlichen Kodierer*innen verloren geht, was teilweise für weniger gute Ergebnisse sorgen kann (</w:t>
+      </w:r>
+      <w:r>
+        <w:t>Bruinsma &amp; Gemenis 2019</w:t>
+      </w:r>
+      <w:r>
+        <w:t>;</w:t>
+      </w:r>
+      <w:r>
+        <w:t xml:space="preserve"> </w:t>
+      </w:r>
+      <w:r>
+        <w:t>Koljonen</w:t>
+      </w:r>
+      <w:r>
+        <w:t xml:space="preserve"> et al. 2022).</w:t>
+      </w:r>
+    </w:p>
+    <w:p>
+      <w:r>
+        <w:lastRenderedPageBreak/>
+        <w:t>Eine alternative Analysemethode ist das „Wordfish“-Verfahren, bei dem eine latente Dimension in dem Text erfasst werden kann. Für die politische Positionierung von Parteiprogrammen auf einer vorher bestimmten Links-Rechs-Skala liefert dieses Verfahren allerdings relativ unzuverlässige Ergebnisse, weshalb es für diese Arbeit nicht gewählt wurde</w:t>
+      </w:r>
+      <w:r>
+        <w:t xml:space="preserve"> (</w:t>
+      </w:r>
+      <w:r>
+        <w:t>Koljonen</w:t>
+      </w:r>
+      <w:r>
+        <w:t xml:space="preserve"> et al. 2022).</w:t>
+      </w:r>
+    </w:p>
+    <w:p>
+      <w:pPr>
+        <w:pStyle w:val="Heading2"/>
+        <w:rPr>
+          <w:rFonts w:eastAsia="Times New Roman"/>
+        </w:rPr>
+      </w:pPr>
+      <w:bookmarkStart w:id="20" w:name="_Toc129331527"/>
+      <w:r>
+        <w:rPr>
+          <w:rFonts w:eastAsia="Times New Roman"/>
+        </w:rPr>
+        <w:t>Analyse</w:t>
+      </w:r>
+      <w:bookmarkEnd w:id="20"/>
+      <w:r>
+        <w:rPr>
+          <w:rFonts w:eastAsia="Times New Roman"/>
+        </w:rPr>
+        <w:t xml:space="preserve"> </w:t>
+      </w:r>
+    </w:p>
+    <w:p>
+      <w:r>
+        <w:t>Die Wordscores-Analyse wird zunächst mit den kompletten Wahlprogrammen der Bundestagsparteien durchgeführt. Dies ermöglicht eine möglichst einfache Gegenüberstellung der Wahlprogramme, welche analysiert werden mit den Referenztexten. Somit können Überschneidungen in Themenfokus und Wortwahl auf Dokumentebene identifiziert werden.</w:t>
+      </w:r>
+    </w:p>
+    <w:p>
+      <w:r>
+        <w:t>Anschließend werden die Wahlprogramme auf Abschnitte Reduziert, welche sich mit den Themen decken, welche für Hochschulpolitik relevant sein könnten.</w:t>
+      </w:r>
+      <w:r>
+        <w:t xml:space="preserve"> Dadurch können Unterschiede in den Positionen innerhalb der Themen besser differenziert werden. </w:t>
+      </w:r>
+    </w:p>
+    <w:p>
+      <w:r>
+        <w:t xml:space="preserve">Als </w:t>
+      </w:r>
+      <w:r>
+        <w:t>r</w:t>
+      </w:r>
+      <w:r>
+        <w:t>elevante Themenfelder für die Analyse wurde die „Domain 5: Welfare and Quality of Life“</w:t>
+      </w:r>
+      <w:r>
+        <w:t xml:space="preserve"> mit den Subdimensionen „</w:t>
+      </w:r>
+      <w:r>
+        <w:t>Environmental Protection"</w:t>
+      </w:r>
+      <w:r>
+        <w:t xml:space="preserve"> (per501), „Culture: Positive“ (per502), „Equality: Positive“ (per503), „Welfare State Expansion“ (per504), „Welfare State Limitation“ (per505), „Education Expansion“ (per506) und „Education Limitation“ (per507) gewählt. </w:t>
+      </w:r>
+      <w:r>
         <w:rPr>
           <w:highlight w:val="red"/>
         </w:rPr>
-        <w:t>WEIRD</w:t>
-      </w:r>
-      <w:r>
-        <w:rPr>
-          <w:highlight w:val="red"/>
-        </w:rPr>
-        <w:t>]</w:t>
-      </w:r>
-    </w:p>
-    <w:p>
-      <w:r>
-        <w:t xml:space="preserve">Für die Analyse wird die </w:t>
-      </w:r>
-      <w:r>
-        <w:t>„</w:t>
-      </w:r>
-      <w:r>
-        <w:t>Wordscores</w:t>
-      </w:r>
-      <w:r>
-        <w:t xml:space="preserve">“ </w:t>
-      </w:r>
-      <w:r>
-        <w:t xml:space="preserve">Methode </w:t>
-      </w:r>
-      <w:r>
-        <w:t xml:space="preserve">(Laver et al. 2003) </w:t>
-      </w:r>
-      <w:r>
-        <w:t xml:space="preserve">verwendet. Dabei handelt es sich um einen </w:t>
-      </w:r>
-      <w:r>
-        <w:t>Algorithmus</w:t>
-      </w:r>
-      <w:r>
-        <w:t xml:space="preserve">, </w:t>
-      </w:r>
-      <w:r>
-        <w:t xml:space="preserve">welcher die </w:t>
-      </w:r>
-      <w:r>
-        <w:t>Häufigkeit,</w:t>
-      </w:r>
-      <w:r>
-        <w:t xml:space="preserve"> mit welcher die gleichen Worte in verschiedenen Texten vorkommen zählt. Anschließend wird anhand von Referenztexten</w:t>
-      </w:r>
-      <w:r>
-        <w:t xml:space="preserve"> und </w:t>
-      </w:r>
-      <w:r>
-        <w:t>-w</w:t>
-      </w:r>
-      <w:r>
-        <w:t>erten</w:t>
-      </w:r>
-      <w:r>
-        <w:t xml:space="preserve"> – in diesem Fall d</w:t>
-      </w:r>
-      <w:r>
-        <w:t>en</w:t>
-      </w:r>
-      <w:r>
-        <w:t xml:space="preserve"> Wahlprogramme</w:t>
-      </w:r>
-      <w:r>
-        <w:t>n</w:t>
-      </w:r>
-      <w:r>
-        <w:t xml:space="preserve"> der Bundestagsparteien</w:t>
-      </w:r>
-      <w:r>
-        <w:t xml:space="preserve"> und deren MARPOR Werten</w:t>
-      </w:r>
-      <w:r>
-        <w:t xml:space="preserve"> – eine Skalierung vorgenommen</w:t>
-      </w:r>
-      <w:r>
-        <w:t xml:space="preserve"> um die Texte basierend auf ihrer Ähnlichkeit auf einer Ache zu platzieren</w:t>
-      </w:r>
-      <w:r>
-        <w:t>.</w:t>
-      </w:r>
-    </w:p>
-    <w:p>
-      <w:r>
-        <w:t xml:space="preserve">Die technische Umsetzung findet in der Programmiersprache Python statt und basiert </w:t>
-      </w:r>
-      <w:r>
-        <w:t xml:space="preserve">stark </w:t>
-      </w:r>
-      <w:r>
-        <w:t>auf der Arbeit von</w:t>
-      </w:r>
-      <w:r>
-        <w:t xml:space="preserve"> </w:t>
-      </w:r>
-      <w:proofErr w:type="spellStart"/>
-      <w:r>
-        <w:t>Marzagao</w:t>
-      </w:r>
-      <w:proofErr w:type="spellEnd"/>
-      <w:r>
-        <w:t xml:space="preserve"> (2014). Allerdings wurden einige Anpassungen vorgenommen, um die Funktionalität mit neueren Versionen der Programmiersprache zu ermöglichen. </w:t>
-      </w:r>
-    </w:p>
-    <w:p>
-      <w:r>
-        <w:t>Um eine sinnvolle Skalierung vorzunehmen ist die Auswahl der Referenztexte essenzi</w:t>
-      </w:r>
-      <w:r>
-        <w:t>ell</w:t>
-      </w:r>
-      <w:r>
-        <w:t xml:space="preserve"> </w:t>
-      </w:r>
-      <w:r>
-        <w:t>(Laver et al. 2003)</w:t>
-      </w:r>
-      <w:r>
-        <w:t>.</w:t>
-      </w:r>
-      <w:r>
-        <w:t xml:space="preserve"> </w:t>
-      </w:r>
-      <w:r>
-        <w:t xml:space="preserve">Diese müssen möglichst alle relevanten Worte in einem möglichst ähnlichen Kontext </w:t>
-      </w:r>
-      <w:r>
-        <w:t xml:space="preserve">wie die zu </w:t>
-      </w:r>
-      <w:r>
-        <w:lastRenderedPageBreak/>
-        <w:t xml:space="preserve">analysierenden Texte </w:t>
-      </w:r>
-      <w:r>
-        <w:t xml:space="preserve">enthalten. Um dies gewähr leisten zu können wurden Wahlprogramme der Parteien der letzten Bundestagswahl als Referenz gewählt. </w:t>
-      </w:r>
-    </w:p>
-    <w:p>
-      <w:r>
-        <w:t>Die Wordscores-Methode, wie auch andere computergestützte Textanalyse-Verfahren, hat gegenüber von handkodierten Methoden den Vorteil der Geschwindigkeit. Anstatt jeden Satz einzeln zu kategorisieren kann der Algorithmus innerhalb von Sekunden große Textmengen analysieren und somit schneller umfangreiche Ergebnisse liefern.</w:t>
-      </w:r>
-      <w:r>
-        <w:t xml:space="preserve"> Es handelt sich hierbei allerdings um ein trade-off bei dem die Genauigkeit von menschlichen Kodierer*innen verloren geht, was teilweise für weniger gute Ergebnisse sorgen kann (</w:t>
-      </w:r>
-      <w:proofErr w:type="spellStart"/>
-      <w:r>
-        <w:t>Bruinsma</w:t>
-      </w:r>
-      <w:proofErr w:type="spellEnd"/>
-      <w:r>
-        <w:t xml:space="preserve"> &amp; </w:t>
-      </w:r>
-      <w:proofErr w:type="spellStart"/>
-      <w:r>
-        <w:t>Gemenis</w:t>
-      </w:r>
-      <w:proofErr w:type="spellEnd"/>
-      <w:r>
-        <w:t xml:space="preserve"> 2019</w:t>
-      </w:r>
-      <w:r>
-        <w:t xml:space="preserve">, </w:t>
-      </w:r>
-      <w:proofErr w:type="spellStart"/>
-      <w:r>
-        <w:t>Koljonen</w:t>
-      </w:r>
-      <w:proofErr w:type="spellEnd"/>
-      <w:r>
-        <w:t xml:space="preserve"> et al. 2022).</w:t>
-      </w:r>
-    </w:p>
-    <w:p>
-      <w:r>
-        <w:t>Eine alternative Analysemethode ist das „</w:t>
-      </w:r>
-      <w:proofErr w:type="spellStart"/>
-      <w:r>
-        <w:t>Wordfish</w:t>
-      </w:r>
-      <w:proofErr w:type="spellEnd"/>
-      <w:r>
-        <w:t xml:space="preserve">“-Verfahren, bei dem eine latente Dimension in dem Text erfasst werden kann. Für die politische Positionierung von Parteiprogrammen auf einer vorher bestimmten Links-Rechs-Skala liefert dieses Verfahren </w:t>
-      </w:r>
-      <w:proofErr w:type="gramStart"/>
-      <w:r>
-        <w:t>allerdings relativ</w:t>
-      </w:r>
-      <w:proofErr w:type="gramEnd"/>
-      <w:r>
-        <w:t xml:space="preserve"> unzuverlässige Ergebnisse, weshalb es für diese Arbeit nicht gewählt wurde</w:t>
-      </w:r>
-      <w:r>
-        <w:t xml:space="preserve"> (</w:t>
-      </w:r>
-      <w:proofErr w:type="spellStart"/>
-      <w:r>
-        <w:t>Koljonen</w:t>
-      </w:r>
-      <w:proofErr w:type="spellEnd"/>
-      <w:r>
-        <w:t xml:space="preserve"> et al. 2022).</w:t>
-      </w:r>
-    </w:p>
-    <w:p>
-      <w:pPr>
-        <w:pStyle w:val="Heading2"/>
+        <w:t>[warum? Lol shit]</w:t>
+      </w:r>
+    </w:p>
+    <w:p>
+      <w:r>
+        <w:t>Zudem wurde die Subdimension „Technology and Infrastructure: Positive“ (per411) hinzugefügt um die aktuelle Thematik von Digitalisierung, besonders im Rahmen von pandemiebedingter</w:t>
+      </w:r>
+      <w:r>
+        <w:t>,</w:t>
+      </w:r>
+      <w:r>
+        <w:t xml:space="preserve"> digitaler Lehre, abzubilden.</w:t>
+      </w:r>
+    </w:p>
+    <w:p>
+      <w:pPr>
+        <w:pStyle w:val="Heading3"/>
         <w:rPr>
           <w:rFonts w:eastAsia="Times New Roman"/>
         </w:rPr>
       </w:pPr>
-      <w:bookmarkStart w:id="19" w:name="_Toc129251502"/>
+      <w:bookmarkStart w:id="21" w:name="_Toc129331528"/>
       <w:r>
         <w:rPr>
           <w:rFonts w:eastAsia="Times New Roman"/>
         </w:rPr>
-        <w:t>Analyse</w:t>
-      </w:r>
-      <w:bookmarkEnd w:id="19"/>
+        <w:t>Deskriptiv</w:t>
+      </w:r>
       <w:r>
         <w:rPr>
           <w:rFonts w:eastAsia="Times New Roman"/>
         </w:rPr>
-        <w:t xml:space="preserve"> </w:t>
-      </w:r>
-    </w:p>
-    <w:p>
-      <w:r>
-        <w:t>Die Wordscores-Analyse wird zunächst mit den kompletten Wahlprogrammen der Bundestagsparteien durchgeführt. Dies ermöglicht eine möglichst einfache Gegenüberstellung der Wahlprogramme, welche analysiert werden mit den Referenztexten. Somit können Überschneidungen in Themenfokus und Wortwahl auf Dokumentebene identifiziert werden.</w:t>
-      </w:r>
-    </w:p>
-    <w:p>
-      <w:r>
-        <w:t>Anschließend werden die Wahlprogramme auf Abschnitte Reduziert, welche sich mit den Themen decken, welche für Hochschulpolitik relevant sein könnten.</w:t>
-      </w:r>
-      <w:r>
-        <w:t xml:space="preserve"> Dadurch können Unterschiede in den Positionen innerhalb der Themen besser differenziert werden. </w:t>
-      </w:r>
-    </w:p>
-    <w:p>
-      <w:r>
-        <w:t xml:space="preserve">Als </w:t>
-      </w:r>
-      <w:r>
-        <w:t>r</w:t>
-      </w:r>
-      <w:r>
-        <w:t xml:space="preserve">elevante Themenfelder für die Analyse wurde die „Domain 5: </w:t>
-      </w:r>
-      <w:proofErr w:type="spellStart"/>
-      <w:r>
-        <w:t>Welfare</w:t>
-      </w:r>
-      <w:proofErr w:type="spellEnd"/>
-      <w:r>
-        <w:t xml:space="preserve"> and Quality </w:t>
-      </w:r>
-      <w:proofErr w:type="spellStart"/>
-      <w:r>
-        <w:t>of</w:t>
-      </w:r>
-      <w:proofErr w:type="spellEnd"/>
-      <w:r>
-        <w:t xml:space="preserve"> Life“</w:t>
-      </w:r>
-      <w:r>
-        <w:t xml:space="preserve"> mit den Subdimensionen „</w:t>
-      </w:r>
-      <w:r>
-        <w:t xml:space="preserve">Environmental </w:t>
-      </w:r>
-      <w:proofErr w:type="spellStart"/>
-      <w:r>
-        <w:t>Protection</w:t>
-      </w:r>
-      <w:proofErr w:type="spellEnd"/>
-      <w:r>
-        <w:t>"</w:t>
-      </w:r>
-      <w:r>
-        <w:t xml:space="preserve"> (per501), „Culture: Positive“ (per502), „</w:t>
-      </w:r>
-      <w:proofErr w:type="spellStart"/>
-      <w:r>
-        <w:t>Equality</w:t>
-      </w:r>
-      <w:proofErr w:type="spellEnd"/>
-      <w:r>
-        <w:t>: Positive“ (per503), „</w:t>
-      </w:r>
-      <w:proofErr w:type="spellStart"/>
-      <w:r>
-        <w:t>Welfare</w:t>
-      </w:r>
-      <w:proofErr w:type="spellEnd"/>
-      <w:r>
-        <w:t xml:space="preserve"> State Expansion“ (per504), „</w:t>
-      </w:r>
-      <w:proofErr w:type="spellStart"/>
-      <w:r>
-        <w:t>Welfare</w:t>
-      </w:r>
-      <w:proofErr w:type="spellEnd"/>
-      <w:r>
-        <w:t xml:space="preserve"> State Limitation“ (per505), „Education Expansion“ (per506) und „Education Limitation“ (per507) gewählt. </w:t>
-      </w:r>
-      <w:r>
-        <w:rPr>
-          <w:highlight w:val="red"/>
-        </w:rPr>
-        <w:t xml:space="preserve">[warum? Lol </w:t>
-      </w:r>
-      <w:proofErr w:type="spellStart"/>
-      <w:r>
-        <w:rPr>
-          <w:highlight w:val="red"/>
-        </w:rPr>
-        <w:t>shit</w:t>
-      </w:r>
-      <w:proofErr w:type="spellEnd"/>
-      <w:r>
-        <w:rPr>
-          <w:highlight w:val="red"/>
-        </w:rPr>
-        <w:t>]</w:t>
-      </w:r>
-    </w:p>
-    <w:p>
-      <w:r>
-        <w:t>Zudem wurde die Subdimension „Technology and Infrastructure: Positive“ (per411) hinzugefügt um die aktuelle Thematik von Digitalisierung, besonders im Rahmen von pandemiebedingter</w:t>
-      </w:r>
-      <w:r>
-        <w:t>,</w:t>
-      </w:r>
-      <w:r>
-        <w:t xml:space="preserve"> digitaler Lehre, abzubilden.</w:t>
-      </w:r>
-    </w:p>
-    <w:p>
-      <w:pPr>
-        <w:pStyle w:val="Heading3"/>
-        <w:rPr>
-          <w:rFonts w:eastAsia="Times New Roman"/>
-        </w:rPr>
-      </w:pPr>
-      <w:bookmarkStart w:id="20" w:name="_Toc129251503"/>
-      <w:r>
-        <w:rPr>
-          <w:rFonts w:eastAsia="Times New Roman"/>
-        </w:rPr>
-        <w:t>Deskriptiv</w:t>
-      </w:r>
-      <w:r>
-        <w:rPr>
-          <w:rFonts w:eastAsia="Times New Roman"/>
-        </w:rPr>
         <w:t>e Analyse</w:t>
       </w:r>
-      <w:bookmarkEnd w:id="20"/>
+      <w:bookmarkEnd w:id="21"/>
     </w:p>
     <w:p>
       <w:r>
@@ -5206,17 +5057,13 @@
     </w:p>
     <w:p>
       <w:r>
-        <w:lastRenderedPageBreak/>
         <w:t xml:space="preserve">Die Wahlprogramme unterscheiden sich in </w:t>
       </w:r>
       <w:r>
         <w:t>stark darin, wie groß die Anteile sind, welche für Hochschulgruppen relevante Themen ansprechen</w:t>
       </w:r>
       <w:r>
-        <w:t xml:space="preserve"> </w:t>
-      </w:r>
-      <w:r>
-        <w:t xml:space="preserve">(Siehe </w:t>
+        <w:t xml:space="preserve"> (Siehe </w:t>
       </w:r>
       <w:r>
         <w:fldChar w:fldCharType="begin"/>
@@ -5228,13 +5075,7 @@
         <w:fldChar w:fldCharType="separate"/>
       </w:r>
       <w:r>
-        <w:t>Tab</w:t>
-      </w:r>
-      <w:r>
-        <w:t>e</w:t>
-      </w:r>
-      <w:r>
-        <w:t xml:space="preserve">lle </w:t>
+        <w:t xml:space="preserve">Tabelle </w:t>
       </w:r>
       <w:r>
         <w:rPr>
@@ -5284,14 +5125,12 @@
               <w:rPr>
                 <w:b/>
                 <w:bCs/>
-                <w:u w:val="single"/>
               </w:rPr>
             </w:pPr>
             <w:r>
               <w:rPr>
                 <w:b/>
                 <w:bCs/>
-                <w:u w:val="single"/>
               </w:rPr>
               <w:t>Partei</w:t>
             </w:r>
@@ -5306,14 +5145,12 @@
               <w:rPr>
                 <w:b/>
                 <w:bCs/>
-                <w:u w:val="single"/>
               </w:rPr>
             </w:pPr>
             <w:r>
               <w:rPr>
                 <w:b/>
                 <w:bCs/>
-                <w:u w:val="single"/>
               </w:rPr>
               <w:t>Anteil relevanter Themenfelder</w:t>
             </w:r>
@@ -5414,6 +5251,7 @@
           </w:tcPr>
           <w:p>
             <w:r>
+              <w:lastRenderedPageBreak/>
               <w:t>FDP</w:t>
             </w:r>
           </w:p>
@@ -5481,7 +5319,7 @@
       <w:pPr>
         <w:pStyle w:val="Caption"/>
       </w:pPr>
-      <w:bookmarkStart w:id="21" w:name="_Ref129250412"/>
+      <w:bookmarkStart w:id="22" w:name="_Ref129250412"/>
       <w:r>
         <w:t xml:space="preserve">Tabelle </w:t>
       </w:r>
@@ -5503,7 +5341,10 @@
       <w:r>
         <w:fldChar w:fldCharType="end"/>
       </w:r>
-      <w:bookmarkEnd w:id="21"/>
+      <w:bookmarkEnd w:id="22"/>
+      <w:r>
+        <w:t xml:space="preserve"> – Anteile der Wahlergebnisse die relevante Themenfelder betreffen in Prozent.</w:t>
+      </w:r>
     </w:p>
     <w:p>
       <w:r>
@@ -5521,45 +5362,13 @@
           <w:color w:val="000000" w:themeColor="text1"/>
           <w:highlight w:val="red"/>
         </w:rPr>
-        <w:t xml:space="preserve">, </w:t>
-      </w:r>
-      <w:proofErr w:type="spellStart"/>
+        <w:t>, salizen/valenztheorie?</w:t>
+      </w:r>
       <w:r>
         <w:rPr>
           <w:color w:val="000000" w:themeColor="text1"/>
           <w:highlight w:val="red"/>
         </w:rPr>
-        <w:t>salizen</w:t>
-      </w:r>
-      <w:proofErr w:type="spellEnd"/>
-      <w:r>
-        <w:rPr>
-          <w:color w:val="000000" w:themeColor="text1"/>
-          <w:highlight w:val="red"/>
-        </w:rPr>
-        <w:t>/</w:t>
-      </w:r>
-      <w:proofErr w:type="spellStart"/>
-      <w:r>
-        <w:rPr>
-          <w:color w:val="000000" w:themeColor="text1"/>
-          <w:highlight w:val="red"/>
-        </w:rPr>
-        <w:t>valenztheorie</w:t>
-      </w:r>
-      <w:proofErr w:type="spellEnd"/>
-      <w:r>
-        <w:rPr>
-          <w:color w:val="000000" w:themeColor="text1"/>
-          <w:highlight w:val="red"/>
-        </w:rPr>
-        <w:t>?</w:t>
-      </w:r>
-      <w:r>
-        <w:rPr>
-          <w:color w:val="000000" w:themeColor="text1"/>
-          <w:highlight w:val="red"/>
-        </w:rPr>
         <w:t>]</w:t>
       </w:r>
     </w:p>
@@ -5570,7 +5379,7 @@
           <w:rFonts w:eastAsia="Times New Roman"/>
         </w:rPr>
       </w:pPr>
-      <w:bookmarkStart w:id="22" w:name="_Toc129251504"/>
+      <w:bookmarkStart w:id="23" w:name="_Toc129331529"/>
       <w:r>
         <w:rPr>
           <w:rFonts w:eastAsia="Times New Roman"/>
@@ -5583,21 +5392,24 @@
         </w:rPr>
         <w:t>e Analyse</w:t>
       </w:r>
-      <w:bookmarkEnd w:id="22"/>
+      <w:bookmarkEnd w:id="23"/>
     </w:p>
     <w:p>
       <w:pPr>
         <w:pStyle w:val="Heading4"/>
       </w:pPr>
-      <w:bookmarkStart w:id="23" w:name="_Toc129251505"/>
+      <w:bookmarkStart w:id="24" w:name="_Toc129331530"/>
       <w:r>
         <w:t>Komplette Wahlprogramme</w:t>
       </w:r>
-      <w:bookmarkEnd w:id="23"/>
+      <w:bookmarkEnd w:id="24"/>
     </w:p>
     <w:p>
       <w:r>
         <w:t xml:space="preserve">Für die multivariate Analyse werden </w:t>
+      </w:r>
+      <w:r>
+        <w:t xml:space="preserve">zunächst die kompletten Wahlprogramme mit dem Wordscores-Algorithmus analysiert. </w:t>
       </w:r>
     </w:p>
     <w:p>
@@ -5609,7 +5421,6 @@
         <w:rPr>
           <w:noProof/>
         </w:rPr>
-        <w:lastRenderedPageBreak/>
         <w:drawing>
           <wp:inline distT="0" distB="0" distL="0" distR="0" wp14:anchorId="6B850328" wp14:editId="63AA65DF">
             <wp:extent cx="4686300" cy="4211337"/>
@@ -5687,7 +5498,7 @@
       <w:pPr>
         <w:pStyle w:val="Caption"/>
       </w:pPr>
-      <w:bookmarkStart w:id="24" w:name="_Ref129250476"/>
+      <w:bookmarkStart w:id="25" w:name="_Ref129250476"/>
       <w:r>
         <w:t xml:space="preserve">Abbildung </w:t>
       </w:r>
@@ -5709,7 +5520,10 @@
       <w:r>
         <w:fldChar w:fldCharType="end"/>
       </w:r>
-      <w:bookmarkEnd w:id="24"/>
+      <w:bookmarkEnd w:id="25"/>
+      <w:r>
+        <w:t xml:space="preserve"> – Normalisierte Wordscores Werte (komplette Parteiprogramme).</w:t>
+      </w:r>
     </w:p>
     <w:p>
       <w:r>
@@ -5734,38 +5548,26 @@
         <w:fldChar w:fldCharType="end"/>
       </w:r>
       <w:r>
-        <w:t xml:space="preserve"> stellt die Ergebnisse des Wordscores-Algorithmus, angewendet auf die kompletten Wahlprogramme der Hochschulgruppen, als </w:t>
-      </w:r>
-      <w:proofErr w:type="spellStart"/>
-      <w:r>
-        <w:t>Heatmap</w:t>
-      </w:r>
-      <w:proofErr w:type="spellEnd"/>
-      <w:r>
-        <w:t xml:space="preserve"> dar. Höhere Werte auf der Achse werden mit helleren Farben repräsentiert. Für die Rechts-Links Dimensionen ergibt sich somit, dass hellere Werte eine Position weiter rechts auf der Achse beschreiben.</w:t>
-      </w:r>
-    </w:p>
-    <w:p>
-      <w:r>
+        <w:t xml:space="preserve"> stellt die Ergebnisse des Wordscores-Algorithmus, angewendet auf die kompletten Wahlprogramme der Hochschulgruppen, als Heatmap dar. Höhere Werte auf der Achse werden mit helleren Farben repräsentiert. Für die Rechts-Links Dimensionen ergibt sich somit, dass hellere Werte eine Position weiter rechts auf der Achse beschreiben.</w:t>
+      </w:r>
+    </w:p>
+    <w:p>
+      <w:r>
+        <w:lastRenderedPageBreak/>
         <w:t xml:space="preserve">Es wird deutlich, dass die Rechts-Links Dimensionen des MARPOR Projektes sich stark von denen der Franzmann &amp; Kaiser Werte unterscheiden. Besonders die Hochschulgruppen GDF und GHG, welche bei den Wahlen die größten Stimmenanteile erhielten, werden von den Franzmann &amp; Kaiser Werten deutlich weiter links positioniert. Die LHG wird durch die Franzmann &amp; Kaiser Werte hingegen als deutlich weniger weit rechts eingeschätzt. </w:t>
       </w:r>
     </w:p>
     <w:p>
       <w:r>
-        <w:t>Auf den anderen Dimensionen sind die meisten Hochschulgruppen mittig bis links einzuordnen. Nur der RCDS sticht beim Thema „</w:t>
-      </w:r>
-      <w:proofErr w:type="spellStart"/>
-      <w:r>
-        <w:t>Welfare</w:t>
-      </w:r>
-      <w:proofErr w:type="spellEnd"/>
-      <w:r>
-        <w:t xml:space="preserve"> State Limitation“ heraus und erhält eine rechtere </w:t>
+        <w:t xml:space="preserve">Auf den anderen Dimensionen sind die meisten Hochschulgruppen mittig bis links einzuordnen. Nur der RCDS sticht beim Thema „Welfare State Limitation“ heraus und erhält eine rechtere </w:t>
       </w:r>
       <w:r>
         <w:t xml:space="preserve">Positionierung. </w:t>
       </w:r>
       <w:r>
+        <w:t>Die LHG wiederum wird auf den meisten Dimensionen eher dem linken Spektrum zugeordnet.</w:t>
+      </w:r>
+      <w:r>
         <w:t xml:space="preserve"> </w:t>
       </w:r>
     </w:p>
@@ -5777,7 +5579,6 @@
         <w:rPr>
           <w:noProof/>
         </w:rPr>
-        <w:lastRenderedPageBreak/>
         <w:drawing>
           <wp:inline distT="0" distB="0" distL="0" distR="0" wp14:anchorId="75A5FAAD" wp14:editId="7B822A9A">
             <wp:extent cx="5760720" cy="2592705"/>
@@ -5855,7 +5656,7 @@
       <w:pPr>
         <w:pStyle w:val="Caption"/>
       </w:pPr>
-      <w:bookmarkStart w:id="25" w:name="_Ref129250743"/>
+      <w:bookmarkStart w:id="26" w:name="_Ref129250743"/>
       <w:r>
         <w:t xml:space="preserve">Abbildung </w:t>
       </w:r>
@@ -5877,8 +5678,21 @@
       <w:r>
         <w:fldChar w:fldCharType="end"/>
       </w:r>
-      <w:bookmarkEnd w:id="25"/>
-    </w:p>
+      <w:bookmarkEnd w:id="26"/>
+      <w:r>
+        <w:t xml:space="preserve"> </w:t>
+      </w:r>
+      <w:r>
+        <w:t xml:space="preserve">- Rechts-Links Dimensionen MARPOR-Projekt </w:t>
+      </w:r>
+      <w:r>
+        <w:t>vs.</w:t>
+      </w:r>
+      <w:r>
+        <w:t xml:space="preserve"> Franzmann &amp; Kaiser Werten (komplette Wahlprogramme).</w:t>
+      </w:r>
+    </w:p>
+    <w:p/>
     <w:p>
       <w:r>
         <w:t xml:space="preserve">In </w:t>
@@ -5918,46 +5732,92 @@
         <w:rPr>
           <w:highlight w:val="red"/>
         </w:rPr>
-        <w:t>[</w:t>
-      </w:r>
-      <w:proofErr w:type="spellStart"/>
-      <w:r>
-        <w:rPr>
-          <w:highlight w:val="red"/>
-        </w:rPr>
-        <w:t>bedeutung</w:t>
-      </w:r>
-      <w:proofErr w:type="spellEnd"/>
-      <w:r>
-        <w:rPr>
-          <w:highlight w:val="red"/>
-        </w:rPr>
-        <w:t xml:space="preserve"> für </w:t>
-      </w:r>
-      <w:proofErr w:type="spellStart"/>
-      <w:r>
-        <w:rPr>
-          <w:highlight w:val="red"/>
-        </w:rPr>
-        <w:t>hypothesen</w:t>
-      </w:r>
-      <w:proofErr w:type="spellEnd"/>
-      <w:r>
-        <w:rPr>
-          <w:highlight w:val="red"/>
-        </w:rPr>
-        <w:t>?]</w:t>
+        <w:t>[bedeutung für hypothesen?]</w:t>
+      </w:r>
+    </w:p>
+    <w:p>
+      <w:r>
+        <w:lastRenderedPageBreak/>
+        <w:t>Obwohl die meisten Hochschulgruppen de</w:t>
+      </w:r>
+      <w:r>
+        <w:t>r</w:t>
+      </w:r>
+      <w:r>
+        <w:t xml:space="preserve"> linken</w:t>
+      </w:r>
+      <w:r>
+        <w:t xml:space="preserve"> Hälfte des</w:t>
+      </w:r>
+      <w:r>
+        <w:t xml:space="preserve"> Spektrum</w:t>
+      </w:r>
+      <w:r>
+        <w:t xml:space="preserve">s </w:t>
+      </w:r>
+      <w:r>
+        <w:t>zugeordnet werden, sind</w:t>
+      </w:r>
+      <w:r>
+        <w:t xml:space="preserve"> –</w:t>
+      </w:r>
+      <w:r>
+        <w:t xml:space="preserve"> besonders nach den MARPOR Ergebnissen – auch zentrale Positionen stark vertreten. Dies unterstützt zunächst H2, da ein diverses politisches Spektrum erkannt wird.</w:t>
+      </w:r>
+    </w:p>
+    <w:p>
+      <w:r>
+        <w:t xml:space="preserve">Wenn aber die Gewichtung nach den Wahlergebnissen mit einbezogen wird, ist deutlich zu sehen, dass durchschnittliche Studierende relativ linke politische Meinungen vertreten. Besonders die Linksverschiebung der Referenzpositionen der Grünen und der FDP bei den Franzmann &amp; Kaiser Werten scheint einen großen Einfluss auf die gesamte hochschulpolitische Landschaft zu haben. Dies </w:t>
+      </w:r>
+      <w:r>
+        <w:t xml:space="preserve">passt zu den Wahlergebnissen der Bundestagswahl 2021 (Siehe </w:t>
+      </w:r>
+      <w:r>
+        <w:fldChar w:fldCharType="begin"/>
+      </w:r>
+      <w:r>
+        <w:instrText xml:space="preserve"> REF _Ref129339493 \h </w:instrText>
+      </w:r>
+      <w:r>
+        <w:fldChar w:fldCharType="separate"/>
+      </w:r>
+      <w:r>
+        <w:t xml:space="preserve">Abbildung </w:t>
+      </w:r>
+      <w:r>
+        <w:rPr>
+          <w:noProof/>
+        </w:rPr>
+        <w:t>1</w:t>
+      </w:r>
+      <w:r>
+        <w:fldChar w:fldCharType="end"/>
+      </w:r>
+      <w:r>
+        <w:t xml:space="preserve">), bei </w:t>
+      </w:r>
+      <w:r>
+        <w:t>denen diese</w:t>
+      </w:r>
+      <w:r>
+        <w:t xml:space="preserve"> beiden</w:t>
+      </w:r>
+      <w:r>
+        <w:t xml:space="preserve"> Parteien beinahe die Hälfte aller Stimmen der relevanten Altersgruppen auf sich vereinen.</w:t>
+      </w:r>
+      <w:r>
+        <w:t xml:space="preserve"> </w:t>
       </w:r>
     </w:p>
     <w:p>
       <w:pPr>
         <w:pStyle w:val="Heading4"/>
       </w:pPr>
-      <w:bookmarkStart w:id="26" w:name="_Toc129251506"/>
+      <w:bookmarkStart w:id="27" w:name="_Toc129331531"/>
       <w:r>
         <w:t>Reduzierte Wahlprogramme</w:t>
       </w:r>
-      <w:bookmarkEnd w:id="26"/>
+      <w:bookmarkEnd w:id="27"/>
     </w:p>
     <w:p/>
     <w:p/>
@@ -5970,7 +5830,6 @@
         <w:rPr>
           <w:noProof/>
         </w:rPr>
-        <w:lastRenderedPageBreak/>
         <w:drawing>
           <wp:inline distT="0" distB="0" distL="0" distR="0" wp14:anchorId="62DCBF9F" wp14:editId="03496819">
             <wp:extent cx="4776728" cy="4292600"/>
@@ -6047,6 +5906,9 @@
     <w:p>
       <w:pPr>
         <w:pStyle w:val="Caption"/>
+        <w:tabs>
+          <w:tab w:val="left" w:pos="1453"/>
+        </w:tabs>
       </w:pPr>
       <w:r>
         <w:t xml:space="preserve">Abbildung </w:t>
@@ -6069,6 +5931,135 @@
       <w:r>
         <w:fldChar w:fldCharType="end"/>
       </w:r>
+      <w:r>
+        <w:t xml:space="preserve"> </w:t>
+      </w:r>
+      <w:r>
+        <w:t>– Normalisierte Wordscores Werte (</w:t>
+      </w:r>
+      <w:r>
+        <w:t>reduzierte</w:t>
+      </w:r>
+      <w:r>
+        <w:t xml:space="preserve"> Parteiprogramme).</w:t>
+      </w:r>
+      <w:r>
+        <w:tab/>
+      </w:r>
+    </w:p>
+    <w:p>
+      <w:pPr>
+        <w:keepNext/>
+      </w:pPr>
+      <w:r>
+        <w:rPr>
+          <w:noProof/>
+        </w:rPr>
+        <w:lastRenderedPageBreak/>
+        <w:drawing>
+          <wp:inline distT="0" distB="0" distL="0" distR="0" wp14:anchorId="62040216" wp14:editId="63037663">
+            <wp:extent cx="5760720" cy="2592705"/>
+            <wp:effectExtent l="133350" t="114300" r="144780" b="169545"/>
+            <wp:docPr id="6" name="Picture 6"/>
+            <wp:cNvGraphicFramePr>
+              <a:graphicFrameLocks xmlns:a="http://schemas.openxmlformats.org/drawingml/2006/main" noChangeAspect="1"/>
+            </wp:cNvGraphicFramePr>
+            <a:graphic xmlns:a="http://schemas.openxmlformats.org/drawingml/2006/main">
+              <a:graphicData uri="http://schemas.openxmlformats.org/drawingml/2006/picture">
+                <pic:pic xmlns:pic="http://schemas.openxmlformats.org/drawingml/2006/picture">
+                  <pic:nvPicPr>
+                    <pic:cNvPr id="6" name="Picture 6"/>
+                    <pic:cNvPicPr/>
+                  </pic:nvPicPr>
+                  <pic:blipFill>
+                    <a:blip r:embed="rId25">
+                      <a:extLst>
+                        <a:ext uri="{28A0092B-C50C-407E-A947-70E740481C1C}">
+                          <a14:useLocalDpi xmlns:a14="http://schemas.microsoft.com/office/drawing/2010/main" val="0"/>
+                        </a:ext>
+                      </a:extLst>
+                    </a:blip>
+                    <a:stretch>
+                      <a:fillRect/>
+                    </a:stretch>
+                  </pic:blipFill>
+                  <pic:spPr>
+                    <a:xfrm>
+                      <a:off x="0" y="0"/>
+                      <a:ext cx="5760720" cy="2592705"/>
+                    </a:xfrm>
+                    <a:prstGeom prst="rect">
+                      <a:avLst/>
+                    </a:prstGeom>
+                    <a:solidFill>
+                      <a:srgbClr val="FFFFFF">
+                        <a:shade val="85000"/>
+                      </a:srgbClr>
+                    </a:solidFill>
+                    <a:ln w="88900" cap="sq">
+                      <a:solidFill>
+                        <a:srgbClr val="FFFFFF"/>
+                      </a:solidFill>
+                      <a:miter lim="800000"/>
+                    </a:ln>
+                    <a:effectLst>
+                      <a:outerShdw blurRad="55000" dist="18000" dir="5400000" algn="tl" rotWithShape="0">
+                        <a:srgbClr val="000000">
+                          <a:alpha val="40000"/>
+                        </a:srgbClr>
+                      </a:outerShdw>
+                    </a:effectLst>
+                    <a:scene3d>
+                      <a:camera prst="orthographicFront"/>
+                      <a:lightRig rig="twoPt" dir="t">
+                        <a:rot lat="0" lon="0" rev="7200000"/>
+                      </a:lightRig>
+                    </a:scene3d>
+                    <a:sp3d>
+                      <a:bevelT w="25400" h="19050"/>
+                      <a:contourClr>
+                        <a:srgbClr val="FFFFFF"/>
+                      </a:contourClr>
+                    </a:sp3d>
+                  </pic:spPr>
+                </pic:pic>
+              </a:graphicData>
+            </a:graphic>
+          </wp:inline>
+        </w:drawing>
+      </w:r>
+    </w:p>
+    <w:p>
+      <w:pPr>
+        <w:pStyle w:val="Caption"/>
+      </w:pPr>
+      <w:r>
+        <w:t xml:space="preserve">Abbildung </w:t>
+      </w:r>
+      <w:r>
+        <w:fldChar w:fldCharType="begin"/>
+      </w:r>
+      <w:r>
+        <w:instrText xml:space="preserve"> SEQ Abbildung \* ARABIC </w:instrText>
+      </w:r>
+      <w:r>
+        <w:fldChar w:fldCharType="separate"/>
+      </w:r>
+      <w:r>
+        <w:rPr>
+          <w:noProof/>
+        </w:rPr>
+        <w:t>5</w:t>
+      </w:r>
+      <w:r>
+        <w:fldChar w:fldCharType="end"/>
+      </w:r>
+      <w:r>
+        <w:t xml:space="preserve"> – </w:t>
+      </w:r>
+      <w:r>
+        <w:t>Rechts-Links Dimensionen MARPOR-Projekt vs. Franzmann &amp; Kaiser Werten (komplette Wahlprogramme).</w:t>
+      </w:r>
     </w:p>
     <w:p>
       <w:r>
@@ -6077,26 +6068,18 @@
     </w:p>
     <w:p>
       <w:r>
-        <w:t>[</w:t>
-      </w:r>
-      <w:proofErr w:type="spellStart"/>
-      <w:r>
-        <w:t>graph</w:t>
-      </w:r>
-      <w:proofErr w:type="spellEnd"/>
-      <w:r>
-        <w:t xml:space="preserve"> 2]</w:t>
+        <w:t>[graph 2]</w:t>
       </w:r>
     </w:p>
     <w:p>
       <w:pPr>
         <w:pStyle w:val="Heading4"/>
       </w:pPr>
-      <w:bookmarkStart w:id="27" w:name="_Toc129251507"/>
+      <w:bookmarkStart w:id="28" w:name="_Toc129331532"/>
       <w:r>
         <w:t>Unterschiede durch Reduktion der Wahlprogramme</w:t>
       </w:r>
-      <w:bookmarkEnd w:id="27"/>
+      <w:bookmarkEnd w:id="28"/>
     </w:p>
     <w:p/>
     <w:p>
@@ -6124,7 +6107,7 @@
                     <pic:cNvPicPr/>
                   </pic:nvPicPr>
                   <pic:blipFill>
-                    <a:blip r:embed="rId25">
+                    <a:blip r:embed="rId26">
                       <a:extLst>
                         <a:ext uri="{28A0092B-C50C-407E-A947-70E740481C1C}">
                           <a14:useLocalDpi xmlns:a14="http://schemas.microsoft.com/office/drawing/2010/main" val="0"/>
@@ -6201,76 +6184,41 @@
         <w:rPr>
           <w:noProof/>
         </w:rPr>
-        <w:t>5</w:t>
+        <w:t>6</w:t>
       </w:r>
       <w:r>
         <w:fldChar w:fldCharType="end"/>
       </w:r>
     </w:p>
     <w:p>
+      <w:r>
+        <w:t>[Graph with arrows?]</w:t>
+      </w:r>
+    </w:p>
+    <w:p>
       <w:pPr>
         <w:pStyle w:val="Heading1"/>
         <w:rPr>
           <w:rFonts w:eastAsia="Times New Roman"/>
         </w:rPr>
       </w:pPr>
-      <w:bookmarkStart w:id="28" w:name="_Toc129251508"/>
+      <w:bookmarkStart w:id="29" w:name="_Toc129331533"/>
       <w:r>
         <w:rPr>
           <w:rFonts w:eastAsia="Times New Roman"/>
         </w:rPr>
         <w:t>Fazit und Diskussion</w:t>
       </w:r>
-      <w:bookmarkEnd w:id="28"/>
-    </w:p>
-    <w:p>
-      <w:r>
-        <w:t>[</w:t>
-      </w:r>
-      <w:proofErr w:type="spellStart"/>
-      <w:r>
-        <w:t>probleme</w:t>
-      </w:r>
-      <w:proofErr w:type="spellEnd"/>
-      <w:r>
-        <w:t xml:space="preserve"> and </w:t>
-      </w:r>
-      <w:proofErr w:type="spellStart"/>
-      <w:r>
-        <w:t>wordcores</w:t>
-      </w:r>
-      <w:proofErr w:type="spellEnd"/>
-      <w:r>
-        <w:t>]</w:t>
-      </w:r>
-    </w:p>
-    <w:p>
-      <w:r>
-        <w:t>[</w:t>
-      </w:r>
-      <w:proofErr w:type="spellStart"/>
-      <w:r>
-        <w:t>wordfish</w:t>
-      </w:r>
-      <w:proofErr w:type="spellEnd"/>
-      <w:r>
-        <w:t xml:space="preserve"> / andere </w:t>
-      </w:r>
-      <w:proofErr w:type="spellStart"/>
-      <w:r>
-        <w:t>methoden</w:t>
-      </w:r>
-      <w:proofErr w:type="spellEnd"/>
-      <w:r>
-        <w:t xml:space="preserve"> für detaillierte </w:t>
-      </w:r>
-      <w:proofErr w:type="spellStart"/>
-      <w:r>
-        <w:t>analyse</w:t>
-      </w:r>
-      <w:proofErr w:type="spellEnd"/>
-      <w:r>
-        <w:t>]</w:t>
+      <w:bookmarkEnd w:id="29"/>
+    </w:p>
+    <w:p>
+      <w:r>
+        <w:t>[probleme and wordcores]</w:t>
+      </w:r>
+    </w:p>
+    <w:p>
+      <w:r>
+        <w:t>[wordfish / andere methoden für detaillierte analyse]</w:t>
       </w:r>
     </w:p>
     <w:p>
@@ -6292,12 +6240,12 @@
       <w:pPr>
         <w:pStyle w:val="Heading1"/>
       </w:pPr>
-      <w:bookmarkStart w:id="29" w:name="_Toc129251509"/>
+      <w:bookmarkStart w:id="30" w:name="_Toc129331534"/>
       <w:r>
         <w:lastRenderedPageBreak/>
         <w:t>Literatur</w:t>
       </w:r>
-      <w:bookmarkEnd w:id="29"/>
+      <w:bookmarkEnd w:id="30"/>
     </w:p>
     <w:p>
       <w:pPr>
@@ -6314,79 +6262,9 @@
         <w:rPr>
           <w:rFonts w:cstheme="minorHAnsi"/>
         </w:rPr>
-        <w:t xml:space="preserve">Franzmann, S., &amp; Kaiser, A. (2006). </w:t>
-      </w:r>
-      <w:proofErr w:type="spellStart"/>
-      <w:r>
-        <w:rPr>
-          <w:rFonts w:cstheme="minorHAnsi"/>
-        </w:rPr>
-        <w:t>Locating</w:t>
-      </w:r>
-      <w:proofErr w:type="spellEnd"/>
-      <w:r>
-        <w:rPr>
-          <w:rFonts w:cstheme="minorHAnsi"/>
-        </w:rPr>
-        <w:t xml:space="preserve"> Political </w:t>
-      </w:r>
-      <w:proofErr w:type="spellStart"/>
-      <w:r>
-        <w:rPr>
-          <w:rFonts w:cstheme="minorHAnsi"/>
-        </w:rPr>
-        <w:t>Parties</w:t>
-      </w:r>
-      <w:proofErr w:type="spellEnd"/>
-      <w:r>
-        <w:rPr>
-          <w:rFonts w:cstheme="minorHAnsi"/>
-        </w:rPr>
-        <w:t xml:space="preserve"> in Policy Space: A </w:t>
-      </w:r>
-      <w:proofErr w:type="spellStart"/>
-      <w:r>
-        <w:rPr>
-          <w:rFonts w:cstheme="minorHAnsi"/>
-        </w:rPr>
-        <w:t>Reanalysis</w:t>
-      </w:r>
-      <w:proofErr w:type="spellEnd"/>
-      <w:r>
-        <w:rPr>
-          <w:rFonts w:cstheme="minorHAnsi"/>
-        </w:rPr>
-        <w:t xml:space="preserve"> </w:t>
-      </w:r>
-      <w:proofErr w:type="spellStart"/>
-      <w:r>
-        <w:rPr>
-          <w:rFonts w:cstheme="minorHAnsi"/>
-        </w:rPr>
-        <w:t>of</w:t>
-      </w:r>
-      <w:proofErr w:type="spellEnd"/>
-      <w:r>
-        <w:rPr>
-          <w:rFonts w:cstheme="minorHAnsi"/>
-        </w:rPr>
-        <w:t xml:space="preserve"> Party </w:t>
-      </w:r>
-      <w:proofErr w:type="spellStart"/>
-      <w:r>
-        <w:rPr>
-          <w:rFonts w:cstheme="minorHAnsi"/>
-        </w:rPr>
-        <w:t>Manifesto</w:t>
-      </w:r>
-      <w:proofErr w:type="spellEnd"/>
-      <w:r>
-        <w:rPr>
-          <w:rFonts w:cstheme="minorHAnsi"/>
-        </w:rPr>
-        <w:t xml:space="preserve"> Data. Party Politics, 12(2), 163–188. </w:t>
-      </w:r>
-      <w:hyperlink r:id="rId26" w:history="1">
+        <w:t xml:space="preserve">Franzmann, S., &amp; Kaiser, A. (2006). Locating Political Parties in Policy Space: A Reanalysis of Party Manifesto Data. Party Politics, 12(2), 163–188. </w:t>
+      </w:r>
+      <w:hyperlink r:id="rId27" w:history="1">
         <w:r>
           <w:rPr>
             <w:rStyle w:val="Hyperlink"/>
@@ -6413,97 +6291,7 @@
           <w:color w:val="181817"/>
           <w:shd w:val="clear" w:color="auto" w:fill="FFFFFF"/>
         </w:rPr>
-        <w:t xml:space="preserve">LAVER, M., BENOIT, K., &amp; GARRY, J. (2003). </w:t>
-      </w:r>
-      <w:proofErr w:type="spellStart"/>
-      <w:r>
-        <w:rPr>
-          <w:rFonts w:cstheme="minorHAnsi"/>
-          <w:color w:val="181817"/>
-          <w:shd w:val="clear" w:color="auto" w:fill="FFFFFF"/>
-        </w:rPr>
-        <w:t>Extracting</w:t>
-      </w:r>
-      <w:proofErr w:type="spellEnd"/>
-      <w:r>
-        <w:rPr>
-          <w:rFonts w:cstheme="minorHAnsi"/>
-          <w:color w:val="181817"/>
-          <w:shd w:val="clear" w:color="auto" w:fill="FFFFFF"/>
-        </w:rPr>
-        <w:t xml:space="preserve"> Policy </w:t>
-      </w:r>
-      <w:proofErr w:type="spellStart"/>
-      <w:r>
-        <w:rPr>
-          <w:rFonts w:cstheme="minorHAnsi"/>
-          <w:color w:val="181817"/>
-          <w:shd w:val="clear" w:color="auto" w:fill="FFFFFF"/>
-        </w:rPr>
-        <w:t>Positions</w:t>
-      </w:r>
-      <w:proofErr w:type="spellEnd"/>
-      <w:r>
-        <w:rPr>
-          <w:rFonts w:cstheme="minorHAnsi"/>
-          <w:color w:val="181817"/>
-          <w:shd w:val="clear" w:color="auto" w:fill="FFFFFF"/>
-        </w:rPr>
-        <w:t xml:space="preserve"> </w:t>
-      </w:r>
-      <w:proofErr w:type="spellStart"/>
-      <w:r>
-        <w:rPr>
-          <w:rFonts w:cstheme="minorHAnsi"/>
-          <w:color w:val="181817"/>
-          <w:shd w:val="clear" w:color="auto" w:fill="FFFFFF"/>
-        </w:rPr>
-        <w:t>from</w:t>
-      </w:r>
-      <w:proofErr w:type="spellEnd"/>
-      <w:r>
-        <w:rPr>
-          <w:rFonts w:cstheme="minorHAnsi"/>
-          <w:color w:val="181817"/>
-          <w:shd w:val="clear" w:color="auto" w:fill="FFFFFF"/>
-        </w:rPr>
-        <w:t xml:space="preserve"> Political Texts </w:t>
-      </w:r>
-      <w:proofErr w:type="spellStart"/>
-      <w:r>
-        <w:rPr>
-          <w:rFonts w:cstheme="minorHAnsi"/>
-          <w:color w:val="181817"/>
-          <w:shd w:val="clear" w:color="auto" w:fill="FFFFFF"/>
-        </w:rPr>
-        <w:t>Using</w:t>
-      </w:r>
-      <w:proofErr w:type="spellEnd"/>
-      <w:r>
-        <w:rPr>
-          <w:rFonts w:cstheme="minorHAnsi"/>
-          <w:color w:val="181817"/>
-          <w:shd w:val="clear" w:color="auto" w:fill="FFFFFF"/>
-        </w:rPr>
-        <w:t xml:space="preserve"> Words </w:t>
-      </w:r>
-      <w:proofErr w:type="spellStart"/>
-      <w:r>
-        <w:rPr>
-          <w:rFonts w:cstheme="minorHAnsi"/>
-          <w:color w:val="181817"/>
-          <w:shd w:val="clear" w:color="auto" w:fill="FFFFFF"/>
-        </w:rPr>
-        <w:t>as</w:t>
-      </w:r>
-      <w:proofErr w:type="spellEnd"/>
-      <w:r>
-        <w:rPr>
-          <w:rFonts w:cstheme="minorHAnsi"/>
-          <w:color w:val="181817"/>
-          <w:shd w:val="clear" w:color="auto" w:fill="FFFFFF"/>
-        </w:rPr>
-        <w:t xml:space="preserve"> Data. </w:t>
+        <w:t>LAVER, M., BENOIT, K., &amp; GARRY, J. (2003). Extracting Policy Positions from Political Texts Using Words as Data. </w:t>
       </w:r>
       <w:r>
         <w:rPr>
@@ -6558,25 +6346,14 @@
           <w:u w:val="none"/>
         </w:rPr>
       </w:pPr>
-      <w:proofErr w:type="spellStart"/>
       <w:r>
         <w:rPr>
           <w:rFonts w:cstheme="minorHAnsi"/>
           <w:color w:val="262626"/>
           <w:shd w:val="clear" w:color="auto" w:fill="FFFFFF"/>
         </w:rPr>
-        <w:t>Marzagao</w:t>
-      </w:r>
-      <w:proofErr w:type="spellEnd"/>
-      <w:r>
-        <w:rPr>
-          <w:rFonts w:cstheme="minorHAnsi"/>
-          <w:color w:val="262626"/>
-          <w:shd w:val="clear" w:color="auto" w:fill="FFFFFF"/>
-        </w:rPr>
-        <w:t>, T. (2014). </w:t>
-      </w:r>
-      <w:proofErr w:type="spellStart"/>
+        <w:t>Marzagao, T. (2014). </w:t>
+      </w:r>
       <w:r>
         <w:rPr>
           <w:rFonts w:cstheme="minorHAnsi"/>
@@ -6585,40 +6362,7 @@
           <w:color w:val="262626"/>
           <w:shd w:val="clear" w:color="auto" w:fill="FFFFFF"/>
         </w:rPr>
-        <w:t>Measuring</w:t>
-      </w:r>
-      <w:proofErr w:type="spellEnd"/>
-      <w:r>
-        <w:rPr>
-          <w:rFonts w:cstheme="minorHAnsi"/>
-          <w:i/>
-          <w:iCs/>
-          <w:color w:val="262626"/>
-          <w:shd w:val="clear" w:color="auto" w:fill="FFFFFF"/>
-        </w:rPr>
-        <w:t xml:space="preserve"> Democracy: </w:t>
-      </w:r>
-      <w:proofErr w:type="spellStart"/>
-      <w:r>
-        <w:rPr>
-          <w:rFonts w:cstheme="minorHAnsi"/>
-          <w:i/>
-          <w:iCs/>
-          <w:color w:val="262626"/>
-          <w:shd w:val="clear" w:color="auto" w:fill="FFFFFF"/>
-        </w:rPr>
-        <w:t>From</w:t>
-      </w:r>
-      <w:proofErr w:type="spellEnd"/>
-      <w:r>
-        <w:rPr>
-          <w:rFonts w:cstheme="minorHAnsi"/>
-          <w:i/>
-          <w:iCs/>
-          <w:color w:val="262626"/>
-          <w:shd w:val="clear" w:color="auto" w:fill="FFFFFF"/>
-        </w:rPr>
-        <w:t xml:space="preserve"> Texts to Data</w:t>
+        <w:t>Measuring Democracy: From Texts to Data</w:t>
       </w:r>
       <w:r>
         <w:rPr>
@@ -6626,99 +6370,9 @@
           <w:color w:val="262626"/>
           <w:shd w:val="clear" w:color="auto" w:fill="FFFFFF"/>
         </w:rPr>
-        <w:t> [</w:t>
-      </w:r>
-      <w:proofErr w:type="spellStart"/>
-      <w:r>
-        <w:rPr>
-          <w:rFonts w:cstheme="minorHAnsi"/>
-          <w:color w:val="262626"/>
-          <w:shd w:val="clear" w:color="auto" w:fill="FFFFFF"/>
-        </w:rPr>
-        <w:t>Doctoral</w:t>
-      </w:r>
-      <w:proofErr w:type="spellEnd"/>
-      <w:r>
-        <w:rPr>
-          <w:rFonts w:cstheme="minorHAnsi"/>
-          <w:color w:val="262626"/>
-          <w:shd w:val="clear" w:color="auto" w:fill="FFFFFF"/>
-        </w:rPr>
-        <w:t xml:space="preserve"> </w:t>
-      </w:r>
-      <w:proofErr w:type="spellStart"/>
-      <w:r>
-        <w:rPr>
-          <w:rFonts w:cstheme="minorHAnsi"/>
-          <w:color w:val="262626"/>
-          <w:shd w:val="clear" w:color="auto" w:fill="FFFFFF"/>
-        </w:rPr>
-        <w:t>dissertation</w:t>
-      </w:r>
-      <w:proofErr w:type="spellEnd"/>
-      <w:r>
-        <w:rPr>
-          <w:rFonts w:cstheme="minorHAnsi"/>
-          <w:color w:val="262626"/>
-          <w:shd w:val="clear" w:color="auto" w:fill="FFFFFF"/>
-        </w:rPr>
-        <w:t xml:space="preserve">, Ohio State University]. </w:t>
-      </w:r>
-      <w:proofErr w:type="spellStart"/>
-      <w:r>
-        <w:rPr>
-          <w:rFonts w:cstheme="minorHAnsi"/>
-          <w:color w:val="262626"/>
-          <w:shd w:val="clear" w:color="auto" w:fill="FFFFFF"/>
-        </w:rPr>
-        <w:t>OhioLINK</w:t>
-      </w:r>
-      <w:proofErr w:type="spellEnd"/>
-      <w:r>
-        <w:rPr>
-          <w:rFonts w:cstheme="minorHAnsi"/>
-          <w:color w:val="262626"/>
-          <w:shd w:val="clear" w:color="auto" w:fill="FFFFFF"/>
-        </w:rPr>
-        <w:t xml:space="preserve"> Electronic </w:t>
-      </w:r>
-      <w:proofErr w:type="spellStart"/>
-      <w:r>
-        <w:rPr>
-          <w:rFonts w:cstheme="minorHAnsi"/>
-          <w:color w:val="262626"/>
-          <w:shd w:val="clear" w:color="auto" w:fill="FFFFFF"/>
-        </w:rPr>
-        <w:t>Theses</w:t>
-      </w:r>
-      <w:proofErr w:type="spellEnd"/>
-      <w:r>
-        <w:rPr>
-          <w:rFonts w:cstheme="minorHAnsi"/>
-          <w:color w:val="262626"/>
-          <w:shd w:val="clear" w:color="auto" w:fill="FFFFFF"/>
-        </w:rPr>
-        <w:t xml:space="preserve"> and </w:t>
-      </w:r>
-      <w:proofErr w:type="spellStart"/>
-      <w:r>
-        <w:rPr>
-          <w:rFonts w:cstheme="minorHAnsi"/>
-          <w:color w:val="262626"/>
-          <w:shd w:val="clear" w:color="auto" w:fill="FFFFFF"/>
-        </w:rPr>
-        <w:t>Dissertations</w:t>
-      </w:r>
-      <w:proofErr w:type="spellEnd"/>
-      <w:r>
-        <w:rPr>
-          <w:rFonts w:cstheme="minorHAnsi"/>
-          <w:color w:val="262626"/>
-          <w:shd w:val="clear" w:color="auto" w:fill="FFFFFF"/>
-        </w:rPr>
-        <w:t xml:space="preserve"> Center. </w:t>
-      </w:r>
-      <w:hyperlink r:id="rId27" w:history="1">
+        <w:t xml:space="preserve"> [Doctoral dissertation, Ohio State University]. OhioLINK Electronic Theses and Dissertations Center. </w:t>
+      </w:r>
+      <w:hyperlink r:id="rId28" w:history="1">
         <w:r>
           <w:rPr>
             <w:rStyle w:val="Hyperlink"/>
@@ -6740,161 +6394,13 @@
           <w:rFonts w:cstheme="minorHAnsi"/>
         </w:rPr>
       </w:pPr>
-      <w:proofErr w:type="spellStart"/>
       <w:r>
         <w:rPr>
           <w:rFonts w:cstheme="minorHAnsi"/>
         </w:rPr>
-        <w:t>Koljonen</w:t>
-      </w:r>
-      <w:proofErr w:type="spellEnd"/>
-      <w:r>
-        <w:rPr>
-          <w:rFonts w:cstheme="minorHAnsi"/>
-        </w:rPr>
-        <w:t xml:space="preserve">, J., </w:t>
-      </w:r>
-      <w:proofErr w:type="spellStart"/>
-      <w:r>
-        <w:rPr>
-          <w:rFonts w:cstheme="minorHAnsi"/>
-        </w:rPr>
-        <w:t>Isotalo</w:t>
-      </w:r>
-      <w:proofErr w:type="spellEnd"/>
-      <w:r>
-        <w:rPr>
-          <w:rFonts w:cstheme="minorHAnsi"/>
-        </w:rPr>
-        <w:t xml:space="preserve">, V., Ahonen, P., &amp; </w:t>
-      </w:r>
-      <w:proofErr w:type="spellStart"/>
-      <w:r>
-        <w:rPr>
-          <w:rFonts w:cstheme="minorHAnsi"/>
-        </w:rPr>
-        <w:t>Mattila</w:t>
-      </w:r>
-      <w:proofErr w:type="spellEnd"/>
-      <w:r>
-        <w:rPr>
-          <w:rFonts w:cstheme="minorHAnsi"/>
-        </w:rPr>
-        <w:t xml:space="preserve">, M. (2022). </w:t>
-      </w:r>
-      <w:proofErr w:type="spellStart"/>
-      <w:r>
-        <w:rPr>
-          <w:rFonts w:cstheme="minorHAnsi"/>
-        </w:rPr>
-        <w:t>Comparing</w:t>
-      </w:r>
-      <w:proofErr w:type="spellEnd"/>
-      <w:r>
-        <w:rPr>
-          <w:rFonts w:cstheme="minorHAnsi"/>
-        </w:rPr>
-        <w:t xml:space="preserve"> </w:t>
-      </w:r>
-      <w:proofErr w:type="spellStart"/>
-      <w:r>
-        <w:rPr>
-          <w:rFonts w:cstheme="minorHAnsi"/>
-        </w:rPr>
-        <w:t>computational</w:t>
-      </w:r>
-      <w:proofErr w:type="spellEnd"/>
-      <w:r>
-        <w:rPr>
-          <w:rFonts w:cstheme="minorHAnsi"/>
-        </w:rPr>
-        <w:t xml:space="preserve"> and non-</w:t>
-      </w:r>
-      <w:proofErr w:type="spellStart"/>
-      <w:r>
-        <w:rPr>
-          <w:rFonts w:cstheme="minorHAnsi"/>
-        </w:rPr>
-        <w:t>computational</w:t>
-      </w:r>
-      <w:proofErr w:type="spellEnd"/>
-      <w:r>
-        <w:rPr>
-          <w:rFonts w:cstheme="minorHAnsi"/>
-        </w:rPr>
-        <w:t xml:space="preserve"> </w:t>
-      </w:r>
-      <w:proofErr w:type="spellStart"/>
-      <w:r>
-        <w:rPr>
-          <w:rFonts w:cstheme="minorHAnsi"/>
-        </w:rPr>
-        <w:t>methods</w:t>
-      </w:r>
-      <w:proofErr w:type="spellEnd"/>
-      <w:r>
-        <w:rPr>
-          <w:rFonts w:cstheme="minorHAnsi"/>
-        </w:rPr>
-        <w:t xml:space="preserve"> in </w:t>
-      </w:r>
-      <w:proofErr w:type="spellStart"/>
-      <w:r>
-        <w:rPr>
-          <w:rFonts w:cstheme="minorHAnsi"/>
-        </w:rPr>
-        <w:t>party</w:t>
-      </w:r>
-      <w:proofErr w:type="spellEnd"/>
-      <w:r>
-        <w:rPr>
-          <w:rFonts w:cstheme="minorHAnsi"/>
-        </w:rPr>
-        <w:t xml:space="preserve"> </w:t>
-      </w:r>
-      <w:proofErr w:type="spellStart"/>
-      <w:r>
-        <w:rPr>
-          <w:rFonts w:cstheme="minorHAnsi"/>
-        </w:rPr>
-        <w:t>position</w:t>
-      </w:r>
-      <w:proofErr w:type="spellEnd"/>
-      <w:r>
-        <w:rPr>
-          <w:rFonts w:cstheme="minorHAnsi"/>
-        </w:rPr>
-        <w:t xml:space="preserve"> </w:t>
-      </w:r>
-      <w:proofErr w:type="spellStart"/>
-      <w:r>
-        <w:rPr>
-          <w:rFonts w:cstheme="minorHAnsi"/>
-        </w:rPr>
-        <w:t>estimation</w:t>
-      </w:r>
-      <w:proofErr w:type="spellEnd"/>
-      <w:r>
-        <w:rPr>
-          <w:rFonts w:cstheme="minorHAnsi"/>
-        </w:rPr>
-        <w:t xml:space="preserve">: </w:t>
-      </w:r>
-      <w:proofErr w:type="spellStart"/>
-      <w:r>
-        <w:rPr>
-          <w:rFonts w:cstheme="minorHAnsi"/>
-        </w:rPr>
-        <w:t>Finland</w:t>
-      </w:r>
-      <w:proofErr w:type="spellEnd"/>
-      <w:r>
-        <w:rPr>
-          <w:rFonts w:cstheme="minorHAnsi"/>
-        </w:rPr>
-        <w:t xml:space="preserve">, 2003–2019. Party Politics, 28(2), 306–317. </w:t>
-      </w:r>
-      <w:hyperlink r:id="rId28" w:history="1">
+        <w:t xml:space="preserve">Koljonen, J., Isotalo, V., Ahonen, P., &amp; Mattila, M. (2022). Comparing computational and non-computational methods in party position estimation: Finland, 2003–2019. Party Politics, 28(2), 306–317. </w:t>
+      </w:r>
+      <w:hyperlink r:id="rId29" w:history="1">
         <w:r>
           <w:rPr>
             <w:rStyle w:val="Hyperlink"/>
@@ -6915,131 +6421,11 @@
           <w:rFonts w:cstheme="minorHAnsi"/>
         </w:rPr>
       </w:pPr>
-      <w:proofErr w:type="spellStart"/>
       <w:r>
         <w:rPr>
           <w:rFonts w:cstheme="minorHAnsi"/>
         </w:rPr>
-        <w:t>Bastiaan</w:t>
-      </w:r>
-      <w:proofErr w:type="spellEnd"/>
-      <w:r>
-        <w:rPr>
-          <w:rFonts w:cstheme="minorHAnsi"/>
-        </w:rPr>
-        <w:t xml:space="preserve"> </w:t>
-      </w:r>
-      <w:proofErr w:type="spellStart"/>
-      <w:r>
-        <w:rPr>
-          <w:rFonts w:cstheme="minorHAnsi"/>
-        </w:rPr>
-        <w:t>Bruinsma</w:t>
-      </w:r>
-      <w:proofErr w:type="spellEnd"/>
-      <w:r>
-        <w:rPr>
-          <w:rFonts w:cstheme="minorHAnsi"/>
-        </w:rPr>
-        <w:t xml:space="preserve"> &amp; Kostas </w:t>
-      </w:r>
-      <w:proofErr w:type="spellStart"/>
-      <w:r>
-        <w:rPr>
-          <w:rFonts w:cstheme="minorHAnsi"/>
-        </w:rPr>
-        <w:t>Gemenis</w:t>
-      </w:r>
-      <w:proofErr w:type="spellEnd"/>
-      <w:r>
-        <w:rPr>
-          <w:rFonts w:cstheme="minorHAnsi"/>
-        </w:rPr>
-        <w:t xml:space="preserve"> (2019) </w:t>
-      </w:r>
-      <w:proofErr w:type="spellStart"/>
-      <w:r>
-        <w:rPr>
-          <w:rFonts w:cstheme="minorHAnsi"/>
-        </w:rPr>
-        <w:t>Validating</w:t>
-      </w:r>
-      <w:proofErr w:type="spellEnd"/>
-      <w:r>
-        <w:rPr>
-          <w:rFonts w:cstheme="minorHAnsi"/>
-        </w:rPr>
-        <w:t xml:space="preserve"> Wordscores: The </w:t>
-      </w:r>
-      <w:proofErr w:type="spellStart"/>
-      <w:r>
-        <w:rPr>
-          <w:rFonts w:cstheme="minorHAnsi"/>
-        </w:rPr>
-        <w:t>Promises</w:t>
-      </w:r>
-      <w:proofErr w:type="spellEnd"/>
-      <w:r>
-        <w:rPr>
-          <w:rFonts w:cstheme="minorHAnsi"/>
-        </w:rPr>
-        <w:t xml:space="preserve"> and </w:t>
-      </w:r>
-      <w:proofErr w:type="spellStart"/>
-      <w:r>
-        <w:rPr>
-          <w:rFonts w:cstheme="minorHAnsi"/>
-        </w:rPr>
-        <w:t>Pitfalls</w:t>
-      </w:r>
-      <w:proofErr w:type="spellEnd"/>
-      <w:r>
-        <w:rPr>
-          <w:rFonts w:cstheme="minorHAnsi"/>
-        </w:rPr>
-        <w:t xml:space="preserve"> </w:t>
-      </w:r>
-      <w:proofErr w:type="spellStart"/>
-      <w:r>
-        <w:rPr>
-          <w:rFonts w:cstheme="minorHAnsi"/>
-        </w:rPr>
-        <w:t>of</w:t>
-      </w:r>
-      <w:proofErr w:type="spellEnd"/>
-      <w:r>
-        <w:rPr>
-          <w:rFonts w:cstheme="minorHAnsi"/>
-        </w:rPr>
-        <w:t xml:space="preserve"> Computational Text </w:t>
-      </w:r>
-      <w:proofErr w:type="spellStart"/>
-      <w:r>
-        <w:rPr>
-          <w:rFonts w:cstheme="minorHAnsi"/>
-        </w:rPr>
-        <w:t>Scaling</w:t>
-      </w:r>
-      <w:proofErr w:type="spellEnd"/>
-      <w:r>
-        <w:rPr>
-          <w:rFonts w:cstheme="minorHAnsi"/>
-        </w:rPr>
-        <w:t xml:space="preserve">, Communication Methods and </w:t>
-      </w:r>
-      <w:proofErr w:type="spellStart"/>
-      <w:r>
-        <w:rPr>
-          <w:rFonts w:cstheme="minorHAnsi"/>
-        </w:rPr>
-        <w:t>Measures</w:t>
-      </w:r>
-      <w:proofErr w:type="spellEnd"/>
-      <w:r>
-        <w:rPr>
-          <w:rFonts w:cstheme="minorHAnsi"/>
-        </w:rPr>
-        <w:t>, 13:3, 212-227, DOI: 10.1080/19312458.2019.1594741</w:t>
+        <w:t>Bastiaan Bruinsma &amp; Kostas Gemenis (2019) Validating Wordscores: The Promises and Pitfalls of Computational Text Scaling, Communication Methods and Measures, 13:3, 212-227, DOI: 10.1080/19312458.2019.1594741</w:t>
       </w:r>
     </w:p>
     <w:p>
@@ -7057,49 +6443,7 @@
         <w:rPr>
           <w:rFonts w:cstheme="minorHAnsi"/>
         </w:rPr>
-        <w:t xml:space="preserve">Lehmann, Pola / Burst, Tobias / Lewandowski, Jirka / </w:t>
-      </w:r>
-      <w:proofErr w:type="spellStart"/>
-      <w:r>
-        <w:rPr>
-          <w:rFonts w:cstheme="minorHAnsi"/>
-        </w:rPr>
-        <w:t>Matthieß</w:t>
-      </w:r>
-      <w:proofErr w:type="spellEnd"/>
-      <w:r>
-        <w:rPr>
-          <w:rFonts w:cstheme="minorHAnsi"/>
-        </w:rPr>
-        <w:t xml:space="preserve">, Theres / Regel, Sven / Zehnter, Lisa (2022): </w:t>
-      </w:r>
-      <w:proofErr w:type="spellStart"/>
-      <w:r>
-        <w:rPr>
-          <w:rFonts w:cstheme="minorHAnsi"/>
-        </w:rPr>
-        <w:t>Manifesto</w:t>
-      </w:r>
-      <w:proofErr w:type="spellEnd"/>
-      <w:r>
-        <w:rPr>
-          <w:rFonts w:cstheme="minorHAnsi"/>
-        </w:rPr>
-        <w:t xml:space="preserve"> Corpus. Version: 2022-a. Berlin: WZB Berlin </w:t>
-      </w:r>
-      <w:proofErr w:type="spellStart"/>
-      <w:r>
-        <w:rPr>
-          <w:rFonts w:cstheme="minorHAnsi"/>
-        </w:rPr>
-        <w:t>Social</w:t>
-      </w:r>
-      <w:proofErr w:type="spellEnd"/>
-      <w:r>
-        <w:rPr>
-          <w:rFonts w:cstheme="minorHAnsi"/>
-        </w:rPr>
-        <w:t xml:space="preserve"> Science Center.</w:t>
+        <w:t>Lehmann, Pola / Burst, Tobias / Lewandowski, Jirka / Matthieß, Theres / Regel, Sven / Zehnter, Lisa (2022): Manifesto Corpus. Version: 2022-a. Berlin: WZB Berlin Social Science Center.</w:t>
       </w:r>
     </w:p>
     <w:p>
@@ -7113,16 +6457,124 @@
           <w:rFonts w:cstheme="minorHAnsi"/>
         </w:rPr>
       </w:pPr>
+      <w:r>
+        <w:rPr>
+          <w:rFonts w:cstheme="minorHAnsi"/>
+        </w:rPr>
+        <w:t xml:space="preserve">Emily Rainsford, UK Political Parties’ Youth Factions: A Glance at the Future of Political Parties, Parliamentary Affairs, Volume 71, Issue 4, October 2018, Pages 783–803, </w:t>
+      </w:r>
+      <w:hyperlink r:id="rId30" w:history="1">
+        <w:r>
+          <w:rPr>
+            <w:rStyle w:val="Hyperlink"/>
+            <w:rFonts w:cstheme="minorHAnsi"/>
+          </w:rPr>
+          <w:t>https://doi.org/10.1093/pa/gsx040</w:t>
+        </w:r>
+      </w:hyperlink>
+    </w:p>
+    <w:p>
+      <w:pPr>
+        <w:pStyle w:val="ListParagraph"/>
+        <w:numPr>
+          <w:ilvl w:val="0"/>
+          <w:numId w:val="5"/>
+        </w:numPr>
+        <w:rPr>
+          <w:rFonts w:cstheme="minorHAnsi"/>
+        </w:rPr>
+      </w:pPr>
+      <w:r>
+        <w:rPr>
+          <w:rFonts w:cstheme="minorHAnsi"/>
+        </w:rPr>
+        <w:t>Bolin, N., Backlund, A., &amp; Jungar, A.-C. (2022). Attracting tomorrow's leaders: Who joins political youth organisations for material reasons? Party Politics, 135406882210835.</w:t>
+      </w:r>
+    </w:p>
+    <w:p>
+      <w:pPr>
+        <w:pStyle w:val="ListParagraph"/>
+        <w:numPr>
+          <w:ilvl w:val="0"/>
+          <w:numId w:val="5"/>
+        </w:numPr>
+        <w:rPr>
+          <w:rFonts w:cstheme="minorHAnsi"/>
+        </w:rPr>
+      </w:pPr>
+      <w:r>
+        <w:rPr>
+          <w:rFonts w:cstheme="minorHAnsi"/>
+        </w:rPr>
+        <w:t>Cross, W., &amp; Young, L. (2008). Activism Among Young Party Members: The Case of the Canadian Liberal Party. Journal of Elections, Public Opinion and Parties, 18(3), 257–281.</w:t>
+      </w:r>
+    </w:p>
+    <w:p>
+      <w:pPr>
+        <w:pStyle w:val="ListParagraph"/>
+        <w:numPr>
+          <w:ilvl w:val="0"/>
+          <w:numId w:val="5"/>
+        </w:numPr>
+        <w:rPr>
+          <w:rFonts w:cstheme="minorHAnsi"/>
+        </w:rPr>
+      </w:pPr>
+      <w:r>
+        <w:rPr>
+          <w:rFonts w:cstheme="minorHAnsi"/>
+        </w:rPr>
+        <w:t xml:space="preserve">Hooghe, M., Stolle, D., &amp; Stouthuysen, P. (2004). Head Start in Politics: The Recruitment Function of Youth Organizations of Political Parties in                Belgium (Flanders). Party Politics, 10(2), 193–212. </w:t>
+      </w:r>
+      <w:hyperlink r:id="rId31" w:history="1">
+        <w:r>
+          <w:rPr>
+            <w:rStyle w:val="Hyperlink"/>
+            <w:rFonts w:cstheme="minorHAnsi"/>
+          </w:rPr>
+          <w:t>https://doi.org/10.1177/1354068804040503</w:t>
+        </w:r>
+      </w:hyperlink>
+    </w:p>
+    <w:p>
+      <w:pPr>
+        <w:pStyle w:val="ListParagraph"/>
+        <w:numPr>
+          <w:ilvl w:val="0"/>
+          <w:numId w:val="5"/>
+        </w:numPr>
+        <w:rPr>
+          <w:rFonts w:cstheme="minorHAnsi"/>
+        </w:rPr>
+      </w:pPr>
+      <w:r>
+        <w:rPr>
+          <w:rFonts w:cstheme="minorHAnsi"/>
+        </w:rPr>
+        <w:t>Russell, A.F., &amp; Bennie, L. (2012). Radical or Compliant? Young Party Members in Britain.</w:t>
+      </w:r>
+    </w:p>
+    <w:p>
+      <w:pPr>
+        <w:pStyle w:val="ListParagraph"/>
+        <w:numPr>
+          <w:ilvl w:val="0"/>
+          <w:numId w:val="5"/>
+        </w:numPr>
+        <w:rPr>
+          <w:rFonts w:cstheme="minorHAnsi"/>
+        </w:rPr>
+      </w:pPr>
     </w:p>
     <w:p>
       <w:pPr>
         <w:pStyle w:val="Heading2"/>
       </w:pPr>
-      <w:bookmarkStart w:id="30" w:name="_Toc129251510"/>
+      <w:bookmarkStart w:id="31" w:name="_Toc129331535"/>
       <w:r>
         <w:t>Nicht-akademische Literatur</w:t>
       </w:r>
-      <w:bookmarkEnd w:id="30"/>
+      <w:bookmarkEnd w:id="31"/>
     </w:p>
     <w:p>
       <w:pPr>
@@ -7133,15 +6585,7 @@
         </w:numPr>
       </w:pPr>
       <w:r>
-        <w:t xml:space="preserve">Sie wollen ins </w:t>
-      </w:r>
-      <w:proofErr w:type="spellStart"/>
-      <w:r>
-        <w:t>StuPa</w:t>
-      </w:r>
-      <w:proofErr w:type="spellEnd"/>
-      <w:r>
-        <w:t>: Diese Hochschulgruppen stehen noch bis 24. Januar zur Wahl</w:t>
+        <w:t>Sie wollen ins StuPa: Diese Hochschulgruppen stehen noch bis 24. Januar zur Wahl</w:t>
       </w:r>
       <w:r>
         <w:t xml:space="preserve"> </w:t>
@@ -7149,12 +6593,19 @@
       <w:r>
         <w:t>(</w:t>
       </w:r>
-      <w:hyperlink r:id="rId29" w:history="1">
+      <w:hyperlink r:id="rId32" w:history="1">
         <w:r>
           <w:rPr>
             <w:rStyle w:val="Hyperlink"/>
           </w:rPr>
-          <w:t>https://www.goettinger-tageblatt.de/beruf-und-bildung/regional/hochschulwahlen-an-der-uni-goettingen-diese-hochschulgruppen-stehen-zur-wahl-FCXYLWL34QGQIBSOI2QZLKWD24.html</w:t>
+          <w:t>https://www.goettinger-tageblatt.de/beruf-und-bildung/regional/hochschulwahlen-an-der-</w:t>
+        </w:r>
+        <w:r>
+          <w:rPr>
+            <w:rStyle w:val="Hyperlink"/>
+          </w:rPr>
+          <w:lastRenderedPageBreak/>
+          <w:t>uni-goettingen-diese-hochschulgruppen-stehen-zur-wahl-FCXYLWL34QGQIBSOI2QZLKWD24.html</w:t>
         </w:r>
       </w:hyperlink>
       <w:r>
@@ -7172,7 +6623,7 @@
       <w:r>
         <w:t>ÜBER DEN ASTA (</w:t>
       </w:r>
-      <w:hyperlink r:id="rId30" w:history="1">
+      <w:hyperlink r:id="rId33" w:history="1">
         <w:r>
           <w:rPr>
             <w:rStyle w:val="Hyperlink"/>
@@ -7195,7 +6646,7 @@
       <w:r>
         <w:t xml:space="preserve">ARD. (27. September, 2021). Wahlverhalten bei der Bundestagswahl am 26. September 2021 nach Alter (Stimmenanteile der Parteien) [Graph]. In Statista. Zugriff am 04. März 2023, von </w:t>
       </w:r>
-      <w:hyperlink r:id="rId31" w:history="1">
+      <w:hyperlink r:id="rId34" w:history="1">
         <w:r>
           <w:rPr>
             <w:rStyle w:val="Hyperlink"/>
@@ -7213,15 +6664,7 @@
         </w:numPr>
       </w:pPr>
       <w:r>
-        <w:t xml:space="preserve">Semestertickets, </w:t>
-      </w:r>
-      <w:proofErr w:type="spellStart"/>
-      <w:r>
-        <w:t>StuPa</w:t>
-      </w:r>
-      <w:proofErr w:type="spellEnd"/>
-      <w:r>
-        <w:t xml:space="preserve"> und Co.: Das sind die Ergebnisse der Wahlen an der Uni Göttingen</w:t>
+        <w:t>Semestertickets, StuPa und Co.: Das sind die Ergebnisse der Wahlen an der Uni Göttingen</w:t>
       </w:r>
       <w:r>
         <w:t xml:space="preserve">. Göttinger Tageblatt am </w:t>
@@ -7238,7 +6681,7 @@
       <w:r>
         <w:t>09.03.2023. (</w:t>
       </w:r>
-      <w:hyperlink r:id="rId32" w:history="1">
+      <w:hyperlink r:id="rId35" w:history="1">
         <w:r>
           <w:rPr>
             <w:rStyle w:val="Hyperlink"/>
@@ -7260,7 +6703,7 @@
       </w:pPr>
     </w:p>
     <w:sectPr>
-      <w:footerReference w:type="default" r:id="rId33"/>
+      <w:footerReference w:type="default" r:id="rId36"/>
       <w:pgSz w:w="11906" w:h="16838"/>
       <w:pgMar w:top="1417" w:right="1417" w:bottom="1134" w:left="1417" w:header="708" w:footer="708" w:gutter="0"/>
       <w:pgNumType w:start="1"/>
@@ -7273,7 +6716,7 @@
 
 <file path=word/comments.xml><?xml version="1.0" encoding="utf-8"?>
 <w:comments xmlns:wpc="http://schemas.microsoft.com/office/word/2010/wordprocessingCanvas" xmlns:cx="http://schemas.microsoft.com/office/drawing/2014/chartex" xmlns:cx1="http://schemas.microsoft.com/office/drawing/2015/9/8/chartex" xmlns:cx2="http://schemas.microsoft.com/office/drawing/2015/10/21/chartex" xmlns:cx3="http://schemas.microsoft.com/office/drawing/2016/5/9/chartex" xmlns:cx4="http://schemas.microsoft.com/office/drawing/2016/5/10/chartex" xmlns:cx5="http://schemas.microsoft.com/office/drawing/2016/5/11/chartex" xmlns:cx6="http://schemas.microsoft.com/office/drawing/2016/5/12/chartex" xmlns:cx7="http://schemas.microsoft.com/office/drawing/2016/5/13/chartex" xmlns:cx8="http://schemas.microsoft.com/office/drawing/2016/5/14/chartex" xmlns:mc="http://schemas.openxmlformats.org/markup-compatibility/2006" xmlns:aink="http://schemas.microsoft.com/office/drawing/2016/ink" xmlns:am3d="http://schemas.microsoft.com/office/drawing/2017/model3d" xmlns:o="urn:schemas-microsoft-com:office:office" xmlns:oel="http://schemas.microsoft.com/office/2019/extlst" xmlns:r="http://schemas.openxmlformats.org/officeDocument/2006/relationships" xmlns:m="http://schemas.openxmlformats.org/officeDocument/2006/math" xmlns:v="urn:schemas-microsoft-com:vml" xmlns:wp14="http://schemas.microsoft.com/office/word/2010/wordprocessingDrawing" xmlns:wp="http://schemas.openxmlformats.org/drawingml/2006/wordprocessingDrawing" xmlns:w10="urn:schemas-microsoft-com:office:word" xmlns:w="http://schemas.openxmlformats.org/wordprocessingml/2006/main" xmlns:w14="http://schemas.microsoft.com/office/word/2010/wordml" xmlns:w15="http://schemas.microsoft.com/office/word/2012/wordml" xmlns:w16cex="http://schemas.microsoft.com/office/word/2018/wordml/cex" xmlns:w16cid="http://schemas.microsoft.com/office/word/2016/wordml/cid" xmlns:w16="http://schemas.microsoft.com/office/word/2018/wordml" xmlns:w16sdtdh="http://schemas.microsoft.com/office/word/2020/wordml/sdtdatahash" xmlns:w16se="http://schemas.microsoft.com/office/word/2015/wordml/symex" xmlns:wpg="http://schemas.microsoft.com/office/word/2010/wordprocessingGroup" xmlns:wpi="http://schemas.microsoft.com/office/word/2010/wordprocessingInk" xmlns:wne="http://schemas.microsoft.com/office/word/2006/wordml" xmlns:wps="http://schemas.microsoft.com/office/word/2010/wordprocessingShape" mc:Ignorable="w14 w15 w16se w16cid w16 w16cex w16sdtdh wp14">
-  <w:comment w:id="13" w:author="Maxime Bonnin" w:date="2023-02-10T11:32:00Z" w:initials="MB">
+  <w:comment w:id="14" w:author="Maxime Bonnin" w:date="2023-02-10T11:32:00Z" w:initials="MB">
     <w:p>
       <w:pPr>
         <w:pStyle w:val="CommentText"/>

</xml_diff>

<commit_message>
graphs centered and spacial methods text added
</commit_message>
<xml_diff>
--- a/Textanalyse_Hausarbeit.docx
+++ b/Textanalyse_Hausarbeit.docx
@@ -1117,7 +1117,7 @@
           <w:r>
             <w:fldChar w:fldCharType="separate"/>
           </w:r>
-          <w:hyperlink w:anchor="_Toc129425213" w:history="1">
+          <w:hyperlink w:anchor="_Toc129600639" w:history="1">
             <w:r>
               <w:rPr>
                 <w:rStyle w:val="Hyperlink"/>
@@ -1145,7 +1145,7 @@
                 <w:noProof/>
                 <w:webHidden/>
               </w:rPr>
-              <w:instrText xml:space="preserve"> PAGEREF _Toc129425213 \h </w:instrText>
+              <w:instrText xml:space="preserve"> PAGEREF _Toc129600639 \h </w:instrText>
             </w:r>
             <w:r>
               <w:rPr>
@@ -1188,7 +1188,7 @@
               <w:lang w:val="en-US"/>
             </w:rPr>
           </w:pPr>
-          <w:hyperlink w:anchor="_Toc129425214" w:history="1">
+          <w:hyperlink w:anchor="_Toc129600640" w:history="1">
             <w:r>
               <w:rPr>
                 <w:rStyle w:val="Hyperlink"/>
@@ -1216,7 +1216,7 @@
                 <w:noProof/>
                 <w:webHidden/>
               </w:rPr>
-              <w:instrText xml:space="preserve"> PAGEREF _Toc129425214 \h </w:instrText>
+              <w:instrText xml:space="preserve"> PAGEREF _Toc129600640 \h </w:instrText>
             </w:r>
             <w:r>
               <w:rPr>
@@ -1259,7 +1259,7 @@
               <w:lang w:val="en-US"/>
             </w:rPr>
           </w:pPr>
-          <w:hyperlink w:anchor="_Toc129425215" w:history="1">
+          <w:hyperlink w:anchor="_Toc129600641" w:history="1">
             <w:r>
               <w:rPr>
                 <w:rStyle w:val="Hyperlink"/>
@@ -1287,7 +1287,7 @@
                 <w:noProof/>
                 <w:webHidden/>
               </w:rPr>
-              <w:instrText xml:space="preserve"> PAGEREF _Toc129425215 \h </w:instrText>
+              <w:instrText xml:space="preserve"> PAGEREF _Toc129600641 \h </w:instrText>
             </w:r>
             <w:r>
               <w:rPr>
@@ -1330,7 +1330,7 @@
               <w:lang w:val="en-US"/>
             </w:rPr>
           </w:pPr>
-          <w:hyperlink w:anchor="_Toc129425216" w:history="1">
+          <w:hyperlink w:anchor="_Toc129600642" w:history="1">
             <w:r>
               <w:rPr>
                 <w:rStyle w:val="Hyperlink"/>
@@ -1358,7 +1358,7 @@
                 <w:noProof/>
                 <w:webHidden/>
               </w:rPr>
-              <w:instrText xml:space="preserve"> PAGEREF _Toc129425216 \h </w:instrText>
+              <w:instrText xml:space="preserve"> PAGEREF _Toc129600642 \h </w:instrText>
             </w:r>
             <w:r>
               <w:rPr>
@@ -1401,7 +1401,7 @@
               <w:lang w:val="en-US"/>
             </w:rPr>
           </w:pPr>
-          <w:hyperlink w:anchor="_Toc129425217" w:history="1">
+          <w:hyperlink w:anchor="_Toc129600643" w:history="1">
             <w:r>
               <w:rPr>
                 <w:rStyle w:val="Hyperlink"/>
@@ -1429,7 +1429,7 @@
                 <w:noProof/>
                 <w:webHidden/>
               </w:rPr>
-              <w:instrText xml:space="preserve"> PAGEREF _Toc129425217 \h </w:instrText>
+              <w:instrText xml:space="preserve"> PAGEREF _Toc129600643 \h </w:instrText>
             </w:r>
             <w:r>
               <w:rPr>
@@ -1472,7 +1472,7 @@
               <w:lang w:val="en-US"/>
             </w:rPr>
           </w:pPr>
-          <w:hyperlink w:anchor="_Toc129425218" w:history="1">
+          <w:hyperlink w:anchor="_Toc129600644" w:history="1">
             <w:r>
               <w:rPr>
                 <w:rStyle w:val="Hyperlink"/>
@@ -1500,7 +1500,7 @@
                 <w:noProof/>
                 <w:webHidden/>
               </w:rPr>
-              <w:instrText xml:space="preserve"> PAGEREF _Toc129425218 \h </w:instrText>
+              <w:instrText xml:space="preserve"> PAGEREF _Toc129600644 \h </w:instrText>
             </w:r>
             <w:r>
               <w:rPr>
@@ -1543,7 +1543,7 @@
               <w:lang w:val="en-US"/>
             </w:rPr>
           </w:pPr>
-          <w:hyperlink w:anchor="_Toc129425219" w:history="1">
+          <w:hyperlink w:anchor="_Toc129600645" w:history="1">
             <w:r>
               <w:rPr>
                 <w:rStyle w:val="Hyperlink"/>
@@ -1571,7 +1571,7 @@
                 <w:noProof/>
                 <w:webHidden/>
               </w:rPr>
-              <w:instrText xml:space="preserve"> PAGEREF _Toc129425219 \h </w:instrText>
+              <w:instrText xml:space="preserve"> PAGEREF _Toc129600645 \h </w:instrText>
             </w:r>
             <w:r>
               <w:rPr>
@@ -1614,7 +1614,7 @@
               <w:lang w:val="en-US"/>
             </w:rPr>
           </w:pPr>
-          <w:hyperlink w:anchor="_Toc129425220" w:history="1">
+          <w:hyperlink w:anchor="_Toc129600646" w:history="1">
             <w:r>
               <w:rPr>
                 <w:rStyle w:val="Hyperlink"/>
@@ -1642,7 +1642,7 @@
                 <w:noProof/>
                 <w:webHidden/>
               </w:rPr>
-              <w:instrText xml:space="preserve"> PAGEREF _Toc129425220 \h </w:instrText>
+              <w:instrText xml:space="preserve"> PAGEREF _Toc129600646 \h </w:instrText>
             </w:r>
             <w:r>
               <w:rPr>
@@ -1685,7 +1685,7 @@
               <w:lang w:val="en-US"/>
             </w:rPr>
           </w:pPr>
-          <w:hyperlink w:anchor="_Toc129425221" w:history="1">
+          <w:hyperlink w:anchor="_Toc129600647" w:history="1">
             <w:r>
               <w:rPr>
                 <w:rStyle w:val="Hyperlink"/>
@@ -1713,7 +1713,7 @@
                 <w:noProof/>
                 <w:webHidden/>
               </w:rPr>
-              <w:instrText xml:space="preserve"> PAGEREF _Toc129425221 \h </w:instrText>
+              <w:instrText xml:space="preserve"> PAGEREF _Toc129600647 \h </w:instrText>
             </w:r>
             <w:r>
               <w:rPr>
@@ -1756,7 +1756,7 @@
               <w:lang w:val="en-US"/>
             </w:rPr>
           </w:pPr>
-          <w:hyperlink w:anchor="_Toc129425222" w:history="1">
+          <w:hyperlink w:anchor="_Toc129600648" w:history="1">
             <w:r>
               <w:rPr>
                 <w:rStyle w:val="Hyperlink"/>
@@ -1784,7 +1784,7 @@
                 <w:noProof/>
                 <w:webHidden/>
               </w:rPr>
-              <w:instrText xml:space="preserve"> PAGEREF _Toc129425222 \h </w:instrText>
+              <w:instrText xml:space="preserve"> PAGEREF _Toc129600648 \h </w:instrText>
             </w:r>
             <w:r>
               <w:rPr>
@@ -1827,14 +1827,14 @@
               <w:lang w:val="en-US"/>
             </w:rPr>
           </w:pPr>
-          <w:hyperlink w:anchor="_Toc129425223" w:history="1">
+          <w:hyperlink w:anchor="_Toc129600649" w:history="1">
             <w:r>
               <w:rPr>
                 <w:rStyle w:val="Hyperlink"/>
                 <w:rFonts w:eastAsia="Times New Roman"/>
                 <w:noProof/>
               </w:rPr>
-              <w:t>Forschungslücke</w:t>
+              <w:t>[Forschungslücke]</w:t>
             </w:r>
             <w:r>
               <w:rPr>
@@ -1855,7 +1855,7 @@
                 <w:noProof/>
                 <w:webHidden/>
               </w:rPr>
-              <w:instrText xml:space="preserve"> PAGEREF _Toc129425223 \h </w:instrText>
+              <w:instrText xml:space="preserve"> PAGEREF _Toc129600649 \h </w:instrText>
             </w:r>
             <w:r>
               <w:rPr>
@@ -1898,7 +1898,7 @@
               <w:lang w:val="en-US"/>
             </w:rPr>
           </w:pPr>
-          <w:hyperlink w:anchor="_Toc129425224" w:history="1">
+          <w:hyperlink w:anchor="_Toc129600650" w:history="1">
             <w:r>
               <w:rPr>
                 <w:rStyle w:val="Hyperlink"/>
@@ -1926,7 +1926,7 @@
                 <w:noProof/>
                 <w:webHidden/>
               </w:rPr>
-              <w:instrText xml:space="preserve"> PAGEREF _Toc129425224 \h </w:instrText>
+              <w:instrText xml:space="preserve"> PAGEREF _Toc129600650 \h </w:instrText>
             </w:r>
             <w:r>
               <w:rPr>
@@ -1969,7 +1969,7 @@
               <w:lang w:val="en-US"/>
             </w:rPr>
           </w:pPr>
-          <w:hyperlink w:anchor="_Toc129425225" w:history="1">
+          <w:hyperlink w:anchor="_Toc129600651" w:history="1">
             <w:r>
               <w:rPr>
                 <w:rStyle w:val="Hyperlink"/>
@@ -1997,7 +1997,7 @@
                 <w:noProof/>
                 <w:webHidden/>
               </w:rPr>
-              <w:instrText xml:space="preserve"> PAGEREF _Toc129425225 \h </w:instrText>
+              <w:instrText xml:space="preserve"> PAGEREF _Toc129600651 \h </w:instrText>
             </w:r>
             <w:r>
               <w:rPr>
@@ -2040,7 +2040,7 @@
               <w:lang w:val="en-US"/>
             </w:rPr>
           </w:pPr>
-          <w:hyperlink w:anchor="_Toc129425226" w:history="1">
+          <w:hyperlink w:anchor="_Toc129600652" w:history="1">
             <w:r>
               <w:rPr>
                 <w:rStyle w:val="Hyperlink"/>
@@ -2068,7 +2068,7 @@
                 <w:noProof/>
                 <w:webHidden/>
               </w:rPr>
-              <w:instrText xml:space="preserve"> PAGEREF _Toc129425226 \h </w:instrText>
+              <w:instrText xml:space="preserve"> PAGEREF _Toc129600652 \h </w:instrText>
             </w:r>
             <w:r>
               <w:rPr>
@@ -2111,7 +2111,7 @@
               <w:lang w:val="en-US"/>
             </w:rPr>
           </w:pPr>
-          <w:hyperlink w:anchor="_Toc129425227" w:history="1">
+          <w:hyperlink w:anchor="_Toc129600653" w:history="1">
             <w:r>
               <w:rPr>
                 <w:rStyle w:val="Hyperlink"/>
@@ -2139,7 +2139,7 @@
                 <w:noProof/>
                 <w:webHidden/>
               </w:rPr>
-              <w:instrText xml:space="preserve"> PAGEREF _Toc129425227 \h </w:instrText>
+              <w:instrText xml:space="preserve"> PAGEREF _Toc129600653 \h </w:instrText>
             </w:r>
             <w:r>
               <w:rPr>
@@ -2182,7 +2182,7 @@
               <w:lang w:val="en-US"/>
             </w:rPr>
           </w:pPr>
-          <w:hyperlink w:anchor="_Toc129425228" w:history="1">
+          <w:hyperlink w:anchor="_Toc129600654" w:history="1">
             <w:r>
               <w:rPr>
                 <w:rStyle w:val="Hyperlink"/>
@@ -2210,7 +2210,7 @@
                 <w:noProof/>
                 <w:webHidden/>
               </w:rPr>
-              <w:instrText xml:space="preserve"> PAGEREF _Toc129425228 \h </w:instrText>
+              <w:instrText xml:space="preserve"> PAGEREF _Toc129600654 \h </w:instrText>
             </w:r>
             <w:r>
               <w:rPr>
@@ -2253,7 +2253,7 @@
               <w:lang w:val="en-US"/>
             </w:rPr>
           </w:pPr>
-          <w:hyperlink w:anchor="_Toc129425229" w:history="1">
+          <w:hyperlink w:anchor="_Toc129600655" w:history="1">
             <w:r>
               <w:rPr>
                 <w:rStyle w:val="Hyperlink"/>
@@ -2281,7 +2281,7 @@
                 <w:noProof/>
                 <w:webHidden/>
               </w:rPr>
-              <w:instrText xml:space="preserve"> PAGEREF _Toc129425229 \h </w:instrText>
+              <w:instrText xml:space="preserve"> PAGEREF _Toc129600655 \h </w:instrText>
             </w:r>
             <w:r>
               <w:rPr>
@@ -2324,7 +2324,7 @@
               <w:lang w:val="en-US"/>
             </w:rPr>
           </w:pPr>
-          <w:hyperlink w:anchor="_Toc129425230" w:history="1">
+          <w:hyperlink w:anchor="_Toc129600656" w:history="1">
             <w:r>
               <w:rPr>
                 <w:rStyle w:val="Hyperlink"/>
@@ -2352,7 +2352,7 @@
                 <w:noProof/>
                 <w:webHidden/>
               </w:rPr>
-              <w:instrText xml:space="preserve"> PAGEREF _Toc129425230 \h </w:instrText>
+              <w:instrText xml:space="preserve"> PAGEREF _Toc129600656 \h </w:instrText>
             </w:r>
             <w:r>
               <w:rPr>
@@ -2395,7 +2395,7 @@
               <w:lang w:val="en-US"/>
             </w:rPr>
           </w:pPr>
-          <w:hyperlink w:anchor="_Toc129425231" w:history="1">
+          <w:hyperlink w:anchor="_Toc129600657" w:history="1">
             <w:r>
               <w:rPr>
                 <w:rStyle w:val="Hyperlink"/>
@@ -2423,7 +2423,7 @@
                 <w:noProof/>
                 <w:webHidden/>
               </w:rPr>
-              <w:instrText xml:space="preserve"> PAGEREF _Toc129425231 \h </w:instrText>
+              <w:instrText xml:space="preserve"> PAGEREF _Toc129600657 \h </w:instrText>
             </w:r>
             <w:r>
               <w:rPr>
@@ -2466,7 +2466,7 @@
               <w:lang w:val="en-US"/>
             </w:rPr>
           </w:pPr>
-          <w:hyperlink w:anchor="_Toc129425232" w:history="1">
+          <w:hyperlink w:anchor="_Toc129600658" w:history="1">
             <w:r>
               <w:rPr>
                 <w:rStyle w:val="Hyperlink"/>
@@ -2494,7 +2494,7 @@
                 <w:noProof/>
                 <w:webHidden/>
               </w:rPr>
-              <w:instrText xml:space="preserve"> PAGEREF _Toc129425232 \h </w:instrText>
+              <w:instrText xml:space="preserve"> PAGEREF _Toc129600658 \h </w:instrText>
             </w:r>
             <w:r>
               <w:rPr>
@@ -2537,7 +2537,7 @@
               <w:lang w:val="en-US"/>
             </w:rPr>
           </w:pPr>
-          <w:hyperlink w:anchor="_Toc129425233" w:history="1">
+          <w:hyperlink w:anchor="_Toc129600659" w:history="1">
             <w:r>
               <w:rPr>
                 <w:rStyle w:val="Hyperlink"/>
@@ -2564,7 +2564,7 @@
                 <w:noProof/>
                 <w:webHidden/>
               </w:rPr>
-              <w:instrText xml:space="preserve"> PAGEREF _Toc129425233 \h </w:instrText>
+              <w:instrText xml:space="preserve"> PAGEREF _Toc129600659 \h </w:instrText>
             </w:r>
             <w:r>
               <w:rPr>
@@ -2607,7 +2607,7 @@
               <w:lang w:val="en-US"/>
             </w:rPr>
           </w:pPr>
-          <w:hyperlink w:anchor="_Toc129425234" w:history="1">
+          <w:hyperlink w:anchor="_Toc129600660" w:history="1">
             <w:r>
               <w:rPr>
                 <w:rStyle w:val="Hyperlink"/>
@@ -2634,7 +2634,7 @@
                 <w:noProof/>
                 <w:webHidden/>
               </w:rPr>
-              <w:instrText xml:space="preserve"> PAGEREF _Toc129425234 \h </w:instrText>
+              <w:instrText xml:space="preserve"> PAGEREF _Toc129600660 \h </w:instrText>
             </w:r>
             <w:r>
               <w:rPr>
@@ -2677,7 +2677,7 @@
               <w:lang w:val="en-US"/>
             </w:rPr>
           </w:pPr>
-          <w:hyperlink w:anchor="_Toc129425235" w:history="1">
+          <w:hyperlink w:anchor="_Toc129600661" w:history="1">
             <w:r>
               <w:rPr>
                 <w:rStyle w:val="Hyperlink"/>
@@ -2704,7 +2704,7 @@
                 <w:noProof/>
                 <w:webHidden/>
               </w:rPr>
-              <w:instrText xml:space="preserve"> PAGEREF _Toc129425235 \h </w:instrText>
+              <w:instrText xml:space="preserve"> PAGEREF _Toc129600661 \h </w:instrText>
             </w:r>
             <w:r>
               <w:rPr>
@@ -2747,7 +2747,7 @@
               <w:lang w:val="en-US"/>
             </w:rPr>
           </w:pPr>
-          <w:hyperlink w:anchor="_Toc129425236" w:history="1">
+          <w:hyperlink w:anchor="_Toc129600662" w:history="1">
             <w:r>
               <w:rPr>
                 <w:rStyle w:val="Hyperlink"/>
@@ -2775,7 +2775,7 @@
                 <w:noProof/>
                 <w:webHidden/>
               </w:rPr>
-              <w:instrText xml:space="preserve"> PAGEREF _Toc129425236 \h </w:instrText>
+              <w:instrText xml:space="preserve"> PAGEREF _Toc129600662 \h </w:instrText>
             </w:r>
             <w:r>
               <w:rPr>
@@ -2795,7 +2795,7 @@
                 <w:noProof/>
                 <w:webHidden/>
               </w:rPr>
-              <w:t>13</w:t>
+              <w:t>14</w:t>
             </w:r>
             <w:r>
               <w:rPr>
@@ -2818,7 +2818,7 @@
               <w:lang w:val="en-US"/>
             </w:rPr>
           </w:pPr>
-          <w:hyperlink w:anchor="_Toc129425237" w:history="1">
+          <w:hyperlink w:anchor="_Toc129600663" w:history="1">
             <w:r>
               <w:rPr>
                 <w:rStyle w:val="Hyperlink"/>
@@ -2845,7 +2845,7 @@
                 <w:noProof/>
                 <w:webHidden/>
               </w:rPr>
-              <w:instrText xml:space="preserve"> PAGEREF _Toc129425237 \h </w:instrText>
+              <w:instrText xml:space="preserve"> PAGEREF _Toc129600663 \h </w:instrText>
             </w:r>
             <w:r>
               <w:rPr>
@@ -2865,7 +2865,7 @@
                 <w:noProof/>
                 <w:webHidden/>
               </w:rPr>
-              <w:t>14</w:t>
+              <w:t>15</w:t>
             </w:r>
             <w:r>
               <w:rPr>
@@ -2888,7 +2888,7 @@
               <w:lang w:val="en-US"/>
             </w:rPr>
           </w:pPr>
-          <w:hyperlink w:anchor="_Toc129425238" w:history="1">
+          <w:hyperlink w:anchor="_Toc129600664" w:history="1">
             <w:r>
               <w:rPr>
                 <w:rStyle w:val="Hyperlink"/>
@@ -2915,7 +2915,7 @@
                 <w:noProof/>
                 <w:webHidden/>
               </w:rPr>
-              <w:instrText xml:space="preserve"> PAGEREF _Toc129425238 \h </w:instrText>
+              <w:instrText xml:space="preserve"> PAGEREF _Toc129600664 \h </w:instrText>
             </w:r>
             <w:r>
               <w:rPr>
@@ -2935,7 +2935,7 @@
                 <w:noProof/>
                 <w:webHidden/>
               </w:rPr>
-              <w:t>15</w:t>
+              <w:t>16</w:t>
             </w:r>
             <w:r>
               <w:rPr>
@@ -2956,12 +2956,6 @@
     <w:p>
       <w:pPr>
         <w:sectPr>
-          <w:headerReference w:type="even" r:id="rId11"/>
-          <w:headerReference w:type="default" r:id="rId12"/>
-          <w:footerReference w:type="even" r:id="rId13"/>
-          <w:footerReference w:type="default" r:id="rId14"/>
-          <w:headerReference w:type="first" r:id="rId15"/>
-          <w:footerReference w:type="first" r:id="rId16"/>
           <w:pgSz w:w="11906" w:h="16838"/>
           <w:pgMar w:top="1417" w:right="1417" w:bottom="1134" w:left="1417" w:header="708" w:footer="708" w:gutter="0"/>
           <w:pgNumType w:start="0"/>
@@ -2978,7 +2972,7 @@
           <w:rFonts w:eastAsia="Times New Roman"/>
         </w:rPr>
       </w:pPr>
-      <w:bookmarkStart w:id="0" w:name="_Toc129425213"/>
+      <w:bookmarkStart w:id="0" w:name="_Toc129600639"/>
       <w:r>
         <w:rPr>
           <w:rFonts w:eastAsia="Times New Roman"/>
@@ -2995,7 +2989,7 @@
           <w:rFonts w:eastAsia="Times New Roman"/>
         </w:rPr>
       </w:pPr>
-      <w:bookmarkStart w:id="1" w:name="_Toc129425214"/>
+      <w:bookmarkStart w:id="1" w:name="_Toc129600640"/>
       <w:r>
         <w:rPr>
           <w:rFonts w:eastAsia="Times New Roman"/>
@@ -3066,7 +3060,7 @@
           <w:rFonts w:eastAsia="Times New Roman"/>
         </w:rPr>
       </w:pPr>
-      <w:bookmarkStart w:id="2" w:name="_Toc129425215"/>
+      <w:bookmarkStart w:id="2" w:name="_Toc129600641"/>
       <w:r>
         <w:rPr>
           <w:rFonts w:eastAsia="Times New Roman"/>
@@ -3137,7 +3131,7 @@
           <w:rFonts w:eastAsia="Times New Roman"/>
         </w:rPr>
       </w:pPr>
-      <w:bookmarkStart w:id="3" w:name="_Toc129425216"/>
+      <w:bookmarkStart w:id="3" w:name="_Toc129600642"/>
       <w:r>
         <w:rPr>
           <w:rFonts w:eastAsia="Times New Roman"/>
@@ -3176,19 +3170,18 @@
       <w:r>
         <w:t xml:space="preserve">[Nur </w:t>
       </w:r>
-      <w:proofErr w:type="spellStart"/>
-      <w:r>
-        <w:t>umfragen</w:t>
-      </w:r>
-      <w:proofErr w:type="spellEnd"/>
+      <w:r>
+        <w:t>Umfragen</w:t>
+      </w:r>
       <w:r>
         <w:t xml:space="preserve"> und </w:t>
       </w:r>
-      <w:proofErr w:type="spellStart"/>
-      <w:r>
-        <w:t>statisiken</w:t>
-      </w:r>
-      <w:proofErr w:type="spellEnd"/>
+      <w:r>
+        <w:t>Statistiken</w:t>
+      </w:r>
+      <w:r>
+        <w:t>(?)</w:t>
+      </w:r>
       <w:r>
         <w:t xml:space="preserve">, </w:t>
       </w:r>
@@ -3213,7 +3206,7 @@
           <w:rFonts w:eastAsia="Times New Roman"/>
         </w:rPr>
       </w:pPr>
-      <w:bookmarkStart w:id="4" w:name="_Toc129425217"/>
+      <w:bookmarkStart w:id="4" w:name="_Toc129600643"/>
       <w:r>
         <w:rPr>
           <w:rFonts w:eastAsia="Times New Roman"/>
@@ -3274,13 +3267,29 @@
       </w:r>
     </w:p>
     <w:p>
+      <w:r>
+        <w:t>[</w:t>
+      </w:r>
+      <w:hyperlink r:id="rId11" w:history="1">
+        <w:r>
+          <w:rPr>
+            <w:rStyle w:val="Hyperlink"/>
+          </w:rPr>
+          <w:t>code hier</w:t>
+        </w:r>
+      </w:hyperlink>
+      <w:r>
+        <w:t>]</w:t>
+      </w:r>
+    </w:p>
+    <w:p>
       <w:pPr>
         <w:pStyle w:val="Heading3"/>
         <w:rPr>
           <w:rFonts w:eastAsia="Times New Roman"/>
         </w:rPr>
       </w:pPr>
-      <w:bookmarkStart w:id="5" w:name="_Toc129425218"/>
+      <w:bookmarkStart w:id="5" w:name="_Toc129600644"/>
       <w:r>
         <w:rPr>
           <w:rFonts w:eastAsia="Times New Roman"/>
@@ -3305,6 +3314,32 @@
       <w:r>
         <w:t xml:space="preserve">Die Struktur der vorliegenden Arbeit ist wie folgt: </w:t>
       </w:r>
+      <w:r>
+        <w:rPr>
+          <w:highlight w:val="red"/>
+        </w:rPr>
+        <w:t>[</w:t>
+      </w:r>
+      <w:proofErr w:type="spellStart"/>
+      <w:r>
+        <w:rPr>
+          <w:highlight w:val="red"/>
+        </w:rPr>
+        <w:t>Literature</w:t>
+      </w:r>
+      <w:proofErr w:type="spellEnd"/>
+      <w:r>
+        <w:rPr>
+          <w:highlight w:val="red"/>
+        </w:rPr>
+        <w:t>, Hypothesen, Methoden, Analyse, Diskussion</w:t>
+      </w:r>
+      <w:r>
+        <w:rPr>
+          <w:highlight w:val="red"/>
+        </w:rPr>
+        <w:t>]</w:t>
+      </w:r>
     </w:p>
     <w:p>
       <w:pPr>
@@ -3313,7 +3348,7 @@
           <w:rFonts w:eastAsia="Times New Roman"/>
         </w:rPr>
       </w:pPr>
-      <w:bookmarkStart w:id="6" w:name="_Toc129425219"/>
+      <w:bookmarkStart w:id="6" w:name="_Toc129600645"/>
       <w:r>
         <w:rPr>
           <w:rFonts w:eastAsia="Times New Roman"/>
@@ -3352,7 +3387,34 @@
     </w:p>
     <w:p>
       <w:r>
-        <w:t>[idk man]</w:t>
+        <w:rPr>
+          <w:highlight w:val="red"/>
+        </w:rPr>
+        <w:t>[</w:t>
+      </w:r>
+      <w:r>
+        <w:rPr>
+          <w:highlight w:val="red"/>
+        </w:rPr>
+        <w:t>Durchschnittsstudi ist links</w:t>
+      </w:r>
+      <w:r>
+        <w:rPr>
+          <w:highlight w:val="red"/>
+        </w:rPr>
+        <w:t xml:space="preserve"> aber </w:t>
+      </w:r>
+      <w:r>
+        <w:rPr>
+          <w:highlight w:val="red"/>
+        </w:rPr>
+        <w:t>Hochschulgruppen bilden ganzes Spektrum ab</w:t>
+      </w:r>
+      <w:r>
+        <w:rPr>
+          <w:highlight w:val="red"/>
+        </w:rPr>
+        <w:t>]</w:t>
       </w:r>
     </w:p>
     <w:p>
@@ -3362,7 +3424,7 @@
           <w:rFonts w:eastAsia="Times New Roman"/>
         </w:rPr>
       </w:pPr>
-      <w:bookmarkStart w:id="7" w:name="_Toc129425220"/>
+      <w:bookmarkStart w:id="7" w:name="_Toc129600646"/>
       <w:r>
         <w:rPr>
           <w:rFonts w:eastAsia="Times New Roman"/>
@@ -3379,7 +3441,7 @@
           <w:rFonts w:eastAsia="Times New Roman"/>
         </w:rPr>
       </w:pPr>
-      <w:bookmarkStart w:id="8" w:name="_Toc129425221"/>
+      <w:bookmarkStart w:id="8" w:name="_Toc129600647"/>
       <w:r>
         <w:rPr>
           <w:rFonts w:eastAsia="Times New Roman"/>
@@ -3401,7 +3463,7 @@
           <w:rFonts w:eastAsia="Times New Roman"/>
         </w:rPr>
       </w:pPr>
-      <w:bookmarkStart w:id="9" w:name="_Toc129425222"/>
+      <w:bookmarkStart w:id="9" w:name="_Toc129600648"/>
       <w:r>
         <w:rPr>
           <w:rFonts w:eastAsia="Times New Roman"/>
@@ -3412,6 +3474,62 @@
     </w:p>
     <w:p>
       <w:r>
+        <w:t xml:space="preserve">Die Platzierung von Parteien anhand einer Links-Rechts Achse basiert auf dem Räumlichen Modell von Downs (1957). </w:t>
+      </w:r>
+      <w:r>
+        <w:t>Dabei wird die politische Landschaft als eindimensionale Ache verstanden, auf welcher politische Positionen eindeutig zu verorten sind. Parteien positionieren sich dabei so nah wie möglich am Medianwählen, um möglichst viele Stimmen für sich zu gewinnen (Downs 1957).</w:t>
+      </w:r>
+    </w:p>
+    <w:p>
+      <w:r>
+        <w:t>Dieses Modell wurde</w:t>
+      </w:r>
+      <w:r>
+        <w:t xml:space="preserve"> unter dem Begriff der </w:t>
+      </w:r>
+      <w:proofErr w:type="spellStart"/>
+      <w:r>
+        <w:t>Salienztheorie</w:t>
+      </w:r>
+      <w:proofErr w:type="spellEnd"/>
+      <w:r>
+        <w:t xml:space="preserve"> um eine nicht-konvergente Theorie erweitert. Parteien kennen die Medianposition nicht, </w:t>
+      </w:r>
+      <w:r>
+        <w:t>beanspruchen</w:t>
+      </w:r>
+      <w:r>
+        <w:t xml:space="preserve"> daher aber bestimmte Themengebiete für sich und </w:t>
+      </w:r>
+      <w:r>
+        <w:t>können</w:t>
+      </w:r>
+      <w:r>
+        <w:t xml:space="preserve"> von diesen nicht zu stark abweichen ohne Stimmen zu verlieren. </w:t>
+      </w:r>
+      <w:r>
+        <w:t>Die Unterschiede zwischen Parteien sind eher als verschiedene Priorisierungen</w:t>
+      </w:r>
+      <w:r>
+        <w:t xml:space="preserve"> (</w:t>
+      </w:r>
+      <w:proofErr w:type="spellStart"/>
+      <w:r>
+        <w:t>Issue</w:t>
+      </w:r>
+      <w:proofErr w:type="spellEnd"/>
+      <w:r>
+        <w:t>-Ownership)</w:t>
+      </w:r>
+      <w:r>
+        <w:t xml:space="preserve"> von Themen zu verstehen, als dass sich die Positionen tatsächlich inhaltlich unterscheiden. </w:t>
+      </w:r>
+      <w:r>
+        <w:t>Somit können Parteien auch vom Medianwähler abweichen und ein breiteres Spektrum an Positionen ist möglich (Budge 1994).</w:t>
+      </w:r>
+    </w:p>
+    <w:p>
+      <w:r>
         <w:t>Politische Jugendorganisationen sind deutlich weniger erforscht als Parteien. Zudem fokussiert sich die bisherige Forschung vor allem damit wie diese Organisationen den Parteien Nutzen. Besonders, da p</w:t>
       </w:r>
       <w:r>
@@ -3637,564 +3755,598 @@
         <w:t>politischen Spektrum</w:t>
       </w:r>
       <w:r>
+        <w:t xml:space="preserve"> (liberal) zuzuordnen</w:t>
+      </w:r>
+      <w:r>
+        <w:t>. „Middle-</w:t>
+      </w:r>
+      <w:proofErr w:type="spellStart"/>
+      <w:r>
+        <w:t>of</w:t>
+      </w:r>
+      <w:proofErr w:type="spellEnd"/>
+      <w:r>
+        <w:t>-</w:t>
+      </w:r>
+      <w:proofErr w:type="spellStart"/>
+      <w:r>
+        <w:t>the</w:t>
+      </w:r>
+      <w:proofErr w:type="spellEnd"/>
+      <w:r>
+        <w:t xml:space="preserve">-road“ und </w:t>
+      </w:r>
+      <w:r>
+        <w:t>rechte (</w:t>
+      </w:r>
+      <w:proofErr w:type="spellStart"/>
+      <w:r>
+        <w:t>conservative</w:t>
+      </w:r>
+      <w:proofErr w:type="spellEnd"/>
+      <w:r>
+        <w:t>)</w:t>
+      </w:r>
+      <w:r>
+        <w:t xml:space="preserve"> Positionen machten in der Studie </w:t>
+      </w:r>
+      <w:r>
+        <w:lastRenderedPageBreak/>
+        <w:t>nur weniger als ein Viertel der Studierenden aus</w:t>
+      </w:r>
+      <w:r>
+        <w:t xml:space="preserve"> </w:t>
+      </w:r>
+      <w:r>
+        <w:t>(</w:t>
+      </w:r>
+      <w:proofErr w:type="spellStart"/>
+      <w:r>
+        <w:rPr>
+          <w:rFonts w:cstheme="minorHAnsi"/>
+        </w:rPr>
+        <w:t>Honeycutt</w:t>
+      </w:r>
+      <w:proofErr w:type="spellEnd"/>
+      <w:r>
+        <w:rPr>
+          <w:rFonts w:cstheme="minorHAnsi"/>
+        </w:rPr>
+        <w:t xml:space="preserve"> 2022</w:t>
+      </w:r>
+      <w:r>
+        <w:rPr>
+          <w:rFonts w:cstheme="minorHAnsi"/>
+        </w:rPr>
+        <w:t>, S. 36)</w:t>
+      </w:r>
+      <w:r>
+        <w:t>.</w:t>
+      </w:r>
+      <w:r>
+        <w:t xml:space="preserve"> </w:t>
+      </w:r>
+      <w:r>
+        <w:t xml:space="preserve">Dabei verstehen sich große Teile der Studierendenschaft </w:t>
+      </w:r>
+      <w:r>
+        <w:t>mit den Begriffen</w:t>
+      </w:r>
+      <w:r>
+        <w:t xml:space="preserve"> radikal (33,7%) oder aktivistisch (25,4%)</w:t>
+      </w:r>
+      <w:r>
+        <w:t xml:space="preserve"> zumindest relativ gut beschrieben</w:t>
+      </w:r>
+      <w:r>
         <w:t xml:space="preserve"> (</w:t>
       </w:r>
-      <w:r>
-        <w:t>liberal) zuzuordnen</w:t>
-      </w:r>
-      <w:r>
-        <w:t>. „Middle-</w:t>
-      </w:r>
-      <w:proofErr w:type="spellStart"/>
-      <w:r>
-        <w:t>of</w:t>
-      </w:r>
-      <w:proofErr w:type="spellEnd"/>
-      <w:r>
-        <w:t>-</w:t>
-      </w:r>
-      <w:proofErr w:type="spellStart"/>
-      <w:r>
-        <w:t>the</w:t>
-      </w:r>
-      <w:proofErr w:type="spellEnd"/>
-      <w:r>
-        <w:t xml:space="preserve">-road“ und </w:t>
-      </w:r>
-      <w:r>
-        <w:t>rechte (</w:t>
-      </w:r>
-      <w:proofErr w:type="spellStart"/>
-      <w:r>
-        <w:t>conservative</w:t>
-      </w:r>
-      <w:proofErr w:type="spellEnd"/>
-      <w:r>
+      <w:proofErr w:type="spellStart"/>
+      <w:r>
+        <w:rPr>
+          <w:rFonts w:cstheme="minorHAnsi"/>
+        </w:rPr>
+        <w:t>Honeycutt</w:t>
+      </w:r>
+      <w:proofErr w:type="spellEnd"/>
+      <w:r>
+        <w:rPr>
+          <w:rFonts w:cstheme="minorHAnsi"/>
+        </w:rPr>
+        <w:t xml:space="preserve"> 2022</w:t>
+      </w:r>
+      <w:r>
+        <w:rPr>
+          <w:rFonts w:cstheme="minorHAnsi"/>
+        </w:rPr>
+        <w:t>, S. 37)</w:t>
+      </w:r>
+      <w:r>
+        <w:t xml:space="preserve">. </w:t>
+      </w:r>
+      <w:r>
+        <w:t xml:space="preserve">Wiederum finden </w:t>
+      </w:r>
+      <w:r>
+        <w:t>Bennie &amp; Russell</w:t>
+      </w:r>
+      <w:r>
+        <w:t xml:space="preserve"> (2012) in Großbritannien keine Beweise dafür, dass Studierende besonders radikal sind (</w:t>
+      </w:r>
+      <w:r>
+        <w:t>Bennie &amp; Russell</w:t>
+      </w:r>
+      <w:r>
+        <w:t xml:space="preserve"> </w:t>
+      </w:r>
+      <w:r>
+        <w:t>2012</w:t>
+      </w:r>
+      <w:r>
+        <w:t>, S. 28).</w:t>
+      </w:r>
+    </w:p>
+    <w:p>
+      <w:r>
+        <w:t xml:space="preserve">Basierend auf Daten des GESIS zu 39 Ländern finden </w:t>
+      </w:r>
+      <w:r>
+        <w:t>Le</w:t>
+      </w:r>
+      <w:r>
+        <w:t xml:space="preserve"> </w:t>
+      </w:r>
+      <w:r>
+        <w:t>&amp; Nguyen</w:t>
+      </w:r>
+      <w:r>
+        <w:t xml:space="preserve"> (2021), dass M</w:t>
+      </w:r>
+      <w:r>
+        <w:t>enschen mit höherem Bildungsabschluss</w:t>
+      </w:r>
+      <w:r>
+        <w:t xml:space="preserve"> generell</w:t>
+      </w:r>
+      <w:r>
+        <w:t xml:space="preserve"> keine höhere Wahrscheinlichkeit haben bestimmte politische Positionen einzunehmen. Politisches Interesse und Wissen sind in Menschen mit höherem Bildungsgrad zwar erhöht, aber es wird keine Tendenz zu linker Politik gefunden (</w:t>
+      </w:r>
+      <w:r>
+        <w:t>Le</w:t>
+      </w:r>
+      <w:r>
+        <w:t xml:space="preserve"> </w:t>
+      </w:r>
+      <w:r>
+        <w:t>&amp; Nguyen</w:t>
+      </w:r>
+      <w:r>
+        <w:t xml:space="preserve"> 2021, S. 16-17).</w:t>
+      </w:r>
+      <w:r>
+        <w:t xml:space="preserve"> Allerdings gibt es bei Verschiebungen in den Parteien des linken Spektrums, welche von Menschen mit höherer Bildung gewählt werden. </w:t>
+      </w:r>
+      <w:r>
+        <w:t xml:space="preserve">Zentral verliert die SPD dabei Stimmen an die Grünen (Statista 2021). </w:t>
+      </w:r>
+    </w:p>
+    <w:p>
+      <w:r>
+        <w:t xml:space="preserve">Professor*innen </w:t>
+      </w:r>
+      <w:r>
+        <w:t xml:space="preserve">hingegen </w:t>
+      </w:r>
+      <w:r>
+        <w:t>wählen eher linke Parteien</w:t>
+      </w:r>
+      <w:r>
+        <w:t xml:space="preserve"> (</w:t>
+      </w:r>
+      <w:proofErr w:type="spellStart"/>
+      <w:r>
+        <w:rPr>
+          <w:rFonts w:cstheme="minorHAnsi"/>
+        </w:rPr>
+        <w:t>Nakhaie</w:t>
+      </w:r>
+      <w:proofErr w:type="spellEnd"/>
+      <w:r>
+        <w:rPr>
+          <w:rFonts w:cstheme="minorHAnsi"/>
+        </w:rPr>
+        <w:t xml:space="preserve"> </w:t>
+      </w:r>
+      <w:r>
+        <w:rPr>
+          <w:rFonts w:cstheme="minorHAnsi"/>
+        </w:rPr>
+        <w:t>&amp; Adam</w:t>
+      </w:r>
+      <w:r>
+        <w:rPr>
+          <w:rFonts w:cstheme="minorHAnsi"/>
+        </w:rPr>
+        <w:t xml:space="preserve"> </w:t>
+      </w:r>
+      <w:r>
+        <w:rPr>
+          <w:rFonts w:cstheme="minorHAnsi"/>
+        </w:rPr>
+        <w:t>2008</w:t>
+      </w:r>
+      <w:r>
+        <w:rPr>
+          <w:rFonts w:cstheme="minorHAnsi"/>
+        </w:rPr>
+        <w:t xml:space="preserve">; </w:t>
+      </w:r>
+      <w:proofErr w:type="spellStart"/>
+      <w:r>
+        <w:rPr>
+          <w:rFonts w:cstheme="minorHAnsi"/>
+        </w:rPr>
+        <w:t>Honeycutt</w:t>
+      </w:r>
+      <w:proofErr w:type="spellEnd"/>
+      <w:r>
+        <w:rPr>
+          <w:rFonts w:cstheme="minorHAnsi"/>
+        </w:rPr>
+        <w:t xml:space="preserve"> 2022</w:t>
+      </w:r>
+      <w:r>
+        <w:rPr>
+          <w:rFonts w:cstheme="minorHAnsi"/>
+        </w:rPr>
+        <w:t xml:space="preserve">, </w:t>
+      </w:r>
+      <w:r>
+        <w:rPr>
+          <w:rFonts w:cstheme="minorHAnsi"/>
+        </w:rPr>
+        <w:t xml:space="preserve">van de </w:t>
+      </w:r>
+      <w:proofErr w:type="spellStart"/>
+      <w:r>
+        <w:rPr>
+          <w:rFonts w:cstheme="minorHAnsi"/>
+        </w:rPr>
+        <w:t>Werfhorst</w:t>
+      </w:r>
+      <w:proofErr w:type="spellEnd"/>
+      <w:r>
+        <w:rPr>
+          <w:rFonts w:cstheme="minorHAnsi"/>
+        </w:rPr>
+        <w:t xml:space="preserve"> </w:t>
+      </w:r>
+      <w:r>
+        <w:rPr>
+          <w:rFonts w:cstheme="minorHAnsi"/>
+        </w:rPr>
+        <w:t>2020</w:t>
+      </w:r>
+      <w:r>
+        <w:t>).</w:t>
+      </w:r>
+      <w:r>
+        <w:t xml:space="preserve"> </w:t>
+      </w:r>
+      <w:r>
+        <w:t>Die befragten kanadischen Dozierenden wählten meist die „</w:t>
+      </w:r>
+      <w:r>
+        <w:t>Liberal Party</w:t>
+      </w:r>
+      <w:r>
+        <w:t>“, sahen diese aber eher als Partei des Zentrums als eine linke Partei</w:t>
+      </w:r>
+      <w:r>
+        <w:t xml:space="preserve"> </w:t>
+      </w:r>
+      <w:r>
+        <w:t>(</w:t>
+      </w:r>
+      <w:proofErr w:type="spellStart"/>
+      <w:r>
+        <w:rPr>
+          <w:rFonts w:cstheme="minorHAnsi"/>
+        </w:rPr>
+        <w:t>Nakhaie</w:t>
+      </w:r>
+      <w:proofErr w:type="spellEnd"/>
+      <w:r>
+        <w:rPr>
+          <w:rFonts w:cstheme="minorHAnsi"/>
+        </w:rPr>
+        <w:t xml:space="preserve"> </w:t>
+      </w:r>
+      <w:r>
+        <w:rPr>
+          <w:rFonts w:cstheme="minorHAnsi"/>
+        </w:rPr>
+        <w:t>&amp; Adam</w:t>
+      </w:r>
+      <w:r>
+        <w:rPr>
+          <w:rFonts w:cstheme="minorHAnsi"/>
+        </w:rPr>
+        <w:t xml:space="preserve"> </w:t>
+      </w:r>
+      <w:r>
+        <w:rPr>
+          <w:rFonts w:cstheme="minorHAnsi"/>
+        </w:rPr>
+        <w:t>2008</w:t>
+      </w:r>
+      <w:r>
+        <w:rPr>
+          <w:rFonts w:cstheme="minorHAnsi"/>
+        </w:rPr>
+        <w:t>, S. 891</w:t>
+      </w:r>
+      <w:r>
+        <w:t>).</w:t>
+      </w:r>
+      <w:r>
+        <w:t xml:space="preserve"> </w:t>
+      </w:r>
+      <w:r>
+        <w:t>In den USA existiert unter Professor*innen seit den 1990er Jahren ein Trend hin zu mehr linken (</w:t>
+      </w:r>
+      <w:proofErr w:type="spellStart"/>
+      <w:r>
+        <w:t>far-left</w:t>
+      </w:r>
+      <w:proofErr w:type="spellEnd"/>
+      <w:r>
+        <w:t>/liberal) Positionen (</w:t>
+      </w:r>
+      <w:proofErr w:type="spellStart"/>
+      <w:r>
+        <w:rPr>
+          <w:rFonts w:cstheme="minorHAnsi"/>
+        </w:rPr>
+        <w:t>Honeycutt</w:t>
+      </w:r>
+      <w:proofErr w:type="spellEnd"/>
+      <w:r>
+        <w:rPr>
+          <w:rFonts w:cstheme="minorHAnsi"/>
+        </w:rPr>
+        <w:t xml:space="preserve"> 2022</w:t>
+      </w:r>
+      <w:r>
+        <w:rPr>
+          <w:rFonts w:cstheme="minorHAnsi"/>
+        </w:rPr>
+        <w:t>, S. 6</w:t>
+      </w:r>
+      <w:r>
+        <w:rPr>
+          <w:rFonts w:cstheme="minorHAnsi"/>
+        </w:rPr>
         <w:t>)</w:t>
       </w:r>
       <w:r>
-        <w:t xml:space="preserve"> Positionen machten in der Studie nur weniger als ein Viertel der Studierenden aus</w:t>
-      </w:r>
-      <w:r>
+        <w:t>.</w:t>
+      </w:r>
+    </w:p>
+    <w:p>
+      <w:pPr>
+        <w:pStyle w:val="Heading3"/>
+        <w:rPr>
+          <w:rFonts w:eastAsia="Times New Roman"/>
+        </w:rPr>
+      </w:pPr>
+      <w:bookmarkStart w:id="10" w:name="_Toc129600649"/>
+      <w:r>
+        <w:rPr>
+          <w:rFonts w:eastAsia="Times New Roman"/>
+        </w:rPr>
+        <w:t>[</w:t>
+      </w:r>
+      <w:r>
+        <w:rPr>
+          <w:rFonts w:eastAsia="Times New Roman"/>
+        </w:rPr>
+        <w:t>Forschungslücke</w:t>
+      </w:r>
+      <w:r>
+        <w:rPr>
+          <w:rFonts w:eastAsia="Times New Roman"/>
+        </w:rPr>
+        <w:t>]</w:t>
+      </w:r>
+      <w:bookmarkEnd w:id="10"/>
+    </w:p>
+    <w:p>
+      <w:r>
+        <w:t xml:space="preserve">Es gibt bisher keine Forschung zur politischen Positionierung von Hochschulgruppen. </w:t>
+      </w:r>
+      <w:r>
+        <w:t>Jugendorganisationen von Parteien wurden bisher hauptsächlich in ihrer Funktion als Methode der Rekrutierung – nicht aber in ihrer eigenen Position auf dem politischen Spektrum – beleuchtet. Diese Arbeit zielt darauf ab diese Lücke in der Forschung zu schließen und</w:t>
+      </w:r>
+      <w:r>
+        <w:t xml:space="preserve"> lässt, über die Positionen der Hochschulgruppen in Kombination mit den Wahlergebnissen, auch Schlüsse auf die </w:t>
+      </w:r>
+      <w:r>
+        <w:t>Studierendenschaft</w:t>
+      </w:r>
+      <w:r>
+        <w:t xml:space="preserve"> zu.</w:t>
+      </w:r>
+    </w:p>
+    <w:p>
+      <w:pPr>
+        <w:pStyle w:val="Heading3"/>
+        <w:rPr>
+          <w:rFonts w:eastAsia="Times New Roman"/>
+        </w:rPr>
+      </w:pPr>
+      <w:bookmarkStart w:id="11" w:name="_Toc129600650"/>
+      <w:r>
+        <w:rPr>
+          <w:rFonts w:eastAsia="Times New Roman"/>
+        </w:rPr>
+        <w:t>Theoretisches Argument</w:t>
+      </w:r>
+      <w:bookmarkEnd w:id="11"/>
+    </w:p>
+    <w:p>
+      <w:r>
+        <w:rPr>
+          <w:highlight w:val="red"/>
+        </w:rPr>
+        <w:t>[??????</w:t>
+      </w:r>
+      <w:r>
+        <w:rPr>
+          <w:highlight w:val="red"/>
+        </w:rPr>
+        <w:t xml:space="preserve"> Irgendwie gedoppelt mit </w:t>
+      </w:r>
+      <w:proofErr w:type="spellStart"/>
+      <w:r>
+        <w:rPr>
+          <w:highlight w:val="red"/>
+        </w:rPr>
+        <w:t>literature</w:t>
+      </w:r>
+      <w:proofErr w:type="spellEnd"/>
+      <w:r>
+        <w:rPr>
+          <w:highlight w:val="red"/>
+        </w:rPr>
+        <w:t xml:space="preserve">? Theorie in </w:t>
+      </w:r>
+      <w:proofErr w:type="spellStart"/>
+      <w:r>
+        <w:rPr>
+          <w:highlight w:val="red"/>
+        </w:rPr>
+        <w:t>Hyptothesen</w:t>
+      </w:r>
+      <w:proofErr w:type="spellEnd"/>
+      <w:r>
+        <w:rPr>
+          <w:highlight w:val="red"/>
+        </w:rPr>
+        <w:t xml:space="preserve">? Idk </w:t>
+      </w:r>
+      <w:proofErr w:type="spellStart"/>
+      <w:r>
+        <w:rPr>
+          <w:highlight w:val="red"/>
+        </w:rPr>
+        <w:t>what</w:t>
+      </w:r>
+      <w:proofErr w:type="spellEnd"/>
+      <w:r>
+        <w:rPr>
+          <w:highlight w:val="red"/>
+        </w:rPr>
+        <w:t xml:space="preserve"> to </w:t>
+      </w:r>
+      <w:proofErr w:type="spellStart"/>
+      <w:r>
+        <w:rPr>
+          <w:highlight w:val="red"/>
+        </w:rPr>
+        <w:t>write</w:t>
+      </w:r>
+      <w:proofErr w:type="spellEnd"/>
+      <w:r>
+        <w:rPr>
+          <w:highlight w:val="red"/>
+        </w:rPr>
         <w:t xml:space="preserve"> </w:t>
       </w:r>
-      <w:r>
-        <w:t>(</w:t>
-      </w:r>
-      <w:proofErr w:type="spellStart"/>
-      <w:r>
-        <w:rPr>
-          <w:rFonts w:cstheme="minorHAnsi"/>
-        </w:rPr>
+      <w:proofErr w:type="spellStart"/>
+      <w:r>
+        <w:rPr>
+          <w:highlight w:val="red"/>
+        </w:rPr>
+        <w:t>here</w:t>
+      </w:r>
+      <w:proofErr w:type="spellEnd"/>
+      <w:r>
+        <w:rPr>
+          <w:highlight w:val="red"/>
+        </w:rPr>
+        <w:t>]</w:t>
+      </w:r>
+    </w:p>
+    <w:p>
+      <w:pPr>
+        <w:pStyle w:val="Heading3"/>
+        <w:rPr>
+          <w:rFonts w:eastAsia="Times New Roman"/>
+        </w:rPr>
+      </w:pPr>
+      <w:bookmarkStart w:id="12" w:name="_Toc129600651"/>
+      <w:r>
+        <w:rPr>
+          <w:rFonts w:eastAsia="Times New Roman"/>
+        </w:rPr>
+        <w:t>Hypothesen</w:t>
+      </w:r>
+      <w:bookmarkEnd w:id="12"/>
+      <w:r>
+        <w:rPr>
+          <w:rFonts w:eastAsia="Times New Roman"/>
+        </w:rPr>
+        <w:t xml:space="preserve"> </w:t>
+      </w:r>
+    </w:p>
+    <w:p>
+      <w:r>
+        <w:t xml:space="preserve">Zunächst wird die </w:t>
+      </w:r>
+      <w:r>
+        <w:t>z</w:t>
+      </w:r>
+      <w:r>
+        <w:t>entrale Hypothese</w:t>
+      </w:r>
+      <w:r>
+        <w:t xml:space="preserve">, dass Universitäten durch linke politische Ideen dominiert </w:t>
+      </w:r>
+      <w:r>
+        <w:t>werden,</w:t>
+      </w:r>
+      <w:r>
+        <w:t xml:space="preserve"> überprüft. </w:t>
+      </w:r>
+      <w:r>
+        <w:t xml:space="preserve">Diese basiert sowohl auf der Wahrnehmung der Universitäten als, durch linke Politik dominierte Orte, als auch auf wissenschaftlichen </w:t>
+      </w:r>
+      <w:r>
+        <w:t>Ergebnissen,</w:t>
+      </w:r>
+      <w:r>
+        <w:t xml:space="preserve"> welche dies für die</w:t>
+      </w:r>
+      <w:r>
+        <w:t xml:space="preserve"> Studierendenschaft</w:t>
+      </w:r>
+      <w:r>
+        <w:t xml:space="preserve"> USA bestätigen</w:t>
+      </w:r>
+      <w:r>
+        <w:t xml:space="preserve"> (</w:t>
+      </w:r>
+      <w:proofErr w:type="spellStart"/>
+      <w:r>
         <w:t>Honeycutt</w:t>
       </w:r>
       <w:proofErr w:type="spellEnd"/>
       <w:r>
-        <w:rPr>
-          <w:rFonts w:cstheme="minorHAnsi"/>
-        </w:rPr>
-        <w:t xml:space="preserve"> 2022</w:t>
-      </w:r>
-      <w:r>
-        <w:rPr>
-          <w:rFonts w:cstheme="minorHAnsi"/>
-        </w:rPr>
-        <w:t>, S. 36)</w:t>
+        <w:t xml:space="preserve"> 2022)</w:t>
       </w:r>
       <w:r>
         <w:t>.</w:t>
-      </w:r>
-      <w:r>
-        <w:t xml:space="preserve"> </w:t>
-      </w:r>
-      <w:r>
-        <w:t xml:space="preserve">Dabei verstehen sich große Teile der Studierendenschaft </w:t>
-      </w:r>
-      <w:r>
-        <w:t>mit den Begriffen</w:t>
-      </w:r>
-      <w:r>
-        <w:t xml:space="preserve"> radikal (33,7%) oder aktivistisch (25,4%)</w:t>
-      </w:r>
-      <w:r>
-        <w:t xml:space="preserve"> zumindest relativ gut beschrieben</w:t>
-      </w:r>
-      <w:r>
-        <w:t xml:space="preserve"> </w:t>
-      </w:r>
-      <w:r>
-        <w:t>(</w:t>
-      </w:r>
-      <w:proofErr w:type="spellStart"/>
-      <w:r>
-        <w:rPr>
-          <w:rFonts w:cstheme="minorHAnsi"/>
-        </w:rPr>
-        <w:t>Honeycutt</w:t>
-      </w:r>
-      <w:proofErr w:type="spellEnd"/>
-      <w:r>
-        <w:rPr>
-          <w:rFonts w:cstheme="minorHAnsi"/>
-        </w:rPr>
-        <w:t xml:space="preserve"> 2022</w:t>
-      </w:r>
-      <w:r>
-        <w:rPr>
-          <w:rFonts w:cstheme="minorHAnsi"/>
-        </w:rPr>
-        <w:t>, S. 3</w:t>
-      </w:r>
-      <w:r>
-        <w:rPr>
-          <w:rFonts w:cstheme="minorHAnsi"/>
-        </w:rPr>
-        <w:t>7</w:t>
-      </w:r>
-      <w:r>
-        <w:rPr>
-          <w:rFonts w:cstheme="minorHAnsi"/>
-        </w:rPr>
-        <w:t>)</w:t>
-      </w:r>
-      <w:r>
-        <w:t xml:space="preserve">. </w:t>
-      </w:r>
-      <w:r>
-        <w:t xml:space="preserve">Wiederum finden </w:t>
-      </w:r>
-      <w:r>
-        <w:t>Bennie &amp; Russell</w:t>
-      </w:r>
-      <w:r>
-        <w:t xml:space="preserve"> </w:t>
-      </w:r>
-      <w:r>
-        <w:t xml:space="preserve">(2012) in Großbritannien keine Beweise dafür, dass Studierende besonders radikal sind </w:t>
-      </w:r>
-      <w:r>
-        <w:t>(</w:t>
-      </w:r>
-      <w:r>
-        <w:t>Bennie &amp; Russell</w:t>
-      </w:r>
-      <w:r>
-        <w:t xml:space="preserve"> </w:t>
-      </w:r>
-      <w:r>
-        <w:t>2012</w:t>
-      </w:r>
-      <w:r>
-        <w:t>, S. 28)</w:t>
-      </w:r>
-      <w:r>
-        <w:t>.</w:t>
-      </w:r>
-    </w:p>
-    <w:p>
-      <w:r>
-        <w:t xml:space="preserve">Basierend auf Daten des GESIS zu 39 Ländern finden </w:t>
-      </w:r>
-      <w:r>
-        <w:t>Le</w:t>
-      </w:r>
-      <w:r>
-        <w:t xml:space="preserve"> </w:t>
-      </w:r>
-      <w:r>
-        <w:t>&amp; Nguyen</w:t>
-      </w:r>
-      <w:r>
-        <w:t xml:space="preserve"> (2021), dass M</w:t>
-      </w:r>
-      <w:r>
-        <w:t>enschen mit höherem Bildungsabschluss</w:t>
-      </w:r>
-      <w:r>
-        <w:t xml:space="preserve"> generell</w:t>
-      </w:r>
-      <w:r>
-        <w:t xml:space="preserve"> keine höhere Wahrscheinlichkeit haben bestimmte politische Positionen einzunehmen. Politisches Interesse und Wissen sind in Menschen mit höherem Bildungsgrad zwar erhöht, aber es wird keine Tendenz zu linker Politik gefunden (</w:t>
-      </w:r>
-      <w:r>
-        <w:t>Le</w:t>
-      </w:r>
-      <w:r>
-        <w:t xml:space="preserve"> </w:t>
-      </w:r>
-      <w:r>
-        <w:t>&amp; Nguyen</w:t>
-      </w:r>
-      <w:r>
-        <w:t xml:space="preserve"> 2021, S. 16-17)</w:t>
-      </w:r>
-      <w:r>
-        <w:t>.</w:t>
-      </w:r>
-      <w:r>
-        <w:t xml:space="preserve"> Allerdings gibt es bei Verschiebungen in den Parteien des linken Spektrums, welche von Menschen mit höherer Bildung gewählt werden. </w:t>
-      </w:r>
-      <w:r>
-        <w:t xml:space="preserve">Zentral verliert die SPD dabei Stimmen an die Grünen (Statista 2021). </w:t>
-      </w:r>
-    </w:p>
-    <w:p>
-      <w:r>
-        <w:lastRenderedPageBreak/>
-        <w:t xml:space="preserve">Professor*innen </w:t>
-      </w:r>
-      <w:r>
-        <w:t xml:space="preserve">hingegen </w:t>
-      </w:r>
-      <w:r>
-        <w:t>wählen eher linke Parteien</w:t>
-      </w:r>
-      <w:r>
-        <w:t xml:space="preserve"> </w:t>
-      </w:r>
-      <w:r>
-        <w:t>(</w:t>
-      </w:r>
-      <w:proofErr w:type="spellStart"/>
-      <w:r>
-        <w:rPr>
-          <w:rFonts w:cstheme="minorHAnsi"/>
-        </w:rPr>
-        <w:t>Nakhaie</w:t>
-      </w:r>
-      <w:proofErr w:type="spellEnd"/>
-      <w:r>
-        <w:rPr>
-          <w:rFonts w:cstheme="minorHAnsi"/>
-        </w:rPr>
-        <w:t xml:space="preserve"> </w:t>
-      </w:r>
-      <w:r>
-        <w:rPr>
-          <w:rFonts w:cstheme="minorHAnsi"/>
-        </w:rPr>
-        <w:t>&amp; Adam</w:t>
-      </w:r>
-      <w:r>
-        <w:rPr>
-          <w:rFonts w:cstheme="minorHAnsi"/>
-        </w:rPr>
-        <w:t xml:space="preserve"> </w:t>
-      </w:r>
-      <w:r>
-        <w:rPr>
-          <w:rFonts w:cstheme="minorHAnsi"/>
-        </w:rPr>
-        <w:t>2008</w:t>
-      </w:r>
-      <w:r>
-        <w:rPr>
-          <w:rFonts w:cstheme="minorHAnsi"/>
-        </w:rPr>
-        <w:t xml:space="preserve">; </w:t>
-      </w:r>
-      <w:proofErr w:type="spellStart"/>
-      <w:r>
-        <w:rPr>
-          <w:rFonts w:cstheme="minorHAnsi"/>
-        </w:rPr>
-        <w:t>Honeycutt</w:t>
-      </w:r>
-      <w:proofErr w:type="spellEnd"/>
-      <w:r>
-        <w:rPr>
-          <w:rFonts w:cstheme="minorHAnsi"/>
-        </w:rPr>
-        <w:t xml:space="preserve"> 2022</w:t>
-      </w:r>
-      <w:r>
-        <w:rPr>
-          <w:rFonts w:cstheme="minorHAnsi"/>
-        </w:rPr>
-        <w:t xml:space="preserve">, </w:t>
-      </w:r>
-      <w:r>
-        <w:rPr>
-          <w:rFonts w:cstheme="minorHAnsi"/>
-        </w:rPr>
-        <w:t xml:space="preserve">van de </w:t>
-      </w:r>
-      <w:proofErr w:type="spellStart"/>
-      <w:r>
-        <w:rPr>
-          <w:rFonts w:cstheme="minorHAnsi"/>
-        </w:rPr>
-        <w:t>Werfhorst</w:t>
-      </w:r>
-      <w:proofErr w:type="spellEnd"/>
-      <w:r>
-        <w:rPr>
-          <w:rFonts w:cstheme="minorHAnsi"/>
-        </w:rPr>
-        <w:t xml:space="preserve"> </w:t>
-      </w:r>
-      <w:r>
-        <w:rPr>
-          <w:rFonts w:cstheme="minorHAnsi"/>
-        </w:rPr>
-        <w:t>2020</w:t>
-      </w:r>
-      <w:r>
-        <w:t>)</w:t>
-      </w:r>
-      <w:r>
-        <w:t>.</w:t>
-      </w:r>
-      <w:r>
-        <w:t xml:space="preserve"> </w:t>
-      </w:r>
-      <w:r>
-        <w:t>Die befragten kanadischen Dozierenden wählten meist die „</w:t>
-      </w:r>
-      <w:r>
-        <w:t>Liberal Party</w:t>
-      </w:r>
-      <w:r>
-        <w:t>“, sahen diese aber eher als Partei des Zentrums als eine linke Partei</w:t>
-      </w:r>
-      <w:r>
-        <w:t xml:space="preserve"> </w:t>
-      </w:r>
-      <w:r>
-        <w:t>(</w:t>
-      </w:r>
-      <w:proofErr w:type="spellStart"/>
-      <w:r>
-        <w:rPr>
-          <w:rFonts w:cstheme="minorHAnsi"/>
-        </w:rPr>
-        <w:t>Nakhaie</w:t>
-      </w:r>
-      <w:proofErr w:type="spellEnd"/>
-      <w:r>
-        <w:rPr>
-          <w:rFonts w:cstheme="minorHAnsi"/>
-        </w:rPr>
-        <w:t xml:space="preserve"> </w:t>
-      </w:r>
-      <w:r>
-        <w:rPr>
-          <w:rFonts w:cstheme="minorHAnsi"/>
-        </w:rPr>
-        <w:t>&amp; Adam</w:t>
-      </w:r>
-      <w:r>
-        <w:rPr>
-          <w:rFonts w:cstheme="minorHAnsi"/>
-        </w:rPr>
-        <w:t xml:space="preserve"> </w:t>
-      </w:r>
-      <w:r>
-        <w:rPr>
-          <w:rFonts w:cstheme="minorHAnsi"/>
-        </w:rPr>
-        <w:t>2008</w:t>
-      </w:r>
-      <w:r>
-        <w:rPr>
-          <w:rFonts w:cstheme="minorHAnsi"/>
-        </w:rPr>
-        <w:t>, S. 891</w:t>
-      </w:r>
-      <w:r>
-        <w:t>).</w:t>
-      </w:r>
-      <w:r>
-        <w:t xml:space="preserve"> </w:t>
-      </w:r>
-      <w:r>
-        <w:t>In den USA existiert unter Professor*innen seit den 1990er Jahren ein Trend hin zu mehr linken (</w:t>
-      </w:r>
-      <w:proofErr w:type="spellStart"/>
-      <w:r>
-        <w:t>far-left</w:t>
-      </w:r>
-      <w:proofErr w:type="spellEnd"/>
-      <w:r>
-        <w:t>/liberal) Positionen (</w:t>
-      </w:r>
-      <w:proofErr w:type="spellStart"/>
-      <w:r>
-        <w:rPr>
-          <w:rFonts w:cstheme="minorHAnsi"/>
-        </w:rPr>
-        <w:t>Honeycutt</w:t>
-      </w:r>
-      <w:proofErr w:type="spellEnd"/>
-      <w:r>
-        <w:rPr>
-          <w:rFonts w:cstheme="minorHAnsi"/>
-        </w:rPr>
-        <w:t xml:space="preserve"> 2022</w:t>
-      </w:r>
-      <w:r>
-        <w:rPr>
-          <w:rFonts w:cstheme="minorHAnsi"/>
-        </w:rPr>
-        <w:t>, S. 6</w:t>
-      </w:r>
-      <w:r>
-        <w:rPr>
-          <w:rFonts w:cstheme="minorHAnsi"/>
-        </w:rPr>
-        <w:t>)</w:t>
-      </w:r>
-      <w:r>
-        <w:t>.</w:t>
-      </w:r>
-    </w:p>
-    <w:p>
-      <w:pPr>
-        <w:pStyle w:val="Heading3"/>
-        <w:rPr>
-          <w:rFonts w:eastAsia="Times New Roman"/>
-        </w:rPr>
-      </w:pPr>
-      <w:bookmarkStart w:id="10" w:name="_Toc129425223"/>
-      <w:r>
-        <w:rPr>
-          <w:rFonts w:eastAsia="Times New Roman"/>
-        </w:rPr>
-        <w:t>[</w:t>
-      </w:r>
-      <w:r>
-        <w:rPr>
-          <w:rFonts w:eastAsia="Times New Roman"/>
-        </w:rPr>
-        <w:t>Forschungslücke</w:t>
-      </w:r>
-      <w:bookmarkEnd w:id="10"/>
-      <w:r>
-        <w:rPr>
-          <w:rFonts w:eastAsia="Times New Roman"/>
-        </w:rPr>
-        <w:t>]</w:t>
-      </w:r>
-    </w:p>
-    <w:p>
-      <w:r>
-        <w:t xml:space="preserve">Es gibt bisher keine Forschung zur politischen Positionierung von Hochschulgruppen. </w:t>
-      </w:r>
-    </w:p>
-    <w:p>
-      <w:pPr>
-        <w:pStyle w:val="Heading3"/>
-        <w:rPr>
-          <w:rFonts w:eastAsia="Times New Roman"/>
-        </w:rPr>
-      </w:pPr>
-      <w:bookmarkStart w:id="11" w:name="_Toc129425224"/>
-      <w:r>
-        <w:rPr>
-          <w:rFonts w:eastAsia="Times New Roman"/>
-        </w:rPr>
-        <w:t>Theoretisches Argument</w:t>
-      </w:r>
-      <w:bookmarkEnd w:id="11"/>
-    </w:p>
-    <w:p>
-      <w:r>
-        <w:t>[</w:t>
-      </w:r>
-      <w:proofErr w:type="spellStart"/>
-      <w:r>
-        <w:t>downs</w:t>
-      </w:r>
-      <w:proofErr w:type="spellEnd"/>
-      <w:r>
-        <w:t>?]</w:t>
-      </w:r>
-    </w:p>
-    <w:p>
-      <w:r>
-        <w:t>[</w:t>
-      </w:r>
-      <w:proofErr w:type="spellStart"/>
-      <w:r>
-        <w:t>valenz</w:t>
-      </w:r>
-      <w:proofErr w:type="spellEnd"/>
-      <w:r>
-        <w:t xml:space="preserve"> / </w:t>
-      </w:r>
-      <w:proofErr w:type="spellStart"/>
-      <w:r>
-        <w:t>salienz</w:t>
-      </w:r>
-      <w:proofErr w:type="spellEnd"/>
-      <w:r>
-        <w:t>?]</w:t>
-      </w:r>
-    </w:p>
-    <w:p>
-      <w:pPr>
-        <w:pStyle w:val="Heading3"/>
-        <w:rPr>
-          <w:rFonts w:eastAsia="Times New Roman"/>
-        </w:rPr>
-      </w:pPr>
-      <w:bookmarkStart w:id="12" w:name="_Toc129425225"/>
-      <w:r>
-        <w:rPr>
-          <w:rFonts w:eastAsia="Times New Roman"/>
-        </w:rPr>
-        <w:t>Hypothesen</w:t>
-      </w:r>
-      <w:bookmarkEnd w:id="12"/>
-      <w:r>
-        <w:rPr>
-          <w:rFonts w:eastAsia="Times New Roman"/>
-        </w:rPr>
-        <w:t xml:space="preserve"> </w:t>
-      </w:r>
-    </w:p>
-    <w:p>
-      <w:r>
-        <w:t xml:space="preserve">Zunächst wird die </w:t>
-      </w:r>
-      <w:r>
-        <w:t>z</w:t>
-      </w:r>
-      <w:r>
-        <w:t>entrale Hypothese</w:t>
-      </w:r>
-      <w:r>
-        <w:t xml:space="preserve">, dass Universitäten durch linke politische Ideen dominiert </w:t>
-      </w:r>
-      <w:r>
-        <w:t>werden,</w:t>
-      </w:r>
-      <w:r>
-        <w:t xml:space="preserve"> überprüft. </w:t>
-      </w:r>
-    </w:p>
-    <w:p>
-      <w:r>
-        <w:t>[</w:t>
-      </w:r>
-      <w:proofErr w:type="spellStart"/>
-      <w:r>
-        <w:t>paper</w:t>
-      </w:r>
-      <w:proofErr w:type="spellEnd"/>
-      <w:r>
-        <w:t>]</w:t>
-      </w:r>
-      <w:r>
-        <w:t xml:space="preserve"> (</w:t>
-      </w:r>
-      <w:proofErr w:type="spellStart"/>
-      <w:r>
-        <w:t>Honeycutt</w:t>
-      </w:r>
-      <w:proofErr w:type="spellEnd"/>
-      <w:r>
-        <w:t xml:space="preserve"> 2022)</w:t>
       </w:r>
     </w:p>
     <w:p>
@@ -4239,7 +4391,7 @@
                     <pic:cNvPicPr/>
                   </pic:nvPicPr>
                   <pic:blipFill>
-                    <a:blip r:embed="rId17">
+                    <a:blip r:embed="rId12">
                       <a:extLst>
                         <a:ext uri="{28A0092B-C50C-407E-A947-70E740481C1C}">
                           <a14:useLocalDpi xmlns:a14="http://schemas.microsoft.com/office/drawing/2010/main" val="0"/>
@@ -4328,7 +4480,13 @@
         <w:t>]</w:t>
       </w:r>
       <w:r>
-        <w:t xml:space="preserve"> von der Politik auf Bundesebene unterscheidet. Bei der Bundestagswahl 2021 hatten die linken Parteien (SPD, Grüne, Linke) bei Wählenden der im Alter von 18-24 und 25-34 zusammen nahezu gleiche Stimmenanteile wie in der gesamten Wählerschaft. Zwischen den Parteien gibt es allerdings starke Verschiebungen. Die Grünen sind bei jüngeren Wähler*innen deutlich beliebter als die SPD es ist. </w:t>
+        <w:t xml:space="preserve"> von der Politik auf Bundesebene unterscheidet. Bei der Bundestagswahl 2021 hatten die linken Parteien (SPD, Grüne, Linke) bei Wählenden der im Alter von 18-24 und 25-34 zusammen nahezu gleiche Stimmenanteile wie in der gesamten Wählerschaft. Zwischen den Parteien gibt es allerdings starke Verschiebungen. Die Grünen sind bei jüngeren Wähler*innen deutlich beliebter als die SPD es ist</w:t>
+      </w:r>
+      <w:r>
+        <w:t xml:space="preserve"> (Statista 2021)</w:t>
+      </w:r>
+      <w:r>
+        <w:t xml:space="preserve">. </w:t>
       </w:r>
     </w:p>
     <w:p>
@@ -4348,7 +4506,11 @@
         <w:t>arteien sind bilden das gesamte politische Spektrum ab.</w:t>
       </w:r>
     </w:p>
-    <w:p/>
+    <w:p>
+      <w:pPr>
+        <w:ind w:firstLine="720"/>
+      </w:pPr>
+    </w:p>
     <w:p>
       <w:r>
         <w:t xml:space="preserve">Weiter gibt es die Möglichkeit, dass die politische Landschaft an Universitäten nicht in die gleichen Muster fällt wie auf Bundesebene. In diesem Fall würde eine </w:t>
@@ -4394,7 +4556,7 @@
           <w:rFonts w:eastAsia="Times New Roman"/>
         </w:rPr>
       </w:pPr>
-      <w:bookmarkStart w:id="15" w:name="_Toc129425226"/>
+      <w:bookmarkStart w:id="15" w:name="_Toc129600652"/>
       <w:r>
         <w:rPr>
           <w:rFonts w:eastAsia="Times New Roman"/>
@@ -4417,7 +4579,7 @@
           <w:rFonts w:eastAsia="Times New Roman"/>
         </w:rPr>
       </w:pPr>
-      <w:bookmarkStart w:id="16" w:name="_Toc129425227"/>
+      <w:bookmarkStart w:id="16" w:name="_Toc129600653"/>
       <w:r>
         <w:rPr>
           <w:rFonts w:eastAsia="Times New Roman"/>
@@ -4451,7 +4613,66 @@
         <w:t xml:space="preserve"> und anderen Gremien.</w:t>
       </w:r>
       <w:r>
-        <w:t>“ – asta.uni-goettingen.de</w:t>
+        <w:t>“</w:t>
+      </w:r>
+    </w:p>
+    <w:p>
+      <w:pPr>
+        <w:pStyle w:val="Quote"/>
+      </w:pPr>
+      <w:r>
+        <w:t xml:space="preserve"> – asta.uni-goettingen.de</w:t>
+      </w:r>
+      <w:r>
+        <w:t xml:space="preserve"> </w:t>
+      </w:r>
+      <w:r>
+        <w:rPr>
+          <w:highlight w:val="red"/>
+        </w:rPr>
+        <w:t>[</w:t>
+      </w:r>
+      <w:proofErr w:type="spellStart"/>
+      <w:r>
+        <w:rPr>
+          <w:highlight w:val="red"/>
+        </w:rPr>
+        <w:t>kinda</w:t>
+      </w:r>
+      <w:proofErr w:type="spellEnd"/>
+      <w:r>
+        <w:rPr>
+          <w:highlight w:val="red"/>
+        </w:rPr>
+        <w:t xml:space="preserve"> </w:t>
+      </w:r>
+      <w:proofErr w:type="spellStart"/>
+      <w:r>
+        <w:rPr>
+          <w:highlight w:val="red"/>
+        </w:rPr>
+        <w:t>weird</w:t>
+      </w:r>
+      <w:proofErr w:type="spellEnd"/>
+      <w:r>
+        <w:rPr>
+          <w:highlight w:val="red"/>
+        </w:rPr>
+        <w:t xml:space="preserve">? Maybe just in </w:t>
+      </w:r>
+      <w:proofErr w:type="spellStart"/>
+      <w:r>
+        <w:rPr>
+          <w:highlight w:val="red"/>
+        </w:rPr>
+        <w:t>text</w:t>
+      </w:r>
+      <w:proofErr w:type="spellEnd"/>
+      <w:r>
+        <w:rPr>
+          <w:highlight w:val="red"/>
+        </w:rPr>
+        <w:t>?]</w:t>
       </w:r>
     </w:p>
     <w:p>
@@ -4961,7 +5182,7 @@
           <w:rFonts w:eastAsia="Times New Roman"/>
         </w:rPr>
       </w:pPr>
-      <w:bookmarkStart w:id="17" w:name="_Toc129425228"/>
+      <w:bookmarkStart w:id="17" w:name="_Toc129600654"/>
       <w:r>
         <w:rPr>
           <w:rFonts w:eastAsia="Times New Roman"/>
@@ -5044,6 +5265,71 @@
       </w:r>
       <w:r>
         <w:t xml:space="preserve"> und Kaiser (2016) ergänzen die MARPOR Werte um die Annahme, dass „links“ und „rechts“ in verschiedenen Ländern und zu verschiedenen Zeitpunkten auch verschiedene Bedeutungen haben. Basierend auf dieser Annahme errechnen sie andere Positionen für die Parteiprogramme, welche ebenfalls in die Analyse aufgenommen werden.</w:t>
+      </w:r>
+      <w:r>
+        <w:t xml:space="preserve"> </w:t>
+      </w:r>
+      <w:r>
+        <w:rPr>
+          <w:highlight w:val="red"/>
+        </w:rPr>
+        <w:t xml:space="preserve">[MEHR, </w:t>
+      </w:r>
+      <w:proofErr w:type="spellStart"/>
+      <w:r>
+        <w:rPr>
+          <w:highlight w:val="red"/>
+        </w:rPr>
+        <w:t>this</w:t>
+      </w:r>
+      <w:proofErr w:type="spellEnd"/>
+      <w:r>
+        <w:rPr>
+          <w:highlight w:val="red"/>
+        </w:rPr>
+        <w:t xml:space="preserve"> </w:t>
+      </w:r>
+      <w:proofErr w:type="spellStart"/>
+      <w:r>
+        <w:rPr>
+          <w:highlight w:val="red"/>
+        </w:rPr>
+        <w:t>is</w:t>
+      </w:r>
+      <w:proofErr w:type="spellEnd"/>
+      <w:r>
+        <w:rPr>
+          <w:highlight w:val="red"/>
+        </w:rPr>
+        <w:t xml:space="preserve"> </w:t>
+      </w:r>
+      <w:proofErr w:type="spellStart"/>
+      <w:r>
+        <w:rPr>
+          <w:highlight w:val="red"/>
+        </w:rPr>
+        <w:t>kinda</w:t>
+      </w:r>
+      <w:proofErr w:type="spellEnd"/>
+      <w:r>
+        <w:rPr>
+          <w:highlight w:val="red"/>
+        </w:rPr>
+        <w:t xml:space="preserve"> </w:t>
+      </w:r>
+      <w:proofErr w:type="spellStart"/>
+      <w:r>
+        <w:rPr>
+          <w:highlight w:val="red"/>
+        </w:rPr>
+        <w:t>important</w:t>
+      </w:r>
+      <w:proofErr w:type="spellEnd"/>
+      <w:r>
+        <w:rPr>
+          <w:highlight w:val="red"/>
+        </w:rPr>
+        <w:t>]</w:t>
       </w:r>
     </w:p>
     <w:p>
@@ -5512,7 +5798,7 @@
           <w:rFonts w:eastAsia="Times New Roman"/>
         </w:rPr>
       </w:pPr>
-      <w:bookmarkStart w:id="19" w:name="_Toc129425229"/>
+      <w:bookmarkStart w:id="19" w:name="_Toc129600655"/>
       <w:r>
         <w:rPr>
           <w:rFonts w:eastAsia="Times New Roman"/>
@@ -5833,7 +6119,7 @@
           <w:rFonts w:eastAsia="Times New Roman"/>
         </w:rPr>
       </w:pPr>
-      <w:bookmarkStart w:id="20" w:name="_Toc129425230"/>
+      <w:bookmarkStart w:id="20" w:name="_Toc129600656"/>
       <w:r>
         <w:rPr>
           <w:rFonts w:eastAsia="Times New Roman"/>
@@ -5975,7 +6261,7 @@
           <w:rFonts w:eastAsia="Times New Roman"/>
         </w:rPr>
       </w:pPr>
-      <w:bookmarkStart w:id="21" w:name="_Toc129425231"/>
+      <w:bookmarkStart w:id="21" w:name="_Toc129600657"/>
       <w:r>
         <w:rPr>
           <w:rFonts w:eastAsia="Times New Roman"/>
@@ -6310,37 +6596,28 @@
           <w:color w:val="000000" w:themeColor="text1"/>
           <w:highlight w:val="red"/>
         </w:rPr>
-        <w:t>salizen</w:t>
-      </w:r>
-      <w:proofErr w:type="spellEnd"/>
+        <w:t>sa</w:t>
+      </w:r>
       <w:r>
         <w:rPr>
           <w:color w:val="000000" w:themeColor="text1"/>
           <w:highlight w:val="red"/>
         </w:rPr>
-        <w:t>/</w:t>
-      </w:r>
-      <w:proofErr w:type="spellStart"/>
+        <w:t>lientheorie</w:t>
+      </w:r>
+      <w:proofErr w:type="spellEnd"/>
       <w:r>
         <w:rPr>
           <w:color w:val="000000" w:themeColor="text1"/>
           <w:highlight w:val="red"/>
         </w:rPr>
-        <w:t>valenztheorie</w:t>
-      </w:r>
-      <w:proofErr w:type="spellEnd"/>
+        <w:t>?</w:t>
+      </w:r>
       <w:r>
         <w:rPr>
           <w:color w:val="000000" w:themeColor="text1"/>
           <w:highlight w:val="red"/>
         </w:rPr>
-        <w:t>?</w:t>
-      </w:r>
-      <w:r>
-        <w:rPr>
-          <w:color w:val="000000" w:themeColor="text1"/>
-          <w:highlight w:val="red"/>
-        </w:rPr>
         <w:t>]</w:t>
       </w:r>
     </w:p>
@@ -6351,7 +6628,7 @@
           <w:rFonts w:eastAsia="Times New Roman"/>
         </w:rPr>
       </w:pPr>
-      <w:bookmarkStart w:id="23" w:name="_Toc129425232"/>
+      <w:bookmarkStart w:id="23" w:name="_Toc129600658"/>
       <w:r>
         <w:rPr>
           <w:rFonts w:eastAsia="Times New Roman"/>
@@ -6370,7 +6647,7 @@
       <w:pPr>
         <w:pStyle w:val="Heading4"/>
       </w:pPr>
-      <w:bookmarkStart w:id="24" w:name="_Toc129425233"/>
+      <w:bookmarkStart w:id="24" w:name="_Toc129600659"/>
       <w:r>
         <w:t>Komplette Wahlprogramme</w:t>
       </w:r>
@@ -6402,10 +6679,10 @@
           <w:noProof/>
         </w:rPr>
         <w:drawing>
-          <wp:inline distT="0" distB="0" distL="0" distR="0" wp14:anchorId="6B850328" wp14:editId="63AA65DF">
-            <wp:extent cx="4686300" cy="4211337"/>
-            <wp:effectExtent l="133350" t="114300" r="133350" b="170180"/>
-            <wp:docPr id="3" name="Picture 3" descr="Shape&#10;&#10;Description automatically generated with low confidence"/>
+          <wp:inline distT="0" distB="0" distL="0" distR="0" wp14:anchorId="6B850328" wp14:editId="3F345FEB">
+            <wp:extent cx="4690232" cy="4214871"/>
+            <wp:effectExtent l="133350" t="114300" r="129540" b="167005"/>
+            <wp:docPr id="3" name="Picture 3"/>
             <wp:cNvGraphicFramePr>
               <a:graphicFrameLocks xmlns:a="http://schemas.openxmlformats.org/drawingml/2006/main" noChangeAspect="1"/>
             </wp:cNvGraphicFramePr>
@@ -6413,11 +6690,11 @@
               <a:graphicData uri="http://schemas.openxmlformats.org/drawingml/2006/picture">
                 <pic:pic xmlns:pic="http://schemas.openxmlformats.org/drawingml/2006/picture">
                   <pic:nvPicPr>
-                    <pic:cNvPr id="3" name="Picture 3" descr="Shape&#10;&#10;Description automatically generated with low confidence"/>
+                    <pic:cNvPr id="3" name="Picture 3"/>
                     <pic:cNvPicPr/>
                   </pic:nvPicPr>
                   <pic:blipFill>
-                    <a:blip r:embed="rId22">
+                    <a:blip r:embed="rId17">
                       <a:extLst>
                         <a:ext uri="{28A0092B-C50C-407E-A947-70E740481C1C}">
                           <a14:useLocalDpi xmlns:a14="http://schemas.microsoft.com/office/drawing/2010/main" val="0"/>
@@ -6431,7 +6708,7 @@
                   <pic:spPr>
                     <a:xfrm>
                       <a:off x="0" y="0"/>
-                      <a:ext cx="4690233" cy="4214871"/>
+                      <a:ext cx="4690232" cy="4214871"/>
                     </a:xfrm>
                     <a:prstGeom prst="rect">
                       <a:avLst/>
@@ -6558,7 +6835,7 @@
     <w:p>
       <w:r>
         <w:lastRenderedPageBreak/>
-        <w:t xml:space="preserve">Es wird deutlich, dass die Rechts-Links Dimensionen des MARPOR Projektes sich stark von denen der Franzmann &amp; Kaiser Werte unterscheiden. Besonders die Hochschulgruppen GDF und GHG, welche bei den Wahlen die größten Stimmenanteile erhielten, werden von den Franzmann &amp; Kaiser Werten deutlich weiter links positioniert. Die LHG wird durch die Franzmann &amp; Kaiser Werte hingegen als deutlich weniger weit rechts eingeschätzt. </w:t>
+        <w:t xml:space="preserve">Es wird deutlich, dass die Rechts-Links Dimensionen des MARPOR Projektes sich von denen der Franzmann &amp; Kaiser Werte unterscheiden. Besonders die Hochschulgruppen GDF und GHG, welche bei den Wahlen die größten Stimmenanteile erhielten, werden von den Franzmann &amp; Kaiser Werten weiter links positioniert. Die LHG wird durch die Franzmann &amp; Kaiser Werte hingegen als deutlich weniger weit rechts eingeschätzt. </w:t>
       </w:r>
     </w:p>
     <w:p>
@@ -6607,7 +6884,7 @@
                     <pic:cNvPicPr/>
                   </pic:nvPicPr>
                   <pic:blipFill>
-                    <a:blip r:embed="rId23">
+                    <a:blip r:embed="rId18">
                       <a:extLst>
                         <a:ext uri="{28A0092B-C50C-407E-A947-70E740481C1C}">
                           <a14:useLocalDpi xmlns:a14="http://schemas.microsoft.com/office/drawing/2010/main" val="0"/>
@@ -6740,6 +7017,7 @@
       </w:r>
     </w:p>
     <w:p>
+      <w:commentRangeStart w:id="27"/>
       <w:r>
         <w:t>Obwohl die meisten Hochschulgruppen de</w:t>
       </w:r>
@@ -6762,12 +7040,29 @@
         <w:t>zugeordnet werden, sind</w:t>
       </w:r>
       <w:r>
-        <w:t xml:space="preserve"> – besonders nach den MARPOR Ergebnissen – auch zentrale Positionen stark vertreten. Dies unterstützt zunächst H2, da ein diverses politisches Spektrum erkannt wird.</w:t>
-      </w:r>
-    </w:p>
-    <w:p>
+        <w:t xml:space="preserve"> – besonders nach den MARPOR Ergebnissen – auch zentrale Positionen stark vertreten. Dies unterstützt </w:t>
+      </w:r>
       <w:r>
         <w:lastRenderedPageBreak/>
+        <w:t xml:space="preserve">zunächst H2, da </w:t>
+      </w:r>
+      <w:proofErr w:type="gramStart"/>
+      <w:r>
+        <w:t>ein</w:t>
+      </w:r>
+      <w:r>
+        <w:t xml:space="preserve"> relativ</w:t>
+      </w:r>
+      <w:proofErr w:type="gramEnd"/>
+      <w:r>
+        <w:t xml:space="preserve"> diverses politisches Spektrum erkannt wird</w:t>
+      </w:r>
+      <w:r>
+        <w:t>, auch wenn keine stark rechten Parteien vertreten sind.</w:t>
+      </w:r>
+    </w:p>
+    <w:p>
+      <w:r>
         <w:t xml:space="preserve">Wenn aber die Gewichtung nach den Wahlergebnissen mit einbezogen wird, ist deutlich zu sehen, dass durchschnittliche Studierende relativ linke politische Meinungen vertreten. Besonders die Linksverschiebung der Referenzpositionen der Grünen und der FDP bei den Franzmann &amp; Kaiser Werten scheint einen großen Einfluss auf die gesamte hochschulpolitische Landschaft zu haben. Dies </w:t>
       </w:r>
       <w:r>
@@ -6831,16 +7126,23 @@
       <w:r>
         <w:t xml:space="preserve"> Um diese Gründe für die Positionierung unterscheiden zu können werden nun die, auf die für Studierende relevanten Themen, reduzierten Wahlprogramme analysiert.</w:t>
       </w:r>
+      <w:commentRangeEnd w:id="27"/>
+      <w:r>
+        <w:rPr>
+          <w:rStyle w:val="CommentReference"/>
+        </w:rPr>
+        <w:commentReference w:id="27"/>
+      </w:r>
     </w:p>
     <w:p>
       <w:pPr>
         <w:pStyle w:val="Heading4"/>
       </w:pPr>
-      <w:bookmarkStart w:id="27" w:name="_Toc129425234"/>
+      <w:bookmarkStart w:id="28" w:name="_Toc129600660"/>
       <w:r>
         <w:t>Reduzierte Wahlprogramme</w:t>
       </w:r>
-      <w:bookmarkEnd w:id="27"/>
+      <w:bookmarkEnd w:id="28"/>
     </w:p>
     <w:p/>
     <w:p/>
@@ -6855,10 +7157,10 @@
         </w:rPr>
         <w:lastRenderedPageBreak/>
         <w:drawing>
-          <wp:inline distT="0" distB="0" distL="0" distR="0" wp14:anchorId="62DCBF9F" wp14:editId="03496819">
-            <wp:extent cx="4776728" cy="4292600"/>
-            <wp:effectExtent l="114300" t="114300" r="119380" b="146050"/>
-            <wp:docPr id="4" name="Picture 4" descr="Shape&#10;&#10;Description automatically generated with medium confidence"/>
+          <wp:inline distT="0" distB="0" distL="0" distR="0" wp14:anchorId="62DCBF9F" wp14:editId="09DC9502">
+            <wp:extent cx="4777985" cy="4293729"/>
+            <wp:effectExtent l="114300" t="114300" r="137160" b="145415"/>
+            <wp:docPr id="4" name="Picture 4"/>
             <wp:cNvGraphicFramePr>
               <a:graphicFrameLocks xmlns:a="http://schemas.openxmlformats.org/drawingml/2006/main" noChangeAspect="1"/>
             </wp:cNvGraphicFramePr>
@@ -6866,11 +7168,11 @@
               <a:graphicData uri="http://schemas.openxmlformats.org/drawingml/2006/picture">
                 <pic:pic xmlns:pic="http://schemas.openxmlformats.org/drawingml/2006/picture">
                   <pic:nvPicPr>
-                    <pic:cNvPr id="4" name="Picture 4" descr="Shape&#10;&#10;Description automatically generated with medium confidence"/>
+                    <pic:cNvPr id="4" name="Picture 4"/>
                     <pic:cNvPicPr/>
                   </pic:nvPicPr>
                   <pic:blipFill>
-                    <a:blip r:embed="rId24">
+                    <a:blip r:embed="rId19">
                       <a:extLst>
                         <a:ext uri="{28A0092B-C50C-407E-A947-70E740481C1C}">
                           <a14:useLocalDpi xmlns:a14="http://schemas.microsoft.com/office/drawing/2010/main" val="0"/>
@@ -6884,7 +7186,7 @@
                   <pic:spPr>
                     <a:xfrm>
                       <a:off x="0" y="0"/>
-                      <a:ext cx="4777985" cy="4293730"/>
+                      <a:ext cx="4777985" cy="4293729"/>
                     </a:xfrm>
                     <a:prstGeom prst="rect">
                       <a:avLst/>
@@ -6971,6 +7273,132 @@
       </w:r>
     </w:p>
     <w:p>
+      <w:r>
+        <w:rPr>
+          <w:highlight w:val="red"/>
+        </w:rPr>
+        <w:t>[</w:t>
+      </w:r>
+      <w:proofErr w:type="spellStart"/>
+      <w:r>
+        <w:rPr>
+          <w:highlight w:val="red"/>
+        </w:rPr>
+        <w:t>maybe</w:t>
+      </w:r>
+      <w:proofErr w:type="spellEnd"/>
+      <w:r>
+        <w:rPr>
+          <w:highlight w:val="red"/>
+        </w:rPr>
+        <w:t xml:space="preserve"> </w:t>
+      </w:r>
+      <w:proofErr w:type="spellStart"/>
+      <w:r>
+        <w:rPr>
+          <w:highlight w:val="red"/>
+        </w:rPr>
+        <w:t>take</w:t>
+      </w:r>
+      <w:proofErr w:type="spellEnd"/>
+      <w:r>
+        <w:rPr>
+          <w:highlight w:val="red"/>
+        </w:rPr>
+        <w:t xml:space="preserve"> </w:t>
+      </w:r>
+      <w:proofErr w:type="spellStart"/>
+      <w:r>
+        <w:rPr>
+          <w:highlight w:val="red"/>
+        </w:rPr>
+        <w:t>this</w:t>
+      </w:r>
+      <w:proofErr w:type="spellEnd"/>
+      <w:r>
+        <w:rPr>
+          <w:highlight w:val="red"/>
+        </w:rPr>
+        <w:t xml:space="preserve"> </w:t>
+      </w:r>
+      <w:proofErr w:type="spellStart"/>
+      <w:r>
+        <w:rPr>
+          <w:highlight w:val="red"/>
+        </w:rPr>
+        <w:t>graph</w:t>
+      </w:r>
+      <w:proofErr w:type="spellEnd"/>
+      <w:r>
+        <w:rPr>
+          <w:highlight w:val="red"/>
+        </w:rPr>
+        <w:t xml:space="preserve"> </w:t>
+      </w:r>
+      <w:r>
+        <w:rPr>
+          <w:highlight w:val="red"/>
+        </w:rPr>
+        <w:t xml:space="preserve">out? </w:t>
+      </w:r>
+      <w:proofErr w:type="spellStart"/>
+      <w:r>
+        <w:rPr>
+          <w:highlight w:val="red"/>
+        </w:rPr>
+        <w:t>Changes</w:t>
+      </w:r>
+      <w:proofErr w:type="spellEnd"/>
+      <w:r>
+        <w:rPr>
+          <w:highlight w:val="red"/>
+        </w:rPr>
+        <w:t xml:space="preserve"> </w:t>
+      </w:r>
+      <w:proofErr w:type="spellStart"/>
+      <w:r>
+        <w:rPr>
+          <w:highlight w:val="red"/>
+        </w:rPr>
+        <w:t>explained</w:t>
+      </w:r>
+      <w:proofErr w:type="spellEnd"/>
+      <w:r>
+        <w:rPr>
+          <w:highlight w:val="red"/>
+        </w:rPr>
+        <w:t xml:space="preserve"> </w:t>
+      </w:r>
+      <w:proofErr w:type="spellStart"/>
+      <w:r>
+        <w:rPr>
+          <w:highlight w:val="red"/>
+        </w:rPr>
+        <w:t>later</w:t>
+      </w:r>
+      <w:proofErr w:type="spellEnd"/>
+      <w:r>
+        <w:rPr>
+          <w:highlight w:val="red"/>
+        </w:rPr>
+        <w:t xml:space="preserve"> </w:t>
+      </w:r>
+      <w:proofErr w:type="spellStart"/>
+      <w:r>
+        <w:rPr>
+          <w:highlight w:val="red"/>
+        </w:rPr>
+        <w:t>anyway</w:t>
+      </w:r>
+      <w:proofErr w:type="spellEnd"/>
+      <w:r>
+        <w:rPr>
+          <w:highlight w:val="red"/>
+        </w:rPr>
+        <w:t>?]</w:t>
+      </w:r>
+    </w:p>
+    <w:p>
       <w:pPr>
         <w:keepNext/>
       </w:pPr>
@@ -6994,7 +7422,7 @@
                     <pic:cNvPicPr/>
                   </pic:nvPicPr>
                   <pic:blipFill>
-                    <a:blip r:embed="rId25">
+                    <a:blip r:embed="rId20">
                       <a:extLst>
                         <a:ext uri="{28A0092B-C50C-407E-A947-70E740481C1C}">
                           <a14:useLocalDpi xmlns:a14="http://schemas.microsoft.com/office/drawing/2010/main" val="0"/>
@@ -7082,56 +7510,78 @@
     </w:p>
     <w:p>
       <w:r>
-        <w:t>[reduzierte Themen]</w:t>
-      </w:r>
-    </w:p>
-    <w:p>
-      <w:r>
+        <w:t>[reduzierte Themen</w:t>
+      </w:r>
+      <w:r>
+        <w:t xml:space="preserve"> erklären -&gt; not </w:t>
+      </w:r>
+      <w:proofErr w:type="spellStart"/>
+      <w:r>
+        <w:t>much</w:t>
+      </w:r>
+      <w:proofErr w:type="spellEnd"/>
+      <w:r>
+        <w:t xml:space="preserve"> </w:t>
+      </w:r>
+      <w:proofErr w:type="spellStart"/>
+      <w:r>
+        <w:t>changed</w:t>
+      </w:r>
+      <w:proofErr w:type="spellEnd"/>
+      <w:r>
+        <w:t>?</w:t>
+      </w:r>
+      <w:r>
+        <w:t>]</w:t>
+      </w:r>
+    </w:p>
+    <w:p>
+      <w:r>
+        <w:lastRenderedPageBreak/>
+        <w:t xml:space="preserve">[SPD -&gt; Grüne durch </w:t>
+      </w:r>
+      <w:proofErr w:type="spellStart"/>
+      <w:r>
+        <w:t>linksverschiebung</w:t>
+      </w:r>
+      <w:proofErr w:type="spellEnd"/>
+      <w:r>
+        <w:t>]</w:t>
+      </w:r>
+    </w:p>
+    <w:p>
+      <w:r>
+        <w:rPr>
+          <w:highlight w:val="red"/>
+        </w:rPr>
         <w:t>[</w:t>
       </w:r>
       <w:proofErr w:type="spellStart"/>
       <w:r>
-        <w:t>graph</w:t>
-      </w:r>
-      <w:proofErr w:type="spellEnd"/>
-      <w:r>
-        <w:t xml:space="preserve"> 2]</w:t>
-      </w:r>
-    </w:p>
-    <w:p>
-      <w:r>
         <w:rPr>
           <w:highlight w:val="red"/>
         </w:rPr>
-        <w:lastRenderedPageBreak/>
-        <w:t>[</w:t>
-      </w:r>
-      <w:proofErr w:type="spellStart"/>
+        <w:t>bedeutung</w:t>
+      </w:r>
+      <w:proofErr w:type="spellEnd"/>
       <w:r>
         <w:rPr>
           <w:highlight w:val="red"/>
         </w:rPr>
-        <w:t>bedeutung</w:t>
-      </w:r>
-      <w:proofErr w:type="spellEnd"/>
+        <w:t xml:space="preserve"> für </w:t>
+      </w:r>
+      <w:proofErr w:type="spellStart"/>
       <w:r>
         <w:rPr>
           <w:highlight w:val="red"/>
         </w:rPr>
-        <w:t xml:space="preserve"> für </w:t>
-      </w:r>
-      <w:proofErr w:type="spellStart"/>
+        <w:t>hypothesen</w:t>
+      </w:r>
+      <w:proofErr w:type="spellEnd"/>
       <w:r>
         <w:rPr>
           <w:highlight w:val="red"/>
         </w:rPr>
-        <w:t>hypothesen</w:t>
-      </w:r>
-      <w:proofErr w:type="spellEnd"/>
-      <w:r>
-        <w:rPr>
-          <w:highlight w:val="red"/>
-        </w:rPr>
         <w:t>?]</w:t>
       </w:r>
     </w:p>
@@ -7139,11 +7589,11 @@
       <w:pPr>
         <w:pStyle w:val="Heading4"/>
       </w:pPr>
-      <w:bookmarkStart w:id="28" w:name="_Toc129425235"/>
+      <w:bookmarkStart w:id="29" w:name="_Toc129600661"/>
       <w:r>
         <w:t>Unterschiede durch Reduktion der Wahlprogramme</w:t>
       </w:r>
-      <w:bookmarkEnd w:id="28"/>
+      <w:bookmarkEnd w:id="29"/>
     </w:p>
     <w:p/>
     <w:p>
@@ -7155,9 +7605,9 @@
           <w:noProof/>
         </w:rPr>
         <w:drawing>
-          <wp:inline distT="0" distB="0" distL="0" distR="0" wp14:anchorId="6293E726" wp14:editId="73CCBB63">
-            <wp:extent cx="5384771" cy="4799999"/>
-            <wp:effectExtent l="133350" t="114300" r="140335" b="153035"/>
+          <wp:inline distT="0" distB="0" distL="0" distR="0" wp14:anchorId="6293E726" wp14:editId="26BFC06F">
+            <wp:extent cx="5221052" cy="4799999"/>
+            <wp:effectExtent l="133350" t="114300" r="151130" b="153035"/>
             <wp:docPr id="2" name="Picture 2"/>
             <wp:cNvGraphicFramePr>
               <a:graphicFrameLocks xmlns:a="http://schemas.openxmlformats.org/drawingml/2006/main" noChangeAspect="1"/>
@@ -7170,7 +7620,7 @@
                     <pic:cNvPicPr/>
                   </pic:nvPicPr>
                   <pic:blipFill>
-                    <a:blip r:embed="rId26">
+                    <a:blip r:embed="rId21">
                       <a:extLst>
                         <a:ext uri="{28A0092B-C50C-407E-A947-70E740481C1C}">
                           <a14:useLocalDpi xmlns:a14="http://schemas.microsoft.com/office/drawing/2010/main" val="0"/>
@@ -7184,7 +7634,7 @@
                   <pic:spPr>
                     <a:xfrm>
                       <a:off x="0" y="0"/>
-                      <a:ext cx="5384771" cy="4799999"/>
+                      <a:ext cx="5221052" cy="4799999"/>
                     </a:xfrm>
                     <a:prstGeom prst="rect">
                       <a:avLst/>
@@ -7231,6 +7681,8 @@
       <w:pPr>
         <w:pStyle w:val="Caption"/>
       </w:pPr>
+      <w:bookmarkStart w:id="30" w:name="_Ref129595089"/>
+      <w:bookmarkStart w:id="31" w:name="_Ref129595095"/>
       <w:r>
         <w:t xml:space="preserve">Abbildung </w:t>
       </w:r>
@@ -7252,79 +7704,338 @@
       <w:r>
         <w:fldChar w:fldCharType="end"/>
       </w:r>
-    </w:p>
-    <w:p>
-      <w:r>
+      <w:bookmarkEnd w:id="31"/>
+      <w:r>
+        <w:t xml:space="preserve"> – Veränderung der </w:t>
+      </w:r>
+      <w:proofErr w:type="spellStart"/>
+      <w:r>
+        <w:t>Wordscores</w:t>
+      </w:r>
+      <w:proofErr w:type="spellEnd"/>
+      <w:r>
+        <w:t xml:space="preserve"> Werte durch Themenreduktion </w:t>
+      </w:r>
+      <w:proofErr w:type="spellStart"/>
+      <w:r>
+        <w:t>Heatmap</w:t>
+      </w:r>
+      <w:bookmarkEnd w:id="30"/>
+      <w:proofErr w:type="spellEnd"/>
+    </w:p>
+    <w:p>
+      <w:r>
+        <w:rPr>
+          <w:highlight w:val="red"/>
+        </w:rPr>
+        <w:fldChar w:fldCharType="begin"/>
+      </w:r>
+      <w:r>
+        <w:rPr>
+          <w:highlight w:val="red"/>
+        </w:rPr>
+        <w:instrText xml:space="preserve"> REF _Ref129595095 \h </w:instrText>
+      </w:r>
+      <w:r>
+        <w:rPr>
+          <w:highlight w:val="red"/>
+        </w:rPr>
+      </w:r>
+      <w:r>
+        <w:rPr>
+          <w:highlight w:val="red"/>
+        </w:rPr>
+        <w:fldChar w:fldCharType="separate"/>
+      </w:r>
+      <w:r>
+        <w:t>Abbil</w:t>
+      </w:r>
+      <w:r>
+        <w:t>d</w:t>
+      </w:r>
+      <w:r>
+        <w:t>u</w:t>
+      </w:r>
+      <w:r>
+        <w:t>n</w:t>
+      </w:r>
+      <w:r>
+        <w:t xml:space="preserve">g </w:t>
+      </w:r>
+      <w:r>
+        <w:rPr>
+          <w:noProof/>
+        </w:rPr>
+        <w:t>6</w:t>
+      </w:r>
+      <w:r>
+        <w:rPr>
+          <w:highlight w:val="red"/>
+        </w:rPr>
+        <w:fldChar w:fldCharType="end"/>
+      </w:r>
+      <w:r>
+        <w:t xml:space="preserve"> ste</w:t>
+      </w:r>
+      <w:r>
+        <w:t xml:space="preserve">llt die Veränderungen der </w:t>
+      </w:r>
+      <w:proofErr w:type="spellStart"/>
+      <w:r>
+        <w:t>Wordscores</w:t>
+      </w:r>
+      <w:proofErr w:type="spellEnd"/>
+      <w:r>
+        <w:t xml:space="preserve"> Werte, welche durch die Reduktion der Wahlprogramme auf relevante Themen entstanden sind, dar. Es wird deutlich, dass die MARPOR Rechts-Links Dimension sich stark verändert. Die meisten Parteien erhalten </w:t>
+      </w:r>
+      <w:r>
+        <w:t>höhere</w:t>
+      </w:r>
+      <w:r>
+        <w:t xml:space="preserve"> Werte (Verschiebung </w:t>
+      </w:r>
+      <w:r>
+        <w:t>nach rechts</w:t>
+      </w:r>
+      <w:r>
+        <w:t xml:space="preserve">), wobei LHG und RCDS weiter </w:t>
+      </w:r>
+      <w:r>
+        <w:t>links</w:t>
+      </w:r>
+      <w:r>
+        <w:t xml:space="preserve"> positioniert werden. Es kommt somit zu einer </w:t>
+      </w:r>
+      <w:r>
+        <w:t>reduzierten</w:t>
+      </w:r>
+      <w:r>
+        <w:t xml:space="preserve"> Diversifizierung der Positionen. Der RCDS verändert sich auch bei den Franzmann &amp; Kaiser Werten nach </w:t>
+      </w:r>
+      <w:r>
+        <w:t>links</w:t>
+      </w:r>
+      <w:r>
+        <w:t xml:space="preserve">, während die anderen Hochschulgruppen </w:t>
+      </w:r>
+      <w:proofErr w:type="gramStart"/>
+      <w:r>
+        <w:t>dort relativ</w:t>
+      </w:r>
+      <w:proofErr w:type="gramEnd"/>
+      <w:r>
+        <w:t xml:space="preserve"> unverändert positioniert werden.</w:t>
+      </w:r>
+      <w:r>
+        <w:t xml:space="preserve"> Durch die Reduktion kommt es also insgesamt zu einer Annäherung an das gewichtete Mittel der Hochschulgruppen. </w:t>
+      </w:r>
+    </w:p>
+    <w:p>
+      <w:r>
+        <w:rPr>
+          <w:highlight w:val="red"/>
+        </w:rPr>
+        <w:lastRenderedPageBreak/>
         <w:t xml:space="preserve">[Graph </w:t>
       </w:r>
       <w:proofErr w:type="spellStart"/>
       <w:r>
+        <w:rPr>
+          <w:highlight w:val="red"/>
+        </w:rPr>
         <w:t>with</w:t>
       </w:r>
       <w:proofErr w:type="spellEnd"/>
       <w:r>
+        <w:rPr>
+          <w:highlight w:val="red"/>
+        </w:rPr>
         <w:t xml:space="preserve"> </w:t>
       </w:r>
       <w:proofErr w:type="spellStart"/>
       <w:r>
+        <w:rPr>
+          <w:highlight w:val="red"/>
+        </w:rPr>
         <w:t>arrows</w:t>
       </w:r>
       <w:proofErr w:type="spellEnd"/>
       <w:r>
+        <w:rPr>
+          <w:highlight w:val="red"/>
+        </w:rPr>
+        <w:t xml:space="preserve"> </w:t>
+      </w:r>
+      <w:proofErr w:type="spellStart"/>
+      <w:r>
+        <w:rPr>
+          <w:highlight w:val="red"/>
+        </w:rPr>
+        <w:t>of</w:t>
+      </w:r>
+      <w:proofErr w:type="spellEnd"/>
+      <w:r>
+        <w:rPr>
+          <w:highlight w:val="red"/>
+        </w:rPr>
+        <w:t xml:space="preserve"> </w:t>
+      </w:r>
+      <w:proofErr w:type="spellStart"/>
+      <w:r>
+        <w:rPr>
+          <w:highlight w:val="red"/>
+        </w:rPr>
+        <w:t>change</w:t>
+      </w:r>
+      <w:proofErr w:type="spellEnd"/>
+      <w:r>
+        <w:rPr>
+          <w:highlight w:val="red"/>
+        </w:rPr>
+        <w:t xml:space="preserve"> would </w:t>
+      </w:r>
+      <w:proofErr w:type="spellStart"/>
+      <w:r>
+        <w:rPr>
+          <w:highlight w:val="red"/>
+        </w:rPr>
+        <w:t>be</w:t>
+      </w:r>
+      <w:proofErr w:type="spellEnd"/>
+      <w:r>
+        <w:rPr>
+          <w:highlight w:val="red"/>
+        </w:rPr>
+        <w:t xml:space="preserve"> </w:t>
+      </w:r>
+      <w:proofErr w:type="gramStart"/>
+      <w:r>
+        <w:rPr>
+          <w:highlight w:val="red"/>
+        </w:rPr>
+        <w:t>cool</w:t>
+      </w:r>
+      <w:proofErr w:type="gramEnd"/>
+      <w:r>
+        <w:rPr>
+          <w:highlight w:val="red"/>
+        </w:rPr>
+        <w:t>, also 2D (</w:t>
+      </w:r>
+      <w:proofErr w:type="spellStart"/>
+      <w:r>
+        <w:rPr>
+          <w:highlight w:val="red"/>
+        </w:rPr>
+        <w:t>economic</w:t>
+      </w:r>
+      <w:proofErr w:type="spellEnd"/>
+      <w:r>
+        <w:rPr>
+          <w:highlight w:val="red"/>
+        </w:rPr>
+        <w:t xml:space="preserve"> / social) </w:t>
+      </w:r>
+      <w:proofErr w:type="spellStart"/>
+      <w:r>
+        <w:rPr>
+          <w:highlight w:val="red"/>
+        </w:rPr>
+        <w:t>axis</w:t>
+      </w:r>
+      <w:proofErr w:type="spellEnd"/>
+      <w:r>
+        <w:rPr>
+          <w:highlight w:val="red"/>
+        </w:rPr>
+        <w:t xml:space="preserve"> would </w:t>
+      </w:r>
+      <w:proofErr w:type="spellStart"/>
+      <w:r>
+        <w:rPr>
+          <w:highlight w:val="red"/>
+        </w:rPr>
+        <w:t>be</w:t>
+      </w:r>
+      <w:proofErr w:type="spellEnd"/>
+      <w:r>
+        <w:rPr>
+          <w:highlight w:val="red"/>
+        </w:rPr>
+        <w:t xml:space="preserve"> cool </w:t>
+      </w:r>
+      <w:proofErr w:type="spellStart"/>
+      <w:r>
+        <w:rPr>
+          <w:highlight w:val="red"/>
+        </w:rPr>
+        <w:t>maybe</w:t>
+      </w:r>
+      <w:proofErr w:type="spellEnd"/>
+      <w:r>
+        <w:rPr>
+          <w:highlight w:val="red"/>
+        </w:rPr>
+        <w:t>?</w:t>
+      </w:r>
+      <w:r>
+        <w:rPr>
+          <w:highlight w:val="red"/>
+        </w:rPr>
+        <w:t>]</w:t>
+      </w:r>
+    </w:p>
+    <w:p>
+      <w:r>
+        <w:rPr>
+          <w:highlight w:val="red"/>
+        </w:rPr>
+        <w:t>[</w:t>
+      </w:r>
+      <w:proofErr w:type="spellStart"/>
+      <w:r>
+        <w:rPr>
+          <w:highlight w:val="red"/>
+        </w:rPr>
+        <w:t>bedeutung</w:t>
+      </w:r>
+      <w:proofErr w:type="spellEnd"/>
+      <w:r>
+        <w:rPr>
+          <w:highlight w:val="red"/>
+        </w:rPr>
+        <w:t xml:space="preserve"> für </w:t>
+      </w:r>
+      <w:proofErr w:type="spellStart"/>
+      <w:r>
+        <w:rPr>
+          <w:highlight w:val="red"/>
+        </w:rPr>
+        <w:t>hypothesen</w:t>
+      </w:r>
+      <w:proofErr w:type="spellEnd"/>
+      <w:r>
+        <w:rPr>
+          <w:highlight w:val="red"/>
+        </w:rPr>
         <w:t>?]</w:t>
       </w:r>
     </w:p>
     <w:p>
-      <w:r>
-        <w:rPr>
-          <w:highlight w:val="red"/>
-        </w:rPr>
-        <w:t>[</w:t>
-      </w:r>
-      <w:proofErr w:type="spellStart"/>
-      <w:r>
-        <w:rPr>
-          <w:highlight w:val="red"/>
-        </w:rPr>
-        <w:t>bedeutung</w:t>
-      </w:r>
-      <w:proofErr w:type="spellEnd"/>
-      <w:r>
-        <w:rPr>
-          <w:highlight w:val="red"/>
-        </w:rPr>
-        <w:t xml:space="preserve"> für </w:t>
-      </w:r>
-      <w:proofErr w:type="spellStart"/>
-      <w:r>
-        <w:rPr>
-          <w:highlight w:val="red"/>
-        </w:rPr>
-        <w:t>hypothesen</w:t>
-      </w:r>
-      <w:proofErr w:type="spellEnd"/>
-      <w:r>
-        <w:rPr>
-          <w:highlight w:val="red"/>
-        </w:rPr>
-        <w:t>?]</w:t>
-      </w:r>
-    </w:p>
-    <w:p>
       <w:pPr>
         <w:pStyle w:val="Heading1"/>
         <w:rPr>
           <w:rFonts w:eastAsia="Times New Roman"/>
         </w:rPr>
       </w:pPr>
-      <w:bookmarkStart w:id="29" w:name="_Toc129425236"/>
+      <w:bookmarkStart w:id="32" w:name="_Toc129600662"/>
       <w:r>
         <w:rPr>
           <w:rFonts w:eastAsia="Times New Roman"/>
         </w:rPr>
         <w:t>Fazit und Diskussion</w:t>
       </w:r>
-      <w:bookmarkEnd w:id="29"/>
+      <w:bookmarkEnd w:id="32"/>
     </w:p>
     <w:p>
       <w:r>
@@ -7395,12 +8106,12 @@
       <w:pPr>
         <w:pStyle w:val="Heading1"/>
       </w:pPr>
-      <w:bookmarkStart w:id="30" w:name="_Toc129425237"/>
+      <w:bookmarkStart w:id="33" w:name="_Toc129600663"/>
       <w:r>
         <w:lastRenderedPageBreak/>
         <w:t>Literatur</w:t>
       </w:r>
-      <w:bookmarkEnd w:id="30"/>
+      <w:bookmarkEnd w:id="33"/>
     </w:p>
     <w:p>
       <w:pPr>
@@ -7489,7 +8200,7 @@
         </w:rPr>
         <w:t xml:space="preserve"> Data. Party Politics, 12(2), 163–188. </w:t>
       </w:r>
-      <w:hyperlink r:id="rId27" w:history="1">
+      <w:hyperlink r:id="rId22" w:history="1">
         <w:r>
           <w:rPr>
             <w:rStyle w:val="Hyperlink"/>
@@ -7821,7 +8532,7 @@
         </w:rPr>
         <w:t xml:space="preserve"> Center. </w:t>
       </w:r>
-      <w:hyperlink r:id="rId28" w:history="1">
+      <w:hyperlink r:id="rId23" w:history="1">
         <w:r>
           <w:rPr>
             <w:rStyle w:val="Hyperlink"/>
@@ -7997,7 +8708,7 @@
         </w:rPr>
         <w:t xml:space="preserve">, 2003–2019. Party Politics, 28(2), 306–317. </w:t>
       </w:r>
-      <w:hyperlink r:id="rId29" w:history="1">
+      <w:hyperlink r:id="rId24" w:history="1">
         <w:r>
           <w:rPr>
             <w:rStyle w:val="Hyperlink"/>
@@ -8376,7 +9087,7 @@
         </w:rPr>
         <w:t xml:space="preserve"> 2018, Pages 783–803, </w:t>
       </w:r>
-      <w:hyperlink r:id="rId30" w:history="1">
+      <w:hyperlink r:id="rId25" w:history="1">
         <w:r>
           <w:rPr>
             <w:rStyle w:val="Hyperlink"/>
@@ -8811,7 +9522,7 @@
         </w:rPr>
         <w:t xml:space="preserve"> (Flanders). Party Politics, 10(2), 193–212. </w:t>
       </w:r>
-      <w:hyperlink r:id="rId31" w:history="1">
+      <w:hyperlink r:id="rId26" w:history="1">
         <w:r>
           <w:rPr>
             <w:rStyle w:val="Hyperlink"/>
@@ -9412,13 +10123,282 @@
     </w:p>
     <w:p>
       <w:pPr>
+        <w:pStyle w:val="ListParagraph"/>
+        <w:numPr>
+          <w:ilvl w:val="0"/>
+          <w:numId w:val="5"/>
+        </w:numPr>
+        <w:rPr>
+          <w:rFonts w:cstheme="minorHAnsi"/>
+        </w:rPr>
+      </w:pPr>
+      <w:r>
+        <w:t xml:space="preserve">Downs, A. (1957). An </w:t>
+      </w:r>
+      <w:proofErr w:type="spellStart"/>
+      <w:r>
+        <w:t>economic</w:t>
+      </w:r>
+      <w:proofErr w:type="spellEnd"/>
+      <w:r>
+        <w:t xml:space="preserve"> </w:t>
+      </w:r>
+      <w:proofErr w:type="spellStart"/>
+      <w:r>
+        <w:t>theory</w:t>
+      </w:r>
+      <w:proofErr w:type="spellEnd"/>
+      <w:r>
+        <w:t xml:space="preserve"> </w:t>
+      </w:r>
+      <w:proofErr w:type="spellStart"/>
+      <w:r>
+        <w:t>of</w:t>
+      </w:r>
+      <w:proofErr w:type="spellEnd"/>
+      <w:r>
+        <w:t xml:space="preserve"> </w:t>
+      </w:r>
+      <w:proofErr w:type="spellStart"/>
+      <w:r>
+        <w:t>political</w:t>
+      </w:r>
+      <w:proofErr w:type="spellEnd"/>
+      <w:r>
+        <w:t xml:space="preserve"> </w:t>
+      </w:r>
+      <w:proofErr w:type="spellStart"/>
+      <w:r>
+        <w:t>action</w:t>
+      </w:r>
+      <w:proofErr w:type="spellEnd"/>
+      <w:r>
+        <w:t xml:space="preserve"> in a </w:t>
+      </w:r>
+      <w:proofErr w:type="spellStart"/>
+      <w:r>
+        <w:t>democracy</w:t>
+      </w:r>
+      <w:proofErr w:type="spellEnd"/>
+      <w:r>
+        <w:t>. </w:t>
+      </w:r>
+      <w:r>
+        <w:rPr>
+          <w:rStyle w:val="notion-enable-hover"/>
+          <w:i/>
+          <w:iCs/>
+        </w:rPr>
+        <w:t xml:space="preserve">Journal </w:t>
+      </w:r>
+      <w:proofErr w:type="spellStart"/>
+      <w:r>
+        <w:rPr>
+          <w:rStyle w:val="notion-enable-hover"/>
+          <w:i/>
+          <w:iCs/>
+        </w:rPr>
+        <w:t>of</w:t>
+      </w:r>
+      <w:proofErr w:type="spellEnd"/>
+      <w:r>
+        <w:rPr>
+          <w:rStyle w:val="notion-enable-hover"/>
+          <w:i/>
+          <w:iCs/>
+        </w:rPr>
+        <w:t xml:space="preserve"> </w:t>
+      </w:r>
+      <w:proofErr w:type="spellStart"/>
+      <w:r>
+        <w:rPr>
+          <w:rStyle w:val="notion-enable-hover"/>
+          <w:i/>
+          <w:iCs/>
+        </w:rPr>
+        <w:t>political</w:t>
+      </w:r>
+      <w:proofErr w:type="spellEnd"/>
+      <w:r>
+        <w:rPr>
+          <w:rStyle w:val="notion-enable-hover"/>
+          <w:i/>
+          <w:iCs/>
+        </w:rPr>
+        <w:t xml:space="preserve"> </w:t>
+      </w:r>
+      <w:proofErr w:type="spellStart"/>
+      <w:proofErr w:type="gramStart"/>
+      <w:r>
+        <w:rPr>
+          <w:rStyle w:val="notion-enable-hover"/>
+          <w:i/>
+          <w:iCs/>
+        </w:rPr>
+        <w:t>economy</w:t>
+      </w:r>
+      <w:proofErr w:type="spellEnd"/>
+      <w:r>
+        <w:t xml:space="preserve"> ,</w:t>
+      </w:r>
+      <w:proofErr w:type="gramEnd"/>
+      <w:r>
+        <w:t> </w:t>
+      </w:r>
+      <w:r>
+        <w:rPr>
+          <w:rStyle w:val="notion-enable-hover"/>
+          <w:i/>
+          <w:iCs/>
+        </w:rPr>
+        <w:t>65</w:t>
+      </w:r>
+      <w:r>
+        <w:t xml:space="preserve"> (2), 135-150.</w:t>
+      </w:r>
+    </w:p>
+    <w:p>
+      <w:pPr>
+        <w:pStyle w:val="ListParagraph"/>
+        <w:numPr>
+          <w:ilvl w:val="0"/>
+          <w:numId w:val="5"/>
+        </w:numPr>
+        <w:rPr>
+          <w:rFonts w:cstheme="minorHAnsi"/>
+        </w:rPr>
+      </w:pPr>
+      <w:r>
+        <w:t xml:space="preserve">Budge, I. (1994). A New </w:t>
+      </w:r>
+      <w:proofErr w:type="spellStart"/>
+      <w:r>
+        <w:t>Spatial</w:t>
+      </w:r>
+      <w:proofErr w:type="spellEnd"/>
+      <w:r>
+        <w:t xml:space="preserve"> Theory </w:t>
+      </w:r>
+      <w:proofErr w:type="spellStart"/>
+      <w:r>
+        <w:t>of</w:t>
+      </w:r>
+      <w:proofErr w:type="spellEnd"/>
+      <w:r>
+        <w:t xml:space="preserve"> Party Competition: </w:t>
+      </w:r>
+      <w:proofErr w:type="spellStart"/>
+      <w:r>
+        <w:t>Uncertainty</w:t>
+      </w:r>
+      <w:proofErr w:type="spellEnd"/>
+      <w:r>
+        <w:t xml:space="preserve">, </w:t>
+      </w:r>
+      <w:proofErr w:type="spellStart"/>
+      <w:r>
+        <w:t>Ideology</w:t>
+      </w:r>
+      <w:proofErr w:type="spellEnd"/>
+      <w:r>
+        <w:t xml:space="preserve"> and Policy </w:t>
+      </w:r>
+      <w:proofErr w:type="spellStart"/>
+      <w:r>
+        <w:t>Equilibria</w:t>
+      </w:r>
+      <w:proofErr w:type="spellEnd"/>
+      <w:r>
+        <w:t xml:space="preserve"> </w:t>
+      </w:r>
+      <w:proofErr w:type="spellStart"/>
+      <w:r>
+        <w:t>Viewed</w:t>
+      </w:r>
+      <w:proofErr w:type="spellEnd"/>
+      <w:r>
+        <w:t xml:space="preserve"> </w:t>
+      </w:r>
+      <w:proofErr w:type="spellStart"/>
+      <w:r>
+        <w:t>Comparatively</w:t>
+      </w:r>
+      <w:proofErr w:type="spellEnd"/>
+      <w:r>
+        <w:t xml:space="preserve"> and Temporally. </w:t>
+      </w:r>
+      <w:r>
+        <w:rPr>
+          <w:rStyle w:val="notion-enable-hover"/>
+          <w:i/>
+          <w:iCs/>
+        </w:rPr>
+        <w:t xml:space="preserve">British Journal </w:t>
+      </w:r>
+      <w:proofErr w:type="spellStart"/>
+      <w:r>
+        <w:rPr>
+          <w:rStyle w:val="notion-enable-hover"/>
+          <w:i/>
+          <w:iCs/>
+        </w:rPr>
+        <w:t>of</w:t>
+      </w:r>
+      <w:proofErr w:type="spellEnd"/>
+      <w:r>
+        <w:rPr>
+          <w:rStyle w:val="notion-enable-hover"/>
+          <w:i/>
+          <w:iCs/>
+        </w:rPr>
+        <w:t xml:space="preserve"> Political </w:t>
+      </w:r>
+      <w:proofErr w:type="gramStart"/>
+      <w:r>
+        <w:rPr>
+          <w:rStyle w:val="notion-enable-hover"/>
+          <w:i/>
+          <w:iCs/>
+        </w:rPr>
+        <w:t>Science,</w:t>
+      </w:r>
+      <w:r>
+        <w:t xml:space="preserve">  </w:t>
+      </w:r>
+      <w:r>
+        <w:rPr>
+          <w:rStyle w:val="notion-enable-hover"/>
+          <w:i/>
+          <w:iCs/>
+        </w:rPr>
+        <w:t>24</w:t>
+      </w:r>
+      <w:proofErr w:type="gramEnd"/>
+      <w:r>
+        <w:t xml:space="preserve"> (4), 443-467. doi:10.1017/S0007123400006955</w:t>
+      </w:r>
+    </w:p>
+    <w:p>
+      <w:pPr>
+        <w:pStyle w:val="ListParagraph"/>
+        <w:numPr>
+          <w:ilvl w:val="0"/>
+          <w:numId w:val="5"/>
+        </w:numPr>
+        <w:rPr>
+          <w:rFonts w:cstheme="minorHAnsi"/>
+        </w:rPr>
+      </w:pPr>
+    </w:p>
+    <w:p>
+      <w:pPr>
         <w:pStyle w:val="Heading2"/>
       </w:pPr>
-      <w:bookmarkStart w:id="31" w:name="_Toc129425238"/>
+      <w:bookmarkStart w:id="34" w:name="_Toc129600664"/>
       <w:r>
         <w:t>Nicht-akademische Literatur</w:t>
       </w:r>
-      <w:bookmarkEnd w:id="31"/>
+      <w:bookmarkEnd w:id="34"/>
     </w:p>
     <w:p>
       <w:pPr>
@@ -9445,7 +10425,7 @@
       <w:r>
         <w:t>(</w:t>
       </w:r>
-      <w:hyperlink r:id="rId32" w:history="1">
+      <w:hyperlink r:id="rId27" w:history="1">
         <w:r>
           <w:rPr>
             <w:rStyle w:val="Hyperlink"/>
@@ -9468,7 +10448,7 @@
       <w:r>
         <w:t>ÜBER DEN ASTA (</w:t>
       </w:r>
-      <w:hyperlink r:id="rId33" w:history="1">
+      <w:hyperlink r:id="rId28" w:history="1">
         <w:r>
           <w:rPr>
             <w:rStyle w:val="Hyperlink"/>
@@ -9496,7 +10476,7 @@
       <w:r>
         <w:t xml:space="preserve">ARD. (27. September, 2021). Wahlverhalten bei der Bundestagswahl am 26. September 2021 nach Alter (Stimmenanteile der Parteien) [Graph]. In Statista. Zugriff am 04. März 2023, von </w:t>
       </w:r>
-      <w:hyperlink r:id="rId34" w:history="1">
+      <w:hyperlink r:id="rId29" w:history="1">
         <w:r>
           <w:rPr>
             <w:rStyle w:val="Hyperlink"/>
@@ -9516,7 +10496,7 @@
       <w:r>
         <w:t xml:space="preserve">ARD. (15. März, 2021). Wahlverhalten bei der Bundestagswahl am 26. September 2021 nach Bildungsstand¹ (Stimmenanteile der Parteien) [Graph]. In Statista. Zugriff am 11. März 2023, von </w:t>
       </w:r>
-      <w:hyperlink r:id="rId35" w:history="1">
+      <w:hyperlink r:id="rId30" w:history="1">
         <w:r>
           <w:rPr>
             <w:rStyle w:val="Hyperlink"/>
@@ -9568,7 +10548,7 @@
       <w:r>
         <w:t>09.03.2023. (</w:t>
       </w:r>
-      <w:hyperlink r:id="rId36" w:history="1">
+      <w:hyperlink r:id="rId31" w:history="1">
         <w:r>
           <w:rPr>
             <w:rStyle w:val="Hyperlink"/>
@@ -9590,7 +10570,7 @@
       </w:pPr>
     </w:p>
     <w:sectPr>
-      <w:footerReference w:type="default" r:id="rId37"/>
+      <w:footerReference w:type="default" r:id="rId32"/>
       <w:pgSz w:w="11906" w:h="16838"/>
       <w:pgMar w:top="1417" w:right="1417" w:bottom="1134" w:left="1417" w:header="708" w:footer="708" w:gutter="0"/>
       <w:pgNumType w:start="1"/>
@@ -9620,24 +10600,44 @@
       </w:r>
     </w:p>
   </w:comment>
+  <w:comment w:id="27" w:author="Maxime Bonnin" w:date="2023-03-13T10:29:00Z" w:initials="MB">
+    <w:p>
+      <w:pPr>
+        <w:pStyle w:val="CommentText"/>
+        <w:jc w:val="left"/>
+      </w:pPr>
+      <w:r>
+        <w:rPr>
+          <w:rStyle w:val="CommentReference"/>
+        </w:rPr>
+        <w:annotationRef/>
+      </w:r>
+      <w:r>
+        <w:t>Hier oder erst in Diskussion?</w:t>
+      </w:r>
+    </w:p>
+  </w:comment>
 </w:comments>
 </file>
 
 <file path=word/commentsExtended.xml><?xml version="1.0" encoding="utf-8"?>
 <w15:commentsEx xmlns:wpc="http://schemas.microsoft.com/office/word/2010/wordprocessingCanvas" xmlns:cx="http://schemas.microsoft.com/office/drawing/2014/chartex" xmlns:cx1="http://schemas.microsoft.com/office/drawing/2015/9/8/chartex" xmlns:cx2="http://schemas.microsoft.com/office/drawing/2015/10/21/chartex" xmlns:cx3="http://schemas.microsoft.com/office/drawing/2016/5/9/chartex" xmlns:cx4="http://schemas.microsoft.com/office/drawing/2016/5/10/chartex" xmlns:cx5="http://schemas.microsoft.com/office/drawing/2016/5/11/chartex" xmlns:cx6="http://schemas.microsoft.com/office/drawing/2016/5/12/chartex" xmlns:cx7="http://schemas.microsoft.com/office/drawing/2016/5/13/chartex" xmlns:cx8="http://schemas.microsoft.com/office/drawing/2016/5/14/chartex" xmlns:mc="http://schemas.openxmlformats.org/markup-compatibility/2006" xmlns:aink="http://schemas.microsoft.com/office/drawing/2016/ink" xmlns:am3d="http://schemas.microsoft.com/office/drawing/2017/model3d" xmlns:o="urn:schemas-microsoft-com:office:office" xmlns:oel="http://schemas.microsoft.com/office/2019/extlst" xmlns:r="http://schemas.openxmlformats.org/officeDocument/2006/relationships" xmlns:m="http://schemas.openxmlformats.org/officeDocument/2006/math" xmlns:v="urn:schemas-microsoft-com:vml" xmlns:wp14="http://schemas.microsoft.com/office/word/2010/wordprocessingDrawing" xmlns:wp="http://schemas.openxmlformats.org/drawingml/2006/wordprocessingDrawing" xmlns:w10="urn:schemas-microsoft-com:office:word" xmlns:w="http://schemas.openxmlformats.org/wordprocessingml/2006/main" xmlns:w14="http://schemas.microsoft.com/office/word/2010/wordml" xmlns:w15="http://schemas.microsoft.com/office/word/2012/wordml" xmlns:w16cex="http://schemas.microsoft.com/office/word/2018/wordml/cex" xmlns:w16cid="http://schemas.microsoft.com/office/word/2016/wordml/cid" xmlns:w16="http://schemas.microsoft.com/office/word/2018/wordml" xmlns:w16sdtdh="http://schemas.microsoft.com/office/word/2020/wordml/sdtdatahash" xmlns:w16se="http://schemas.microsoft.com/office/word/2015/wordml/symex" xmlns:wpg="http://schemas.microsoft.com/office/word/2010/wordprocessingGroup" xmlns:wpi="http://schemas.microsoft.com/office/word/2010/wordprocessingInk" xmlns:wne="http://schemas.microsoft.com/office/word/2006/wordml" xmlns:wps="http://schemas.microsoft.com/office/word/2010/wordprocessingShape" mc:Ignorable="w14 w15 w16se w16cid w16 w16cex w16sdtdh wp14">
   <w15:commentEx w15:paraId="6299E87E" w15:done="0"/>
+  <w15:commentEx w15:paraId="41117562" w15:done="0"/>
 </w15:commentsEx>
 </file>
 
 <file path=word/commentsExtensible.xml><?xml version="1.0" encoding="utf-8"?>
 <w16cex:commentsExtensible xmlns:wpc="http://schemas.microsoft.com/office/word/2010/wordprocessingCanvas" xmlns:cx="http://schemas.microsoft.com/office/drawing/2014/chartex" xmlns:cx1="http://schemas.microsoft.com/office/drawing/2015/9/8/chartex" xmlns:cx2="http://schemas.microsoft.com/office/drawing/2015/10/21/chartex" xmlns:cx3="http://schemas.microsoft.com/office/drawing/2016/5/9/chartex" xmlns:cx4="http://schemas.microsoft.com/office/drawing/2016/5/10/chartex" xmlns:cx5="http://schemas.microsoft.com/office/drawing/2016/5/11/chartex" xmlns:cx6="http://schemas.microsoft.com/office/drawing/2016/5/12/chartex" xmlns:cx7="http://schemas.microsoft.com/office/drawing/2016/5/13/chartex" xmlns:cx8="http://schemas.microsoft.com/office/drawing/2016/5/14/chartex" xmlns:mc="http://schemas.openxmlformats.org/markup-compatibility/2006" xmlns:aink="http://schemas.microsoft.com/office/drawing/2016/ink" xmlns:am3d="http://schemas.microsoft.com/office/drawing/2017/model3d" xmlns:o="urn:schemas-microsoft-com:office:office" xmlns:oel="http://schemas.microsoft.com/office/2019/extlst" xmlns:r="http://schemas.openxmlformats.org/officeDocument/2006/relationships" xmlns:m="http://schemas.openxmlformats.org/officeDocument/2006/math" xmlns:v="urn:schemas-microsoft-com:vml" xmlns:wp14="http://schemas.microsoft.com/office/word/2010/wordprocessingDrawing" xmlns:wp="http://schemas.openxmlformats.org/drawingml/2006/wordprocessingDrawing" xmlns:w10="urn:schemas-microsoft-com:office:word" xmlns:w="http://schemas.openxmlformats.org/wordprocessingml/2006/main" xmlns:w14="http://schemas.microsoft.com/office/word/2010/wordml" xmlns:w15="http://schemas.microsoft.com/office/word/2012/wordml" xmlns:w16cex="http://schemas.microsoft.com/office/word/2018/wordml/cex" xmlns:w16cid="http://schemas.microsoft.com/office/word/2016/wordml/cid" xmlns:w16="http://schemas.microsoft.com/office/word/2018/wordml" xmlns:w16sdtdh="http://schemas.microsoft.com/office/word/2020/wordml/sdtdatahash" xmlns:w16se="http://schemas.microsoft.com/office/word/2015/wordml/symex" xmlns:wpg="http://schemas.microsoft.com/office/word/2010/wordprocessingGroup" xmlns:wpi="http://schemas.microsoft.com/office/word/2010/wordprocessingInk" xmlns:wne="http://schemas.microsoft.com/office/word/2006/wordml" xmlns:wps="http://schemas.microsoft.com/office/word/2010/wordprocessingShape" mc:Ignorable="w14 w15 w16se w16cid w16 w16cex w16sdtdh wp14">
   <w16cex:commentExtensible w16cex:durableId="2790A9D0" w16cex:dateUtc="2023-02-10T10:32:00Z"/>
+  <w16cex:commentExtensible w16cex:durableId="27B979A7" w16cex:dateUtc="2023-03-13T09:29:00Z"/>
 </w16cex:commentsExtensible>
 </file>
 
 <file path=word/commentsIds.xml><?xml version="1.0" encoding="utf-8"?>
 <w16cid:commentsIds xmlns:wpc="http://schemas.microsoft.com/office/word/2010/wordprocessingCanvas" xmlns:cx="http://schemas.microsoft.com/office/drawing/2014/chartex" xmlns:cx1="http://schemas.microsoft.com/office/drawing/2015/9/8/chartex" xmlns:cx2="http://schemas.microsoft.com/office/drawing/2015/10/21/chartex" xmlns:cx3="http://schemas.microsoft.com/office/drawing/2016/5/9/chartex" xmlns:cx4="http://schemas.microsoft.com/office/drawing/2016/5/10/chartex" xmlns:cx5="http://schemas.microsoft.com/office/drawing/2016/5/11/chartex" xmlns:cx6="http://schemas.microsoft.com/office/drawing/2016/5/12/chartex" xmlns:cx7="http://schemas.microsoft.com/office/drawing/2016/5/13/chartex" xmlns:cx8="http://schemas.microsoft.com/office/drawing/2016/5/14/chartex" xmlns:mc="http://schemas.openxmlformats.org/markup-compatibility/2006" xmlns:aink="http://schemas.microsoft.com/office/drawing/2016/ink" xmlns:am3d="http://schemas.microsoft.com/office/drawing/2017/model3d" xmlns:o="urn:schemas-microsoft-com:office:office" xmlns:oel="http://schemas.microsoft.com/office/2019/extlst" xmlns:r="http://schemas.openxmlformats.org/officeDocument/2006/relationships" xmlns:m="http://schemas.openxmlformats.org/officeDocument/2006/math" xmlns:v="urn:schemas-microsoft-com:vml" xmlns:wp14="http://schemas.microsoft.com/office/word/2010/wordprocessingDrawing" xmlns:wp="http://schemas.openxmlformats.org/drawingml/2006/wordprocessingDrawing" xmlns:w10="urn:schemas-microsoft-com:office:word" xmlns:w="http://schemas.openxmlformats.org/wordprocessingml/2006/main" xmlns:w14="http://schemas.microsoft.com/office/word/2010/wordml" xmlns:w15="http://schemas.microsoft.com/office/word/2012/wordml" xmlns:w16cex="http://schemas.microsoft.com/office/word/2018/wordml/cex" xmlns:w16cid="http://schemas.microsoft.com/office/word/2016/wordml/cid" xmlns:w16="http://schemas.microsoft.com/office/word/2018/wordml" xmlns:w16sdtdh="http://schemas.microsoft.com/office/word/2020/wordml/sdtdatahash" xmlns:w16se="http://schemas.microsoft.com/office/word/2015/wordml/symex" xmlns:wpg="http://schemas.microsoft.com/office/word/2010/wordprocessingGroup" xmlns:wpi="http://schemas.microsoft.com/office/word/2010/wordprocessingInk" xmlns:wne="http://schemas.microsoft.com/office/word/2006/wordml" xmlns:wps="http://schemas.microsoft.com/office/word/2010/wordprocessingShape" mc:Ignorable="w14 w15 w16se w16cid w16 w16cex w16sdtdh wp14">
   <w16cid:commentId w16cid:paraId="6299E87E" w16cid:durableId="2790A9D0"/>
+  <w16cid:commentId w16cid:paraId="41117562" w16cid:durableId="27B979A7"/>
 </w16cid:commentsIds>
 </file>
 
@@ -9661,36 +10661,6 @@
 </file>
 
 <file path=word/footer1.xml><?xml version="1.0" encoding="utf-8"?>
-<w:ftr xmlns:wpc="http://schemas.microsoft.com/office/word/2010/wordprocessingCanvas" xmlns:cx="http://schemas.microsoft.com/office/drawing/2014/chartex" xmlns:cx1="http://schemas.microsoft.com/office/drawing/2015/9/8/chartex" xmlns:cx2="http://schemas.microsoft.com/office/drawing/2015/10/21/chartex" xmlns:cx3="http://schemas.microsoft.com/office/drawing/2016/5/9/chartex" xmlns:cx4="http://schemas.microsoft.com/office/drawing/2016/5/10/chartex" xmlns:cx5="http://schemas.microsoft.com/office/drawing/2016/5/11/chartex" xmlns:cx6="http://schemas.microsoft.com/office/drawing/2016/5/12/chartex" xmlns:cx7="http://schemas.microsoft.com/office/drawing/2016/5/13/chartex" xmlns:cx8="http://schemas.microsoft.com/office/drawing/2016/5/14/chartex" xmlns:mc="http://schemas.openxmlformats.org/markup-compatibility/2006" xmlns:aink="http://schemas.microsoft.com/office/drawing/2016/ink" xmlns:am3d="http://schemas.microsoft.com/office/drawing/2017/model3d" xmlns:o="urn:schemas-microsoft-com:office:office" xmlns:oel="http://schemas.microsoft.com/office/2019/extlst" xmlns:r="http://schemas.openxmlformats.org/officeDocument/2006/relationships" xmlns:m="http://schemas.openxmlformats.org/officeDocument/2006/math" xmlns:v="urn:schemas-microsoft-com:vml" xmlns:wp14="http://schemas.microsoft.com/office/word/2010/wordprocessingDrawing" xmlns:wp="http://schemas.openxmlformats.org/drawingml/2006/wordprocessingDrawing" xmlns:w10="urn:schemas-microsoft-com:office:word" xmlns:w="http://schemas.openxmlformats.org/wordprocessingml/2006/main" xmlns:w14="http://schemas.microsoft.com/office/word/2010/wordml" xmlns:w15="http://schemas.microsoft.com/office/word/2012/wordml" xmlns:w16cex="http://schemas.microsoft.com/office/word/2018/wordml/cex" xmlns:w16cid="http://schemas.microsoft.com/office/word/2016/wordml/cid" xmlns:w16="http://schemas.microsoft.com/office/word/2018/wordml" xmlns:w16sdtdh="http://schemas.microsoft.com/office/word/2020/wordml/sdtdatahash" xmlns:w16se="http://schemas.microsoft.com/office/word/2015/wordml/symex" xmlns:wpg="http://schemas.microsoft.com/office/word/2010/wordprocessingGroup" xmlns:wpi="http://schemas.microsoft.com/office/word/2010/wordprocessingInk" xmlns:wne="http://schemas.microsoft.com/office/word/2006/wordml" xmlns:wps="http://schemas.microsoft.com/office/word/2010/wordprocessingShape" mc:Ignorable="w14 w15 w16se w16cid w16 w16cex w16sdtdh wp14">
-  <w:p>
-    <w:pPr>
-      <w:pStyle w:val="Footer"/>
-    </w:pPr>
-  </w:p>
-</w:ftr>
-</file>
-
-<file path=word/footer2.xml><?xml version="1.0" encoding="utf-8"?>
-<w:ftr xmlns:wpc="http://schemas.microsoft.com/office/word/2010/wordprocessingCanvas" xmlns:cx="http://schemas.microsoft.com/office/drawing/2014/chartex" xmlns:cx1="http://schemas.microsoft.com/office/drawing/2015/9/8/chartex" xmlns:cx2="http://schemas.microsoft.com/office/drawing/2015/10/21/chartex" xmlns:cx3="http://schemas.microsoft.com/office/drawing/2016/5/9/chartex" xmlns:cx4="http://schemas.microsoft.com/office/drawing/2016/5/10/chartex" xmlns:cx5="http://schemas.microsoft.com/office/drawing/2016/5/11/chartex" xmlns:cx6="http://schemas.microsoft.com/office/drawing/2016/5/12/chartex" xmlns:cx7="http://schemas.microsoft.com/office/drawing/2016/5/13/chartex" xmlns:cx8="http://schemas.microsoft.com/office/drawing/2016/5/14/chartex" xmlns:mc="http://schemas.openxmlformats.org/markup-compatibility/2006" xmlns:aink="http://schemas.microsoft.com/office/drawing/2016/ink" xmlns:am3d="http://schemas.microsoft.com/office/drawing/2017/model3d" xmlns:o="urn:schemas-microsoft-com:office:office" xmlns:oel="http://schemas.microsoft.com/office/2019/extlst" xmlns:r="http://schemas.openxmlformats.org/officeDocument/2006/relationships" xmlns:m="http://schemas.openxmlformats.org/officeDocument/2006/math" xmlns:v="urn:schemas-microsoft-com:vml" xmlns:wp14="http://schemas.microsoft.com/office/word/2010/wordprocessingDrawing" xmlns:wp="http://schemas.openxmlformats.org/drawingml/2006/wordprocessingDrawing" xmlns:w10="urn:schemas-microsoft-com:office:word" xmlns:w="http://schemas.openxmlformats.org/wordprocessingml/2006/main" xmlns:w14="http://schemas.microsoft.com/office/word/2010/wordml" xmlns:w15="http://schemas.microsoft.com/office/word/2012/wordml" xmlns:w16cex="http://schemas.microsoft.com/office/word/2018/wordml/cex" xmlns:w16cid="http://schemas.microsoft.com/office/word/2016/wordml/cid" xmlns:w16="http://schemas.microsoft.com/office/word/2018/wordml" xmlns:w16sdtdh="http://schemas.microsoft.com/office/word/2020/wordml/sdtdatahash" xmlns:w16se="http://schemas.microsoft.com/office/word/2015/wordml/symex" xmlns:wpg="http://schemas.microsoft.com/office/word/2010/wordprocessingGroup" xmlns:wpi="http://schemas.microsoft.com/office/word/2010/wordprocessingInk" xmlns:wne="http://schemas.microsoft.com/office/word/2006/wordml" xmlns:wps="http://schemas.microsoft.com/office/word/2010/wordprocessingShape" mc:Ignorable="w14 w15 w16se w16cid w16 w16cex w16sdtdh wp14">
-  <w:p>
-    <w:pPr>
-      <w:pStyle w:val="Footer"/>
-    </w:pPr>
-  </w:p>
-</w:ftr>
-</file>
-
-<file path=word/footer3.xml><?xml version="1.0" encoding="utf-8"?>
-<w:ftr xmlns:wpc="http://schemas.microsoft.com/office/word/2010/wordprocessingCanvas" xmlns:cx="http://schemas.microsoft.com/office/drawing/2014/chartex" xmlns:cx1="http://schemas.microsoft.com/office/drawing/2015/9/8/chartex" xmlns:cx2="http://schemas.microsoft.com/office/drawing/2015/10/21/chartex" xmlns:cx3="http://schemas.microsoft.com/office/drawing/2016/5/9/chartex" xmlns:cx4="http://schemas.microsoft.com/office/drawing/2016/5/10/chartex" xmlns:cx5="http://schemas.microsoft.com/office/drawing/2016/5/11/chartex" xmlns:cx6="http://schemas.microsoft.com/office/drawing/2016/5/12/chartex" xmlns:cx7="http://schemas.microsoft.com/office/drawing/2016/5/13/chartex" xmlns:cx8="http://schemas.microsoft.com/office/drawing/2016/5/14/chartex" xmlns:mc="http://schemas.openxmlformats.org/markup-compatibility/2006" xmlns:aink="http://schemas.microsoft.com/office/drawing/2016/ink" xmlns:am3d="http://schemas.microsoft.com/office/drawing/2017/model3d" xmlns:o="urn:schemas-microsoft-com:office:office" xmlns:oel="http://schemas.microsoft.com/office/2019/extlst" xmlns:r="http://schemas.openxmlformats.org/officeDocument/2006/relationships" xmlns:m="http://schemas.openxmlformats.org/officeDocument/2006/math" xmlns:v="urn:schemas-microsoft-com:vml" xmlns:wp14="http://schemas.microsoft.com/office/word/2010/wordprocessingDrawing" xmlns:wp="http://schemas.openxmlformats.org/drawingml/2006/wordprocessingDrawing" xmlns:w10="urn:schemas-microsoft-com:office:word" xmlns:w="http://schemas.openxmlformats.org/wordprocessingml/2006/main" xmlns:w14="http://schemas.microsoft.com/office/word/2010/wordml" xmlns:w15="http://schemas.microsoft.com/office/word/2012/wordml" xmlns:w16cex="http://schemas.microsoft.com/office/word/2018/wordml/cex" xmlns:w16cid="http://schemas.microsoft.com/office/word/2016/wordml/cid" xmlns:w16="http://schemas.microsoft.com/office/word/2018/wordml" xmlns:w16sdtdh="http://schemas.microsoft.com/office/word/2020/wordml/sdtdatahash" xmlns:w16se="http://schemas.microsoft.com/office/word/2015/wordml/symex" xmlns:wpg="http://schemas.microsoft.com/office/word/2010/wordprocessingGroup" xmlns:wpi="http://schemas.microsoft.com/office/word/2010/wordprocessingInk" xmlns:wne="http://schemas.microsoft.com/office/word/2006/wordml" xmlns:wps="http://schemas.microsoft.com/office/word/2010/wordprocessingShape" mc:Ignorable="w14 w15 w16se w16cid w16 w16cex w16sdtdh wp14">
-  <w:p>
-    <w:pPr>
-      <w:pStyle w:val="Footer"/>
-    </w:pPr>
-  </w:p>
-</w:ftr>
-</file>
-
-<file path=word/footer4.xml><?xml version="1.0" encoding="utf-8"?>
 <w:ftr xmlns:wpc="http://schemas.microsoft.com/office/word/2010/wordprocessingCanvas" xmlns:cx="http://schemas.microsoft.com/office/drawing/2014/chartex" xmlns:cx1="http://schemas.microsoft.com/office/drawing/2015/9/8/chartex" xmlns:cx2="http://schemas.microsoft.com/office/drawing/2015/10/21/chartex" xmlns:cx3="http://schemas.microsoft.com/office/drawing/2016/5/9/chartex" xmlns:cx4="http://schemas.microsoft.com/office/drawing/2016/5/10/chartex" xmlns:cx5="http://schemas.microsoft.com/office/drawing/2016/5/11/chartex" xmlns:cx6="http://schemas.microsoft.com/office/drawing/2016/5/12/chartex" xmlns:cx7="http://schemas.microsoft.com/office/drawing/2016/5/13/chartex" xmlns:cx8="http://schemas.microsoft.com/office/drawing/2016/5/14/chartex" xmlns:mc="http://schemas.openxmlformats.org/markup-compatibility/2006" xmlns:aink="http://schemas.microsoft.com/office/drawing/2016/ink" xmlns:am3d="http://schemas.microsoft.com/office/drawing/2017/model3d" xmlns:o="urn:schemas-microsoft-com:office:office" xmlns:oel="http://schemas.microsoft.com/office/2019/extlst" xmlns:r="http://schemas.openxmlformats.org/officeDocument/2006/relationships" xmlns:m="http://schemas.openxmlformats.org/officeDocument/2006/math" xmlns:v="urn:schemas-microsoft-com:vml" xmlns:wp14="http://schemas.microsoft.com/office/word/2010/wordprocessingDrawing" xmlns:wp="http://schemas.openxmlformats.org/drawingml/2006/wordprocessingDrawing" xmlns:w10="urn:schemas-microsoft-com:office:word" xmlns:w="http://schemas.openxmlformats.org/wordprocessingml/2006/main" xmlns:w14="http://schemas.microsoft.com/office/word/2010/wordml" xmlns:w15="http://schemas.microsoft.com/office/word/2012/wordml" xmlns:w16cex="http://schemas.microsoft.com/office/word/2018/wordml/cex" xmlns:w16cid="http://schemas.microsoft.com/office/word/2016/wordml/cid" xmlns:w16="http://schemas.microsoft.com/office/word/2018/wordml" xmlns:w16sdtdh="http://schemas.microsoft.com/office/word/2020/wordml/sdtdatahash" xmlns:w16se="http://schemas.microsoft.com/office/word/2015/wordml/symex" xmlns:wpg="http://schemas.microsoft.com/office/word/2010/wordprocessingGroup" xmlns:wpi="http://schemas.microsoft.com/office/word/2010/wordprocessingInk" xmlns:wne="http://schemas.microsoft.com/office/word/2006/wordml" xmlns:wps="http://schemas.microsoft.com/office/word/2010/wordprocessingShape" mc:Ignorable="w14 w15 w16se w16cid w16 w16cex w16sdtdh wp14">
   <w:sdt>
     <w:sdtPr>
@@ -9760,36 +10730,6 @@
     </w:p>
   </w:footnote>
 </w:footnotes>
-</file>
-
-<file path=word/header1.xml><?xml version="1.0" encoding="utf-8"?>
-<w:hdr xmlns:wpc="http://schemas.microsoft.com/office/word/2010/wordprocessingCanvas" xmlns:cx="http://schemas.microsoft.com/office/drawing/2014/chartex" xmlns:cx1="http://schemas.microsoft.com/office/drawing/2015/9/8/chartex" xmlns:cx2="http://schemas.microsoft.com/office/drawing/2015/10/21/chartex" xmlns:cx3="http://schemas.microsoft.com/office/drawing/2016/5/9/chartex" xmlns:cx4="http://schemas.microsoft.com/office/drawing/2016/5/10/chartex" xmlns:cx5="http://schemas.microsoft.com/office/drawing/2016/5/11/chartex" xmlns:cx6="http://schemas.microsoft.com/office/drawing/2016/5/12/chartex" xmlns:cx7="http://schemas.microsoft.com/office/drawing/2016/5/13/chartex" xmlns:cx8="http://schemas.microsoft.com/office/drawing/2016/5/14/chartex" xmlns:mc="http://schemas.openxmlformats.org/markup-compatibility/2006" xmlns:aink="http://schemas.microsoft.com/office/drawing/2016/ink" xmlns:am3d="http://schemas.microsoft.com/office/drawing/2017/model3d" xmlns:o="urn:schemas-microsoft-com:office:office" xmlns:oel="http://schemas.microsoft.com/office/2019/extlst" xmlns:r="http://schemas.openxmlformats.org/officeDocument/2006/relationships" xmlns:m="http://schemas.openxmlformats.org/officeDocument/2006/math" xmlns:v="urn:schemas-microsoft-com:vml" xmlns:wp14="http://schemas.microsoft.com/office/word/2010/wordprocessingDrawing" xmlns:wp="http://schemas.openxmlformats.org/drawingml/2006/wordprocessingDrawing" xmlns:w10="urn:schemas-microsoft-com:office:word" xmlns:w="http://schemas.openxmlformats.org/wordprocessingml/2006/main" xmlns:w14="http://schemas.microsoft.com/office/word/2010/wordml" xmlns:w15="http://schemas.microsoft.com/office/word/2012/wordml" xmlns:w16cex="http://schemas.microsoft.com/office/word/2018/wordml/cex" xmlns:w16cid="http://schemas.microsoft.com/office/word/2016/wordml/cid" xmlns:w16="http://schemas.microsoft.com/office/word/2018/wordml" xmlns:w16sdtdh="http://schemas.microsoft.com/office/word/2020/wordml/sdtdatahash" xmlns:w16se="http://schemas.microsoft.com/office/word/2015/wordml/symex" xmlns:wpg="http://schemas.microsoft.com/office/word/2010/wordprocessingGroup" xmlns:wpi="http://schemas.microsoft.com/office/word/2010/wordprocessingInk" xmlns:wne="http://schemas.microsoft.com/office/word/2006/wordml" xmlns:wps="http://schemas.microsoft.com/office/word/2010/wordprocessingShape" mc:Ignorable="w14 w15 w16se w16cid w16 w16cex w16sdtdh wp14">
-  <w:p>
-    <w:pPr>
-      <w:pStyle w:val="Header"/>
-    </w:pPr>
-  </w:p>
-</w:hdr>
-</file>
-
-<file path=word/header2.xml><?xml version="1.0" encoding="utf-8"?>
-<w:hdr xmlns:wpc="http://schemas.microsoft.com/office/word/2010/wordprocessingCanvas" xmlns:cx="http://schemas.microsoft.com/office/drawing/2014/chartex" xmlns:cx1="http://schemas.microsoft.com/office/drawing/2015/9/8/chartex" xmlns:cx2="http://schemas.microsoft.com/office/drawing/2015/10/21/chartex" xmlns:cx3="http://schemas.microsoft.com/office/drawing/2016/5/9/chartex" xmlns:cx4="http://schemas.microsoft.com/office/drawing/2016/5/10/chartex" xmlns:cx5="http://schemas.microsoft.com/office/drawing/2016/5/11/chartex" xmlns:cx6="http://schemas.microsoft.com/office/drawing/2016/5/12/chartex" xmlns:cx7="http://schemas.microsoft.com/office/drawing/2016/5/13/chartex" xmlns:cx8="http://schemas.microsoft.com/office/drawing/2016/5/14/chartex" xmlns:mc="http://schemas.openxmlformats.org/markup-compatibility/2006" xmlns:aink="http://schemas.microsoft.com/office/drawing/2016/ink" xmlns:am3d="http://schemas.microsoft.com/office/drawing/2017/model3d" xmlns:o="urn:schemas-microsoft-com:office:office" xmlns:oel="http://schemas.microsoft.com/office/2019/extlst" xmlns:r="http://schemas.openxmlformats.org/officeDocument/2006/relationships" xmlns:m="http://schemas.openxmlformats.org/officeDocument/2006/math" xmlns:v="urn:schemas-microsoft-com:vml" xmlns:wp14="http://schemas.microsoft.com/office/word/2010/wordprocessingDrawing" xmlns:wp="http://schemas.openxmlformats.org/drawingml/2006/wordprocessingDrawing" xmlns:w10="urn:schemas-microsoft-com:office:word" xmlns:w="http://schemas.openxmlformats.org/wordprocessingml/2006/main" xmlns:w14="http://schemas.microsoft.com/office/word/2010/wordml" xmlns:w15="http://schemas.microsoft.com/office/word/2012/wordml" xmlns:w16cex="http://schemas.microsoft.com/office/word/2018/wordml/cex" xmlns:w16cid="http://schemas.microsoft.com/office/word/2016/wordml/cid" xmlns:w16="http://schemas.microsoft.com/office/word/2018/wordml" xmlns:w16sdtdh="http://schemas.microsoft.com/office/word/2020/wordml/sdtdatahash" xmlns:w16se="http://schemas.microsoft.com/office/word/2015/wordml/symex" xmlns:wpg="http://schemas.microsoft.com/office/word/2010/wordprocessingGroup" xmlns:wpi="http://schemas.microsoft.com/office/word/2010/wordprocessingInk" xmlns:wne="http://schemas.microsoft.com/office/word/2006/wordml" xmlns:wps="http://schemas.microsoft.com/office/word/2010/wordprocessingShape" mc:Ignorable="w14 w15 w16se w16cid w16 w16cex w16sdtdh wp14">
-  <w:p>
-    <w:pPr>
-      <w:pStyle w:val="Header"/>
-    </w:pPr>
-  </w:p>
-</w:hdr>
-</file>
-
-<file path=word/header3.xml><?xml version="1.0" encoding="utf-8"?>
-<w:hdr xmlns:wpc="http://schemas.microsoft.com/office/word/2010/wordprocessingCanvas" xmlns:cx="http://schemas.microsoft.com/office/drawing/2014/chartex" xmlns:cx1="http://schemas.microsoft.com/office/drawing/2015/9/8/chartex" xmlns:cx2="http://schemas.microsoft.com/office/drawing/2015/10/21/chartex" xmlns:cx3="http://schemas.microsoft.com/office/drawing/2016/5/9/chartex" xmlns:cx4="http://schemas.microsoft.com/office/drawing/2016/5/10/chartex" xmlns:cx5="http://schemas.microsoft.com/office/drawing/2016/5/11/chartex" xmlns:cx6="http://schemas.microsoft.com/office/drawing/2016/5/12/chartex" xmlns:cx7="http://schemas.microsoft.com/office/drawing/2016/5/13/chartex" xmlns:cx8="http://schemas.microsoft.com/office/drawing/2016/5/14/chartex" xmlns:mc="http://schemas.openxmlformats.org/markup-compatibility/2006" xmlns:aink="http://schemas.microsoft.com/office/drawing/2016/ink" xmlns:am3d="http://schemas.microsoft.com/office/drawing/2017/model3d" xmlns:o="urn:schemas-microsoft-com:office:office" xmlns:oel="http://schemas.microsoft.com/office/2019/extlst" xmlns:r="http://schemas.openxmlformats.org/officeDocument/2006/relationships" xmlns:m="http://schemas.openxmlformats.org/officeDocument/2006/math" xmlns:v="urn:schemas-microsoft-com:vml" xmlns:wp14="http://schemas.microsoft.com/office/word/2010/wordprocessingDrawing" xmlns:wp="http://schemas.openxmlformats.org/drawingml/2006/wordprocessingDrawing" xmlns:w10="urn:schemas-microsoft-com:office:word" xmlns:w="http://schemas.openxmlformats.org/wordprocessingml/2006/main" xmlns:w14="http://schemas.microsoft.com/office/word/2010/wordml" xmlns:w15="http://schemas.microsoft.com/office/word/2012/wordml" xmlns:w16cex="http://schemas.microsoft.com/office/word/2018/wordml/cex" xmlns:w16cid="http://schemas.microsoft.com/office/word/2016/wordml/cid" xmlns:w16="http://schemas.microsoft.com/office/word/2018/wordml" xmlns:w16sdtdh="http://schemas.microsoft.com/office/word/2020/wordml/sdtdatahash" xmlns:w16se="http://schemas.microsoft.com/office/word/2015/wordml/symex" xmlns:wpg="http://schemas.microsoft.com/office/word/2010/wordprocessingGroup" xmlns:wpi="http://schemas.microsoft.com/office/word/2010/wordprocessingInk" xmlns:wne="http://schemas.microsoft.com/office/word/2006/wordml" xmlns:wps="http://schemas.microsoft.com/office/word/2010/wordprocessingShape" mc:Ignorable="w14 w15 w16se w16cid w16 w16cex w16sdtdh wp14">
-  <w:p>
-    <w:pPr>
-      <w:pStyle w:val="Header"/>
-    </w:pPr>
-  </w:p>
-</w:hdr>
 </file>
 
 <file path=word/numbering.xml><?xml version="1.0" encoding="utf-8"?>
@@ -11121,7 +12061,6 @@
   <w:style w:type="character" w:default="1" w:styleId="DefaultParagraphFont">
     <w:name w:val="Default Paragraph Font"/>
     <w:uiPriority w:val="1"/>
-    <w:semiHidden/>
     <w:unhideWhenUsed/>
   </w:style>
   <w:style w:type="table" w:default="1" w:styleId="TableNormal">
@@ -11579,6 +12518,11 @@
       <w:ind w:left="660"/>
     </w:pPr>
   </w:style>
+  <w:style w:type="character" w:customStyle="1" w:styleId="notion-enable-hover">
+    <w:name w:val="notion-enable-hover"/>
+    <w:basedOn w:val="DefaultParagraphFont"/>
+    <w:rsid w:val="00DB346E"/>
+  </w:style>
 </w:styles>
 </file>
 

</xml_diff>